<commit_message>
Fixed a couple minor errors in the Pi section of the Lab Model. All pictures in the flight model are now up to date.
</commit_message>
<xml_diff>
--- a/Assembly Instructions/SPARK_Assembly_Instructions_Update 3.docx
+++ b/Assembly Instructions/SPARK_Assembly_Instructions_Update 3.docx
@@ -1,6 +1,6 @@
 
 <file path=word/document.xml><?xml version="1.0" encoding="utf-8"?>
-<w:document xmlns:wpc="http://schemas.microsoft.com/office/word/2010/wordprocessingCanvas" xmlns:cx="http://schemas.microsoft.com/office/drawing/2014/chartex" xmlns:cx1="http://schemas.microsoft.com/office/drawing/2015/9/8/chartex" xmlns:cx2="http://schemas.microsoft.com/office/drawing/2015/10/21/chartex" xmlns:cx3="http://schemas.microsoft.com/office/drawing/2016/5/9/chartex" xmlns:cx4="http://schemas.microsoft.com/office/drawing/2016/5/10/chartex" xmlns:cx5="http://schemas.microsoft.com/office/drawing/2016/5/11/chartex" xmlns:cx6="http://schemas.microsoft.com/office/drawing/2016/5/12/chartex" xmlns:cx7="http://schemas.microsoft.com/office/drawing/2016/5/13/chartex" xmlns:cx8="http://schemas.microsoft.com/office/drawing/2016/5/14/chartex" xmlns:mc="http://schemas.openxmlformats.org/markup-compatibility/2006" xmlns:aink="http://schemas.microsoft.com/office/drawing/2016/ink" xmlns:am3d="http://schemas.microsoft.com/office/drawing/2017/model3d" xmlns:o="urn:schemas-microsoft-com:office:office" xmlns:r="http://schemas.openxmlformats.org/officeDocument/2006/relationships" xmlns:m="http://schemas.openxmlformats.org/officeDocument/2006/math" xmlns:v="urn:schemas-microsoft-com:vml" xmlns:wp14="http://schemas.microsoft.com/office/word/2010/wordprocessingDrawing" xmlns:wp="http://schemas.openxmlformats.org/drawingml/2006/wordprocessingDrawing" xmlns:w10="urn:schemas-microsoft-com:office:word" xmlns:w="http://schemas.openxmlformats.org/wordprocessingml/2006/main" xmlns:w14="http://schemas.microsoft.com/office/word/2010/wordml" xmlns:w15="http://schemas.microsoft.com/office/word/2012/wordml" xmlns:w16cid="http://schemas.microsoft.com/office/word/2016/wordml/cid" xmlns:w16se="http://schemas.microsoft.com/office/word/2015/wordml/symex" xmlns:wpg="http://schemas.microsoft.com/office/word/2010/wordprocessingGroup" xmlns:wpi="http://schemas.microsoft.com/office/word/2010/wordprocessingInk" xmlns:wne="http://schemas.microsoft.com/office/word/2006/wordml" xmlns:wps="http://schemas.microsoft.com/office/word/2010/wordprocessingShape" mc:Ignorable="w14 w15 w16se w16cid wp14">
+<w:document xmlns:wpc="http://schemas.microsoft.com/office/word/2010/wordprocessingCanvas" xmlns:cx="http://schemas.microsoft.com/office/drawing/2014/chartex" xmlns:mc="http://schemas.openxmlformats.org/markup-compatibility/2006" xmlns:o="urn:schemas-microsoft-com:office:office" xmlns:r="http://schemas.openxmlformats.org/officeDocument/2006/relationships" xmlns:m="http://schemas.openxmlformats.org/officeDocument/2006/math" xmlns:v="urn:schemas-microsoft-com:vml" xmlns:wp14="http://schemas.microsoft.com/office/word/2010/wordprocessingDrawing" xmlns:wp="http://schemas.openxmlformats.org/drawingml/2006/wordprocessingDrawing" xmlns:w10="urn:schemas-microsoft-com:office:word" xmlns:w="http://schemas.openxmlformats.org/wordprocessingml/2006/main" xmlns:w14="http://schemas.microsoft.com/office/word/2010/wordml" xmlns:w15="http://schemas.microsoft.com/office/word/2012/wordml" xmlns:w16se="http://schemas.microsoft.com/office/word/2015/wordml/symex" xmlns:wpg="http://schemas.microsoft.com/office/word/2010/wordprocessingGroup" xmlns:wpi="http://schemas.microsoft.com/office/word/2010/wordprocessingInk" xmlns:wne="http://schemas.microsoft.com/office/word/2006/wordml" xmlns:wps="http://schemas.microsoft.com/office/word/2010/wordprocessingShape" mc:Ignorable="w14 w15 w16se wp14">
   <w:body>
     <w:p>
       <w:pPr>
@@ -607,6 +607,12 @@
     </w:p>
     <w:sdt>
       <w:sdtPr>
+        <w:rPr>
+          <w:rFonts w:asciiTheme="minorHAnsi" w:eastAsiaTheme="minorHAnsi" w:hAnsiTheme="minorHAnsi" w:cstheme="minorBidi"/>
+          <w:b w:val="0"/>
+          <w:sz w:val="22"/>
+          <w:szCs w:val="22"/>
+        </w:rPr>
         <w:id w:val="1054965209"/>
         <w:docPartObj>
           <w:docPartGallery w:val="Table of Contents"/>
@@ -615,11 +621,8 @@
       </w:sdtPr>
       <w:sdtEndPr>
         <w:rPr>
-          <w:rFonts w:asciiTheme="minorHAnsi" w:eastAsiaTheme="minorHAnsi" w:hAnsiTheme="minorHAnsi" w:cstheme="minorBidi"/>
           <w:bCs/>
           <w:noProof/>
-          <w:sz w:val="22"/>
-          <w:szCs w:val="22"/>
         </w:rPr>
       </w:sdtEndPr>
       <w:sdtContent>
@@ -2163,8 +2166,6 @@
         </w:rPr>
         <w:t>of</w:t>
       </w:r>
-      <w:bookmarkStart w:id="6" w:name="_GoBack"/>
-      <w:bookmarkEnd w:id="6"/>
       <w:r>
         <w:rPr>
           <w:rFonts w:ascii="Times New Roman" w:hAnsi="Times New Roman" w:cs="Times New Roman"/>
@@ -3256,7 +3257,7 @@
                 <w:szCs w:val="24"/>
               </w:rPr>
             </w:pPr>
-            <w:commentRangeStart w:id="7"/>
+            <w:commentRangeStart w:id="6"/>
             <w:r>
               <w:rPr>
                 <w:rFonts w:ascii="Times New Roman" w:hAnsi="Times New Roman" w:cs="Times New Roman"/>
@@ -3265,12 +3266,12 @@
               </w:rPr>
               <w:t>P015</w:t>
             </w:r>
-            <w:commentRangeEnd w:id="7"/>
+            <w:commentRangeEnd w:id="6"/>
             <w:r>
               <w:rPr>
                 <w:rStyle w:val="CommentReference"/>
               </w:rPr>
-              <w:commentReference w:id="7"/>
+              <w:commentReference w:id="6"/>
             </w:r>
           </w:p>
         </w:tc>
@@ -4548,8 +4549,8 @@
               </w:rPr>
               <w:t xml:space="preserve">Spark </w:t>
             </w:r>
+            <w:commentRangeStart w:id="7"/>
             <w:commentRangeStart w:id="8"/>
-            <w:commentRangeStart w:id="9"/>
             <w:r>
               <w:rPr>
                 <w:rFonts w:ascii="Times New Roman" w:hAnsi="Times New Roman" w:cs="Times New Roman"/>
@@ -4558,19 +4559,19 @@
               </w:rPr>
               <w:t>Gap</w:t>
             </w:r>
+            <w:commentRangeEnd w:id="7"/>
+            <w:r>
+              <w:rPr>
+                <w:rStyle w:val="CommentReference"/>
+              </w:rPr>
+              <w:commentReference w:id="7"/>
+            </w:r>
             <w:commentRangeEnd w:id="8"/>
             <w:r>
               <w:rPr>
                 <w:rStyle w:val="CommentReference"/>
               </w:rPr>
               <w:commentReference w:id="8"/>
-            </w:r>
-            <w:commentRangeEnd w:id="9"/>
-            <w:r>
-              <w:rPr>
-                <w:rStyle w:val="CommentReference"/>
-              </w:rPr>
-              <w:commentReference w:id="9"/>
             </w:r>
           </w:p>
         </w:tc>
@@ -6356,14 +6357,14 @@
       <w:pPr>
         <w:pStyle w:val="Heading1"/>
       </w:pPr>
-      <w:bookmarkStart w:id="10" w:name="_Toc520808528"/>
-      <w:bookmarkStart w:id="11" w:name="_Toc521063242"/>
+      <w:bookmarkStart w:id="9" w:name="_Toc520808528"/>
+      <w:bookmarkStart w:id="10" w:name="_Toc521063242"/>
       <w:r>
         <w:lastRenderedPageBreak/>
         <w:t>Part III</w:t>
       </w:r>
+      <w:bookmarkEnd w:id="9"/>
       <w:bookmarkEnd w:id="10"/>
-      <w:bookmarkEnd w:id="11"/>
     </w:p>
     <w:p>
       <w:pPr>
@@ -6375,7 +6376,7 @@
           <w:szCs w:val="32"/>
         </w:rPr>
       </w:pPr>
-      <w:bookmarkStart w:id="12" w:name="_Toc520808529"/>
+      <w:bookmarkStart w:id="11" w:name="_Toc520808529"/>
       <w:r>
         <w:rPr>
           <w:rFonts w:ascii="Times New Roman" w:hAnsi="Times New Roman" w:cs="Times New Roman"/>
@@ -6385,8 +6386,8 @@
         </w:rPr>
         <w:t>Vendors/</w:t>
       </w:r>
+      <w:commentRangeStart w:id="12"/>
       <w:commentRangeStart w:id="13"/>
-      <w:commentRangeStart w:id="14"/>
       <w:r>
         <w:rPr>
           <w:rFonts w:ascii="Times New Roman" w:hAnsi="Times New Roman" w:cs="Times New Roman"/>
@@ -6396,8 +6397,8 @@
         </w:rPr>
         <w:t>Suppliers</w:t>
       </w:r>
-      <w:bookmarkEnd w:id="12"/>
-      <w:commentRangeEnd w:id="13"/>
+      <w:bookmarkEnd w:id="11"/>
+      <w:commentRangeEnd w:id="12"/>
       <w:r>
         <w:rPr>
           <w:rStyle w:val="CommentReference"/>
@@ -6406,9 +6407,9 @@
           <w:sz w:val="32"/>
           <w:szCs w:val="32"/>
         </w:rPr>
-        <w:commentReference w:id="13"/>
-      </w:r>
-      <w:commentRangeEnd w:id="14"/>
+        <w:commentReference w:id="12"/>
+      </w:r>
+      <w:commentRangeEnd w:id="13"/>
       <w:r>
         <w:rPr>
           <w:rStyle w:val="CommentReference"/>
@@ -6417,7 +6418,7 @@
           <w:sz w:val="32"/>
           <w:szCs w:val="32"/>
         </w:rPr>
-        <w:commentReference w:id="14"/>
+        <w:commentReference w:id="13"/>
       </w:r>
     </w:p>
     <w:p>
@@ -6471,7 +6472,7 @@
           <w:szCs w:val="24"/>
         </w:rPr>
       </w:pPr>
-      <w:hyperlink r:id="rId13" w:history="1">
+      <w:hyperlink r:id="rId12" w:history="1">
         <w:r>
           <w:rPr>
             <w:rStyle w:val="Hyperlink"/>
@@ -6536,7 +6537,7 @@
           <w:szCs w:val="24"/>
         </w:rPr>
       </w:pPr>
-      <w:hyperlink r:id="rId14" w:history="1">
+      <w:hyperlink r:id="rId13" w:history="1">
         <w:r>
           <w:rPr>
             <w:rStyle w:val="Hyperlink"/>
@@ -6933,7 +6934,7 @@
           <w:szCs w:val="24"/>
         </w:rPr>
       </w:pPr>
-      <w:hyperlink r:id="rId15" w:history="1">
+      <w:hyperlink r:id="rId14" w:history="1">
         <w:r>
           <w:rPr>
             <w:rStyle w:val="Hyperlink"/>
@@ -6993,8 +6994,19 @@
           <w:sz w:val="24"/>
           <w:szCs w:val="24"/>
         </w:rPr>
-        <w:t>, Inc</w:t>
-      </w:r>
+        <w:t xml:space="preserve">, </w:t>
+      </w:r>
+      <w:proofErr w:type="spellStart"/>
+      <w:r>
+        <w:rPr>
+          <w:rFonts w:ascii="Times New Roman" w:eastAsia="Times New Roman" w:hAnsi="Times New Roman" w:cs="Times New Roman"/>
+          <w:color w:val="000000" w:themeColor="text1"/>
+          <w:sz w:val="24"/>
+          <w:szCs w:val="24"/>
+        </w:rPr>
+        <w:t>Inc</w:t>
+      </w:r>
+      <w:proofErr w:type="spellEnd"/>
     </w:p>
     <w:p>
       <w:pPr>
@@ -7101,8 +7113,8 @@
       <w:pPr>
         <w:pStyle w:val="Heading1"/>
       </w:pPr>
-      <w:bookmarkStart w:id="15" w:name="_Toc520808530"/>
-      <w:bookmarkStart w:id="16" w:name="_Toc521063243"/>
+      <w:bookmarkStart w:id="14" w:name="_Toc520808530"/>
+      <w:bookmarkStart w:id="15" w:name="_Toc521063243"/>
       <w:r>
         <w:lastRenderedPageBreak/>
         <w:t xml:space="preserve">Part </w:t>
@@ -7110,8 +7122,8 @@
       <w:r>
         <w:t>IV</w:t>
       </w:r>
+      <w:bookmarkEnd w:id="14"/>
       <w:bookmarkEnd w:id="15"/>
-      <w:bookmarkEnd w:id="16"/>
     </w:p>
     <w:p>
       <w:pPr>
@@ -7123,7 +7135,7 @@
           <w:szCs w:val="32"/>
         </w:rPr>
       </w:pPr>
-      <w:bookmarkStart w:id="17" w:name="_Toc520808531"/>
+      <w:bookmarkStart w:id="16" w:name="_Toc520808531"/>
       <w:r>
         <w:rPr>
           <w:rFonts w:ascii="Times New Roman" w:hAnsi="Times New Roman" w:cs="Times New Roman"/>
@@ -7133,7 +7145,7 @@
         </w:rPr>
         <w:t>Transformer Assembly</w:t>
       </w:r>
-      <w:bookmarkEnd w:id="17"/>
+      <w:bookmarkEnd w:id="16"/>
     </w:p>
     <w:p>
       <w:pPr>
@@ -7462,7 +7474,7 @@
                     <pic:cNvPicPr/>
                   </pic:nvPicPr>
                   <pic:blipFill rotWithShape="1">
-                    <a:blip r:embed="rId16">
+                    <a:blip r:embed="rId15">
                       <a:extLst>
                         <a:ext uri="{28A0092B-C50C-407E-A947-70E740481C1C}">
                           <a14:useLocalDpi xmlns:a14="http://schemas.microsoft.com/office/drawing/2010/main" val="0"/>
@@ -7776,7 +7788,7 @@
                     <pic:cNvPicPr/>
                   </pic:nvPicPr>
                   <pic:blipFill rotWithShape="1">
-                    <a:blip r:embed="rId17">
+                    <a:blip r:embed="rId16">
                       <a:extLst>
                         <a:ext uri="{28A0092B-C50C-407E-A947-70E740481C1C}">
                           <a14:useLocalDpi xmlns:a14="http://schemas.microsoft.com/office/drawing/2010/main" val="0"/>
@@ -8084,7 +8096,7 @@
                     <pic:cNvPicPr/>
                   </pic:nvPicPr>
                   <pic:blipFill rotWithShape="1">
-                    <a:blip r:embed="rId18">
+                    <a:blip r:embed="rId17">
                       <a:extLst>
                         <a:ext uri="{28A0092B-C50C-407E-A947-70E740481C1C}">
                           <a14:useLocalDpi xmlns:a14="http://schemas.microsoft.com/office/drawing/2010/main" val="0"/>
@@ -8329,7 +8341,7 @@
                     <pic:cNvPicPr/>
                   </pic:nvPicPr>
                   <pic:blipFill rotWithShape="1">
-                    <a:blip r:embed="rId19">
+                    <a:blip r:embed="rId18">
                       <a:extLst>
                         <a:ext uri="{28A0092B-C50C-407E-A947-70E740481C1C}">
                           <a14:useLocalDpi xmlns:a14="http://schemas.microsoft.com/office/drawing/2010/main" val="0"/>
@@ -8601,7 +8613,7 @@
                     <pic:cNvPicPr/>
                   </pic:nvPicPr>
                   <pic:blipFill rotWithShape="1">
-                    <a:blip r:embed="rId20">
+                    <a:blip r:embed="rId19">
                       <a:extLst>
                         <a:ext uri="{28A0092B-C50C-407E-A947-70E740481C1C}">
                           <a14:useLocalDpi xmlns:a14="http://schemas.microsoft.com/office/drawing/2010/main" val="0"/>
@@ -8966,7 +8978,7 @@
                     <pic:cNvPicPr/>
                   </pic:nvPicPr>
                   <pic:blipFill rotWithShape="1">
-                    <a:blip r:embed="rId21">
+                    <a:blip r:embed="rId20">
                       <a:extLst>
                         <a:ext uri="{28A0092B-C50C-407E-A947-70E740481C1C}">
                           <a14:useLocalDpi xmlns:a14="http://schemas.microsoft.com/office/drawing/2010/main" val="0"/>
@@ -9175,7 +9187,7 @@
                     <pic:cNvPicPr/>
                   </pic:nvPicPr>
                   <pic:blipFill rotWithShape="1">
-                    <a:blip r:embed="rId22">
+                    <a:blip r:embed="rId21">
                       <a:extLst>
                         <a:ext uri="{28A0092B-C50C-407E-A947-70E740481C1C}">
                           <a14:useLocalDpi xmlns:a14="http://schemas.microsoft.com/office/drawing/2010/main" val="0"/>
@@ -9277,8 +9289,8 @@
       <w:pPr>
         <w:pStyle w:val="Heading1"/>
       </w:pPr>
-      <w:bookmarkStart w:id="18" w:name="_Toc520808532"/>
-      <w:bookmarkStart w:id="19" w:name="_Toc521063244"/>
+      <w:bookmarkStart w:id="17" w:name="_Toc520808532"/>
+      <w:bookmarkStart w:id="18" w:name="_Toc521063244"/>
       <w:r>
         <w:lastRenderedPageBreak/>
         <w:t xml:space="preserve">Part </w:t>
@@ -9286,8 +9298,8 @@
       <w:r>
         <w:t>V</w:t>
       </w:r>
+      <w:bookmarkEnd w:id="17"/>
       <w:bookmarkEnd w:id="18"/>
-      <w:bookmarkEnd w:id="19"/>
     </w:p>
     <w:p>
       <w:pPr>
@@ -9297,7 +9309,7 @@
           <w:b/>
         </w:rPr>
       </w:pPr>
-      <w:bookmarkStart w:id="20" w:name="_Toc520808533"/>
+      <w:bookmarkStart w:id="19" w:name="_Toc520808533"/>
       <w:r>
         <w:rPr>
           <w:rFonts w:ascii="Times New Roman" w:hAnsi="Times New Roman" w:cs="Times New Roman"/>
@@ -9306,7 +9318,7 @@
         </w:rPr>
         <w:t>Spark Gap Assembly</w:t>
       </w:r>
-      <w:bookmarkEnd w:id="20"/>
+      <w:bookmarkEnd w:id="19"/>
     </w:p>
     <w:p>
       <w:pPr>
@@ -9661,7 +9673,7 @@
                     <pic:cNvPicPr/>
                   </pic:nvPicPr>
                   <pic:blipFill rotWithShape="1">
-                    <a:blip r:embed="rId23">
+                    <a:blip r:embed="rId22">
                       <a:extLst>
                         <a:ext uri="{28A0092B-C50C-407E-A947-70E740481C1C}">
                           <a14:useLocalDpi xmlns:a14="http://schemas.microsoft.com/office/drawing/2010/main" val="0"/>
@@ -9883,7 +9895,7 @@
                     <pic:cNvPicPr/>
                   </pic:nvPicPr>
                   <pic:blipFill rotWithShape="1">
-                    <a:blip r:embed="rId24">
+                    <a:blip r:embed="rId23">
                       <a:extLst>
                         <a:ext uri="{28A0092B-C50C-407E-A947-70E740481C1C}">
                           <a14:useLocalDpi xmlns:a14="http://schemas.microsoft.com/office/drawing/2010/main" val="0"/>
@@ -10126,7 +10138,7 @@
           <w:szCs w:val="24"/>
         </w:rPr>
       </w:pPr>
-      <w:commentRangeStart w:id="21"/>
+      <w:commentRangeStart w:id="20"/>
       <w:r>
         <w:rPr>
           <w:rFonts w:ascii="Times New Roman" w:hAnsi="Times New Roman" w:cs="Times New Roman"/>
@@ -10183,12 +10195,12 @@
         </w:rPr>
         <w:t xml:space="preserve"> for assembly.  </w:t>
       </w:r>
-      <w:commentRangeEnd w:id="21"/>
+      <w:commentRangeEnd w:id="20"/>
       <w:r>
         <w:rPr>
           <w:rStyle w:val="CommentReference"/>
         </w:rPr>
-        <w:commentReference w:id="21"/>
+        <w:commentReference w:id="20"/>
       </w:r>
     </w:p>
     <w:p>
@@ -10245,7 +10257,7 @@
         </w:rPr>
         <w:t xml:space="preserve"> baseplate </w:t>
       </w:r>
-      <w:commentRangeStart w:id="22"/>
+      <w:commentRangeStart w:id="21"/>
       <w:r>
         <w:rPr>
           <w:rFonts w:ascii="Times New Roman" w:hAnsi="Times New Roman" w:cs="Times New Roman"/>
@@ -10262,12 +10274,12 @@
         </w:rPr>
         <w:t xml:space="preserve">e two methods explained above. </w:t>
       </w:r>
-      <w:commentRangeEnd w:id="22"/>
+      <w:commentRangeEnd w:id="21"/>
       <w:r>
         <w:rPr>
           <w:rStyle w:val="CommentReference"/>
         </w:rPr>
-        <w:commentReference w:id="22"/>
+        <w:commentReference w:id="21"/>
       </w:r>
       <w:r>
         <w:rPr>
@@ -10346,7 +10358,7 @@
                     <pic:cNvPicPr/>
                   </pic:nvPicPr>
                   <pic:blipFill rotWithShape="1">
-                    <a:blip r:embed="rId25">
+                    <a:blip r:embed="rId24">
                       <a:extLst>
                         <a:ext uri="{28A0092B-C50C-407E-A947-70E740481C1C}">
                           <a14:useLocalDpi xmlns:a14="http://schemas.microsoft.com/office/drawing/2010/main" val="0"/>
@@ -10553,7 +10565,7 @@
                     <pic:cNvPicPr/>
                   </pic:nvPicPr>
                   <pic:blipFill rotWithShape="1">
-                    <a:blip r:embed="rId26">
+                    <a:blip r:embed="rId25">
                       <a:extLst>
                         <a:ext uri="{28A0092B-C50C-407E-A947-70E740481C1C}">
                           <a14:useLocalDpi xmlns:a14="http://schemas.microsoft.com/office/drawing/2010/main" val="0"/>
@@ -10656,7 +10668,7 @@
           <w:szCs w:val="24"/>
         </w:rPr>
       </w:pPr>
-      <w:commentRangeStart w:id="23"/>
+      <w:commentRangeStart w:id="22"/>
       <w:r>
         <w:rPr>
           <w:rFonts w:ascii="Times New Roman" w:hAnsi="Times New Roman" w:cs="Times New Roman"/>
@@ -10690,12 +10702,12 @@
         </w:rPr>
         <w:t xml:space="preserve"> the insulation layers do not hit any of the screws and push them to an odd angle.</w:t>
       </w:r>
-      <w:commentRangeEnd w:id="23"/>
+      <w:commentRangeEnd w:id="22"/>
       <w:r>
         <w:rPr>
           <w:rStyle w:val="CommentReference"/>
         </w:rPr>
-        <w:commentReference w:id="23"/>
+        <w:commentReference w:id="22"/>
       </w:r>
     </w:p>
     <w:p>
@@ -11095,7 +11107,7 @@
                     <pic:cNvPicPr/>
                   </pic:nvPicPr>
                   <pic:blipFill rotWithShape="1">
-                    <a:blip r:embed="rId27">
+                    <a:blip r:embed="rId26">
                       <a:extLst>
                         <a:ext uri="{28A0092B-C50C-407E-A947-70E740481C1C}">
                           <a14:useLocalDpi xmlns:a14="http://schemas.microsoft.com/office/drawing/2010/main" val="0"/>
@@ -11436,7 +11448,7 @@
                     <pic:cNvPicPr/>
                   </pic:nvPicPr>
                   <pic:blipFill rotWithShape="1">
-                    <a:blip r:embed="rId28">
+                    <a:blip r:embed="rId27">
                       <a:extLst>
                         <a:ext uri="{28A0092B-C50C-407E-A947-70E740481C1C}">
                           <a14:useLocalDpi xmlns:a14="http://schemas.microsoft.com/office/drawing/2010/main" val="0"/>
@@ -11715,25 +11727,7 @@
           <w:sz w:val="24"/>
           <w:szCs w:val="24"/>
         </w:rPr>
-        <w:t xml:space="preserve">. It is </w:t>
-      </w:r>
-      <w:proofErr w:type="gramStart"/>
-      <w:r>
-        <w:rPr>
-          <w:rFonts w:ascii="Times New Roman" w:hAnsi="Times New Roman" w:cs="Times New Roman"/>
-          <w:sz w:val="24"/>
-          <w:szCs w:val="24"/>
-        </w:rPr>
-        <w:t>sufficient</w:t>
-      </w:r>
-      <w:proofErr w:type="gramEnd"/>
-      <w:r>
-        <w:rPr>
-          <w:rFonts w:ascii="Times New Roman" w:hAnsi="Times New Roman" w:cs="Times New Roman"/>
-          <w:sz w:val="24"/>
-          <w:szCs w:val="24"/>
-        </w:rPr>
-        <w:t xml:space="preserve"> to wrap the small gauge wire </w:t>
+        <w:t xml:space="preserve">. It is sufficient to wrap the small gauge wire </w:t>
       </w:r>
       <w:r>
         <w:rPr>
@@ -11895,7 +11889,7 @@
                     <pic:cNvPicPr/>
                   </pic:nvPicPr>
                   <pic:blipFill rotWithShape="1">
-                    <a:blip r:embed="rId29">
+                    <a:blip r:embed="rId28">
                       <a:extLst>
                         <a:ext uri="{28A0092B-C50C-407E-A947-70E740481C1C}">
                           <a14:useLocalDpi xmlns:a14="http://schemas.microsoft.com/office/drawing/2010/main" val="0"/>
@@ -12362,7 +12356,7 @@
                     <pic:cNvPicPr/>
                   </pic:nvPicPr>
                   <pic:blipFill rotWithShape="1">
-                    <a:blip r:embed="rId30">
+                    <a:blip r:embed="rId29">
                       <a:extLst>
                         <a:ext uri="{28A0092B-C50C-407E-A947-70E740481C1C}">
                           <a14:useLocalDpi xmlns:a14="http://schemas.microsoft.com/office/drawing/2010/main" val="0"/>
@@ -12682,7 +12676,7 @@
                     <pic:cNvPicPr/>
                   </pic:nvPicPr>
                   <pic:blipFill rotWithShape="1">
-                    <a:blip r:embed="rId31">
+                    <a:blip r:embed="rId30">
                       <a:extLst>
                         <a:ext uri="{28A0092B-C50C-407E-A947-70E740481C1C}">
                           <a14:useLocalDpi xmlns:a14="http://schemas.microsoft.com/office/drawing/2010/main" val="0"/>
@@ -13219,7 +13213,7 @@
                     <pic:cNvPicPr/>
                   </pic:nvPicPr>
                   <pic:blipFill>
-                    <a:blip r:embed="rId32">
+                    <a:blip r:embed="rId31">
                       <a:extLst>
                         <a:ext uri="{28A0092B-C50C-407E-A947-70E740481C1C}">
                           <a14:useLocalDpi xmlns:a14="http://schemas.microsoft.com/office/drawing/2010/main" val="0"/>
@@ -13521,7 +13515,7 @@
                     <pic:cNvPicPr/>
                   </pic:nvPicPr>
                   <pic:blipFill rotWithShape="1">
-                    <a:blip r:embed="rId33">
+                    <a:blip r:embed="rId32">
                       <a:extLst>
                         <a:ext uri="{28A0092B-C50C-407E-A947-70E740481C1C}">
                           <a14:useLocalDpi xmlns:a14="http://schemas.microsoft.com/office/drawing/2010/main" val="0"/>
@@ -13605,8 +13599,8 @@
       <w:pPr>
         <w:pStyle w:val="Heading1"/>
       </w:pPr>
-      <w:bookmarkStart w:id="24" w:name="_Toc520808534"/>
-      <w:bookmarkStart w:id="25" w:name="_Toc521063245"/>
+      <w:bookmarkStart w:id="23" w:name="_Toc520808534"/>
+      <w:bookmarkStart w:id="24" w:name="_Toc521063245"/>
       <w:r>
         <w:lastRenderedPageBreak/>
         <w:t xml:space="preserve">Part </w:t>
@@ -13614,8 +13608,8 @@
       <w:r>
         <w:t>VI</w:t>
       </w:r>
+      <w:bookmarkEnd w:id="23"/>
       <w:bookmarkEnd w:id="24"/>
-      <w:bookmarkEnd w:id="25"/>
     </w:p>
     <w:p>
       <w:pPr>
@@ -13625,7 +13619,7 @@
           <w:b/>
         </w:rPr>
       </w:pPr>
-      <w:bookmarkStart w:id="26" w:name="_Toc520808535"/>
+      <w:bookmarkStart w:id="25" w:name="_Toc520808535"/>
       <w:r>
         <w:rPr>
           <w:rFonts w:ascii="Times New Roman" w:hAnsi="Times New Roman" w:cs="Times New Roman"/>
@@ -13634,7 +13628,7 @@
         </w:rPr>
         <w:t>Final Assembly</w:t>
       </w:r>
-      <w:bookmarkEnd w:id="26"/>
+      <w:bookmarkEnd w:id="25"/>
     </w:p>
     <w:p>
       <w:pPr>
@@ -13813,7 +13807,7 @@
                     <pic:cNvPicPr/>
                   </pic:nvPicPr>
                   <pic:blipFill rotWithShape="1">
-                    <a:blip r:embed="rId34">
+                    <a:blip r:embed="rId33">
                       <a:extLst>
                         <a:ext uri="{28A0092B-C50C-407E-A947-70E740481C1C}">
                           <a14:useLocalDpi xmlns:a14="http://schemas.microsoft.com/office/drawing/2010/main" val="0"/>
@@ -14145,7 +14139,7 @@
                     <pic:cNvPicPr/>
                   </pic:nvPicPr>
                   <pic:blipFill rotWithShape="1">
-                    <a:blip r:embed="rId35">
+                    <a:blip r:embed="rId34">
                       <a:extLst>
                         <a:ext uri="{28A0092B-C50C-407E-A947-70E740481C1C}">
                           <a14:useLocalDpi xmlns:a14="http://schemas.microsoft.com/office/drawing/2010/main" val="0"/>
@@ -14356,7 +14350,7 @@
           <w:szCs w:val="32"/>
         </w:rPr>
       </w:pPr>
-      <w:bookmarkStart w:id="27" w:name="_Toc520808536"/>
+      <w:bookmarkStart w:id="26" w:name="_Toc520808536"/>
       <w:r>
         <w:rPr>
           <w:noProof/>
@@ -14507,7 +14501,7 @@
                     <pic:cNvPicPr/>
                   </pic:nvPicPr>
                   <pic:blipFill rotWithShape="1">
-                    <a:blip r:embed="rId36">
+                    <a:blip r:embed="rId35">
                       <a:extLst>
                         <a:ext uri="{28A0092B-C50C-407E-A947-70E740481C1C}">
                           <a14:useLocalDpi xmlns:a14="http://schemas.microsoft.com/office/drawing/2010/main" val="0"/>
@@ -14554,13 +14548,13 @@
       <w:pPr>
         <w:pStyle w:val="Heading1"/>
       </w:pPr>
-      <w:bookmarkStart w:id="28" w:name="_Toc521063246"/>
+      <w:bookmarkStart w:id="27" w:name="_Toc521063246"/>
       <w:r>
         <w:lastRenderedPageBreak/>
         <w:t>Part VII</w:t>
       </w:r>
+      <w:bookmarkEnd w:id="26"/>
       <w:bookmarkEnd w:id="27"/>
-      <w:bookmarkEnd w:id="28"/>
     </w:p>
     <w:p>
       <w:pPr>
@@ -14570,7 +14564,7 @@
           <w:b/>
         </w:rPr>
       </w:pPr>
-      <w:bookmarkStart w:id="29" w:name="_Toc520808537"/>
+      <w:bookmarkStart w:id="28" w:name="_Toc520808537"/>
       <w:r>
         <w:rPr>
           <w:rFonts w:ascii="Times New Roman" w:hAnsi="Times New Roman" w:cs="Times New Roman"/>
@@ -14587,7 +14581,7 @@
         </w:rPr>
         <w:t xml:space="preserve"> Drawings</w:t>
       </w:r>
-      <w:bookmarkEnd w:id="29"/>
+      <w:bookmarkEnd w:id="28"/>
     </w:p>
     <w:p>
       <w:pPr>
@@ -14613,58 +14607,40 @@
           <w:sz w:val="24"/>
           <w:szCs w:val="48"/>
         </w:rPr>
-        <w:t xml:space="preserve">Technical drawings that are necessary for the device </w:t>
-      </w:r>
-      <w:proofErr w:type="gramStart"/>
-      <w:r>
-        <w:rPr>
-          <w:rFonts w:ascii="Times New Roman" w:hAnsi="Times New Roman" w:cs="Times New Roman"/>
+        <w:t xml:space="preserve">Technical drawings that are necessary for the device are located in </w:t>
+      </w:r>
+      <w:r>
+        <w:rPr>
+          <w:rFonts w:ascii="Times New Roman" w:hAnsi="Times New Roman" w:cs="Times New Roman"/>
+          <w:b/>
           <w:sz w:val="24"/>
           <w:szCs w:val="48"/>
         </w:rPr>
-        <w:t>are located in</w:t>
-      </w:r>
-      <w:proofErr w:type="gramEnd"/>
+        <w:t>Appendix A</w:t>
+      </w:r>
       <w:r>
         <w:rPr>
           <w:rFonts w:ascii="Times New Roman" w:hAnsi="Times New Roman" w:cs="Times New Roman"/>
           <w:sz w:val="24"/>
           <w:szCs w:val="48"/>
         </w:rPr>
-        <w:t xml:space="preserve"> </w:t>
-      </w:r>
-      <w:r>
-        <w:rPr>
-          <w:rFonts w:ascii="Times New Roman" w:hAnsi="Times New Roman" w:cs="Times New Roman"/>
-          <w:b/>
+        <w:t>. A word of caution, however: Only drawings that were deemed necessary by the designers have been included. During the design process of the Spark Gap Device, the designers decided it would be beneficial to manufacturing times and simplicity of the device to 3D print various components.</w:t>
+      </w:r>
+    </w:p>
+    <w:p>
+      <w:pPr>
+        <w:rPr>
+          <w:rFonts w:ascii="Times New Roman" w:hAnsi="Times New Roman" w:cs="Times New Roman"/>
           <w:sz w:val="24"/>
           <w:szCs w:val="48"/>
         </w:rPr>
-        <w:t>Appendix A</w:t>
-      </w:r>
+      </w:pPr>
       <w:r>
         <w:rPr>
           <w:rFonts w:ascii="Times New Roman" w:hAnsi="Times New Roman" w:cs="Times New Roman"/>
           <w:sz w:val="24"/>
           <w:szCs w:val="48"/>
         </w:rPr>
-        <w:t>. A word of caution, however: Only drawings that were deemed necessary by the designers have been included. During the design process of the Spark Gap Device, the designers decided it would be beneficial to manufacturing times and simplicity of the device to 3D print various components.</w:t>
-      </w:r>
-    </w:p>
-    <w:p>
-      <w:pPr>
-        <w:rPr>
-          <w:rFonts w:ascii="Times New Roman" w:hAnsi="Times New Roman" w:cs="Times New Roman"/>
-          <w:sz w:val="24"/>
-          <w:szCs w:val="48"/>
-        </w:rPr>
-      </w:pPr>
-      <w:r>
-        <w:rPr>
-          <w:rFonts w:ascii="Times New Roman" w:hAnsi="Times New Roman" w:cs="Times New Roman"/>
-          <w:sz w:val="24"/>
-          <w:szCs w:val="48"/>
-        </w:rPr>
         <w:br w:type="page"/>
       </w:r>
     </w:p>
@@ -14672,14 +14648,14 @@
       <w:pPr>
         <w:pStyle w:val="Heading1"/>
       </w:pPr>
-      <w:bookmarkStart w:id="30" w:name="_Toc520808538"/>
-      <w:bookmarkStart w:id="31" w:name="_Toc521063247"/>
+      <w:bookmarkStart w:id="29" w:name="_Toc520808538"/>
+      <w:bookmarkStart w:id="30" w:name="_Toc521063247"/>
       <w:r>
         <w:lastRenderedPageBreak/>
         <w:t>Part VIII</w:t>
       </w:r>
+      <w:bookmarkEnd w:id="29"/>
       <w:bookmarkEnd w:id="30"/>
-      <w:bookmarkEnd w:id="31"/>
     </w:p>
     <w:p>
       <w:pPr>
@@ -14689,7 +14665,7 @@
           <w:b/>
         </w:rPr>
       </w:pPr>
-      <w:bookmarkStart w:id="32" w:name="_Toc520808539"/>
+      <w:bookmarkStart w:id="31" w:name="_Toc520808539"/>
       <w:r>
         <w:rPr>
           <w:rFonts w:ascii="Times New Roman" w:hAnsi="Times New Roman" w:cs="Times New Roman"/>
@@ -14698,7 +14674,7 @@
         </w:rPr>
         <w:t>Setting Up the Raspberry Pi</w:t>
       </w:r>
-      <w:bookmarkEnd w:id="32"/>
+      <w:bookmarkEnd w:id="31"/>
     </w:p>
     <w:p>
       <w:pPr>
@@ -14726,7 +14702,39 @@
           <w:sz w:val="24"/>
           <w:szCs w:val="24"/>
         </w:rPr>
-        <w:t xml:space="preserve">This section will explain how to set up a Raspberry Pi to operate the Ocean Optics Flame Spectrometer (Note: at the time of writing the software setup described below is NOT compatible with the Ocean Optics USB2000. To interface with an Ocean Optics USB2000 spectrometer use a standard windows computer with the </w:t>
+        <w:t xml:space="preserve">This section will explain how to set up a Raspberry Pi to operate the Ocean Optics Flame Spectrometer (Note: at the time of writing the software setup described below is NOT compatible with the Ocean Optics USB2000. To interface with an Ocean Optics USB2000 spectrometer use a standard </w:t>
+      </w:r>
+      <w:r>
+        <w:rPr>
+          <w:rFonts w:ascii="Times New Roman" w:hAnsi="Times New Roman" w:cs="Times New Roman"/>
+          <w:sz w:val="24"/>
+          <w:szCs w:val="24"/>
+        </w:rPr>
+        <w:t>W</w:t>
+      </w:r>
+      <w:r>
+        <w:rPr>
+          <w:rFonts w:ascii="Times New Roman" w:hAnsi="Times New Roman" w:cs="Times New Roman"/>
+          <w:sz w:val="24"/>
+          <w:szCs w:val="24"/>
+        </w:rPr>
+        <w:t xml:space="preserve">indows </w:t>
+      </w:r>
+      <w:r>
+        <w:rPr>
+          <w:rFonts w:ascii="Times New Roman" w:hAnsi="Times New Roman" w:cs="Times New Roman"/>
+          <w:sz w:val="24"/>
+          <w:szCs w:val="24"/>
+        </w:rPr>
+        <w:t xml:space="preserve">7 </w:t>
+      </w:r>
+      <w:r>
+        <w:rPr>
+          <w:rFonts w:ascii="Times New Roman" w:hAnsi="Times New Roman" w:cs="Times New Roman"/>
+          <w:sz w:val="24"/>
+          <w:szCs w:val="24"/>
+        </w:rPr>
+        <w:t xml:space="preserve">computer with the </w:t>
       </w:r>
       <w:proofErr w:type="spellStart"/>
       <w:r>
@@ -14744,7 +14752,43 @@
           <w:sz w:val="24"/>
           <w:szCs w:val="24"/>
         </w:rPr>
-        <w:t xml:space="preserve"> software). It assumes one already has a Raspberry Pi 3 or Raspberry Pi 3+ running Raspbian Stretch (both the Lite and Desktop variants are acceptable). A basic familiarity with Linux as well as an understanding of basic Linux console commands (specifically: $mv, $cp, $rm, $</w:t>
+        <w:t xml:space="preserve"> software). It assumes one already has a Raspberry Pi 3 or Raspberry Pi 3+ running Raspbian Stretch (both the Lite and Desktop variants are acceptable). A basic familiarity with Linux as well as an understanding of basic Linux console commands (specifically: $mv, $</w:t>
+      </w:r>
+      <w:proofErr w:type="spellStart"/>
+      <w:r>
+        <w:rPr>
+          <w:rFonts w:ascii="Times New Roman" w:hAnsi="Times New Roman" w:cs="Times New Roman"/>
+          <w:sz w:val="24"/>
+          <w:szCs w:val="24"/>
+        </w:rPr>
+        <w:t>cp</w:t>
+      </w:r>
+      <w:proofErr w:type="spellEnd"/>
+      <w:r>
+        <w:rPr>
+          <w:rFonts w:ascii="Times New Roman" w:hAnsi="Times New Roman" w:cs="Times New Roman"/>
+          <w:sz w:val="24"/>
+          <w:szCs w:val="24"/>
+        </w:rPr>
+        <w:t>, $</w:t>
+      </w:r>
+      <w:proofErr w:type="spellStart"/>
+      <w:r>
+        <w:rPr>
+          <w:rFonts w:ascii="Times New Roman" w:hAnsi="Times New Roman" w:cs="Times New Roman"/>
+          <w:sz w:val="24"/>
+          <w:szCs w:val="24"/>
+        </w:rPr>
+        <w:t>rm</w:t>
+      </w:r>
+      <w:proofErr w:type="spellEnd"/>
+      <w:r>
+        <w:rPr>
+          <w:rFonts w:ascii="Times New Roman" w:hAnsi="Times New Roman" w:cs="Times New Roman"/>
+          <w:sz w:val="24"/>
+          <w:szCs w:val="24"/>
+        </w:rPr>
+        <w:t>, $</w:t>
       </w:r>
       <w:proofErr w:type="spellStart"/>
       <w:r>
@@ -15316,7 +15360,23 @@
           <w:color w:val="000000"/>
           <w:sz w:val="24"/>
         </w:rPr>
-        <w:t xml:space="preserve"> directory, run the command $</w:t>
+        <w:t xml:space="preserve"> directory, run the command</w:t>
+      </w:r>
+      <w:r>
+        <w:rPr>
+          <w:rFonts w:ascii="Times New Roman" w:hAnsi="Times New Roman" w:cs="Times New Roman"/>
+          <w:color w:val="000000"/>
+          <w:sz w:val="24"/>
+        </w:rPr>
+        <w:t>s</w:t>
+      </w:r>
+      <w:r>
+        <w:rPr>
+          <w:rFonts w:ascii="Times New Roman" w:hAnsi="Times New Roman" w:cs="Times New Roman"/>
+          <w:color w:val="000000"/>
+          <w:sz w:val="24"/>
+        </w:rPr>
+        <w:t xml:space="preserve"> $</w:t>
       </w:r>
       <w:proofErr w:type="spellStart"/>
       <w:r>
@@ -15649,63 +15709,24 @@
           <w:sz w:val="24"/>
           <w:szCs w:val="48"/>
         </w:rPr>
+        <w:t>Raspberry Pi</w:t>
+      </w:r>
+      <w:r>
+        <w:rPr>
+          <w:rFonts w:ascii="Times New Roman" w:hAnsi="Times New Roman" w:cs="Times New Roman"/>
+          <w:sz w:val="24"/>
+          <w:szCs w:val="48"/>
+        </w:rPr>
+        <w:t xml:space="preserve">’s GPIO pins high to serve as a potential trigger to activate the spark gap or other </w:t>
+      </w:r>
+      <w:r>
+        <w:rPr>
+          <w:rFonts w:ascii="Times New Roman" w:hAnsi="Times New Roman" w:cs="Times New Roman"/>
+          <w:sz w:val="24"/>
+          <w:szCs w:val="48"/>
+        </w:rPr>
         <w:lastRenderedPageBreak/>
-        <w:drawing>
-          <wp:inline distT="0" distB="0" distL="0" distR="0" wp14:anchorId="2C959714" wp14:editId="3C73C175">
-            <wp:extent cx="5943600" cy="2867025"/>
-            <wp:effectExtent l="0" t="0" r="0" b="9525"/>
-            <wp:docPr id="6" name="Picture 6"/>
-            <wp:cNvGraphicFramePr>
-              <a:graphicFrameLocks xmlns:a="http://schemas.openxmlformats.org/drawingml/2006/main" noChangeAspect="1"/>
-            </wp:cNvGraphicFramePr>
-            <a:graphic xmlns:a="http://schemas.openxmlformats.org/drawingml/2006/main">
-              <a:graphicData uri="http://schemas.openxmlformats.org/drawingml/2006/picture">
-                <pic:pic xmlns:pic="http://schemas.openxmlformats.org/drawingml/2006/picture">
-                  <pic:nvPicPr>
-                    <pic:cNvPr id="0" name="Picture 2"/>
-                    <pic:cNvPicPr>
-                      <a:picLocks noChangeAspect="1" noChangeArrowheads="1"/>
-                    </pic:cNvPicPr>
-                  </pic:nvPicPr>
-                  <pic:blipFill>
-                    <a:blip r:embed="rId9">
-                      <a:extLst>
-                        <a:ext uri="{28A0092B-C50C-407E-A947-70E740481C1C}">
-                          <a14:useLocalDpi xmlns:a14="http://schemas.microsoft.com/office/drawing/2010/main" val="0"/>
-                        </a:ext>
-                      </a:extLst>
-                    </a:blip>
-                    <a:srcRect/>
-                    <a:stretch>
-                      <a:fillRect/>
-                    </a:stretch>
-                  </pic:blipFill>
-                  <pic:spPr bwMode="auto">
-                    <a:xfrm>
-                      <a:off x="0" y="0"/>
-                      <a:ext cx="5943600" cy="2867025"/>
-                    </a:xfrm>
-                    <a:prstGeom prst="rect">
-                      <a:avLst/>
-                    </a:prstGeom>
-                    <a:noFill/>
-                    <a:ln>
-                      <a:noFill/>
-                    </a:ln>
-                  </pic:spPr>
-                </pic:pic>
-              </a:graphicData>
-            </a:graphic>
-          </wp:inline>
-        </w:drawing>
-      </w:r>
-      <w:r>
-        <w:rPr>
-          <w:rFonts w:ascii="Times New Roman" w:hAnsi="Times New Roman" w:cs="Times New Roman"/>
-          <w:sz w:val="24"/>
-          <w:szCs w:val="48"/>
-        </w:rPr>
-        <w:t>’s GPIO pins high to serve as a potential trigger to activate the spark gap or other light source should one desire. The default integration time is 3.5 seconds and the default trigger GPIO pin is 26, however both of these values can be changed by altering the program settings that can be found in the header of the file demo-</w:t>
+        <w:t>light source should one desire. The default integration time is 3.5 seconds and the default trigger GPIO pin is 26, however both of these values can be changed by altering the program settings that can be found in the header of the file demo-</w:t>
       </w:r>
       <w:proofErr w:type="spellStart"/>
       <w:r>
@@ -15867,7 +15888,23 @@
           <w:sz w:val="24"/>
           <w:szCs w:val="48"/>
         </w:rPr>
-        <w:t xml:space="preserve">. These text files can then be copied off of the pi to a windows machine (see the </w:t>
+        <w:t xml:space="preserve">. These text files can then be copied off of the </w:t>
+      </w:r>
+      <w:r>
+        <w:rPr>
+          <w:rFonts w:ascii="Times New Roman" w:hAnsi="Times New Roman" w:cs="Times New Roman"/>
+          <w:sz w:val="24"/>
+          <w:szCs w:val="48"/>
+        </w:rPr>
+        <w:t>Raspberry Pi</w:t>
+      </w:r>
+      <w:r>
+        <w:rPr>
+          <w:rFonts w:ascii="Times New Roman" w:hAnsi="Times New Roman" w:cs="Times New Roman"/>
+          <w:sz w:val="24"/>
+          <w:szCs w:val="48"/>
+        </w:rPr>
+        <w:t xml:space="preserve"> to a windows machine (see the </w:t>
       </w:r>
       <w:proofErr w:type="spellStart"/>
       <w:r>
@@ -15885,7 +15922,23 @@
           <w:sz w:val="24"/>
           <w:szCs w:val="48"/>
         </w:rPr>
-        <w:t xml:space="preserve"> section for more on using these files). To properly use this program, the spectrometer should be exposed to the light source in a steady manner, before beginning the program. The program should then be started and allowed to run for 17 minutes. After 17 minutes the light source should be turned off and the pi should be allowed to run for another ~17 minutes (or until the program completes). Once this is done, the files can be extracted. To run this program, simply use the command $python intCalibrationManager.py while in the directory /home/pi/Documents/</w:t>
+        <w:t xml:space="preserve"> section for more on using these files). To properly use this program, the spectrometer should be exposed to the light source in a steady manner, before beginning the program. The program should then be started and allowed to run for 17 minutes. After 17 minutes the light source should be turned off and the </w:t>
+      </w:r>
+      <w:r>
+        <w:rPr>
+          <w:rFonts w:ascii="Times New Roman" w:hAnsi="Times New Roman" w:cs="Times New Roman"/>
+          <w:sz w:val="24"/>
+          <w:szCs w:val="48"/>
+        </w:rPr>
+        <w:t>Raspberry Pi</w:t>
+      </w:r>
+      <w:r>
+        <w:rPr>
+          <w:rFonts w:ascii="Times New Roman" w:hAnsi="Times New Roman" w:cs="Times New Roman"/>
+          <w:sz w:val="24"/>
+          <w:szCs w:val="48"/>
+        </w:rPr>
+        <w:t xml:space="preserve"> should be allowed to run for another ~17 minutes (or until the program completes). Once this is done, the files can be extracted. To run this program, simply use the command $python intCalibrationManager.py while in the directory /home/pi/Documents/</w:t>
       </w:r>
       <w:proofErr w:type="spellStart"/>
       <w:r>
@@ -15989,7 +16042,7 @@
           <w:sz w:val="24"/>
           <w:szCs w:val="48"/>
         </w:rPr>
-        <w:t xml:space="preserve">” to the front of the command and running it again. For reasons not entirely clear, this is </w:t>
+        <w:t xml:space="preserve">” to the front of the command and running it again. For reasons not entirely clear, this is necessary on some </w:t>
       </w:r>
       <w:r>
         <w:rPr>
@@ -15997,16 +16050,16 @@
           <w:sz w:val="24"/>
           <w:szCs w:val="48"/>
         </w:rPr>
-        <w:lastRenderedPageBreak/>
-        <w:t xml:space="preserve">necessary on some </w:t>
-      </w:r>
+        <w:t xml:space="preserve">Raspberry </w:t>
+      </w:r>
+      <w:proofErr w:type="spellStart"/>
       <w:r>
         <w:rPr>
           <w:rFonts w:ascii="Times New Roman" w:hAnsi="Times New Roman" w:cs="Times New Roman"/>
           <w:sz w:val="24"/>
           <w:szCs w:val="48"/>
         </w:rPr>
-        <w:t>Raspberry P</w:t>
+        <w:t>P</w:t>
       </w:r>
       <w:r>
         <w:rPr>
@@ -16022,8 +16075,9 @@
           <w:sz w:val="24"/>
           <w:szCs w:val="48"/>
         </w:rPr>
-        <w:t>’s</w:t>
-      </w:r>
+        <w:t>s</w:t>
+      </w:r>
+      <w:proofErr w:type="spellEnd"/>
       <w:r>
         <w:rPr>
           <w:rFonts w:ascii="Times New Roman" w:hAnsi="Times New Roman" w:cs="Times New Roman"/>
@@ -16164,7 +16218,23 @@
           <w:sz w:val="24"/>
           <w:szCs w:val="48"/>
         </w:rPr>
-        <w:t>. This file can then be imported into excel using “:” as a delimiter to generate columns showing the spectrometer’s output at each of the tested integration times. These can then be compared to determine the optimal integration time for the given light source.</w:t>
+        <w:t xml:space="preserve">. This file can then be imported into excel using “:” as a delimiter to generate columns showing the spectrometer’s </w:t>
+      </w:r>
+      <w:r>
+        <w:rPr>
+          <w:rFonts w:ascii="Times New Roman" w:hAnsi="Times New Roman" w:cs="Times New Roman"/>
+          <w:sz w:val="24"/>
+          <w:szCs w:val="48"/>
+        </w:rPr>
+        <w:t xml:space="preserve">noise subtracted average </w:t>
+      </w:r>
+      <w:r>
+        <w:rPr>
+          <w:rFonts w:ascii="Times New Roman" w:hAnsi="Times New Roman" w:cs="Times New Roman"/>
+          <w:sz w:val="24"/>
+          <w:szCs w:val="48"/>
+        </w:rPr>
+        <w:t>output at each of the tested integration times. These can then be compared to determine the optimal integration time for the given light source.</w:t>
       </w:r>
     </w:p>
     <w:p>
@@ -16190,38 +16260,10 @@
         <w:spacing w:after="0"/>
         <w:rPr>
           <w:rFonts w:ascii="Times New Roman" w:hAnsi="Times New Roman" w:cs="Times New Roman"/>
-          <w:b/>
           <w:sz w:val="24"/>
           <w:szCs w:val="48"/>
         </w:rPr>
       </w:pPr>
-      <w:r>
-        <w:rPr>
-          <w:rFonts w:ascii="Times New Roman" w:hAnsi="Times New Roman" w:cs="Times New Roman"/>
-          <w:b/>
-          <w:sz w:val="24"/>
-          <w:szCs w:val="48"/>
-        </w:rPr>
-        <w:t xml:space="preserve">Making Programs Run </w:t>
-      </w:r>
-      <w:r>
-        <w:rPr>
-          <w:rFonts w:ascii="Times New Roman" w:hAnsi="Times New Roman" w:cs="Times New Roman"/>
-          <w:b/>
-          <w:sz w:val="24"/>
-          <w:szCs w:val="48"/>
-        </w:rPr>
-        <w:t>on</w:t>
-      </w:r>
-      <w:r>
-        <w:rPr>
-          <w:rFonts w:ascii="Times New Roman" w:hAnsi="Times New Roman" w:cs="Times New Roman"/>
-          <w:b/>
-          <w:sz w:val="24"/>
-          <w:szCs w:val="48"/>
-        </w:rPr>
-        <w:t xml:space="preserve"> Boot</w:t>
-      </w:r>
     </w:p>
     <w:p>
       <w:pPr>
@@ -16232,6 +16274,7 @@
         <w:spacing w:after="0"/>
         <w:rPr>
           <w:rFonts w:ascii="Times New Roman" w:hAnsi="Times New Roman" w:cs="Times New Roman"/>
+          <w:b/>
           <w:sz w:val="24"/>
           <w:szCs w:val="48"/>
         </w:rPr>
@@ -16239,28 +16282,30 @@
       <w:r>
         <w:rPr>
           <w:rFonts w:ascii="Times New Roman" w:hAnsi="Times New Roman" w:cs="Times New Roman"/>
+          <w:b/>
           <w:sz w:val="24"/>
           <w:szCs w:val="48"/>
         </w:rPr>
-        <w:t>In several cases (especially when the pi is inside of a vacuum chamber and cannot be readily accessed) it may be beneficial to make a program run automatically as soon as the pi boots up. During the testing procedures laid out in section 10 the demo-</w:t>
-      </w:r>
-      <w:proofErr w:type="spellStart"/>
-      <w:r>
-        <w:rPr>
-          <w:rFonts w:ascii="Times New Roman" w:hAnsi="Times New Roman" w:cs="Times New Roman"/>
+        <w:lastRenderedPageBreak/>
+        <w:t xml:space="preserve">Making Programs Run </w:t>
+      </w:r>
+      <w:r>
+        <w:rPr>
+          <w:rFonts w:ascii="Times New Roman" w:hAnsi="Times New Roman" w:cs="Times New Roman"/>
+          <w:b/>
           <w:sz w:val="24"/>
           <w:szCs w:val="48"/>
         </w:rPr>
-        <w:t>integrationCalibration</w:t>
-      </w:r>
-      <w:proofErr w:type="spellEnd"/>
-      <w:r>
-        <w:rPr>
-          <w:rFonts w:ascii="Times New Roman" w:hAnsi="Times New Roman" w:cs="Times New Roman"/>
+        <w:t>on</w:t>
+      </w:r>
+      <w:r>
+        <w:rPr>
+          <w:rFonts w:ascii="Times New Roman" w:hAnsi="Times New Roman" w:cs="Times New Roman"/>
+          <w:b/>
           <w:sz w:val="24"/>
           <w:szCs w:val="48"/>
         </w:rPr>
-        <w:t xml:space="preserve"> program was set to run automatically on boot so that once the appropriate pressure was reached, the pi could be powered and the test would begin automatically. This section will lay out how any program can be made to run automatically. It is worth noting that where program timing is involved, one should allow between 1 and 2 minutes for the pi to boot before the program will begin (this can vary based on what else is installed on the pi).</w:t>
+        <w:t xml:space="preserve"> Boot</w:t>
       </w:r>
     </w:p>
     <w:p>
@@ -16276,22 +16321,142 @@
           <w:szCs w:val="48"/>
         </w:rPr>
       </w:pPr>
-    </w:p>
-    <w:p>
-      <w:pPr>
+      <w:r>
+        <w:rPr>
+          <w:rFonts w:ascii="Times New Roman" w:hAnsi="Times New Roman" w:cs="Times New Roman"/>
+          <w:sz w:val="24"/>
+          <w:szCs w:val="48"/>
+        </w:rPr>
+        <w:t>In seve</w:t>
+      </w:r>
+      <w:r>
+        <w:rPr>
+          <w:rFonts w:ascii="Times New Roman" w:hAnsi="Times New Roman" w:cs="Times New Roman"/>
+          <w:sz w:val="24"/>
+          <w:szCs w:val="48"/>
+        </w:rPr>
+        <w:t xml:space="preserve">ral cases (especially when the Raspberry Pi </w:t>
+      </w:r>
+      <w:r>
+        <w:rPr>
+          <w:rFonts w:ascii="Times New Roman" w:hAnsi="Times New Roman" w:cs="Times New Roman"/>
+          <w:sz w:val="24"/>
+          <w:szCs w:val="48"/>
+        </w:rPr>
+        <w:t xml:space="preserve">is inside of a vacuum chamber and cannot be readily accessed) it may be beneficial to make a program run automatically as soon as the </w:t>
+      </w:r>
+      <w:r>
+        <w:rPr>
+          <w:rFonts w:ascii="Times New Roman" w:hAnsi="Times New Roman" w:cs="Times New Roman"/>
+          <w:sz w:val="24"/>
+          <w:szCs w:val="48"/>
+        </w:rPr>
+        <w:t>Raspberry Pi</w:t>
+      </w:r>
+      <w:r>
+        <w:rPr>
+          <w:rFonts w:ascii="Times New Roman" w:hAnsi="Times New Roman" w:cs="Times New Roman"/>
+          <w:sz w:val="24"/>
+          <w:szCs w:val="48"/>
+        </w:rPr>
+        <w:t xml:space="preserve"> boots up. During the testing procedures laid out in section 10 the demo-</w:t>
+      </w:r>
+      <w:proofErr w:type="spellStart"/>
+      <w:r>
+        <w:rPr>
+          <w:rFonts w:ascii="Times New Roman" w:hAnsi="Times New Roman" w:cs="Times New Roman"/>
+          <w:sz w:val="24"/>
+          <w:szCs w:val="48"/>
+        </w:rPr>
+        <w:t>integrationCalibration</w:t>
+      </w:r>
+      <w:proofErr w:type="spellEnd"/>
+      <w:r>
+        <w:rPr>
+          <w:rFonts w:ascii="Times New Roman" w:hAnsi="Times New Roman" w:cs="Times New Roman"/>
+          <w:sz w:val="24"/>
+          <w:szCs w:val="48"/>
+        </w:rPr>
+        <w:t xml:space="preserve"> program was set to run automatically on boot so that once the appropriate pressure was reached, the </w:t>
+      </w:r>
+      <w:r>
+        <w:rPr>
+          <w:rFonts w:ascii="Times New Roman" w:hAnsi="Times New Roman" w:cs="Times New Roman"/>
+          <w:sz w:val="24"/>
+          <w:szCs w:val="48"/>
+        </w:rPr>
+        <w:t>Raspberry Pi</w:t>
+      </w:r>
+      <w:r>
+        <w:rPr>
+          <w:rFonts w:ascii="Times New Roman" w:hAnsi="Times New Roman" w:cs="Times New Roman"/>
+          <w:sz w:val="24"/>
+          <w:szCs w:val="48"/>
+        </w:rPr>
+        <w:t xml:space="preserve"> could be powered and the test would begin automatically. This section will lay out how any program can be made to run automatically. It is worth noting that where program timing is involved, one should allow between 1 and 2 minutes for the </w:t>
+      </w:r>
+      <w:r>
+        <w:rPr>
+          <w:rFonts w:ascii="Times New Roman" w:hAnsi="Times New Roman" w:cs="Times New Roman"/>
+          <w:sz w:val="24"/>
+          <w:szCs w:val="48"/>
+        </w:rPr>
+        <w:t>Raspberry Pi</w:t>
+      </w:r>
+      <w:r>
+        <w:rPr>
+          <w:rFonts w:ascii="Times New Roman" w:hAnsi="Times New Roman" w:cs="Times New Roman"/>
+          <w:sz w:val="24"/>
+          <w:szCs w:val="48"/>
+        </w:rPr>
+        <w:t xml:space="preserve"> to boot before the program will begin (this can vary based on what else is installed on the </w:t>
+      </w:r>
+      <w:r>
+        <w:rPr>
+          <w:rFonts w:ascii="Times New Roman" w:hAnsi="Times New Roman" w:cs="Times New Roman"/>
+          <w:sz w:val="24"/>
+          <w:szCs w:val="48"/>
+        </w:rPr>
+        <w:t>Raspberry Pi</w:t>
+      </w:r>
+      <w:r>
+        <w:rPr>
+          <w:rFonts w:ascii="Times New Roman" w:hAnsi="Times New Roman" w:cs="Times New Roman"/>
+          <w:sz w:val="24"/>
+          <w:szCs w:val="48"/>
+        </w:rPr>
+        <w:t>).</w:t>
+      </w:r>
+    </w:p>
+    <w:p>
+      <w:pPr>
+        <w:tabs>
+          <w:tab w:val="left" w:pos="4548"/>
+          <w:tab w:val="center" w:pos="4680"/>
+        </w:tabs>
         <w:spacing w:after="0"/>
         <w:rPr>
           <w:rFonts w:ascii="Times New Roman" w:hAnsi="Times New Roman" w:cs="Times New Roman"/>
           <w:sz w:val="24"/>
-          <w:szCs w:val="24"/>
-        </w:rPr>
-      </w:pPr>
-      <w:r>
-        <w:rPr>
-          <w:rFonts w:ascii="Times New Roman" w:hAnsi="Times New Roman" w:cs="Times New Roman"/>
-          <w:sz w:val="24"/>
           <w:szCs w:val="48"/>
         </w:rPr>
+      </w:pPr>
+    </w:p>
+    <w:p>
+      <w:pPr>
+        <w:spacing w:after="0"/>
+        <w:rPr>
+          <w:rFonts w:ascii="Times New Roman" w:hAnsi="Times New Roman" w:cs="Times New Roman"/>
+          <w:sz w:val="24"/>
+          <w:szCs w:val="24"/>
+        </w:rPr>
+      </w:pPr>
+      <w:r>
+        <w:rPr>
+          <w:rFonts w:ascii="Times New Roman" w:hAnsi="Times New Roman" w:cs="Times New Roman"/>
+          <w:sz w:val="24"/>
+          <w:szCs w:val="48"/>
+        </w:rPr>
         <w:t>To begin, enter the command $</w:t>
       </w:r>
       <w:proofErr w:type="spellStart"/>
@@ -16364,15 +16529,141 @@
           <w:sz w:val="24"/>
           <w:szCs w:val="48"/>
         </w:rPr>
-        <w:t>. This will open an editor where a text file can be edited. Used the arrow keys to move down to the final line of the file before “exit 0”. On a new line before the “exit 0”, enter the same command described above to start the desired program. However, replace the name of the program with the complete file path to the program’s location. Following this, enter a space and a “&amp;”. As an example, to make demo-</w:t>
+        <w:t xml:space="preserve">. This will open an editor where a text file </w:t>
+      </w:r>
+      <w:r>
+        <w:rPr>
+          <w:rFonts w:ascii="Times New Roman" w:hAnsi="Times New Roman" w:cs="Times New Roman"/>
+          <w:sz w:val="24"/>
+          <w:szCs w:val="48"/>
+        </w:rPr>
+        <w:t xml:space="preserve">called </w:t>
       </w:r>
       <w:proofErr w:type="spellStart"/>
+      <w:proofErr w:type="gramStart"/>
       <w:r>
         <w:rPr>
           <w:rFonts w:ascii="Times New Roman" w:hAnsi="Times New Roman" w:cs="Times New Roman"/>
           <w:sz w:val="24"/>
           <w:szCs w:val="48"/>
         </w:rPr>
+        <w:t>rc.local</w:t>
+      </w:r>
+      <w:proofErr w:type="spellEnd"/>
+      <w:proofErr w:type="gramEnd"/>
+      <w:r>
+        <w:rPr>
+          <w:rFonts w:ascii="Times New Roman" w:hAnsi="Times New Roman" w:cs="Times New Roman"/>
+          <w:sz w:val="24"/>
+          <w:szCs w:val="48"/>
+        </w:rPr>
+        <w:t xml:space="preserve"> </w:t>
+      </w:r>
+      <w:r>
+        <w:rPr>
+          <w:rFonts w:ascii="Times New Roman" w:hAnsi="Times New Roman" w:cs="Times New Roman"/>
+          <w:sz w:val="24"/>
+          <w:szCs w:val="48"/>
+        </w:rPr>
+        <w:t xml:space="preserve">can be edited. Used the arrow keys to move down to the final line of the file before “exit 0”. On a new line </w:t>
+      </w:r>
+      <w:r>
+        <w:rPr>
+          <w:rFonts w:ascii="Times New Roman" w:hAnsi="Times New Roman" w:cs="Times New Roman"/>
+          <w:sz w:val="24"/>
+          <w:szCs w:val="48"/>
+        </w:rPr>
+        <w:t xml:space="preserve">immediately </w:t>
+      </w:r>
+      <w:r>
+        <w:rPr>
+          <w:rFonts w:ascii="Times New Roman" w:hAnsi="Times New Roman" w:cs="Times New Roman"/>
+          <w:sz w:val="24"/>
+          <w:szCs w:val="48"/>
+        </w:rPr>
+        <w:t xml:space="preserve">before the “exit 0”, enter </w:t>
+      </w:r>
+      <w:r>
+        <w:rPr>
+          <w:rFonts w:ascii="Times New Roman" w:hAnsi="Times New Roman" w:cs="Times New Roman"/>
+          <w:sz w:val="24"/>
+          <w:szCs w:val="48"/>
+        </w:rPr>
+        <w:t xml:space="preserve">any of the commands </w:t>
+      </w:r>
+      <w:r>
+        <w:rPr>
+          <w:rFonts w:ascii="Times New Roman" w:hAnsi="Times New Roman" w:cs="Times New Roman"/>
+          <w:sz w:val="24"/>
+          <w:szCs w:val="48"/>
+        </w:rPr>
+        <w:t>described above to start the desired program</w:t>
+      </w:r>
+      <w:r>
+        <w:rPr>
+          <w:rFonts w:ascii="Times New Roman" w:hAnsi="Times New Roman" w:cs="Times New Roman"/>
+          <w:sz w:val="24"/>
+          <w:szCs w:val="48"/>
+        </w:rPr>
+        <w:t>(s) (should there be multiple commands to run, put each command on a new line)</w:t>
+      </w:r>
+      <w:r>
+        <w:rPr>
+          <w:rFonts w:ascii="Times New Roman" w:hAnsi="Times New Roman" w:cs="Times New Roman"/>
+          <w:sz w:val="24"/>
+          <w:szCs w:val="48"/>
+        </w:rPr>
+        <w:t xml:space="preserve">. However, </w:t>
+      </w:r>
+      <w:r>
+        <w:rPr>
+          <w:rFonts w:ascii="Times New Roman" w:hAnsi="Times New Roman" w:cs="Times New Roman"/>
+          <w:sz w:val="24"/>
+          <w:szCs w:val="48"/>
+        </w:rPr>
+        <w:t xml:space="preserve">in these commands </w:t>
+      </w:r>
+      <w:r>
+        <w:rPr>
+          <w:rFonts w:ascii="Times New Roman" w:hAnsi="Times New Roman" w:cs="Times New Roman"/>
+          <w:sz w:val="24"/>
+          <w:szCs w:val="48"/>
+        </w:rPr>
+        <w:t xml:space="preserve">insert the complete </w:t>
+      </w:r>
+      <w:proofErr w:type="spellStart"/>
+      <w:r>
+        <w:rPr>
+          <w:rFonts w:ascii="Times New Roman" w:hAnsi="Times New Roman" w:cs="Times New Roman"/>
+          <w:sz w:val="24"/>
+          <w:szCs w:val="48"/>
+        </w:rPr>
+        <w:t>filepath</w:t>
+      </w:r>
+      <w:proofErr w:type="spellEnd"/>
+      <w:r>
+        <w:rPr>
+          <w:rFonts w:ascii="Times New Roman" w:hAnsi="Times New Roman" w:cs="Times New Roman"/>
+          <w:sz w:val="24"/>
+          <w:szCs w:val="48"/>
+        </w:rPr>
+        <w:t xml:space="preserve"> to the program’s location before the name of the program.</w:t>
+      </w:r>
+      <w:r>
+        <w:rPr>
+          <w:rFonts w:ascii="Times New Roman" w:hAnsi="Times New Roman" w:cs="Times New Roman"/>
+          <w:sz w:val="24"/>
+          <w:szCs w:val="48"/>
+        </w:rPr>
+        <w:t xml:space="preserve"> Following this, enter a space and a “&amp;”. As an example, to make demo-</w:t>
+      </w:r>
+      <w:proofErr w:type="spellStart"/>
+      <w:r>
+        <w:rPr>
+          <w:rFonts w:ascii="Times New Roman" w:hAnsi="Times New Roman" w:cs="Times New Roman"/>
+          <w:sz w:val="24"/>
+          <w:szCs w:val="48"/>
+        </w:rPr>
         <w:t>integrationCalibration</w:t>
       </w:r>
       <w:proofErr w:type="spellEnd"/>
@@ -16400,8 +16691,34 @@
           <w:sz w:val="24"/>
           <w:szCs w:val="48"/>
         </w:rPr>
-        <w:t xml:space="preserve"> python /home/pi/Documents/codeTesting/intCalibrationManager.py &amp;”. Once this is complete, the specified program will automatically run the next time the pi boots.</w:t>
-      </w:r>
+        <w:t xml:space="preserve"> python /home/pi/Documents/codeTesting/intCalibrationManager.py &amp;”. Once this is complete, the specified program will automatically run the next time the </w:t>
+      </w:r>
+      <w:r>
+        <w:rPr>
+          <w:rFonts w:ascii="Times New Roman" w:hAnsi="Times New Roman" w:cs="Times New Roman"/>
+          <w:sz w:val="24"/>
+          <w:szCs w:val="48"/>
+        </w:rPr>
+        <w:t>Raspberry Pi</w:t>
+      </w:r>
+      <w:r>
+        <w:rPr>
+          <w:rFonts w:ascii="Times New Roman" w:hAnsi="Times New Roman" w:cs="Times New Roman"/>
+          <w:sz w:val="24"/>
+          <w:szCs w:val="48"/>
+        </w:rPr>
+        <w:t xml:space="preserve"> </w:t>
+      </w:r>
+      <w:r>
+        <w:rPr>
+          <w:rFonts w:ascii="Times New Roman" w:hAnsi="Times New Roman" w:cs="Times New Roman"/>
+          <w:sz w:val="24"/>
+          <w:szCs w:val="48"/>
+        </w:rPr>
+        <w:t>boots.</w:t>
+      </w:r>
+      <w:bookmarkStart w:id="32" w:name="_GoBack"/>
+      <w:bookmarkEnd w:id="32"/>
     </w:p>
     <w:p>
       <w:pPr>
@@ -18334,7 +18651,7 @@
         </w:rPr>
         <w:t xml:space="preserve"> Parts-in Parts &amp; Accessories from Toys &amp; Hobbies on Aliexpress.com | Alibaba Group. (n.d.). Retrieved from </w:t>
       </w:r>
-      <w:hyperlink r:id="rId37" w:history="1">
+      <w:hyperlink r:id="rId36" w:history="1">
         <w:r>
           <w:rPr>
             <w:rStyle w:val="Hyperlink"/>
@@ -18383,7 +18700,7 @@
         </w:rPr>
         <w:t xml:space="preserve">Hi-Flex Unshielded. (n.d.). Retrieved from </w:t>
       </w:r>
-      <w:hyperlink r:id="rId38" w:history="1">
+      <w:hyperlink r:id="rId37" w:history="1">
         <w:r>
           <w:rPr>
             <w:rStyle w:val="Hyperlink"/>
@@ -18478,8 +18795,8 @@
       </w:r>
     </w:p>
     <w:sectPr>
-      <w:headerReference w:type="default" r:id="rId39"/>
-      <w:footerReference w:type="default" r:id="rId40"/>
+      <w:headerReference w:type="default" r:id="rId38"/>
+      <w:footerReference w:type="default" r:id="rId39"/>
       <w:pgSz w:w="12240" w:h="15840"/>
       <w:pgMar w:top="1440" w:right="1440" w:bottom="1440" w:left="1440" w:header="720" w:footer="720" w:gutter="0"/>
       <w:cols w:space="720"/>
@@ -18491,7 +18808,7 @@
 </file>
 
 <file path=word/comments.xml><?xml version="1.0" encoding="utf-8"?>
-<w:comments xmlns:wpc="http://schemas.microsoft.com/office/word/2010/wordprocessingCanvas" xmlns:cx="http://schemas.microsoft.com/office/drawing/2014/chartex" xmlns:cx1="http://schemas.microsoft.com/office/drawing/2015/9/8/chartex" xmlns:cx2="http://schemas.microsoft.com/office/drawing/2015/10/21/chartex" xmlns:cx3="http://schemas.microsoft.com/office/drawing/2016/5/9/chartex" xmlns:cx4="http://schemas.microsoft.com/office/drawing/2016/5/10/chartex" xmlns:cx5="http://schemas.microsoft.com/office/drawing/2016/5/11/chartex" xmlns:cx6="http://schemas.microsoft.com/office/drawing/2016/5/12/chartex" xmlns:cx7="http://schemas.microsoft.com/office/drawing/2016/5/13/chartex" xmlns:cx8="http://schemas.microsoft.com/office/drawing/2016/5/14/chartex" xmlns:mc="http://schemas.openxmlformats.org/markup-compatibility/2006" xmlns:aink="http://schemas.microsoft.com/office/drawing/2016/ink" xmlns:am3d="http://schemas.microsoft.com/office/drawing/2017/model3d" xmlns:o="urn:schemas-microsoft-com:office:office" xmlns:r="http://schemas.openxmlformats.org/officeDocument/2006/relationships" xmlns:m="http://schemas.openxmlformats.org/officeDocument/2006/math" xmlns:v="urn:schemas-microsoft-com:vml" xmlns:wp14="http://schemas.microsoft.com/office/word/2010/wordprocessingDrawing" xmlns:wp="http://schemas.openxmlformats.org/drawingml/2006/wordprocessingDrawing" xmlns:w10="urn:schemas-microsoft-com:office:word" xmlns:w="http://schemas.openxmlformats.org/wordprocessingml/2006/main" xmlns:w14="http://schemas.microsoft.com/office/word/2010/wordml" xmlns:w15="http://schemas.microsoft.com/office/word/2012/wordml" xmlns:w16cid="http://schemas.microsoft.com/office/word/2016/wordml/cid" xmlns:w16se="http://schemas.microsoft.com/office/word/2015/wordml/symex" xmlns:wpg="http://schemas.microsoft.com/office/word/2010/wordprocessingGroup" xmlns:wpi="http://schemas.microsoft.com/office/word/2010/wordprocessingInk" xmlns:wne="http://schemas.microsoft.com/office/word/2006/wordml" xmlns:wps="http://schemas.microsoft.com/office/word/2010/wordprocessingShape" mc:Ignorable="w14 w15 w16se w16cid wp14">
+<w:comments xmlns:wpc="http://schemas.microsoft.com/office/word/2010/wordprocessingCanvas" xmlns:cx="http://schemas.microsoft.com/office/drawing/2014/chartex" xmlns:mc="http://schemas.openxmlformats.org/markup-compatibility/2006" xmlns:o="urn:schemas-microsoft-com:office:office" xmlns:r="http://schemas.openxmlformats.org/officeDocument/2006/relationships" xmlns:m="http://schemas.openxmlformats.org/officeDocument/2006/math" xmlns:v="urn:schemas-microsoft-com:vml" xmlns:wp14="http://schemas.microsoft.com/office/word/2010/wordprocessingDrawing" xmlns:wp="http://schemas.openxmlformats.org/drawingml/2006/wordprocessingDrawing" xmlns:w10="urn:schemas-microsoft-com:office:word" xmlns:w="http://schemas.openxmlformats.org/wordprocessingml/2006/main" xmlns:w14="http://schemas.microsoft.com/office/word/2010/wordml" xmlns:w15="http://schemas.microsoft.com/office/word/2012/wordml" xmlns:w16se="http://schemas.microsoft.com/office/word/2015/wordml/symex" xmlns:wpg="http://schemas.microsoft.com/office/word/2010/wordprocessingGroup" xmlns:wpi="http://schemas.microsoft.com/office/word/2010/wordprocessingInk" xmlns:wne="http://schemas.microsoft.com/office/word/2006/wordml" xmlns:wps="http://schemas.microsoft.com/office/word/2010/wordprocessingShape" mc:Ignorable="w14 w15 w16se wp14">
   <w:comment w:id="3" w:author="DPLXuser" w:date="2018-08-02T10:25:00Z" w:initials="D">
     <w:p>
       <w:pPr>
@@ -18508,7 +18825,7 @@
       </w:r>
     </w:p>
   </w:comment>
-  <w:comment w:id="7" w:author="Jackson Stefancik" w:date="2018-08-03T11:07:00Z" w:initials="JS">
+  <w:comment w:id="6" w:author="Jackson Stefancik" w:date="2018-08-03T11:07:00Z" w:initials="JS">
     <w:p>
       <w:pPr>
         <w:pStyle w:val="CommentText"/>
@@ -18520,19 +18837,11 @@
         <w:annotationRef/>
       </w:r>
       <w:r>
-        <w:t xml:space="preserve">We still </w:t>
-      </w:r>
-      <w:proofErr w:type="gramStart"/>
-      <w:r>
-        <w:t>have to</w:t>
-      </w:r>
-      <w:proofErr w:type="gramEnd"/>
-      <w:r>
-        <w:t xml:space="preserve"> correct the serial numbers on here to correspond to the offline drive that I have.</w:t>
+        <w:t>We still have to correct the serial numbers on here to correspond to the offline drive that I have.</w:t>
       </w:r>
     </w:p>
   </w:comment>
-  <w:comment w:id="8" w:author="DPLXuser" w:date="2018-08-02T10:25:00Z" w:initials="D">
+  <w:comment w:id="7" w:author="DPLXuser" w:date="2018-08-02T10:25:00Z" w:initials="D">
     <w:p>
       <w:pPr>
         <w:pStyle w:val="CommentText"/>
@@ -18548,7 +18857,7 @@
       </w:r>
     </w:p>
   </w:comment>
-  <w:comment w:id="9" w:author="Jackson Stefancik" w:date="2018-08-03T11:08:00Z" w:initials="JS">
+  <w:comment w:id="8" w:author="Jackson Stefancik" w:date="2018-08-03T11:08:00Z" w:initials="JS">
     <w:p>
       <w:pPr>
         <w:pStyle w:val="CommentText"/>
@@ -18566,7 +18875,7 @@
       <w:proofErr w:type="spellEnd"/>
     </w:p>
   </w:comment>
-  <w:comment w:id="13" w:author="DPLXuser" w:date="2018-08-02T10:25:00Z" w:initials="D">
+  <w:comment w:id="12" w:author="DPLXuser" w:date="2018-08-02T10:25:00Z" w:initials="D">
     <w:p>
       <w:pPr>
         <w:pStyle w:val="CommentText"/>
@@ -18585,7 +18894,7 @@
       </w:r>
     </w:p>
   </w:comment>
-  <w:comment w:id="14" w:author="Jackson Stefancik" w:date="2018-08-03T11:16:00Z" w:initials="JS">
+  <w:comment w:id="13" w:author="Jackson Stefancik" w:date="2018-08-03T11:16:00Z" w:initials="JS">
     <w:p>
       <w:pPr>
         <w:pStyle w:val="CommentText"/>
@@ -18603,7 +18912,7 @@
       <w:proofErr w:type="spellEnd"/>
     </w:p>
   </w:comment>
-  <w:comment w:id="21" w:author="Jackson Stefancik" w:date="2018-08-03T11:29:00Z" w:initials="JS">
+  <w:comment w:id="20" w:author="Jackson Stefancik" w:date="2018-08-03T11:29:00Z" w:initials="JS">
     <w:p>
       <w:pPr>
         <w:pStyle w:val="CommentText"/>
@@ -18619,7 +18928,7 @@
       </w:r>
     </w:p>
   </w:comment>
-  <w:comment w:id="22" w:author="Jackson Stefancik" w:date="2018-08-03T11:30:00Z" w:initials="JS">
+  <w:comment w:id="21" w:author="Jackson Stefancik" w:date="2018-08-03T11:30:00Z" w:initials="JS">
     <w:p>
       <w:pPr>
         <w:pStyle w:val="CommentText"/>
@@ -18630,17 +18939,12 @@
         </w:rPr>
         <w:annotationRef/>
       </w:r>
-      <w:proofErr w:type="gramStart"/>
-      <w:r>
-        <w:t>Also</w:t>
-      </w:r>
-      <w:proofErr w:type="gramEnd"/>
-      <w:r>
-        <w:t xml:space="preserve"> superfluous.</w:t>
+      <w:r>
+        <w:t>Also superfluous.</w:t>
       </w:r>
     </w:p>
   </w:comment>
-  <w:comment w:id="23" w:author="Jackson Stefancik" w:date="2018-08-03T11:34:00Z" w:initials="JS">
+  <w:comment w:id="22" w:author="Jackson Stefancik" w:date="2018-08-03T11:34:00Z" w:initials="JS">
     <w:p>
       <w:pPr>
         <w:pStyle w:val="CommentText"/>
@@ -18660,7 +18964,7 @@
 </file>
 
 <file path=word/commentsExtended.xml><?xml version="1.0" encoding="utf-8"?>
-<w15:commentsEx xmlns:wpc="http://schemas.microsoft.com/office/word/2010/wordprocessingCanvas" xmlns:cx="http://schemas.microsoft.com/office/drawing/2014/chartex" xmlns:cx1="http://schemas.microsoft.com/office/drawing/2015/9/8/chartex" xmlns:cx2="http://schemas.microsoft.com/office/drawing/2015/10/21/chartex" xmlns:cx3="http://schemas.microsoft.com/office/drawing/2016/5/9/chartex" xmlns:cx4="http://schemas.microsoft.com/office/drawing/2016/5/10/chartex" xmlns:cx5="http://schemas.microsoft.com/office/drawing/2016/5/11/chartex" xmlns:cx6="http://schemas.microsoft.com/office/drawing/2016/5/12/chartex" xmlns:cx7="http://schemas.microsoft.com/office/drawing/2016/5/13/chartex" xmlns:cx8="http://schemas.microsoft.com/office/drawing/2016/5/14/chartex" xmlns:mc="http://schemas.openxmlformats.org/markup-compatibility/2006" xmlns:aink="http://schemas.microsoft.com/office/drawing/2016/ink" xmlns:am3d="http://schemas.microsoft.com/office/drawing/2017/model3d" xmlns:o="urn:schemas-microsoft-com:office:office" xmlns:r="http://schemas.openxmlformats.org/officeDocument/2006/relationships" xmlns:m="http://schemas.openxmlformats.org/officeDocument/2006/math" xmlns:v="urn:schemas-microsoft-com:vml" xmlns:wp14="http://schemas.microsoft.com/office/word/2010/wordprocessingDrawing" xmlns:wp="http://schemas.openxmlformats.org/drawingml/2006/wordprocessingDrawing" xmlns:w10="urn:schemas-microsoft-com:office:word" xmlns:w="http://schemas.openxmlformats.org/wordprocessingml/2006/main" xmlns:w14="http://schemas.microsoft.com/office/word/2010/wordml" xmlns:w15="http://schemas.microsoft.com/office/word/2012/wordml" xmlns:w16cid="http://schemas.microsoft.com/office/word/2016/wordml/cid" xmlns:w16se="http://schemas.microsoft.com/office/word/2015/wordml/symex" xmlns:wpg="http://schemas.microsoft.com/office/word/2010/wordprocessingGroup" xmlns:wpi="http://schemas.microsoft.com/office/word/2010/wordprocessingInk" xmlns:wne="http://schemas.microsoft.com/office/word/2006/wordml" xmlns:wps="http://schemas.microsoft.com/office/word/2010/wordprocessingShape" mc:Ignorable="w14 w15 w16se w16cid wp14">
+<w15:commentsEx xmlns:wpc="http://schemas.microsoft.com/office/word/2010/wordprocessingCanvas" xmlns:cx="http://schemas.microsoft.com/office/drawing/2014/chartex" xmlns:mc="http://schemas.openxmlformats.org/markup-compatibility/2006" xmlns:o="urn:schemas-microsoft-com:office:office" xmlns:r="http://schemas.openxmlformats.org/officeDocument/2006/relationships" xmlns:m="http://schemas.openxmlformats.org/officeDocument/2006/math" xmlns:v="urn:schemas-microsoft-com:vml" xmlns:wp14="http://schemas.microsoft.com/office/word/2010/wordprocessingDrawing" xmlns:wp="http://schemas.openxmlformats.org/drawingml/2006/wordprocessingDrawing" xmlns:w10="urn:schemas-microsoft-com:office:word" xmlns:w="http://schemas.openxmlformats.org/wordprocessingml/2006/main" xmlns:w14="http://schemas.microsoft.com/office/word/2010/wordml" xmlns:w15="http://schemas.microsoft.com/office/word/2012/wordml" xmlns:w16se="http://schemas.microsoft.com/office/word/2015/wordml/symex" xmlns:wpg="http://schemas.microsoft.com/office/word/2010/wordprocessingGroup" xmlns:wpi="http://schemas.microsoft.com/office/word/2010/wordprocessingInk" xmlns:wne="http://schemas.microsoft.com/office/word/2006/wordml" xmlns:wps="http://schemas.microsoft.com/office/word/2010/wordprocessingShape" mc:Ignorable="w14 w15 w16se wp14">
   <w15:commentEx w15:paraId="74EE1444" w15:done="0"/>
   <w15:commentEx w15:paraId="05AA89D3" w15:done="0"/>
   <w15:commentEx w15:paraId="77C2AF24" w15:done="0"/>
@@ -18688,7 +18992,7 @@
 </file>
 
 <file path=word/endnotes.xml><?xml version="1.0" encoding="utf-8"?>
-<w:endnotes xmlns:wpc="http://schemas.microsoft.com/office/word/2010/wordprocessingCanvas" xmlns:cx="http://schemas.microsoft.com/office/drawing/2014/chartex" xmlns:cx1="http://schemas.microsoft.com/office/drawing/2015/9/8/chartex" xmlns:cx2="http://schemas.microsoft.com/office/drawing/2015/10/21/chartex" xmlns:cx3="http://schemas.microsoft.com/office/drawing/2016/5/9/chartex" xmlns:cx4="http://schemas.microsoft.com/office/drawing/2016/5/10/chartex" xmlns:cx5="http://schemas.microsoft.com/office/drawing/2016/5/11/chartex" xmlns:cx6="http://schemas.microsoft.com/office/drawing/2016/5/12/chartex" xmlns:cx7="http://schemas.microsoft.com/office/drawing/2016/5/13/chartex" xmlns:cx8="http://schemas.microsoft.com/office/drawing/2016/5/14/chartex" xmlns:mc="http://schemas.openxmlformats.org/markup-compatibility/2006" xmlns:aink="http://schemas.microsoft.com/office/drawing/2016/ink" xmlns:am3d="http://schemas.microsoft.com/office/drawing/2017/model3d" xmlns:o="urn:schemas-microsoft-com:office:office" xmlns:r="http://schemas.openxmlformats.org/officeDocument/2006/relationships" xmlns:m="http://schemas.openxmlformats.org/officeDocument/2006/math" xmlns:v="urn:schemas-microsoft-com:vml" xmlns:wp14="http://schemas.microsoft.com/office/word/2010/wordprocessingDrawing" xmlns:wp="http://schemas.openxmlformats.org/drawingml/2006/wordprocessingDrawing" xmlns:w10="urn:schemas-microsoft-com:office:word" xmlns:w="http://schemas.openxmlformats.org/wordprocessingml/2006/main" xmlns:w14="http://schemas.microsoft.com/office/word/2010/wordml" xmlns:w15="http://schemas.microsoft.com/office/word/2012/wordml" xmlns:w16cid="http://schemas.microsoft.com/office/word/2016/wordml/cid" xmlns:w16se="http://schemas.microsoft.com/office/word/2015/wordml/symex" xmlns:wpg="http://schemas.microsoft.com/office/word/2010/wordprocessingGroup" xmlns:wpi="http://schemas.microsoft.com/office/word/2010/wordprocessingInk" xmlns:wne="http://schemas.microsoft.com/office/word/2006/wordml" xmlns:wps="http://schemas.microsoft.com/office/word/2010/wordprocessingShape" mc:Ignorable="w14 w15 w16se w16cid wp14">
+<w:endnotes xmlns:wpc="http://schemas.microsoft.com/office/word/2010/wordprocessingCanvas" xmlns:cx="http://schemas.microsoft.com/office/drawing/2014/chartex" xmlns:mc="http://schemas.openxmlformats.org/markup-compatibility/2006" xmlns:o="urn:schemas-microsoft-com:office:office" xmlns:r="http://schemas.openxmlformats.org/officeDocument/2006/relationships" xmlns:m="http://schemas.openxmlformats.org/officeDocument/2006/math" xmlns:v="urn:schemas-microsoft-com:vml" xmlns:wp14="http://schemas.microsoft.com/office/word/2010/wordprocessingDrawing" xmlns:wp="http://schemas.openxmlformats.org/drawingml/2006/wordprocessingDrawing" xmlns:w10="urn:schemas-microsoft-com:office:word" xmlns:w="http://schemas.openxmlformats.org/wordprocessingml/2006/main" xmlns:w14="http://schemas.microsoft.com/office/word/2010/wordml" xmlns:w15="http://schemas.microsoft.com/office/word/2012/wordml" xmlns:w16se="http://schemas.microsoft.com/office/word/2015/wordml/symex" xmlns:wpg="http://schemas.microsoft.com/office/word/2010/wordprocessingGroup" xmlns:wpi="http://schemas.microsoft.com/office/word/2010/wordprocessingInk" xmlns:wne="http://schemas.microsoft.com/office/word/2006/wordml" xmlns:wps="http://schemas.microsoft.com/office/word/2010/wordprocessingShape" mc:Ignorable="w14 w15 w16se wp14">
   <w:endnote w:type="separator" w:id="-1">
     <w:p>
       <w:pPr>
@@ -18713,7 +19017,7 @@
 </file>
 
 <file path=word/footer1.xml><?xml version="1.0" encoding="utf-8"?>
-<w:ftr xmlns:wpc="http://schemas.microsoft.com/office/word/2010/wordprocessingCanvas" xmlns:cx="http://schemas.microsoft.com/office/drawing/2014/chartex" xmlns:cx1="http://schemas.microsoft.com/office/drawing/2015/9/8/chartex" xmlns:cx2="http://schemas.microsoft.com/office/drawing/2015/10/21/chartex" xmlns:cx3="http://schemas.microsoft.com/office/drawing/2016/5/9/chartex" xmlns:cx4="http://schemas.microsoft.com/office/drawing/2016/5/10/chartex" xmlns:cx5="http://schemas.microsoft.com/office/drawing/2016/5/11/chartex" xmlns:cx6="http://schemas.microsoft.com/office/drawing/2016/5/12/chartex" xmlns:cx7="http://schemas.microsoft.com/office/drawing/2016/5/13/chartex" xmlns:cx8="http://schemas.microsoft.com/office/drawing/2016/5/14/chartex" xmlns:mc="http://schemas.openxmlformats.org/markup-compatibility/2006" xmlns:aink="http://schemas.microsoft.com/office/drawing/2016/ink" xmlns:am3d="http://schemas.microsoft.com/office/drawing/2017/model3d" xmlns:o="urn:schemas-microsoft-com:office:office" xmlns:r="http://schemas.openxmlformats.org/officeDocument/2006/relationships" xmlns:m="http://schemas.openxmlformats.org/officeDocument/2006/math" xmlns:v="urn:schemas-microsoft-com:vml" xmlns:wp14="http://schemas.microsoft.com/office/word/2010/wordprocessingDrawing" xmlns:wp="http://schemas.openxmlformats.org/drawingml/2006/wordprocessingDrawing" xmlns:w10="urn:schemas-microsoft-com:office:word" xmlns:w="http://schemas.openxmlformats.org/wordprocessingml/2006/main" xmlns:w14="http://schemas.microsoft.com/office/word/2010/wordml" xmlns:w15="http://schemas.microsoft.com/office/word/2012/wordml" xmlns:w16cid="http://schemas.microsoft.com/office/word/2016/wordml/cid" xmlns:w16se="http://schemas.microsoft.com/office/word/2015/wordml/symex" xmlns:wpg="http://schemas.microsoft.com/office/word/2010/wordprocessingGroup" xmlns:wpi="http://schemas.microsoft.com/office/word/2010/wordprocessingInk" xmlns:wne="http://schemas.microsoft.com/office/word/2006/wordml" xmlns:wps="http://schemas.microsoft.com/office/word/2010/wordprocessingShape" mc:Ignorable="w14 w15 w16se w16cid wp14">
+<w:ftr xmlns:wpc="http://schemas.microsoft.com/office/word/2010/wordprocessingCanvas" xmlns:cx="http://schemas.microsoft.com/office/drawing/2014/chartex" xmlns:mc="http://schemas.openxmlformats.org/markup-compatibility/2006" xmlns:o="urn:schemas-microsoft-com:office:office" xmlns:r="http://schemas.openxmlformats.org/officeDocument/2006/relationships" xmlns:m="http://schemas.openxmlformats.org/officeDocument/2006/math" xmlns:v="urn:schemas-microsoft-com:vml" xmlns:wp14="http://schemas.microsoft.com/office/word/2010/wordprocessingDrawing" xmlns:wp="http://schemas.openxmlformats.org/drawingml/2006/wordprocessingDrawing" xmlns:w10="urn:schemas-microsoft-com:office:word" xmlns:w="http://schemas.openxmlformats.org/wordprocessingml/2006/main" xmlns:w14="http://schemas.microsoft.com/office/word/2010/wordml" xmlns:w15="http://schemas.microsoft.com/office/word/2012/wordml" xmlns:w16se="http://schemas.microsoft.com/office/word/2015/wordml/symex" xmlns:wpg="http://schemas.microsoft.com/office/word/2010/wordprocessingGroup" xmlns:wpi="http://schemas.microsoft.com/office/word/2010/wordprocessingInk" xmlns:wne="http://schemas.microsoft.com/office/word/2006/wordml" xmlns:wps="http://schemas.microsoft.com/office/word/2010/wordprocessingShape" mc:Ignorable="w14 w15 w16se wp14">
   <w:p>
     <w:pPr>
       <w:pStyle w:val="Footer"/>
@@ -18799,7 +19103,7 @@
             </wp:anchor>
           </w:drawing>
         </mc:Choice>
-        <mc:Fallback>
+        <mc:Fallback xmlns:w16cid="http://schemas.microsoft.com/office/word/2016/wordml/cid" xmlns:am3d="http://schemas.microsoft.com/office/drawing/2017/model3d" xmlns:aink="http://schemas.microsoft.com/office/drawing/2016/ink" xmlns:cx8="http://schemas.microsoft.com/office/drawing/2016/5/14/chartex" xmlns:cx7="http://schemas.microsoft.com/office/drawing/2016/5/13/chartex" xmlns:cx6="http://schemas.microsoft.com/office/drawing/2016/5/12/chartex" xmlns:cx5="http://schemas.microsoft.com/office/drawing/2016/5/11/chartex" xmlns:cx4="http://schemas.microsoft.com/office/drawing/2016/5/10/chartex" xmlns:cx3="http://schemas.microsoft.com/office/drawing/2016/5/9/chartex" xmlns:cx2="http://schemas.microsoft.com/office/drawing/2015/10/21/chartex" xmlns:cx1="http://schemas.microsoft.com/office/drawing/2015/9/8/chartex">
           <w:pict>
             <v:oval w14:anchorId="43042129" id="Oval 5" o:spid="_x0000_s1026" style="position:absolute;margin-left:402.25pt;margin-top:-21.95pt;width:120.85pt;height:58.85pt;z-index:251647488;visibility:visible;mso-wrap-style:square;mso-width-percent:0;mso-height-percent:0;mso-wrap-distance-left:9pt;mso-wrap-distance-top:0;mso-wrap-distance-right:9pt;mso-wrap-distance-bottom:0;mso-position-horizontal:absolute;mso-position-horizontal-relative:text;mso-position-vertical:absolute;mso-position-vertical-relative:text;mso-width-percent:0;mso-height-percent:0;mso-width-relative:margin;mso-height-relative:margin;v-text-anchor:middle" o:gfxdata="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" fillcolor="white [3212]" stroked="f" strokeweight="1pt">
               <v:fill opacity="16448f"/>
@@ -18902,7 +19206,7 @@
 </file>
 
 <file path=word/footnotes.xml><?xml version="1.0" encoding="utf-8"?>
-<w:footnotes xmlns:wpc="http://schemas.microsoft.com/office/word/2010/wordprocessingCanvas" xmlns:cx="http://schemas.microsoft.com/office/drawing/2014/chartex" xmlns:cx1="http://schemas.microsoft.com/office/drawing/2015/9/8/chartex" xmlns:cx2="http://schemas.microsoft.com/office/drawing/2015/10/21/chartex" xmlns:cx3="http://schemas.microsoft.com/office/drawing/2016/5/9/chartex" xmlns:cx4="http://schemas.microsoft.com/office/drawing/2016/5/10/chartex" xmlns:cx5="http://schemas.microsoft.com/office/drawing/2016/5/11/chartex" xmlns:cx6="http://schemas.microsoft.com/office/drawing/2016/5/12/chartex" xmlns:cx7="http://schemas.microsoft.com/office/drawing/2016/5/13/chartex" xmlns:cx8="http://schemas.microsoft.com/office/drawing/2016/5/14/chartex" xmlns:mc="http://schemas.openxmlformats.org/markup-compatibility/2006" xmlns:aink="http://schemas.microsoft.com/office/drawing/2016/ink" xmlns:am3d="http://schemas.microsoft.com/office/drawing/2017/model3d" xmlns:o="urn:schemas-microsoft-com:office:office" xmlns:r="http://schemas.openxmlformats.org/officeDocument/2006/relationships" xmlns:m="http://schemas.openxmlformats.org/officeDocument/2006/math" xmlns:v="urn:schemas-microsoft-com:vml" xmlns:wp14="http://schemas.microsoft.com/office/word/2010/wordprocessingDrawing" xmlns:wp="http://schemas.openxmlformats.org/drawingml/2006/wordprocessingDrawing" xmlns:w10="urn:schemas-microsoft-com:office:word" xmlns:w="http://schemas.openxmlformats.org/wordprocessingml/2006/main" xmlns:w14="http://schemas.microsoft.com/office/word/2010/wordml" xmlns:w15="http://schemas.microsoft.com/office/word/2012/wordml" xmlns:w16cid="http://schemas.microsoft.com/office/word/2016/wordml/cid" xmlns:w16se="http://schemas.microsoft.com/office/word/2015/wordml/symex" xmlns:wpg="http://schemas.microsoft.com/office/word/2010/wordprocessingGroup" xmlns:wpi="http://schemas.microsoft.com/office/word/2010/wordprocessingInk" xmlns:wne="http://schemas.microsoft.com/office/word/2006/wordml" xmlns:wps="http://schemas.microsoft.com/office/word/2010/wordprocessingShape" mc:Ignorable="w14 w15 w16se w16cid wp14">
+<w:footnotes xmlns:wpc="http://schemas.microsoft.com/office/word/2010/wordprocessingCanvas" xmlns:cx="http://schemas.microsoft.com/office/drawing/2014/chartex" xmlns:mc="http://schemas.openxmlformats.org/markup-compatibility/2006" xmlns:o="urn:schemas-microsoft-com:office:office" xmlns:r="http://schemas.openxmlformats.org/officeDocument/2006/relationships" xmlns:m="http://schemas.openxmlformats.org/officeDocument/2006/math" xmlns:v="urn:schemas-microsoft-com:vml" xmlns:wp14="http://schemas.microsoft.com/office/word/2010/wordprocessingDrawing" xmlns:wp="http://schemas.openxmlformats.org/drawingml/2006/wordprocessingDrawing" xmlns:w10="urn:schemas-microsoft-com:office:word" xmlns:w="http://schemas.openxmlformats.org/wordprocessingml/2006/main" xmlns:w14="http://schemas.microsoft.com/office/word/2010/wordml" xmlns:w15="http://schemas.microsoft.com/office/word/2012/wordml" xmlns:w16se="http://schemas.microsoft.com/office/word/2015/wordml/symex" xmlns:wpg="http://schemas.microsoft.com/office/word/2010/wordprocessingGroup" xmlns:wpi="http://schemas.microsoft.com/office/word/2010/wordprocessingInk" xmlns:wne="http://schemas.microsoft.com/office/word/2006/wordml" xmlns:wps="http://schemas.microsoft.com/office/word/2010/wordprocessingShape" mc:Ignorable="w14 w15 w16se wp14">
   <w:footnote w:type="separator" w:id="-1">
     <w:p>
       <w:pPr>
@@ -18927,7 +19231,7 @@
 </file>
 
 <file path=word/header1.xml><?xml version="1.0" encoding="utf-8"?>
-<w:hdr xmlns:wpc="http://schemas.microsoft.com/office/word/2010/wordprocessingCanvas" xmlns:cx="http://schemas.microsoft.com/office/drawing/2014/chartex" xmlns:cx1="http://schemas.microsoft.com/office/drawing/2015/9/8/chartex" xmlns:cx2="http://schemas.microsoft.com/office/drawing/2015/10/21/chartex" xmlns:cx3="http://schemas.microsoft.com/office/drawing/2016/5/9/chartex" xmlns:cx4="http://schemas.microsoft.com/office/drawing/2016/5/10/chartex" xmlns:cx5="http://schemas.microsoft.com/office/drawing/2016/5/11/chartex" xmlns:cx6="http://schemas.microsoft.com/office/drawing/2016/5/12/chartex" xmlns:cx7="http://schemas.microsoft.com/office/drawing/2016/5/13/chartex" xmlns:cx8="http://schemas.microsoft.com/office/drawing/2016/5/14/chartex" xmlns:mc="http://schemas.openxmlformats.org/markup-compatibility/2006" xmlns:aink="http://schemas.microsoft.com/office/drawing/2016/ink" xmlns:am3d="http://schemas.microsoft.com/office/drawing/2017/model3d" xmlns:o="urn:schemas-microsoft-com:office:office" xmlns:r="http://schemas.openxmlformats.org/officeDocument/2006/relationships" xmlns:m="http://schemas.openxmlformats.org/officeDocument/2006/math" xmlns:v="urn:schemas-microsoft-com:vml" xmlns:wp14="http://schemas.microsoft.com/office/word/2010/wordprocessingDrawing" xmlns:wp="http://schemas.openxmlformats.org/drawingml/2006/wordprocessingDrawing" xmlns:w10="urn:schemas-microsoft-com:office:word" xmlns:w="http://schemas.openxmlformats.org/wordprocessingml/2006/main" xmlns:w14="http://schemas.microsoft.com/office/word/2010/wordml" xmlns:w15="http://schemas.microsoft.com/office/word/2012/wordml" xmlns:w16cid="http://schemas.microsoft.com/office/word/2016/wordml/cid" xmlns:w16se="http://schemas.microsoft.com/office/word/2015/wordml/symex" xmlns:wpg="http://schemas.microsoft.com/office/word/2010/wordprocessingGroup" xmlns:wpi="http://schemas.microsoft.com/office/word/2010/wordprocessingInk" xmlns:wne="http://schemas.microsoft.com/office/word/2006/wordml" xmlns:wps="http://schemas.microsoft.com/office/word/2010/wordprocessingShape" mc:Ignorable="w14 w15 w16se w16cid wp14">
+<w:hdr xmlns:wpc="http://schemas.microsoft.com/office/word/2010/wordprocessingCanvas" xmlns:cx="http://schemas.microsoft.com/office/drawing/2014/chartex" xmlns:mc="http://schemas.openxmlformats.org/markup-compatibility/2006" xmlns:o="urn:schemas-microsoft-com:office:office" xmlns:r="http://schemas.openxmlformats.org/officeDocument/2006/relationships" xmlns:m="http://schemas.openxmlformats.org/officeDocument/2006/math" xmlns:v="urn:schemas-microsoft-com:vml" xmlns:wp14="http://schemas.microsoft.com/office/word/2010/wordprocessingDrawing" xmlns:wp="http://schemas.openxmlformats.org/drawingml/2006/wordprocessingDrawing" xmlns:w10="urn:schemas-microsoft-com:office:word" xmlns:w="http://schemas.openxmlformats.org/wordprocessingml/2006/main" xmlns:w14="http://schemas.microsoft.com/office/word/2010/wordml" xmlns:w15="http://schemas.microsoft.com/office/word/2012/wordml" xmlns:w16se="http://schemas.microsoft.com/office/word/2015/wordml/symex" xmlns:wpg="http://schemas.microsoft.com/office/word/2010/wordprocessingGroup" xmlns:wpi="http://schemas.microsoft.com/office/word/2010/wordprocessingInk" xmlns:wne="http://schemas.microsoft.com/office/word/2006/wordml" xmlns:wps="http://schemas.microsoft.com/office/word/2010/wordprocessingShape" mc:Ignorable="w14 w15 w16se wp14">
   <w:sdt>
     <w:sdtPr>
       <w:id w:val="333109639"/>
@@ -18986,7 +19290,7 @@
             <w:rFonts w:ascii="Times New Roman" w:hAnsi="Times New Roman" w:cs="Times New Roman"/>
             <w:noProof/>
           </w:rPr>
-          <w:t>29</w:t>
+          <w:t>24</w:t>
         </w:r>
         <w:r>
           <w:rPr>
@@ -19007,7 +19311,7 @@
 </file>
 
 <file path=word/numbering.xml><?xml version="1.0" encoding="utf-8"?>
-<w:numbering xmlns:wpc="http://schemas.microsoft.com/office/word/2010/wordprocessingCanvas" xmlns:cx="http://schemas.microsoft.com/office/drawing/2014/chartex" xmlns:cx1="http://schemas.microsoft.com/office/drawing/2015/9/8/chartex" xmlns:cx2="http://schemas.microsoft.com/office/drawing/2015/10/21/chartex" xmlns:cx3="http://schemas.microsoft.com/office/drawing/2016/5/9/chartex" xmlns:cx4="http://schemas.microsoft.com/office/drawing/2016/5/10/chartex" xmlns:cx5="http://schemas.microsoft.com/office/drawing/2016/5/11/chartex" xmlns:cx6="http://schemas.microsoft.com/office/drawing/2016/5/12/chartex" xmlns:cx7="http://schemas.microsoft.com/office/drawing/2016/5/13/chartex" xmlns:cx8="http://schemas.microsoft.com/office/drawing/2016/5/14/chartex" xmlns:mc="http://schemas.openxmlformats.org/markup-compatibility/2006" xmlns:aink="http://schemas.microsoft.com/office/drawing/2016/ink" xmlns:am3d="http://schemas.microsoft.com/office/drawing/2017/model3d" xmlns:o="urn:schemas-microsoft-com:office:office" xmlns:r="http://schemas.openxmlformats.org/officeDocument/2006/relationships" xmlns:m="http://schemas.openxmlformats.org/officeDocument/2006/math" xmlns:v="urn:schemas-microsoft-com:vml" xmlns:wp14="http://schemas.microsoft.com/office/word/2010/wordprocessingDrawing" xmlns:wp="http://schemas.openxmlformats.org/drawingml/2006/wordprocessingDrawing" xmlns:w10="urn:schemas-microsoft-com:office:word" xmlns:w="http://schemas.openxmlformats.org/wordprocessingml/2006/main" xmlns:w14="http://schemas.microsoft.com/office/word/2010/wordml" xmlns:w15="http://schemas.microsoft.com/office/word/2012/wordml" xmlns:w16cid="http://schemas.microsoft.com/office/word/2016/wordml/cid" xmlns:w16se="http://schemas.microsoft.com/office/word/2015/wordml/symex" xmlns:wpg="http://schemas.microsoft.com/office/word/2010/wordprocessingGroup" xmlns:wpi="http://schemas.microsoft.com/office/word/2010/wordprocessingInk" xmlns:wne="http://schemas.microsoft.com/office/word/2006/wordml" xmlns:wps="http://schemas.microsoft.com/office/word/2010/wordprocessingShape" mc:Ignorable="w14 w15 w16se w16cid wp14">
+<w:numbering xmlns:wpc="http://schemas.microsoft.com/office/word/2010/wordprocessingCanvas" xmlns:cx="http://schemas.microsoft.com/office/drawing/2014/chartex" xmlns:mc="http://schemas.openxmlformats.org/markup-compatibility/2006" xmlns:o="urn:schemas-microsoft-com:office:office" xmlns:r="http://schemas.openxmlformats.org/officeDocument/2006/relationships" xmlns:m="http://schemas.openxmlformats.org/officeDocument/2006/math" xmlns:v="urn:schemas-microsoft-com:vml" xmlns:wp14="http://schemas.microsoft.com/office/word/2010/wordprocessingDrawing" xmlns:wp="http://schemas.openxmlformats.org/drawingml/2006/wordprocessingDrawing" xmlns:w10="urn:schemas-microsoft-com:office:word" xmlns:w="http://schemas.openxmlformats.org/wordprocessingml/2006/main" xmlns:w14="http://schemas.microsoft.com/office/word/2010/wordml" xmlns:w15="http://schemas.microsoft.com/office/word/2012/wordml" xmlns:w16se="http://schemas.microsoft.com/office/word/2015/wordml/symex" xmlns:wpg="http://schemas.microsoft.com/office/word/2010/wordprocessingGroup" xmlns:wpi="http://schemas.microsoft.com/office/word/2010/wordprocessingInk" xmlns:wne="http://schemas.microsoft.com/office/word/2006/wordml" xmlns:wps="http://schemas.microsoft.com/office/word/2010/wordprocessingShape" mc:Ignorable="w14 w15 w16se wp14">
   <w:abstractNum w:abstractNumId="0" w15:restartNumberingAfterBreak="0">
     <w:nsid w:val="004C1BF5"/>
     <w:multiLevelType w:val="hybridMultilevel"/>
@@ -23431,7 +23735,7 @@
 </file>
 
 <file path=word/people.xml><?xml version="1.0" encoding="utf-8"?>
-<w15:people xmlns:wpc="http://schemas.microsoft.com/office/word/2010/wordprocessingCanvas" xmlns:cx="http://schemas.microsoft.com/office/drawing/2014/chartex" xmlns:cx1="http://schemas.microsoft.com/office/drawing/2015/9/8/chartex" xmlns:cx2="http://schemas.microsoft.com/office/drawing/2015/10/21/chartex" xmlns:cx3="http://schemas.microsoft.com/office/drawing/2016/5/9/chartex" xmlns:cx4="http://schemas.microsoft.com/office/drawing/2016/5/10/chartex" xmlns:cx5="http://schemas.microsoft.com/office/drawing/2016/5/11/chartex" xmlns:cx6="http://schemas.microsoft.com/office/drawing/2016/5/12/chartex" xmlns:cx7="http://schemas.microsoft.com/office/drawing/2016/5/13/chartex" xmlns:cx8="http://schemas.microsoft.com/office/drawing/2016/5/14/chartex" xmlns:mc="http://schemas.openxmlformats.org/markup-compatibility/2006" xmlns:aink="http://schemas.microsoft.com/office/drawing/2016/ink" xmlns:am3d="http://schemas.microsoft.com/office/drawing/2017/model3d" xmlns:o="urn:schemas-microsoft-com:office:office" xmlns:r="http://schemas.openxmlformats.org/officeDocument/2006/relationships" xmlns:m="http://schemas.openxmlformats.org/officeDocument/2006/math" xmlns:v="urn:schemas-microsoft-com:vml" xmlns:wp14="http://schemas.microsoft.com/office/word/2010/wordprocessingDrawing" xmlns:wp="http://schemas.openxmlformats.org/drawingml/2006/wordprocessingDrawing" xmlns:w10="urn:schemas-microsoft-com:office:word" xmlns:w="http://schemas.openxmlformats.org/wordprocessingml/2006/main" xmlns:w14="http://schemas.microsoft.com/office/word/2010/wordml" xmlns:w15="http://schemas.microsoft.com/office/word/2012/wordml" xmlns:w16cid="http://schemas.microsoft.com/office/word/2016/wordml/cid" xmlns:w16se="http://schemas.microsoft.com/office/word/2015/wordml/symex" xmlns:wpg="http://schemas.microsoft.com/office/word/2010/wordprocessingGroup" xmlns:wpi="http://schemas.microsoft.com/office/word/2010/wordprocessingInk" xmlns:wne="http://schemas.microsoft.com/office/word/2006/wordml" xmlns:wps="http://schemas.microsoft.com/office/word/2010/wordprocessingShape" mc:Ignorable="w14 w15 w16se w16cid wp14">
+<w15:people xmlns:wpc="http://schemas.microsoft.com/office/word/2010/wordprocessingCanvas" xmlns:cx="http://schemas.microsoft.com/office/drawing/2014/chartex" xmlns:mc="http://schemas.openxmlformats.org/markup-compatibility/2006" xmlns:o="urn:schemas-microsoft-com:office:office" xmlns:r="http://schemas.openxmlformats.org/officeDocument/2006/relationships" xmlns:m="http://schemas.openxmlformats.org/officeDocument/2006/math" xmlns:v="urn:schemas-microsoft-com:vml" xmlns:wp14="http://schemas.microsoft.com/office/word/2010/wordprocessingDrawing" xmlns:wp="http://schemas.openxmlformats.org/drawingml/2006/wordprocessingDrawing" xmlns:w10="urn:schemas-microsoft-com:office:word" xmlns:w="http://schemas.openxmlformats.org/wordprocessingml/2006/main" xmlns:w14="http://schemas.microsoft.com/office/word/2010/wordml" xmlns:w15="http://schemas.microsoft.com/office/word/2012/wordml" xmlns:w16se="http://schemas.microsoft.com/office/word/2015/wordml/symex" xmlns:wpg="http://schemas.microsoft.com/office/word/2010/wordprocessingGroup" xmlns:wpi="http://schemas.microsoft.com/office/word/2010/wordprocessingInk" xmlns:wne="http://schemas.microsoft.com/office/word/2006/wordml" xmlns:wps="http://schemas.microsoft.com/office/word/2010/wordprocessingShape" mc:Ignorable="w14 w15 w16se wp14">
   <w15:person w15:author="DPLXuser">
     <w15:presenceInfo w15:providerId="None" w15:userId="DPLXuser"/>
   </w15:person>
@@ -23442,7 +23746,7 @@
 </file>
 
 <file path=word/styles.xml><?xml version="1.0" encoding="utf-8"?>
-<w:styles xmlns:mc="http://schemas.openxmlformats.org/markup-compatibility/2006" xmlns:r="http://schemas.openxmlformats.org/officeDocument/2006/relationships" xmlns:w="http://schemas.openxmlformats.org/wordprocessingml/2006/main" xmlns:w14="http://schemas.microsoft.com/office/word/2010/wordml" xmlns:w15="http://schemas.microsoft.com/office/word/2012/wordml" xmlns:w16cid="http://schemas.microsoft.com/office/word/2016/wordml/cid" xmlns:w16se="http://schemas.microsoft.com/office/word/2015/wordml/symex" mc:Ignorable="w14 w15 w16se w16cid">
+<w:styles xmlns:mc="http://schemas.openxmlformats.org/markup-compatibility/2006" xmlns:r="http://schemas.openxmlformats.org/officeDocument/2006/relationships" xmlns:w="http://schemas.openxmlformats.org/wordprocessingml/2006/main" xmlns:w14="http://schemas.microsoft.com/office/word/2010/wordml" xmlns:w15="http://schemas.microsoft.com/office/word/2012/wordml" xmlns:w16se="http://schemas.microsoft.com/office/word/2015/wordml/symex" mc:Ignorable="w14 w15 w16se">
   <w:docDefaults>
     <w:rPrDefault>
       <w:rPr>
@@ -23458,7 +23762,7 @@
       </w:pPr>
     </w:pPrDefault>
   </w:docDefaults>
-  <w:latentStyles w:defLockedState="0" w:defUIPriority="99" w:defSemiHidden="0" w:defUnhideWhenUsed="0" w:defQFormat="0" w:count="375">
+  <w:latentStyles w:defLockedState="0" w:defUIPriority="99" w:defSemiHidden="0" w:defUnhideWhenUsed="0" w:defQFormat="0" w:count="371">
     <w:lsdException w:name="Normal" w:uiPriority="0" w:qFormat="1"/>
     <w:lsdException w:name="heading 1" w:uiPriority="9" w:qFormat="1"/>
     <w:lsdException w:name="heading 2" w:semiHidden="1" w:uiPriority="9" w:unhideWhenUsed="1" w:qFormat="1"/>
@@ -23564,6 +23868,7 @@
     <w:lsdException w:name="HTML Sample" w:semiHidden="1" w:unhideWhenUsed="1"/>
     <w:lsdException w:name="HTML Typewriter" w:semiHidden="1" w:unhideWhenUsed="1"/>
     <w:lsdException w:name="HTML Variable" w:semiHidden="1" w:unhideWhenUsed="1"/>
+    <w:lsdException w:name="Normal Table" w:semiHidden="1" w:unhideWhenUsed="1"/>
     <w:lsdException w:name="annotation subject" w:semiHidden="1" w:unhideWhenUsed="1"/>
     <w:lsdException w:name="No List" w:semiHidden="1" w:unhideWhenUsed="1"/>
     <w:lsdException w:name="Outline List 1" w:semiHidden="1" w:unhideWhenUsed="1"/>
@@ -23607,8 +23912,10 @@
     <w:lsdException w:name="Table Elegant" w:semiHidden="1" w:unhideWhenUsed="1"/>
     <w:lsdException w:name="Table Professional" w:semiHidden="1" w:unhideWhenUsed="1"/>
     <w:lsdException w:name="Table Subtle 1" w:semiHidden="1" w:unhideWhenUsed="1"/>
+    <w:lsdException w:name="Table Subtle 2" w:semiHidden="1" w:unhideWhenUsed="1"/>
     <w:lsdException w:name="Table Web 1" w:semiHidden="1" w:unhideWhenUsed="1"/>
     <w:lsdException w:name="Table Web 2" w:semiHidden="1" w:unhideWhenUsed="1"/>
+    <w:lsdException w:name="Table Web 3" w:semiHidden="1" w:unhideWhenUsed="1"/>
     <w:lsdException w:name="Balloon Text" w:semiHidden="1" w:unhideWhenUsed="1"/>
     <w:lsdException w:name="Table Grid" w:uiPriority="39"/>
     <w:lsdException w:name="Table Theme" w:semiHidden="1" w:unhideWhenUsed="1"/>
@@ -23827,10 +24134,6 @@
     <w:lsdException w:name="List Table 5 Dark Accent 6" w:uiPriority="50"/>
     <w:lsdException w:name="List Table 6 Colorful Accent 6" w:uiPriority="51"/>
     <w:lsdException w:name="List Table 7 Colorful Accent 6" w:uiPriority="52"/>
-    <w:lsdException w:name="Mention" w:semiHidden="1" w:unhideWhenUsed="1"/>
-    <w:lsdException w:name="Smart Hyperlink" w:semiHidden="1" w:unhideWhenUsed="1"/>
-    <w:lsdException w:name="Hashtag" w:semiHidden="1" w:unhideWhenUsed="1"/>
-    <w:lsdException w:name="Unresolved Mention" w:semiHidden="1" w:unhideWhenUsed="1"/>
   </w:latentStyles>
   <w:style w:type="paragraph" w:default="1" w:styleId="Normal">
     <w:name w:val="Normal"/>
@@ -24199,7 +24502,7 @@
       <w:szCs w:val="20"/>
     </w:rPr>
   </w:style>
-  <w:style w:type="character" w:styleId="UnresolvedMention">
+  <w:style w:type="character" w:customStyle="1" w:styleId="UnresolvedMention">
     <w:name w:val="Unresolved Mention"/>
     <w:basedOn w:val="DefaultParagraphFont"/>
     <w:uiPriority w:val="99"/>
@@ -24480,7 +24783,7 @@
 </file>
 
 <file path=customXml/itemProps1.xml><?xml version="1.0" encoding="utf-8"?>
-<ds:datastoreItem xmlns:ds="http://schemas.openxmlformats.org/officeDocument/2006/customXml" ds:itemID="{42B7C96F-D78B-43A1-8A79-CD654021BCAC}">
+<ds:datastoreItem xmlns:ds="http://schemas.openxmlformats.org/officeDocument/2006/customXml" ds:itemID="{F9F9B51B-4421-4C29-8EAD-15697E8A08AB}">
   <ds:schemaRefs>
     <ds:schemaRef ds:uri="http://schemas.openxmlformats.org/officeDocument/2006/bibliography"/>
   </ds:schemaRefs>

</xml_diff>

<commit_message>
Did some of the todo list for manual
</commit_message>
<xml_diff>
--- a/Assembly Instructions/SPARK_Assembly_Instructions_Update 3.docx
+++ b/Assembly Instructions/SPARK_Assembly_Instructions_Update 3.docx
@@ -1,6 +1,6 @@
 
 <file path=word/document.xml><?xml version="1.0" encoding="utf-8"?>
-<w:document xmlns:wpc="http://schemas.microsoft.com/office/word/2010/wordprocessingCanvas" xmlns:cx="http://schemas.microsoft.com/office/drawing/2014/chartex" xmlns:mc="http://schemas.openxmlformats.org/markup-compatibility/2006" xmlns:o="urn:schemas-microsoft-com:office:office" xmlns:r="http://schemas.openxmlformats.org/officeDocument/2006/relationships" xmlns:m="http://schemas.openxmlformats.org/officeDocument/2006/math" xmlns:v="urn:schemas-microsoft-com:vml" xmlns:wp14="http://schemas.microsoft.com/office/word/2010/wordprocessingDrawing" xmlns:wp="http://schemas.openxmlformats.org/drawingml/2006/wordprocessingDrawing" xmlns:w10="urn:schemas-microsoft-com:office:word" xmlns:w="http://schemas.openxmlformats.org/wordprocessingml/2006/main" xmlns:w14="http://schemas.microsoft.com/office/word/2010/wordml" xmlns:w15="http://schemas.microsoft.com/office/word/2012/wordml" xmlns:w16se="http://schemas.microsoft.com/office/word/2015/wordml/symex" xmlns:wpg="http://schemas.microsoft.com/office/word/2010/wordprocessingGroup" xmlns:wpi="http://schemas.microsoft.com/office/word/2010/wordprocessingInk" xmlns:wne="http://schemas.microsoft.com/office/word/2006/wordml" xmlns:wps="http://schemas.microsoft.com/office/word/2010/wordprocessingShape" mc:Ignorable="w14 w15 w16se wp14">
+<w:document xmlns:wpc="http://schemas.microsoft.com/office/word/2010/wordprocessingCanvas" xmlns:mc="http://schemas.openxmlformats.org/markup-compatibility/2006" xmlns:o="urn:schemas-microsoft-com:office:office" xmlns:r="http://schemas.openxmlformats.org/officeDocument/2006/relationships" xmlns:m="http://schemas.openxmlformats.org/officeDocument/2006/math" xmlns:v="urn:schemas-microsoft-com:vml" xmlns:wp14="http://schemas.microsoft.com/office/word/2010/wordprocessingDrawing" xmlns:wp="http://schemas.openxmlformats.org/drawingml/2006/wordprocessingDrawing" xmlns:w10="urn:schemas-microsoft-com:office:word" xmlns:w="http://schemas.openxmlformats.org/wordprocessingml/2006/main" xmlns:w14="http://schemas.microsoft.com/office/word/2010/wordml" xmlns:w15="http://schemas.microsoft.com/office/word/2012/wordml" xmlns:wpg="http://schemas.microsoft.com/office/word/2010/wordprocessingGroup" xmlns:wpi="http://schemas.microsoft.com/office/word/2010/wordprocessingInk" xmlns:wne="http://schemas.microsoft.com/office/word/2006/wordml" xmlns:wps="http://schemas.microsoft.com/office/word/2010/wordprocessingShape" mc:Ignorable="w14 w15 wp14">
   <w:body>
     <w:p>
       <w:pPr>
@@ -2183,12 +2183,12 @@
         <w:tblLook w:val="04A0" w:firstRow="1" w:lastRow="0" w:firstColumn="1" w:lastColumn="0" w:noHBand="0" w:noVBand="1"/>
       </w:tblPr>
       <w:tblGrid>
-        <w:gridCol w:w="1880"/>
-        <w:gridCol w:w="2354"/>
-        <w:gridCol w:w="1350"/>
-        <w:gridCol w:w="1014"/>
-        <w:gridCol w:w="1178"/>
-        <w:gridCol w:w="1574"/>
+        <w:gridCol w:w="1762"/>
+        <w:gridCol w:w="2076"/>
+        <w:gridCol w:w="1482"/>
+        <w:gridCol w:w="1291"/>
+        <w:gridCol w:w="1160"/>
+        <w:gridCol w:w="1579"/>
       </w:tblGrid>
       <w:tr>
         <w:trPr>
@@ -3258,6 +3258,7 @@
               </w:rPr>
             </w:pPr>
             <w:commentRangeStart w:id="6"/>
+            <w:commentRangeStart w:id="7"/>
             <w:r>
               <w:rPr>
                 <w:rFonts w:ascii="Times New Roman" w:hAnsi="Times New Roman" w:cs="Times New Roman"/>
@@ -3272,6 +3273,13 @@
                 <w:rStyle w:val="CommentReference"/>
               </w:rPr>
               <w:commentReference w:id="6"/>
+            </w:r>
+            <w:commentRangeEnd w:id="7"/>
+            <w:r>
+              <w:rPr>
+                <w:rStyle w:val="CommentReference"/>
+              </w:rPr>
+              <w:commentReference w:id="7"/>
             </w:r>
           </w:p>
         </w:tc>
@@ -3763,6 +3771,14 @@
                 <w:szCs w:val="24"/>
               </w:rPr>
             </w:pPr>
+            <w:r>
+              <w:rPr>
+                <w:rFonts w:ascii="Times New Roman" w:hAnsi="Times New Roman" w:cs="Times New Roman"/>
+                <w:sz w:val="24"/>
+                <w:szCs w:val="24"/>
+              </w:rPr>
+              <w:t>NA</w:t>
+            </w:r>
           </w:p>
         </w:tc>
         <w:tc>
@@ -3786,6 +3802,188 @@
                 <w:szCs w:val="24"/>
               </w:rPr>
               <w:t>P001</w:t>
+            </w:r>
+          </w:p>
+        </w:tc>
+        <w:tc>
+          <w:tcPr>
+            <w:tcW w:w="0" w:type="auto"/>
+            <w:vAlign w:val="center"/>
+          </w:tcPr>
+          <w:p>
+            <w:pPr>
+              <w:jc w:val="center"/>
+              <w:rPr>
+                <w:rFonts w:ascii="Times New Roman" w:hAnsi="Times New Roman" w:cs="Times New Roman"/>
+                <w:sz w:val="24"/>
+                <w:szCs w:val="24"/>
+              </w:rPr>
+            </w:pPr>
+            <w:r>
+              <w:rPr>
+                <w:rFonts w:ascii="Times New Roman" w:hAnsi="Times New Roman" w:cs="Times New Roman"/>
+                <w:sz w:val="24"/>
+                <w:szCs w:val="24"/>
+              </w:rPr>
+              <w:t>2</w:t>
+            </w:r>
+          </w:p>
+        </w:tc>
+        <w:tc>
+          <w:tcPr>
+            <w:tcW w:w="0" w:type="auto"/>
+            <w:vAlign w:val="center"/>
+          </w:tcPr>
+          <w:p>
+            <w:pPr>
+              <w:jc w:val="center"/>
+              <w:rPr>
+                <w:rFonts w:ascii="Times New Roman" w:hAnsi="Times New Roman" w:cs="Times New Roman"/>
+                <w:sz w:val="24"/>
+                <w:szCs w:val="24"/>
+              </w:rPr>
+            </w:pPr>
+            <w:r>
+              <w:rPr>
+                <w:rFonts w:ascii="Times New Roman" w:hAnsi="Times New Roman" w:cs="Times New Roman"/>
+                <w:sz w:val="24"/>
+                <w:szCs w:val="24"/>
+              </w:rPr>
+              <w:t>Spark Gap</w:t>
+            </w:r>
+          </w:p>
+        </w:tc>
+        <w:bookmarkStart w:id="8" w:name="_GoBack"/>
+        <w:bookmarkEnd w:id="8"/>
+      </w:tr>
+      <w:tr>
+        <w:trPr>
+          <w:trHeight w:val="720"/>
+        </w:trPr>
+        <w:tc>
+          <w:tcPr>
+            <w:tcW w:w="0" w:type="auto"/>
+            <w:vAlign w:val="center"/>
+          </w:tcPr>
+          <w:p>
+            <w:pPr>
+              <w:jc w:val="center"/>
+              <w:rPr>
+                <w:rFonts w:ascii="Times New Roman" w:hAnsi="Times New Roman" w:cs="Times New Roman"/>
+                <w:sz w:val="24"/>
+                <w:szCs w:val="24"/>
+              </w:rPr>
+            </w:pPr>
+            <w:r>
+              <w:rPr>
+                <w:rFonts w:ascii="Times New Roman" w:hAnsi="Times New Roman" w:cs="Times New Roman"/>
+                <w:sz w:val="24"/>
+                <w:szCs w:val="24"/>
+              </w:rPr>
+              <w:t>Electrode</w:t>
+            </w:r>
+          </w:p>
+          <w:p>
+            <w:pPr>
+              <w:jc w:val="center"/>
+              <w:rPr>
+                <w:rFonts w:ascii="Times New Roman" w:hAnsi="Times New Roman" w:cs="Times New Roman"/>
+                <w:sz w:val="24"/>
+                <w:szCs w:val="24"/>
+              </w:rPr>
+            </w:pPr>
+            <w:r>
+              <w:rPr>
+                <w:rFonts w:ascii="Times New Roman" w:hAnsi="Times New Roman" w:cs="Times New Roman"/>
+                <w:sz w:val="24"/>
+                <w:szCs w:val="24"/>
+              </w:rPr>
+              <w:t>Set Screw</w:t>
+            </w:r>
+          </w:p>
+        </w:tc>
+        <w:tc>
+          <w:tcPr>
+            <w:tcW w:w="0" w:type="auto"/>
+            <w:vAlign w:val="center"/>
+          </w:tcPr>
+          <w:p>
+            <w:pPr>
+              <w:shd w:val="clear" w:color="auto" w:fill="FFFFFF"/>
+              <w:jc w:val="center"/>
+              <w:rPr>
+                <w:rFonts w:ascii="Times New Roman" w:eastAsia="Times New Roman" w:hAnsi="Times New Roman" w:cs="Times New Roman"/>
+                <w:color w:val="000000" w:themeColor="text1"/>
+                <w:sz w:val="24"/>
+                <w:szCs w:val="24"/>
+              </w:rPr>
+            </w:pPr>
+            <w:r>
+              <w:rPr>
+                <w:rFonts w:ascii="Times New Roman" w:eastAsia="Times New Roman" w:hAnsi="Times New Roman" w:cs="Times New Roman"/>
+                <w:color w:val="000000" w:themeColor="text1"/>
+                <w:sz w:val="24"/>
+                <w:szCs w:val="24"/>
+              </w:rPr>
+              <w:t>UMBC Mechanical Engineering Dept.</w:t>
+            </w:r>
+          </w:p>
+          <w:p>
+            <w:pPr>
+              <w:jc w:val="center"/>
+              <w:rPr>
+                <w:rFonts w:ascii="Times New Roman" w:hAnsi="Times New Roman" w:cs="Times New Roman"/>
+                <w:sz w:val="24"/>
+                <w:szCs w:val="24"/>
+              </w:rPr>
+            </w:pPr>
+          </w:p>
+        </w:tc>
+        <w:tc>
+          <w:tcPr>
+            <w:tcW w:w="0" w:type="auto"/>
+            <w:vAlign w:val="center"/>
+          </w:tcPr>
+          <w:p>
+            <w:pPr>
+              <w:jc w:val="center"/>
+              <w:rPr>
+                <w:rFonts w:ascii="Times New Roman" w:hAnsi="Times New Roman" w:cs="Times New Roman"/>
+                <w:sz w:val="24"/>
+                <w:szCs w:val="24"/>
+              </w:rPr>
+            </w:pPr>
+            <w:r>
+              <w:rPr>
+                <w:rFonts w:ascii="Times New Roman" w:hAnsi="Times New Roman" w:cs="Times New Roman"/>
+                <w:sz w:val="24"/>
+                <w:szCs w:val="24"/>
+              </w:rPr>
+              <w:t>NA</w:t>
+            </w:r>
+          </w:p>
+        </w:tc>
+        <w:tc>
+          <w:tcPr>
+            <w:tcW w:w="0" w:type="auto"/>
+            <w:vAlign w:val="center"/>
+          </w:tcPr>
+          <w:p>
+            <w:pPr>
+              <w:jc w:val="center"/>
+              <w:rPr>
+                <w:rFonts w:ascii="Times New Roman" w:hAnsi="Times New Roman" w:cs="Times New Roman"/>
+                <w:sz w:val="24"/>
+                <w:szCs w:val="24"/>
+              </w:rPr>
+            </w:pPr>
+            <w:r>
+              <w:rPr>
+                <w:rFonts w:ascii="Times New Roman" w:hAnsi="Times New Roman" w:cs="Times New Roman"/>
+                <w:sz w:val="24"/>
+                <w:szCs w:val="24"/>
+              </w:rPr>
+              <w:t>P006</w:t>
             </w:r>
           </w:p>
         </w:tc>
@@ -3862,25 +4060,7 @@
                 <w:sz w:val="24"/>
                 <w:szCs w:val="24"/>
               </w:rPr>
-              <w:t>Electrode</w:t>
-            </w:r>
-          </w:p>
-          <w:p>
-            <w:pPr>
-              <w:jc w:val="center"/>
-              <w:rPr>
-                <w:rFonts w:ascii="Times New Roman" w:hAnsi="Times New Roman" w:cs="Times New Roman"/>
-                <w:sz w:val="24"/>
-                <w:szCs w:val="24"/>
-              </w:rPr>
-            </w:pPr>
-            <w:r>
-              <w:rPr>
-                <w:rFonts w:ascii="Times New Roman" w:hAnsi="Times New Roman" w:cs="Times New Roman"/>
-                <w:sz w:val="24"/>
-                <w:szCs w:val="24"/>
-              </w:rPr>
-              <w:t>Set Screw</w:t>
+              <w:t>Ferrite Choke</w:t>
             </w:r>
           </w:p>
         </w:tc>
@@ -3889,27 +4069,6 @@
             <w:tcW w:w="0" w:type="auto"/>
             <w:vAlign w:val="center"/>
           </w:tcPr>
-          <w:p>
-            <w:pPr>
-              <w:shd w:val="clear" w:color="auto" w:fill="FFFFFF"/>
-              <w:jc w:val="center"/>
-              <w:rPr>
-                <w:rFonts w:ascii="Times New Roman" w:eastAsia="Times New Roman" w:hAnsi="Times New Roman" w:cs="Times New Roman"/>
-                <w:color w:val="000000" w:themeColor="text1"/>
-                <w:sz w:val="24"/>
-                <w:szCs w:val="24"/>
-              </w:rPr>
-            </w:pPr>
-            <w:r>
-              <w:rPr>
-                <w:rFonts w:ascii="Times New Roman" w:eastAsia="Times New Roman" w:hAnsi="Times New Roman" w:cs="Times New Roman"/>
-                <w:color w:val="000000" w:themeColor="text1"/>
-                <w:sz w:val="24"/>
-                <w:szCs w:val="24"/>
-              </w:rPr>
-              <w:t>UMBC Mechanical Engineering Dept.</w:t>
-            </w:r>
-          </w:p>
           <w:p>
             <w:pPr>
               <w:jc w:val="center"/>
@@ -3957,7 +4116,7 @@
                 <w:sz w:val="24"/>
                 <w:szCs w:val="24"/>
               </w:rPr>
-              <w:t>P006</w:t>
+              <w:t>NA</w:t>
             </w:r>
           </w:p>
         </w:tc>
@@ -4005,7 +4164,7 @@
                 <w:sz w:val="24"/>
                 <w:szCs w:val="24"/>
               </w:rPr>
-              <w:t>Spark Gap</w:t>
+              <w:t>Transformer</w:t>
             </w:r>
           </w:p>
         </w:tc>
@@ -4034,7 +4193,7 @@
                 <w:sz w:val="24"/>
                 <w:szCs w:val="24"/>
               </w:rPr>
-              <w:t>Ferrite Choke</w:t>
+              <w:t>Quartz Tube</w:t>
             </w:r>
           </w:p>
         </w:tc>
@@ -4052,6 +4211,15 @@
                 <w:szCs w:val="24"/>
               </w:rPr>
             </w:pPr>
+            <w:r>
+              <w:rPr>
+                <w:rFonts w:ascii="Times New Roman" w:eastAsia="Times New Roman" w:hAnsi="Times New Roman" w:cs="Times New Roman"/>
+                <w:color w:val="000000" w:themeColor="text1"/>
+                <w:sz w:val="24"/>
+                <w:szCs w:val="24"/>
+              </w:rPr>
+              <w:t>GREATGLAS, Inc.</w:t>
+            </w:r>
           </w:p>
         </w:tc>
         <w:tc>
@@ -4068,6 +4236,14 @@
                 <w:szCs w:val="24"/>
               </w:rPr>
             </w:pPr>
+            <w:r>
+              <w:rPr>
+                <w:rFonts w:ascii="Times New Roman" w:hAnsi="Times New Roman" w:cs="Times New Roman"/>
+                <w:sz w:val="24"/>
+                <w:szCs w:val="24"/>
+              </w:rPr>
+              <w:t>NA</w:t>
+            </w:r>
           </w:p>
         </w:tc>
         <w:tc>
@@ -4090,7 +4266,7 @@
                 <w:sz w:val="24"/>
                 <w:szCs w:val="24"/>
               </w:rPr>
-              <w:t>NA</w:t>
+              <w:t>P025</w:t>
             </w:r>
           </w:p>
         </w:tc>
@@ -4114,7 +4290,7 @@
                 <w:sz w:val="24"/>
                 <w:szCs w:val="24"/>
               </w:rPr>
-              <w:t>2</w:t>
+              <w:t>1</w:t>
             </w:r>
           </w:p>
         </w:tc>
@@ -4138,7 +4314,7 @@
                 <w:sz w:val="24"/>
                 <w:szCs w:val="24"/>
               </w:rPr>
-              <w:t>Transformer</w:t>
+              <w:t>Spark Gap</w:t>
             </w:r>
           </w:p>
         </w:tc>
@@ -4167,7 +4343,15 @@
                 <w:sz w:val="24"/>
                 <w:szCs w:val="24"/>
               </w:rPr>
-              <w:t>Quartz Tube</w:t>
+              <w:t xml:space="preserve">G10 </w:t>
+            </w:r>
+            <w:r>
+              <w:rPr>
+                <w:rFonts w:ascii="Times New Roman" w:hAnsi="Times New Roman" w:cs="Times New Roman"/>
+                <w:sz w:val="24"/>
+                <w:szCs w:val="24"/>
+              </w:rPr>
+              <w:t>Spark Gap Shielding Top</w:t>
             </w:r>
           </w:p>
         </w:tc>
@@ -4185,15 +4369,16 @@
                 <w:szCs w:val="24"/>
               </w:rPr>
             </w:pPr>
-            <w:r>
-              <w:rPr>
-                <w:rFonts w:ascii="Times New Roman" w:eastAsia="Times New Roman" w:hAnsi="Times New Roman" w:cs="Times New Roman"/>
-                <w:color w:val="000000" w:themeColor="text1"/>
-                <w:sz w:val="24"/>
-                <w:szCs w:val="24"/>
-              </w:rPr>
-              <w:t>GREATGLAS, Inc.</w:t>
-            </w:r>
+            <w:proofErr w:type="spellStart"/>
+            <w:r>
+              <w:rPr>
+                <w:rFonts w:ascii="Times New Roman" w:hAnsi="Times New Roman" w:cs="Times New Roman"/>
+                <w:sz w:val="24"/>
+                <w:szCs w:val="24"/>
+              </w:rPr>
+              <w:t>ePlastics</w:t>
+            </w:r>
+            <w:proofErr w:type="spellEnd"/>
           </w:p>
         </w:tc>
         <w:tc>
@@ -4206,10 +4391,42 @@
               <w:jc w:val="center"/>
               <w:rPr>
                 <w:rFonts w:ascii="Times New Roman" w:hAnsi="Times New Roman" w:cs="Times New Roman"/>
-                <w:sz w:val="24"/>
-                <w:szCs w:val="24"/>
+                <w:color w:val="323232"/>
+                <w:sz w:val="24"/>
+                <w:szCs w:val="20"/>
+                <w:shd w:val="clear" w:color="auto" w:fill="FFFFFF"/>
               </w:rPr>
             </w:pPr>
+            <w:r>
+              <w:rPr>
+                <w:rFonts w:ascii="Times New Roman" w:hAnsi="Times New Roman" w:cs="Times New Roman"/>
+                <w:color w:val="323232"/>
+                <w:sz w:val="24"/>
+                <w:szCs w:val="20"/>
+                <w:shd w:val="clear" w:color="auto" w:fill="FFFFFF"/>
+              </w:rPr>
+              <w:t>G10NAT0</w:t>
+            </w:r>
+          </w:p>
+          <w:p>
+            <w:pPr>
+              <w:jc w:val="center"/>
+              <w:rPr>
+                <w:rFonts w:ascii="Times New Roman" w:hAnsi="Times New Roman" w:cs="Times New Roman"/>
+                <w:sz w:val="24"/>
+                <w:szCs w:val="24"/>
+              </w:rPr>
+            </w:pPr>
+            <w:r>
+              <w:rPr>
+                <w:rFonts w:ascii="Times New Roman" w:hAnsi="Times New Roman" w:cs="Times New Roman"/>
+                <w:color w:val="323232"/>
+                <w:sz w:val="24"/>
+                <w:szCs w:val="24"/>
+                <w:shd w:val="clear" w:color="auto" w:fill="FFFFFF"/>
+              </w:rPr>
+              <w:t>.250X12X12</w:t>
+            </w:r>
           </w:p>
         </w:tc>
         <w:tc>
@@ -4232,7 +4449,7 @@
                 <w:sz w:val="24"/>
                 <w:szCs w:val="24"/>
               </w:rPr>
-              <w:t>P025</w:t>
+              <w:t>P029</w:t>
             </w:r>
           </w:p>
         </w:tc>
@@ -4309,7 +4526,16 @@
                 <w:sz w:val="24"/>
                 <w:szCs w:val="24"/>
               </w:rPr>
-              <w:t>Spark Gap Shielding Top</w:t>
+              <w:lastRenderedPageBreak/>
+              <w:t xml:space="preserve">G10 </w:t>
+            </w:r>
+            <w:r>
+              <w:rPr>
+                <w:rFonts w:ascii="Times New Roman" w:hAnsi="Times New Roman" w:cs="Times New Roman"/>
+                <w:sz w:val="24"/>
+                <w:szCs w:val="24"/>
+              </w:rPr>
+              <w:t>Spark Gap Shielding Middle</w:t>
             </w:r>
           </w:p>
         </w:tc>
@@ -4327,6 +4553,16 @@
                 <w:szCs w:val="24"/>
               </w:rPr>
             </w:pPr>
+            <w:proofErr w:type="spellStart"/>
+            <w:r>
+              <w:rPr>
+                <w:rFonts w:ascii="Times New Roman" w:hAnsi="Times New Roman" w:cs="Times New Roman"/>
+                <w:sz w:val="24"/>
+                <w:szCs w:val="24"/>
+              </w:rPr>
+              <w:t>ePlastics</w:t>
+            </w:r>
+            <w:proofErr w:type="spellEnd"/>
           </w:p>
         </w:tc>
         <w:tc>
@@ -4339,10 +4575,42 @@
               <w:jc w:val="center"/>
               <w:rPr>
                 <w:rFonts w:ascii="Times New Roman" w:hAnsi="Times New Roman" w:cs="Times New Roman"/>
-                <w:sz w:val="24"/>
-                <w:szCs w:val="24"/>
+                <w:color w:val="323232"/>
+                <w:sz w:val="24"/>
+                <w:szCs w:val="24"/>
+                <w:shd w:val="clear" w:color="auto" w:fill="FFFFFF"/>
               </w:rPr>
             </w:pPr>
+            <w:r>
+              <w:rPr>
+                <w:rFonts w:ascii="Times New Roman" w:hAnsi="Times New Roman" w:cs="Times New Roman"/>
+                <w:color w:val="323232"/>
+                <w:sz w:val="24"/>
+                <w:szCs w:val="24"/>
+                <w:shd w:val="clear" w:color="auto" w:fill="FFFFFF"/>
+              </w:rPr>
+              <w:t>G10NAT0</w:t>
+            </w:r>
+          </w:p>
+          <w:p>
+            <w:pPr>
+              <w:jc w:val="center"/>
+              <w:rPr>
+                <w:rFonts w:ascii="Times New Roman" w:hAnsi="Times New Roman" w:cs="Times New Roman"/>
+                <w:sz w:val="24"/>
+                <w:szCs w:val="24"/>
+              </w:rPr>
+            </w:pPr>
+            <w:r>
+              <w:rPr>
+                <w:rFonts w:ascii="Times New Roman" w:hAnsi="Times New Roman" w:cs="Times New Roman"/>
+                <w:color w:val="323232"/>
+                <w:sz w:val="24"/>
+                <w:szCs w:val="24"/>
+                <w:shd w:val="clear" w:color="auto" w:fill="FFFFFF"/>
+              </w:rPr>
+              <w:t>.250X12X12</w:t>
+            </w:r>
           </w:p>
         </w:tc>
         <w:tc>
@@ -4365,7 +4633,7 @@
                 <w:sz w:val="24"/>
                 <w:szCs w:val="24"/>
               </w:rPr>
-              <w:t>P029</w:t>
+              <w:t>P028</w:t>
             </w:r>
           </w:p>
         </w:tc>
@@ -4413,7 +4681,39 @@
                 <w:sz w:val="24"/>
                 <w:szCs w:val="24"/>
               </w:rPr>
-              <w:t>Spark Gap</w:t>
+              <w:t xml:space="preserve">Spark </w:t>
+            </w:r>
+            <w:commentRangeStart w:id="9"/>
+            <w:commentRangeStart w:id="10"/>
+            <w:commentRangeStart w:id="11"/>
+            <w:r>
+              <w:rPr>
+                <w:rFonts w:ascii="Times New Roman" w:hAnsi="Times New Roman" w:cs="Times New Roman"/>
+                <w:sz w:val="24"/>
+                <w:szCs w:val="24"/>
+              </w:rPr>
+              <w:t>Gap</w:t>
+            </w:r>
+            <w:commentRangeEnd w:id="9"/>
+            <w:r>
+              <w:rPr>
+                <w:rStyle w:val="CommentReference"/>
+              </w:rPr>
+              <w:commentReference w:id="9"/>
+            </w:r>
+            <w:commentRangeEnd w:id="10"/>
+            <w:r>
+              <w:rPr>
+                <w:rStyle w:val="CommentReference"/>
+              </w:rPr>
+              <w:commentReference w:id="10"/>
+            </w:r>
+            <w:commentRangeEnd w:id="11"/>
+            <w:r>
+              <w:rPr>
+                <w:rStyle w:val="CommentReference"/>
+              </w:rPr>
+              <w:commentReference w:id="11"/>
             </w:r>
           </w:p>
         </w:tc>
@@ -4442,8 +4742,15 @@
                 <w:sz w:val="24"/>
                 <w:szCs w:val="24"/>
               </w:rPr>
-              <w:lastRenderedPageBreak/>
-              <w:t>Spark Gap Shielding Middle</w:t>
+              <w:t xml:space="preserve">G10 </w:t>
+            </w:r>
+            <w:r>
+              <w:rPr>
+                <w:rFonts w:ascii="Times New Roman" w:hAnsi="Times New Roman" w:cs="Times New Roman"/>
+                <w:sz w:val="24"/>
+                <w:szCs w:val="24"/>
+              </w:rPr>
+              <w:t>Spark Gap Shielding Bottom</w:t>
             </w:r>
           </w:p>
         </w:tc>
@@ -4461,6 +4768,16 @@
                 <w:szCs w:val="24"/>
               </w:rPr>
             </w:pPr>
+            <w:proofErr w:type="spellStart"/>
+            <w:r>
+              <w:rPr>
+                <w:rFonts w:ascii="Times New Roman" w:hAnsi="Times New Roman" w:cs="Times New Roman"/>
+                <w:sz w:val="24"/>
+                <w:szCs w:val="24"/>
+              </w:rPr>
+              <w:t>ePlastics</w:t>
+            </w:r>
+            <w:proofErr w:type="spellEnd"/>
           </w:p>
         </w:tc>
         <w:tc>
@@ -4473,10 +4790,42 @@
               <w:jc w:val="center"/>
               <w:rPr>
                 <w:rFonts w:ascii="Times New Roman" w:hAnsi="Times New Roman" w:cs="Times New Roman"/>
-                <w:sz w:val="24"/>
-                <w:szCs w:val="24"/>
+                <w:color w:val="323232"/>
+                <w:sz w:val="24"/>
+                <w:szCs w:val="24"/>
+                <w:shd w:val="clear" w:color="auto" w:fill="FFFFFF"/>
               </w:rPr>
             </w:pPr>
+            <w:r>
+              <w:rPr>
+                <w:rFonts w:ascii="Times New Roman" w:hAnsi="Times New Roman" w:cs="Times New Roman"/>
+                <w:color w:val="323232"/>
+                <w:sz w:val="24"/>
+                <w:szCs w:val="24"/>
+                <w:shd w:val="clear" w:color="auto" w:fill="FFFFFF"/>
+              </w:rPr>
+              <w:t>G10NAT0</w:t>
+            </w:r>
+          </w:p>
+          <w:p>
+            <w:pPr>
+              <w:jc w:val="center"/>
+              <w:rPr>
+                <w:rFonts w:ascii="Times New Roman" w:hAnsi="Times New Roman" w:cs="Times New Roman"/>
+                <w:sz w:val="24"/>
+                <w:szCs w:val="24"/>
+              </w:rPr>
+            </w:pPr>
+            <w:r>
+              <w:rPr>
+                <w:rFonts w:ascii="Times New Roman" w:hAnsi="Times New Roman" w:cs="Times New Roman"/>
+                <w:color w:val="323232"/>
+                <w:sz w:val="24"/>
+                <w:szCs w:val="24"/>
+                <w:shd w:val="clear" w:color="auto" w:fill="FFFFFF"/>
+              </w:rPr>
+              <w:t>.250X12X12</w:t>
+            </w:r>
           </w:p>
         </w:tc>
         <w:tc>
@@ -4499,7 +4848,7 @@
                 <w:sz w:val="24"/>
                 <w:szCs w:val="24"/>
               </w:rPr>
-              <w:t>P028</w:t>
+              <w:t>P027</w:t>
             </w:r>
           </w:p>
         </w:tc>
@@ -4547,31 +4896,7 @@
                 <w:sz w:val="24"/>
                 <w:szCs w:val="24"/>
               </w:rPr>
-              <w:t xml:space="preserve">Spark </w:t>
-            </w:r>
-            <w:commentRangeStart w:id="7"/>
-            <w:commentRangeStart w:id="8"/>
-            <w:r>
-              <w:rPr>
-                <w:rFonts w:ascii="Times New Roman" w:hAnsi="Times New Roman" w:cs="Times New Roman"/>
-                <w:sz w:val="24"/>
-                <w:szCs w:val="24"/>
-              </w:rPr>
-              <w:t>Gap</w:t>
-            </w:r>
-            <w:commentRangeEnd w:id="7"/>
-            <w:r>
-              <w:rPr>
-                <w:rStyle w:val="CommentReference"/>
-              </w:rPr>
-              <w:commentReference w:id="7"/>
-            </w:r>
-            <w:commentRangeEnd w:id="8"/>
-            <w:r>
-              <w:rPr>
-                <w:rStyle w:val="CommentReference"/>
-              </w:rPr>
-              <w:commentReference w:id="8"/>
+              <w:t>Spark Gap</w:t>
             </w:r>
           </w:p>
         </w:tc>
@@ -4600,7 +4925,7 @@
                 <w:sz w:val="24"/>
                 <w:szCs w:val="24"/>
               </w:rPr>
-              <w:t>Spark Gap Shielding Bottom</w:t>
+              <w:t>Transformer</w:t>
             </w:r>
           </w:p>
         </w:tc>
@@ -4618,6 +4943,32 @@
                 <w:szCs w:val="24"/>
               </w:rPr>
             </w:pPr>
+            <w:r>
+              <w:rPr>
+                <w:rFonts w:ascii="Times New Roman" w:hAnsi="Times New Roman" w:cs="Times New Roman"/>
+                <w:sz w:val="24"/>
+                <w:szCs w:val="24"/>
+              </w:rPr>
+              <w:t>WALFRONT</w:t>
+            </w:r>
+          </w:p>
+          <w:p>
+            <w:pPr>
+              <w:jc w:val="center"/>
+              <w:rPr>
+                <w:rFonts w:ascii="Times New Roman" w:hAnsi="Times New Roman" w:cs="Times New Roman"/>
+                <w:sz w:val="24"/>
+                <w:szCs w:val="24"/>
+              </w:rPr>
+            </w:pPr>
+            <w:r>
+              <w:rPr>
+                <w:rFonts w:ascii="Times New Roman" w:hAnsi="Times New Roman" w:cs="Times New Roman"/>
+                <w:sz w:val="24"/>
+                <w:szCs w:val="24"/>
+              </w:rPr>
+              <w:t>(AMAZON)</w:t>
+            </w:r>
           </w:p>
         </w:tc>
         <w:tc>
@@ -4634,6 +4985,16 @@
                 <w:szCs w:val="24"/>
               </w:rPr>
             </w:pPr>
+            <w:r>
+              <w:rPr>
+                <w:rFonts w:ascii="Arial" w:hAnsi="Arial" w:cs="Arial"/>
+                <w:color w:val="111111"/>
+                <w:sz w:val="20"/>
+                <w:szCs w:val="20"/>
+                <w:shd w:val="clear" w:color="auto" w:fill="FFFFFF"/>
+              </w:rPr>
+              <w:t>43312-4044</w:t>
+            </w:r>
           </w:p>
         </w:tc>
         <w:tc>
@@ -4656,7 +5017,7 @@
                 <w:sz w:val="24"/>
                 <w:szCs w:val="24"/>
               </w:rPr>
-              <w:t>P027</w:t>
+              <w:t>P026</w:t>
             </w:r>
           </w:p>
         </w:tc>
@@ -4704,7 +5065,7 @@
                 <w:sz w:val="24"/>
                 <w:szCs w:val="24"/>
               </w:rPr>
-              <w:t>Spark Gap</w:t>
+              <w:t>Transformer</w:t>
             </w:r>
           </w:p>
         </w:tc>
@@ -4733,7 +5094,15 @@
                 <w:sz w:val="24"/>
                 <w:szCs w:val="24"/>
               </w:rPr>
-              <w:t>Transformer</w:t>
+              <w:t xml:space="preserve">G10 </w:t>
+            </w:r>
+            <w:r>
+              <w:rPr>
+                <w:rFonts w:ascii="Times New Roman" w:hAnsi="Times New Roman" w:cs="Times New Roman"/>
+                <w:sz w:val="24"/>
+                <w:szCs w:val="24"/>
+              </w:rPr>
+              <w:t>VIPE Shielding Top</w:t>
             </w:r>
           </w:p>
         </w:tc>
@@ -4751,6 +5120,16 @@
                 <w:szCs w:val="24"/>
               </w:rPr>
             </w:pPr>
+            <w:proofErr w:type="spellStart"/>
+            <w:r>
+              <w:rPr>
+                <w:rFonts w:ascii="Times New Roman" w:hAnsi="Times New Roman" w:cs="Times New Roman"/>
+                <w:sz w:val="24"/>
+                <w:szCs w:val="24"/>
+              </w:rPr>
+              <w:t>ePlastics</w:t>
+            </w:r>
+            <w:proofErr w:type="spellEnd"/>
           </w:p>
         </w:tc>
         <w:tc>
@@ -4763,10 +5142,42 @@
               <w:jc w:val="center"/>
               <w:rPr>
                 <w:rFonts w:ascii="Times New Roman" w:hAnsi="Times New Roman" w:cs="Times New Roman"/>
-                <w:sz w:val="24"/>
-                <w:szCs w:val="24"/>
+                <w:color w:val="323232"/>
+                <w:sz w:val="24"/>
+                <w:szCs w:val="24"/>
+                <w:shd w:val="clear" w:color="auto" w:fill="FFFFFF"/>
               </w:rPr>
             </w:pPr>
+            <w:r>
+              <w:rPr>
+                <w:rFonts w:ascii="Times New Roman" w:hAnsi="Times New Roman" w:cs="Times New Roman"/>
+                <w:color w:val="323232"/>
+                <w:sz w:val="24"/>
+                <w:szCs w:val="24"/>
+                <w:shd w:val="clear" w:color="auto" w:fill="FFFFFF"/>
+              </w:rPr>
+              <w:t>G10NAT0</w:t>
+            </w:r>
+          </w:p>
+          <w:p>
+            <w:pPr>
+              <w:jc w:val="center"/>
+              <w:rPr>
+                <w:rFonts w:ascii="Times New Roman" w:hAnsi="Times New Roman" w:cs="Times New Roman"/>
+                <w:sz w:val="24"/>
+                <w:szCs w:val="24"/>
+              </w:rPr>
+            </w:pPr>
+            <w:r>
+              <w:rPr>
+                <w:rFonts w:ascii="Times New Roman" w:hAnsi="Times New Roman" w:cs="Times New Roman"/>
+                <w:color w:val="323232"/>
+                <w:sz w:val="24"/>
+                <w:szCs w:val="24"/>
+                <w:shd w:val="clear" w:color="auto" w:fill="FFFFFF"/>
+              </w:rPr>
+              <w:t>.250X12X12</w:t>
+            </w:r>
           </w:p>
         </w:tc>
         <w:tc>
@@ -4789,7 +5200,7 @@
                 <w:sz w:val="24"/>
                 <w:szCs w:val="24"/>
               </w:rPr>
-              <w:t>P026</w:t>
+              <w:t>P031</w:t>
             </w:r>
           </w:p>
         </w:tc>
@@ -4866,7 +5277,15 @@
                 <w:sz w:val="24"/>
                 <w:szCs w:val="24"/>
               </w:rPr>
-              <w:t>VIPE Shielding Top</w:t>
+              <w:t xml:space="preserve">G10 </w:t>
+            </w:r>
+            <w:r>
+              <w:rPr>
+                <w:rFonts w:ascii="Times New Roman" w:hAnsi="Times New Roman" w:cs="Times New Roman"/>
+                <w:sz w:val="24"/>
+                <w:szCs w:val="24"/>
+              </w:rPr>
+              <w:t>VIPE Shielding Middle</w:t>
             </w:r>
           </w:p>
         </w:tc>
@@ -4884,6 +5303,16 @@
                 <w:szCs w:val="24"/>
               </w:rPr>
             </w:pPr>
+            <w:proofErr w:type="spellStart"/>
+            <w:r>
+              <w:rPr>
+                <w:rFonts w:ascii="Times New Roman" w:hAnsi="Times New Roman" w:cs="Times New Roman"/>
+                <w:sz w:val="24"/>
+                <w:szCs w:val="24"/>
+              </w:rPr>
+              <w:t>ePlastics</w:t>
+            </w:r>
+            <w:proofErr w:type="spellEnd"/>
           </w:p>
         </w:tc>
         <w:tc>
@@ -4896,10 +5325,42 @@
               <w:jc w:val="center"/>
               <w:rPr>
                 <w:rFonts w:ascii="Times New Roman" w:hAnsi="Times New Roman" w:cs="Times New Roman"/>
-                <w:sz w:val="24"/>
-                <w:szCs w:val="24"/>
+                <w:color w:val="323232"/>
+                <w:sz w:val="24"/>
+                <w:szCs w:val="24"/>
+                <w:shd w:val="clear" w:color="auto" w:fill="FFFFFF"/>
               </w:rPr>
             </w:pPr>
+            <w:r>
+              <w:rPr>
+                <w:rFonts w:ascii="Times New Roman" w:hAnsi="Times New Roman" w:cs="Times New Roman"/>
+                <w:color w:val="323232"/>
+                <w:sz w:val="24"/>
+                <w:szCs w:val="24"/>
+                <w:shd w:val="clear" w:color="auto" w:fill="FFFFFF"/>
+              </w:rPr>
+              <w:t>G10NAT0</w:t>
+            </w:r>
+          </w:p>
+          <w:p>
+            <w:pPr>
+              <w:jc w:val="center"/>
+              <w:rPr>
+                <w:rFonts w:ascii="Times New Roman" w:hAnsi="Times New Roman" w:cs="Times New Roman"/>
+                <w:sz w:val="24"/>
+                <w:szCs w:val="24"/>
+              </w:rPr>
+            </w:pPr>
+            <w:r>
+              <w:rPr>
+                <w:rFonts w:ascii="Times New Roman" w:hAnsi="Times New Roman" w:cs="Times New Roman"/>
+                <w:color w:val="323232"/>
+                <w:sz w:val="24"/>
+                <w:szCs w:val="24"/>
+                <w:shd w:val="clear" w:color="auto" w:fill="FFFFFF"/>
+              </w:rPr>
+              <w:t>.250X12X12</w:t>
+            </w:r>
           </w:p>
         </w:tc>
         <w:tc>
@@ -4922,7 +5383,7 @@
                 <w:sz w:val="24"/>
                 <w:szCs w:val="24"/>
               </w:rPr>
-              <w:t>P031</w:t>
+              <w:t>P032</w:t>
             </w:r>
           </w:p>
         </w:tc>
@@ -4999,7 +5460,15 @@
                 <w:sz w:val="24"/>
                 <w:szCs w:val="24"/>
               </w:rPr>
-              <w:t>VIPE Shielding Middle</w:t>
+              <w:t xml:space="preserve">G10 </w:t>
+            </w:r>
+            <w:r>
+              <w:rPr>
+                <w:rFonts w:ascii="Times New Roman" w:hAnsi="Times New Roman" w:cs="Times New Roman"/>
+                <w:sz w:val="24"/>
+                <w:szCs w:val="24"/>
+              </w:rPr>
+              <w:t>VIPE Shielding Bottom</w:t>
             </w:r>
           </w:p>
         </w:tc>
@@ -5017,6 +5486,16 @@
                 <w:szCs w:val="24"/>
               </w:rPr>
             </w:pPr>
+            <w:proofErr w:type="spellStart"/>
+            <w:r>
+              <w:rPr>
+                <w:rFonts w:ascii="Times New Roman" w:hAnsi="Times New Roman" w:cs="Times New Roman"/>
+                <w:sz w:val="24"/>
+                <w:szCs w:val="24"/>
+              </w:rPr>
+              <w:t>ePlastics</w:t>
+            </w:r>
+            <w:proofErr w:type="spellEnd"/>
           </w:p>
         </w:tc>
         <w:tc>
@@ -5029,10 +5508,42 @@
               <w:jc w:val="center"/>
               <w:rPr>
                 <w:rFonts w:ascii="Times New Roman" w:hAnsi="Times New Roman" w:cs="Times New Roman"/>
-                <w:sz w:val="24"/>
-                <w:szCs w:val="24"/>
+                <w:color w:val="323232"/>
+                <w:sz w:val="24"/>
+                <w:szCs w:val="24"/>
+                <w:shd w:val="clear" w:color="auto" w:fill="FFFFFF"/>
               </w:rPr>
             </w:pPr>
+            <w:r>
+              <w:rPr>
+                <w:rFonts w:ascii="Times New Roman" w:hAnsi="Times New Roman" w:cs="Times New Roman"/>
+                <w:color w:val="323232"/>
+                <w:sz w:val="24"/>
+                <w:szCs w:val="24"/>
+                <w:shd w:val="clear" w:color="auto" w:fill="FFFFFF"/>
+              </w:rPr>
+              <w:t>G10NAT0</w:t>
+            </w:r>
+          </w:p>
+          <w:p>
+            <w:pPr>
+              <w:jc w:val="center"/>
+              <w:rPr>
+                <w:rFonts w:ascii="Times New Roman" w:hAnsi="Times New Roman" w:cs="Times New Roman"/>
+                <w:sz w:val="24"/>
+                <w:szCs w:val="24"/>
+              </w:rPr>
+            </w:pPr>
+            <w:r>
+              <w:rPr>
+                <w:rFonts w:ascii="Times New Roman" w:hAnsi="Times New Roman" w:cs="Times New Roman"/>
+                <w:color w:val="323232"/>
+                <w:sz w:val="24"/>
+                <w:szCs w:val="24"/>
+                <w:shd w:val="clear" w:color="auto" w:fill="FFFFFF"/>
+              </w:rPr>
+              <w:t>.250X12X12</w:t>
+            </w:r>
           </w:p>
         </w:tc>
         <w:tc>
@@ -5055,7 +5566,7 @@
                 <w:sz w:val="24"/>
                 <w:szCs w:val="24"/>
               </w:rPr>
-              <w:t>P032</w:t>
+              <w:t>P030</w:t>
             </w:r>
           </w:p>
         </w:tc>
@@ -5132,7 +5643,7 @@
                 <w:sz w:val="24"/>
                 <w:szCs w:val="24"/>
               </w:rPr>
-              <w:t>VIPE Shielding Bottom</w:t>
+              <w:t>Viton Insulation</w:t>
             </w:r>
           </w:p>
         </w:tc>
@@ -5188,7 +5699,7 @@
                 <w:sz w:val="24"/>
                 <w:szCs w:val="24"/>
               </w:rPr>
-              <w:t>P030</w:t>
+              <w:t>P033</w:t>
             </w:r>
           </w:p>
         </w:tc>
@@ -5236,7 +5747,7 @@
                 <w:sz w:val="24"/>
                 <w:szCs w:val="24"/>
               </w:rPr>
-              <w:t>Transformer</w:t>
+              <w:t>Spark Gap</w:t>
             </w:r>
           </w:p>
         </w:tc>
@@ -5321,7 +5832,7 @@
                 <w:sz w:val="24"/>
                 <w:szCs w:val="24"/>
               </w:rPr>
-              <w:t>P033</w:t>
+              <w:t>P034</w:t>
             </w:r>
           </w:p>
         </w:tc>
@@ -5369,7 +5880,7 @@
                 <w:sz w:val="24"/>
                 <w:szCs w:val="24"/>
               </w:rPr>
-              <w:t>Spark Gap</w:t>
+              <w:t>Transformer</w:t>
             </w:r>
           </w:p>
         </w:tc>
@@ -5398,139 +5909,6 @@
                 <w:sz w:val="24"/>
                 <w:szCs w:val="24"/>
               </w:rPr>
-              <w:t>Viton Insulation</w:t>
-            </w:r>
-          </w:p>
-        </w:tc>
-        <w:tc>
-          <w:tcPr>
-            <w:tcW w:w="0" w:type="auto"/>
-            <w:vAlign w:val="center"/>
-          </w:tcPr>
-          <w:p>
-            <w:pPr>
-              <w:jc w:val="center"/>
-              <w:rPr>
-                <w:rFonts w:ascii="Times New Roman" w:hAnsi="Times New Roman" w:cs="Times New Roman"/>
-                <w:sz w:val="24"/>
-                <w:szCs w:val="24"/>
-              </w:rPr>
-            </w:pPr>
-          </w:p>
-        </w:tc>
-        <w:tc>
-          <w:tcPr>
-            <w:tcW w:w="0" w:type="auto"/>
-            <w:vAlign w:val="center"/>
-          </w:tcPr>
-          <w:p>
-            <w:pPr>
-              <w:jc w:val="center"/>
-              <w:rPr>
-                <w:rFonts w:ascii="Times New Roman" w:hAnsi="Times New Roman" w:cs="Times New Roman"/>
-                <w:sz w:val="24"/>
-                <w:szCs w:val="24"/>
-              </w:rPr>
-            </w:pPr>
-          </w:p>
-        </w:tc>
-        <w:tc>
-          <w:tcPr>
-            <w:tcW w:w="0" w:type="auto"/>
-            <w:vAlign w:val="center"/>
-          </w:tcPr>
-          <w:p>
-            <w:pPr>
-              <w:jc w:val="center"/>
-              <w:rPr>
-                <w:rFonts w:ascii="Times New Roman" w:hAnsi="Times New Roman" w:cs="Times New Roman"/>
-                <w:sz w:val="24"/>
-                <w:szCs w:val="24"/>
-              </w:rPr>
-            </w:pPr>
-            <w:r>
-              <w:rPr>
-                <w:rFonts w:ascii="Times New Roman" w:hAnsi="Times New Roman" w:cs="Times New Roman"/>
-                <w:sz w:val="24"/>
-                <w:szCs w:val="24"/>
-              </w:rPr>
-              <w:t>P034</w:t>
-            </w:r>
-          </w:p>
-        </w:tc>
-        <w:tc>
-          <w:tcPr>
-            <w:tcW w:w="0" w:type="auto"/>
-            <w:vAlign w:val="center"/>
-          </w:tcPr>
-          <w:p>
-            <w:pPr>
-              <w:jc w:val="center"/>
-              <w:rPr>
-                <w:rFonts w:ascii="Times New Roman" w:hAnsi="Times New Roman" w:cs="Times New Roman"/>
-                <w:sz w:val="24"/>
-                <w:szCs w:val="24"/>
-              </w:rPr>
-            </w:pPr>
-            <w:r>
-              <w:rPr>
-                <w:rFonts w:ascii="Times New Roman" w:hAnsi="Times New Roman" w:cs="Times New Roman"/>
-                <w:sz w:val="24"/>
-                <w:szCs w:val="24"/>
-              </w:rPr>
-              <w:t>1</w:t>
-            </w:r>
-          </w:p>
-        </w:tc>
-        <w:tc>
-          <w:tcPr>
-            <w:tcW w:w="0" w:type="auto"/>
-            <w:vAlign w:val="center"/>
-          </w:tcPr>
-          <w:p>
-            <w:pPr>
-              <w:jc w:val="center"/>
-              <w:rPr>
-                <w:rFonts w:ascii="Times New Roman" w:hAnsi="Times New Roman" w:cs="Times New Roman"/>
-                <w:sz w:val="24"/>
-                <w:szCs w:val="24"/>
-              </w:rPr>
-            </w:pPr>
-            <w:r>
-              <w:rPr>
-                <w:rFonts w:ascii="Times New Roman" w:hAnsi="Times New Roman" w:cs="Times New Roman"/>
-                <w:sz w:val="24"/>
-                <w:szCs w:val="24"/>
-              </w:rPr>
-              <w:t>Transformer</w:t>
-            </w:r>
-          </w:p>
-        </w:tc>
-      </w:tr>
-      <w:tr>
-        <w:trPr>
-          <w:trHeight w:val="720"/>
-        </w:trPr>
-        <w:tc>
-          <w:tcPr>
-            <w:tcW w:w="0" w:type="auto"/>
-            <w:vAlign w:val="center"/>
-          </w:tcPr>
-          <w:p>
-            <w:pPr>
-              <w:jc w:val="center"/>
-              <w:rPr>
-                <w:rFonts w:ascii="Times New Roman" w:hAnsi="Times New Roman" w:cs="Times New Roman"/>
-                <w:sz w:val="24"/>
-                <w:szCs w:val="24"/>
-              </w:rPr>
-            </w:pPr>
-            <w:r>
-              <w:rPr>
-                <w:rFonts w:ascii="Times New Roman" w:hAnsi="Times New Roman" w:cs="Times New Roman"/>
-                <w:sz w:val="24"/>
-                <w:szCs w:val="24"/>
-              </w:rPr>
               <w:t>Wire Shielding</w:t>
             </w:r>
           </w:p>
@@ -5575,6 +5953,14 @@
                 <w:szCs w:val="24"/>
               </w:rPr>
             </w:pPr>
+            <w:r>
+              <w:rPr>
+                <w:rFonts w:ascii="Times New Roman" w:hAnsi="Times New Roman" w:cs="Times New Roman"/>
+                <w:sz w:val="24"/>
+                <w:szCs w:val="24"/>
+              </w:rPr>
+              <w:t>BSFN-050-10</w:t>
+            </w:r>
           </w:p>
         </w:tc>
         <w:tc>
@@ -5927,6 +6313,14 @@
                 <w:szCs w:val="24"/>
               </w:rPr>
             </w:pPr>
+            <w:r>
+              <w:rPr>
+                <w:rFonts w:ascii="Times New Roman" w:hAnsi="Times New Roman" w:cs="Times New Roman"/>
+                <w:sz w:val="24"/>
+                <w:szCs w:val="24"/>
+              </w:rPr>
+              <w:t>8579K12</w:t>
+            </w:r>
           </w:p>
         </w:tc>
         <w:tc>
@@ -6089,6 +6483,14 @@
                 <w:szCs w:val="24"/>
               </w:rPr>
             </w:pPr>
+            <w:r>
+              <w:rPr>
+                <w:rFonts w:ascii="Times New Roman" w:hAnsi="Times New Roman" w:cs="Times New Roman"/>
+                <w:sz w:val="24"/>
+                <w:szCs w:val="24"/>
+              </w:rPr>
+              <w:t>8579K12</w:t>
+            </w:r>
           </w:p>
         </w:tc>
         <w:tc>
@@ -6357,14 +6759,14 @@
       <w:pPr>
         <w:pStyle w:val="Heading1"/>
       </w:pPr>
-      <w:bookmarkStart w:id="9" w:name="_Toc520808528"/>
-      <w:bookmarkStart w:id="10" w:name="_Toc521063242"/>
+      <w:bookmarkStart w:id="12" w:name="_Toc520808528"/>
+      <w:bookmarkStart w:id="13" w:name="_Toc521063242"/>
       <w:r>
         <w:lastRenderedPageBreak/>
         <w:t>Part III</w:t>
       </w:r>
-      <w:bookmarkEnd w:id="9"/>
-      <w:bookmarkEnd w:id="10"/>
+      <w:bookmarkEnd w:id="12"/>
+      <w:bookmarkEnd w:id="13"/>
     </w:p>
     <w:p>
       <w:pPr>
@@ -6376,7 +6778,7 @@
           <w:szCs w:val="32"/>
         </w:rPr>
       </w:pPr>
-      <w:bookmarkStart w:id="11" w:name="_Toc520808529"/>
+      <w:bookmarkStart w:id="14" w:name="_Toc520808529"/>
       <w:r>
         <w:rPr>
           <w:rFonts w:ascii="Times New Roman" w:hAnsi="Times New Roman" w:cs="Times New Roman"/>
@@ -6386,8 +6788,9 @@
         </w:rPr>
         <w:t>Vendors/</w:t>
       </w:r>
-      <w:commentRangeStart w:id="12"/>
-      <w:commentRangeStart w:id="13"/>
+      <w:commentRangeStart w:id="15"/>
+      <w:commentRangeStart w:id="16"/>
+      <w:commentRangeStart w:id="17"/>
       <w:r>
         <w:rPr>
           <w:rFonts w:ascii="Times New Roman" w:hAnsi="Times New Roman" w:cs="Times New Roman"/>
@@ -6397,8 +6800,8 @@
         </w:rPr>
         <w:t>Suppliers</w:t>
       </w:r>
-      <w:bookmarkEnd w:id="11"/>
-      <w:commentRangeEnd w:id="12"/>
+      <w:bookmarkEnd w:id="14"/>
+      <w:commentRangeEnd w:id="15"/>
       <w:r>
         <w:rPr>
           <w:rStyle w:val="CommentReference"/>
@@ -6407,9 +6810,9 @@
           <w:sz w:val="32"/>
           <w:szCs w:val="32"/>
         </w:rPr>
-        <w:commentReference w:id="12"/>
-      </w:r>
-      <w:commentRangeEnd w:id="13"/>
+        <w:commentReference w:id="15"/>
+      </w:r>
+      <w:commentRangeEnd w:id="16"/>
       <w:r>
         <w:rPr>
           <w:rStyle w:val="CommentReference"/>
@@ -6418,7 +6821,14 @@
           <w:sz w:val="32"/>
           <w:szCs w:val="32"/>
         </w:rPr>
-        <w:commentReference w:id="13"/>
+        <w:commentReference w:id="16"/>
+      </w:r>
+      <w:commentRangeEnd w:id="17"/>
+      <w:r>
+        <w:rPr>
+          <w:rStyle w:val="CommentReference"/>
+        </w:rPr>
+        <w:commentReference w:id="17"/>
       </w:r>
     </w:p>
     <w:p>
@@ -7064,21 +7474,184 @@
         <w:spacing w:after="0"/>
         <w:ind w:left="1440"/>
         <w:rPr>
-          <w:rFonts w:ascii="Times New Roman" w:hAnsi="Times New Roman" w:cs="Times New Roman"/>
-          <w:color w:val="000000" w:themeColor="text1"/>
-          <w:sz w:val="24"/>
-          <w:szCs w:val="24"/>
-        </w:rPr>
-      </w:pPr>
-      <w:r>
-        <w:rPr>
           <w:rFonts w:ascii="Times New Roman" w:eastAsia="Times New Roman" w:hAnsi="Times New Roman" w:cs="Times New Roman"/>
           <w:color w:val="000000" w:themeColor="text1"/>
           <w:sz w:val="24"/>
           <w:szCs w:val="24"/>
         </w:rPr>
+      </w:pPr>
+      <w:r>
+        <w:rPr>
+          <w:rFonts w:ascii="Times New Roman" w:eastAsia="Times New Roman" w:hAnsi="Times New Roman" w:cs="Times New Roman"/>
+          <w:color w:val="000000" w:themeColor="text1"/>
+          <w:sz w:val="24"/>
+          <w:szCs w:val="24"/>
+        </w:rPr>
         <w:fldChar w:fldCharType="end"/>
       </w:r>
+    </w:p>
+    <w:p>
+      <w:pPr>
+        <w:pStyle w:val="ListParagraph"/>
+        <w:numPr>
+          <w:ilvl w:val="0"/>
+          <w:numId w:val="22"/>
+        </w:numPr>
+        <w:spacing w:after="0"/>
+        <w:rPr>
+          <w:rFonts w:ascii="Times New Roman" w:hAnsi="Times New Roman" w:cs="Times New Roman"/>
+          <w:color w:val="000000" w:themeColor="text1"/>
+          <w:sz w:val="24"/>
+          <w:szCs w:val="24"/>
+        </w:rPr>
+      </w:pPr>
+      <w:proofErr w:type="spellStart"/>
+      <w:r>
+        <w:rPr>
+          <w:rFonts w:ascii="Times New Roman" w:hAnsi="Times New Roman" w:cs="Times New Roman"/>
+          <w:color w:val="000000" w:themeColor="text1"/>
+          <w:sz w:val="24"/>
+          <w:szCs w:val="24"/>
+        </w:rPr>
+        <w:t>ePlastics</w:t>
+      </w:r>
+      <w:proofErr w:type="spellEnd"/>
+    </w:p>
+    <w:p>
+      <w:pPr>
+        <w:spacing w:after="0"/>
+        <w:ind w:left="1080" w:firstLine="360"/>
+        <w:rPr>
+          <w:rFonts w:ascii="Times New Roman" w:hAnsi="Times New Roman" w:cs="Times New Roman"/>
+          <w:color w:val="000000" w:themeColor="text1"/>
+          <w:sz w:val="24"/>
+          <w:szCs w:val="24"/>
+        </w:rPr>
+      </w:pPr>
+      <w:hyperlink r:id="rId15" w:history="1">
+        <w:r>
+          <w:rPr>
+            <w:rStyle w:val="Hyperlink"/>
+            <w:rFonts w:ascii="Times New Roman" w:hAnsi="Times New Roman" w:cs="Times New Roman"/>
+            <w:sz w:val="24"/>
+            <w:szCs w:val="24"/>
+          </w:rPr>
+          <w:t>https://www.eplastics.com/</w:t>
+        </w:r>
+      </w:hyperlink>
+    </w:p>
+    <w:p>
+      <w:pPr>
+        <w:spacing w:after="0"/>
+        <w:ind w:left="1080" w:firstLine="360"/>
+        <w:rPr>
+          <w:rFonts w:ascii="Times New Roman" w:hAnsi="Times New Roman" w:cs="Times New Roman"/>
+          <w:color w:val="000000" w:themeColor="text1"/>
+          <w:sz w:val="24"/>
+          <w:szCs w:val="24"/>
+        </w:rPr>
+      </w:pPr>
+    </w:p>
+    <w:p>
+      <w:pPr>
+        <w:pStyle w:val="ListParagraph"/>
+        <w:numPr>
+          <w:ilvl w:val="0"/>
+          <w:numId w:val="22"/>
+        </w:numPr>
+        <w:spacing w:after="0"/>
+        <w:rPr>
+          <w:rFonts w:ascii="Times New Roman" w:hAnsi="Times New Roman" w:cs="Times New Roman"/>
+          <w:color w:val="000000" w:themeColor="text1"/>
+          <w:sz w:val="24"/>
+          <w:szCs w:val="24"/>
+        </w:rPr>
+      </w:pPr>
+      <w:r>
+        <w:rPr>
+          <w:rFonts w:ascii="Times New Roman" w:hAnsi="Times New Roman" w:cs="Times New Roman"/>
+          <w:color w:val="000000" w:themeColor="text1"/>
+          <w:sz w:val="24"/>
+          <w:szCs w:val="24"/>
+        </w:rPr>
+        <w:t>WALFRONT</w:t>
+      </w:r>
+    </w:p>
+    <w:p>
+      <w:pPr>
+        <w:spacing w:after="0"/>
+        <w:ind w:left="1440"/>
+        <w:rPr>
+          <w:rFonts w:ascii="Times New Roman" w:hAnsi="Times New Roman" w:cs="Times New Roman"/>
+          <w:color w:val="000000" w:themeColor="text1"/>
+          <w:sz w:val="24"/>
+          <w:szCs w:val="24"/>
+        </w:rPr>
+      </w:pPr>
+      <w:hyperlink r:id="rId16" w:history="1">
+        <w:r>
+          <w:rPr>
+            <w:rStyle w:val="Hyperlink"/>
+            <w:rFonts w:ascii="Times New Roman" w:hAnsi="Times New Roman" w:cs="Times New Roman"/>
+            <w:sz w:val="24"/>
+            <w:szCs w:val="24"/>
+          </w:rPr>
+          <w:t>https://www.amazon.com/Voltage-Transformer-Temperature-Frequency-</w:t>
+        </w:r>
+      </w:hyperlink>
+      <w:r>
+        <w:rPr>
+          <w:rFonts w:ascii="Times New Roman" w:hAnsi="Times New Roman" w:cs="Times New Roman"/>
+          <w:color w:val="000000" w:themeColor="text1"/>
+          <w:sz w:val="24"/>
+          <w:szCs w:val="24"/>
+        </w:rPr>
+        <w:t>Generator/dp/B076V2DVR2/ref=sr_1_13</w:t>
+      </w:r>
+      <w:proofErr w:type="gramStart"/>
+      <w:r>
+        <w:rPr>
+          <w:rFonts w:ascii="Times New Roman" w:hAnsi="Times New Roman" w:cs="Times New Roman"/>
+          <w:color w:val="000000" w:themeColor="text1"/>
+          <w:sz w:val="24"/>
+          <w:szCs w:val="24"/>
+        </w:rPr>
+        <w:t>?s</w:t>
+      </w:r>
+      <w:proofErr w:type="gramEnd"/>
+      <w:r>
+        <w:rPr>
+          <w:rFonts w:ascii="Times New Roman" w:hAnsi="Times New Roman" w:cs="Times New Roman"/>
+          <w:color w:val="000000" w:themeColor="text1"/>
+          <w:sz w:val="24"/>
+          <w:szCs w:val="24"/>
+        </w:rPr>
+        <w:t>=electronics&amp;srs=16566127011&amp;ie=UTF8&amp;qid=1533564403&amp;sr=1-13</w:t>
+      </w:r>
+    </w:p>
+    <w:p>
+      <w:pPr>
+        <w:spacing w:after="0"/>
+        <w:ind w:left="1080" w:firstLine="360"/>
+        <w:rPr>
+          <w:rFonts w:ascii="Times New Roman" w:hAnsi="Times New Roman" w:cs="Times New Roman"/>
+          <w:color w:val="000000" w:themeColor="text1"/>
+          <w:sz w:val="24"/>
+          <w:szCs w:val="24"/>
+        </w:rPr>
+      </w:pPr>
+    </w:p>
+    <w:p>
+      <w:pPr>
+        <w:spacing w:after="0"/>
+        <w:ind w:left="1080" w:firstLine="360"/>
+        <w:rPr>
+          <w:rFonts w:ascii="Times New Roman" w:hAnsi="Times New Roman" w:cs="Times New Roman"/>
+          <w:color w:val="000000" w:themeColor="text1"/>
+          <w:sz w:val="24"/>
+          <w:szCs w:val="24"/>
+        </w:rPr>
+      </w:pPr>
     </w:p>
     <w:p>
       <w:pPr>
@@ -7113,8 +7686,8 @@
       <w:pPr>
         <w:pStyle w:val="Heading1"/>
       </w:pPr>
-      <w:bookmarkStart w:id="14" w:name="_Toc520808530"/>
-      <w:bookmarkStart w:id="15" w:name="_Toc521063243"/>
+      <w:bookmarkStart w:id="18" w:name="_Toc520808530"/>
+      <w:bookmarkStart w:id="19" w:name="_Toc521063243"/>
       <w:r>
         <w:lastRenderedPageBreak/>
         <w:t xml:space="preserve">Part </w:t>
@@ -7122,8 +7695,8 @@
       <w:r>
         <w:t>IV</w:t>
       </w:r>
-      <w:bookmarkEnd w:id="14"/>
-      <w:bookmarkEnd w:id="15"/>
+      <w:bookmarkEnd w:id="18"/>
+      <w:bookmarkEnd w:id="19"/>
     </w:p>
     <w:p>
       <w:pPr>
@@ -7135,7 +7708,7 @@
           <w:szCs w:val="32"/>
         </w:rPr>
       </w:pPr>
-      <w:bookmarkStart w:id="16" w:name="_Toc520808531"/>
+      <w:bookmarkStart w:id="20" w:name="_Toc520808531"/>
       <w:r>
         <w:rPr>
           <w:rFonts w:ascii="Times New Roman" w:hAnsi="Times New Roman" w:cs="Times New Roman"/>
@@ -7145,7 +7718,7 @@
         </w:rPr>
         <w:t>Transformer Assembly</w:t>
       </w:r>
-      <w:bookmarkEnd w:id="16"/>
+      <w:bookmarkEnd w:id="20"/>
     </w:p>
     <w:p>
       <w:pPr>
@@ -7474,7 +8047,7 @@
                     <pic:cNvPicPr/>
                   </pic:nvPicPr>
                   <pic:blipFill rotWithShape="1">
-                    <a:blip r:embed="rId15">
+                    <a:blip r:embed="rId17">
                       <a:extLst>
                         <a:ext uri="{28A0092B-C50C-407E-A947-70E740481C1C}">
                           <a14:useLocalDpi xmlns:a14="http://schemas.microsoft.com/office/drawing/2010/main" val="0"/>
@@ -7788,7 +8361,7 @@
                     <pic:cNvPicPr/>
                   </pic:nvPicPr>
                   <pic:blipFill rotWithShape="1">
-                    <a:blip r:embed="rId16">
+                    <a:blip r:embed="rId18">
                       <a:extLst>
                         <a:ext uri="{28A0092B-C50C-407E-A947-70E740481C1C}">
                           <a14:useLocalDpi xmlns:a14="http://schemas.microsoft.com/office/drawing/2010/main" val="0"/>
@@ -7931,23 +8504,39 @@
           <w:sz w:val="24"/>
           <w:szCs w:val="24"/>
         </w:rPr>
-        <w:t xml:space="preserve">The baseplate we used for flight had tapped holes and our lab test model had recesses for nuts. </w:t>
-      </w:r>
-      <w:r>
-        <w:rPr>
-          <w:rFonts w:ascii="Times New Roman" w:hAnsi="Times New Roman" w:cs="Times New Roman"/>
-          <w:sz w:val="24"/>
-          <w:szCs w:val="24"/>
-        </w:rPr>
-        <w:t xml:space="preserve">Either method </w:t>
-      </w:r>
-      <w:r>
-        <w:rPr>
-          <w:rFonts w:ascii="Times New Roman" w:hAnsi="Times New Roman" w:cs="Times New Roman"/>
-          <w:sz w:val="24"/>
-          <w:szCs w:val="24"/>
-        </w:rPr>
-        <w:t xml:space="preserve">will work for assembly.  </w:t>
+        <w:t xml:space="preserve">The baseplate </w:t>
+      </w:r>
+      <w:r>
+        <w:rPr>
+          <w:rFonts w:ascii="Times New Roman" w:hAnsi="Times New Roman" w:cs="Times New Roman"/>
+          <w:sz w:val="24"/>
+          <w:szCs w:val="24"/>
+        </w:rPr>
+        <w:t>has</w:t>
+      </w:r>
+      <w:r>
+        <w:rPr>
+          <w:rFonts w:ascii="Times New Roman" w:hAnsi="Times New Roman" w:cs="Times New Roman"/>
+          <w:sz w:val="24"/>
+          <w:szCs w:val="24"/>
+        </w:rPr>
+        <w:t xml:space="preserve"> recesses</w:t>
+      </w:r>
+      <w:r>
+        <w:rPr>
+          <w:rFonts w:ascii="Times New Roman" w:hAnsi="Times New Roman" w:cs="Times New Roman"/>
+          <w:sz w:val="24"/>
+          <w:szCs w:val="24"/>
+        </w:rPr>
+        <w:t xml:space="preserve"> on the opposing side for the hex</w:t>
+      </w:r>
+      <w:r>
+        <w:rPr>
+          <w:rFonts w:ascii="Times New Roman" w:hAnsi="Times New Roman" w:cs="Times New Roman"/>
+          <w:sz w:val="24"/>
+          <w:szCs w:val="24"/>
+        </w:rPr>
+        <w:t xml:space="preserve"> nuts</w:t>
       </w:r>
     </w:p>
     <w:p>
@@ -7970,45 +8559,6 @@
           <w:sz w:val="24"/>
           <w:szCs w:val="24"/>
         </w:rPr>
-        <w:t xml:space="preserve">If you are using recesses to allow for your bolts as shown in the </w:t>
-      </w:r>
-      <w:r>
-        <w:rPr>
-          <w:rFonts w:ascii="Times New Roman" w:hAnsi="Times New Roman" w:cs="Times New Roman"/>
-          <w:sz w:val="24"/>
-          <w:szCs w:val="24"/>
-        </w:rPr>
-        <w:t>next image</w:t>
-      </w:r>
-      <w:r>
-        <w:rPr>
-          <w:rFonts w:ascii="Times New Roman" w:hAnsi="Times New Roman" w:cs="Times New Roman"/>
-          <w:sz w:val="24"/>
-          <w:szCs w:val="24"/>
-        </w:rPr>
-        <w:t xml:space="preserve"> it is important to know the transformer and the spark gap are on opposite sides of the plate and you need to install the transformer first.</w:t>
-      </w:r>
-    </w:p>
-    <w:p>
-      <w:pPr>
-        <w:pStyle w:val="ListParagraph"/>
-        <w:numPr>
-          <w:ilvl w:val="0"/>
-          <w:numId w:val="3"/>
-        </w:numPr>
-        <w:spacing w:after="0"/>
-        <w:rPr>
-          <w:rFonts w:ascii="Times New Roman" w:hAnsi="Times New Roman" w:cs="Times New Roman"/>
-          <w:sz w:val="24"/>
-          <w:szCs w:val="24"/>
-        </w:rPr>
-      </w:pPr>
-      <w:r>
-        <w:rPr>
-          <w:rFonts w:ascii="Times New Roman" w:hAnsi="Times New Roman" w:cs="Times New Roman"/>
-          <w:sz w:val="24"/>
-          <w:szCs w:val="24"/>
-        </w:rPr>
         <w:t xml:space="preserve">Attach the </w:t>
       </w:r>
       <w:r>
@@ -8025,47 +8575,87 @@
           <w:sz w:val="24"/>
           <w:szCs w:val="24"/>
         </w:rPr>
-        <w:t xml:space="preserve"> screws that pass through the shielding material to your baseplate using one of the two methods explained above. </w:t>
-      </w:r>
-      <w:r>
-        <w:rPr>
-          <w:rFonts w:ascii="Times New Roman" w:hAnsi="Times New Roman" w:cs="Times New Roman"/>
-          <w:sz w:val="24"/>
-          <w:szCs w:val="24"/>
-        </w:rPr>
-        <w:t>If using nuts as shown in Fig</w:t>
-      </w:r>
-      <w:r>
-        <w:rPr>
-          <w:rFonts w:ascii="Times New Roman" w:hAnsi="Times New Roman" w:cs="Times New Roman"/>
-          <w:sz w:val="24"/>
-          <w:szCs w:val="24"/>
-        </w:rPr>
-        <w:t>ure</w:t>
-      </w:r>
-      <w:r>
-        <w:rPr>
-          <w:rFonts w:ascii="Times New Roman" w:hAnsi="Times New Roman" w:cs="Times New Roman"/>
-          <w:sz w:val="24"/>
-          <w:szCs w:val="24"/>
-        </w:rPr>
-        <w:t xml:space="preserve"> </w:t>
-      </w:r>
-      <w:r>
-        <w:rPr>
-          <w:rFonts w:ascii="Times New Roman" w:hAnsi="Times New Roman" w:cs="Times New Roman"/>
-          <w:sz w:val="24"/>
-          <w:szCs w:val="24"/>
-        </w:rPr>
-        <w:t xml:space="preserve">4 use 91828A211 M3 SS Hex Nuts. </w:t>
-      </w:r>
-      <w:r>
-        <w:rPr>
-          <w:rFonts w:ascii="Times New Roman" w:hAnsi="Times New Roman" w:cs="Times New Roman"/>
-          <w:sz w:val="24"/>
-          <w:szCs w:val="24"/>
-        </w:rPr>
-        <w:t xml:space="preserve">There should be no part of the screw that extends out from the baseplate on the opposite side.  </w:t>
+        <w:t xml:space="preserve"> screws that pass through the shielding material to </w:t>
+      </w:r>
+      <w:r>
+        <w:rPr>
+          <w:rFonts w:ascii="Times New Roman" w:hAnsi="Times New Roman" w:cs="Times New Roman"/>
+          <w:sz w:val="24"/>
+          <w:szCs w:val="24"/>
+        </w:rPr>
+        <w:t>the baseplate using four 91828A211 M3 SS Hex Nuts</w:t>
+      </w:r>
+      <w:commentRangeStart w:id="21"/>
+      <w:commentRangeStart w:id="22"/>
+      <w:commentRangeStart w:id="23"/>
+      <w:r>
+        <w:rPr>
+          <w:rFonts w:ascii="Times New Roman" w:hAnsi="Times New Roman" w:cs="Times New Roman"/>
+          <w:sz w:val="24"/>
+          <w:szCs w:val="24"/>
+        </w:rPr>
+        <w:t xml:space="preserve">. </w:t>
+      </w:r>
+      <w:commentRangeEnd w:id="21"/>
+      <w:r>
+        <w:rPr>
+          <w:rStyle w:val="CommentReference"/>
+        </w:rPr>
+        <w:commentReference w:id="21"/>
+      </w:r>
+      <w:commentRangeEnd w:id="22"/>
+      <w:r>
+        <w:rPr>
+          <w:rStyle w:val="CommentReference"/>
+        </w:rPr>
+        <w:commentReference w:id="22"/>
+      </w:r>
+      <w:commentRangeEnd w:id="23"/>
+      <w:r>
+        <w:rPr>
+          <w:rStyle w:val="CommentReference"/>
+        </w:rPr>
+        <w:commentReference w:id="23"/>
+      </w:r>
+      <w:r>
+        <w:rPr>
+          <w:rFonts w:ascii="Times New Roman" w:hAnsi="Times New Roman" w:cs="Times New Roman"/>
+          <w:sz w:val="24"/>
+          <w:szCs w:val="24"/>
+        </w:rPr>
+        <w:t>There should be no part of the screw</w:t>
+      </w:r>
+      <w:r>
+        <w:rPr>
+          <w:rFonts w:ascii="Times New Roman" w:hAnsi="Times New Roman" w:cs="Times New Roman"/>
+          <w:sz w:val="24"/>
+          <w:szCs w:val="24"/>
+        </w:rPr>
+        <w:t xml:space="preserve"> or nut</w:t>
+      </w:r>
+      <w:r>
+        <w:rPr>
+          <w:rFonts w:ascii="Times New Roman" w:hAnsi="Times New Roman" w:cs="Times New Roman"/>
+          <w:sz w:val="24"/>
+          <w:szCs w:val="24"/>
+        </w:rPr>
+        <w:t xml:space="preserve"> that extends out from the baseplate on the opposite side.</w:t>
+      </w:r>
+      <w:r>
+        <w:rPr>
+          <w:rFonts w:ascii="Times New Roman" w:hAnsi="Times New Roman" w:cs="Times New Roman"/>
+          <w:sz w:val="24"/>
+          <w:szCs w:val="24"/>
+        </w:rPr>
+        <w:t xml:space="preserve">  I</w:t>
+      </w:r>
+      <w:r>
+        <w:rPr>
+          <w:rFonts w:ascii="Times New Roman" w:hAnsi="Times New Roman" w:cs="Times New Roman"/>
+          <w:sz w:val="24"/>
+          <w:szCs w:val="24"/>
+        </w:rPr>
+        <w:t>t is important to know the transformer and the spark gap are on opposite sides of the plate and you need to install the transformer first.</w:t>
       </w:r>
     </w:p>
     <w:p>
@@ -8096,7 +8686,7 @@
                     <pic:cNvPicPr/>
                   </pic:nvPicPr>
                   <pic:blipFill rotWithShape="1">
-                    <a:blip r:embed="rId17">
+                    <a:blip r:embed="rId19">
                       <a:extLst>
                         <a:ext uri="{28A0092B-C50C-407E-A947-70E740481C1C}">
                           <a14:useLocalDpi xmlns:a14="http://schemas.microsoft.com/office/drawing/2010/main" val="0"/>
@@ -8183,7 +8773,6 @@
           <w:sz w:val="24"/>
           <w:szCs w:val="24"/>
         </w:rPr>
-        <w:lastRenderedPageBreak/>
         <w:t>S</w:t>
       </w:r>
       <w:r>
@@ -8302,6 +8891,7 @@
           <w:sz w:val="24"/>
           <w:szCs w:val="24"/>
         </w:rPr>
+        <w:lastRenderedPageBreak/>
         <w:t>The 12mm screws should be sticking out of the top</w:t>
       </w:r>
       <w:r>
@@ -8341,7 +8931,7 @@
                     <pic:cNvPicPr/>
                   </pic:nvPicPr>
                   <pic:blipFill rotWithShape="1">
-                    <a:blip r:embed="rId18">
+                    <a:blip r:embed="rId20">
                       <a:extLst>
                         <a:ext uri="{28A0092B-C50C-407E-A947-70E740481C1C}">
                           <a14:useLocalDpi xmlns:a14="http://schemas.microsoft.com/office/drawing/2010/main" val="0"/>
@@ -8613,7 +9203,7 @@
                     <pic:cNvPicPr/>
                   </pic:nvPicPr>
                   <pic:blipFill rotWithShape="1">
-                    <a:blip r:embed="rId19">
+                    <a:blip r:embed="rId21">
                       <a:extLst>
                         <a:ext uri="{28A0092B-C50C-407E-A947-70E740481C1C}">
                           <a14:useLocalDpi xmlns:a14="http://schemas.microsoft.com/office/drawing/2010/main" val="0"/>
@@ -8861,7 +9451,6 @@
         </w:rPr>
         <w:t xml:space="preserve"> </w:t>
       </w:r>
-      <w:proofErr w:type="gramStart"/>
       <w:r>
         <w:rPr>
           <w:rFonts w:ascii="Times New Roman" w:hAnsi="Times New Roman" w:cs="Times New Roman"/>
@@ -8878,7 +9467,6 @@
         </w:rPr>
         <w:t xml:space="preserve"> inch</w:t>
       </w:r>
-      <w:proofErr w:type="gramEnd"/>
       <w:r>
         <w:rPr>
           <w:rFonts w:ascii="Times New Roman" w:hAnsi="Times New Roman" w:cs="Times New Roman"/>
@@ -8908,7 +9496,6 @@
           <w:sz w:val="24"/>
           <w:szCs w:val="24"/>
         </w:rPr>
-        <w:lastRenderedPageBreak/>
         <w:t>Insert the Transformer into the mesh shielding</w:t>
       </w:r>
       <w:r>
@@ -8962,6 +9549,7 @@
           <w:sz w:val="24"/>
           <w:szCs w:val="24"/>
         </w:rPr>
+        <w:lastRenderedPageBreak/>
         <w:drawing>
           <wp:inline distT="0" distB="0" distL="0" distR="0" wp14:anchorId="47C5FB00" wp14:editId="7660BDFC">
             <wp:extent cx="3314700" cy="1943100"/>
@@ -8978,7 +9566,7 @@
                     <pic:cNvPicPr/>
                   </pic:nvPicPr>
                   <pic:blipFill rotWithShape="1">
-                    <a:blip r:embed="rId20">
+                    <a:blip r:embed="rId22">
                       <a:extLst>
                         <a:ext uri="{28A0092B-C50C-407E-A947-70E740481C1C}">
                           <a14:useLocalDpi xmlns:a14="http://schemas.microsoft.com/office/drawing/2010/main" val="0"/>
@@ -9187,7 +9775,7 @@
                     <pic:cNvPicPr/>
                   </pic:nvPicPr>
                   <pic:blipFill rotWithShape="1">
-                    <a:blip r:embed="rId21">
+                    <a:blip r:embed="rId23">
                       <a:extLst>
                         <a:ext uri="{28A0092B-C50C-407E-A947-70E740481C1C}">
                           <a14:useLocalDpi xmlns:a14="http://schemas.microsoft.com/office/drawing/2010/main" val="0"/>
@@ -9289,8 +9877,8 @@
       <w:pPr>
         <w:pStyle w:val="Heading1"/>
       </w:pPr>
-      <w:bookmarkStart w:id="17" w:name="_Toc520808532"/>
-      <w:bookmarkStart w:id="18" w:name="_Toc521063244"/>
+      <w:bookmarkStart w:id="24" w:name="_Toc520808532"/>
+      <w:bookmarkStart w:id="25" w:name="_Toc521063244"/>
       <w:r>
         <w:lastRenderedPageBreak/>
         <w:t xml:space="preserve">Part </w:t>
@@ -9298,8 +9886,8 @@
       <w:r>
         <w:t>V</w:t>
       </w:r>
-      <w:bookmarkEnd w:id="17"/>
-      <w:bookmarkEnd w:id="18"/>
+      <w:bookmarkEnd w:id="24"/>
+      <w:bookmarkEnd w:id="25"/>
     </w:p>
     <w:p>
       <w:pPr>
@@ -9309,7 +9897,7 @@
           <w:b/>
         </w:rPr>
       </w:pPr>
-      <w:bookmarkStart w:id="19" w:name="_Toc520808533"/>
+      <w:bookmarkStart w:id="26" w:name="_Toc520808533"/>
       <w:r>
         <w:rPr>
           <w:rFonts w:ascii="Times New Roman" w:hAnsi="Times New Roman" w:cs="Times New Roman"/>
@@ -9318,7 +9906,7 @@
         </w:rPr>
         <w:t>Spark Gap Assembly</w:t>
       </w:r>
-      <w:bookmarkEnd w:id="19"/>
+      <w:bookmarkEnd w:id="26"/>
     </w:p>
     <w:p>
       <w:pPr>
@@ -9673,7 +10261,7 @@
                     <pic:cNvPicPr/>
                   </pic:nvPicPr>
                   <pic:blipFill rotWithShape="1">
-                    <a:blip r:embed="rId22">
+                    <a:blip r:embed="rId24">
                       <a:extLst>
                         <a:ext uri="{28A0092B-C50C-407E-A947-70E740481C1C}">
                           <a14:useLocalDpi xmlns:a14="http://schemas.microsoft.com/office/drawing/2010/main" val="0"/>
@@ -9895,7 +10483,7 @@
                     <pic:cNvPicPr/>
                   </pic:nvPicPr>
                   <pic:blipFill rotWithShape="1">
-                    <a:blip r:embed="rId23">
+                    <a:blip r:embed="rId25">
                       <a:extLst>
                         <a:ext uri="{28A0092B-C50C-407E-A947-70E740481C1C}">
                           <a14:useLocalDpi xmlns:a14="http://schemas.microsoft.com/office/drawing/2010/main" val="0"/>
@@ -10138,69 +10726,77 @@
           <w:szCs w:val="24"/>
         </w:rPr>
       </w:pPr>
-      <w:commentRangeStart w:id="20"/>
-      <w:r>
-        <w:rPr>
-          <w:rFonts w:ascii="Times New Roman" w:hAnsi="Times New Roman" w:cs="Times New Roman"/>
-          <w:sz w:val="24"/>
-          <w:szCs w:val="24"/>
-        </w:rPr>
-        <w:t>The baseplate used for flight ha</w:t>
-      </w:r>
-      <w:r>
-        <w:rPr>
-          <w:rFonts w:ascii="Times New Roman" w:hAnsi="Times New Roman" w:cs="Times New Roman"/>
-          <w:sz w:val="24"/>
-          <w:szCs w:val="24"/>
-        </w:rPr>
-        <w:t>d</w:t>
-      </w:r>
-      <w:r>
-        <w:rPr>
-          <w:rFonts w:ascii="Times New Roman" w:hAnsi="Times New Roman" w:cs="Times New Roman"/>
-          <w:sz w:val="24"/>
-          <w:szCs w:val="24"/>
-        </w:rPr>
-        <w:t xml:space="preserve"> tapped holes and our lab tes</w:t>
-      </w:r>
-      <w:r>
-        <w:rPr>
-          <w:rFonts w:ascii="Times New Roman" w:hAnsi="Times New Roman" w:cs="Times New Roman"/>
-          <w:sz w:val="24"/>
-          <w:szCs w:val="24"/>
-        </w:rPr>
-        <w:t xml:space="preserve">t model had recesses for nuts. </w:t>
-      </w:r>
-      <w:r>
-        <w:rPr>
-          <w:rFonts w:ascii="Times New Roman" w:hAnsi="Times New Roman" w:cs="Times New Roman"/>
-          <w:sz w:val="24"/>
-          <w:szCs w:val="24"/>
-        </w:rPr>
-        <w:t xml:space="preserve">Either method is </w:t>
-      </w:r>
-      <w:r>
-        <w:rPr>
-          <w:rFonts w:ascii="Times New Roman" w:hAnsi="Times New Roman" w:cs="Times New Roman"/>
-          <w:sz w:val="24"/>
-          <w:szCs w:val="24"/>
-        </w:rPr>
-        <w:t>will work</w:t>
-      </w:r>
-      <w:r>
-        <w:rPr>
-          <w:rFonts w:ascii="Times New Roman" w:hAnsi="Times New Roman" w:cs="Times New Roman"/>
-          <w:sz w:val="24"/>
-          <w:szCs w:val="24"/>
-        </w:rPr>
-        <w:t xml:space="preserve"> for assembly.  </w:t>
-      </w:r>
-      <w:commentRangeEnd w:id="20"/>
-      <w:r>
-        <w:rPr>
-          <w:rStyle w:val="CommentReference"/>
-        </w:rPr>
-        <w:commentReference w:id="20"/>
+      <w:r>
+        <w:rPr>
+          <w:rFonts w:ascii="Times New Roman" w:hAnsi="Times New Roman" w:cs="Times New Roman"/>
+          <w:sz w:val="24"/>
+          <w:szCs w:val="24"/>
+        </w:rPr>
+        <w:t>The</w:t>
+      </w:r>
+      <w:r>
+        <w:rPr>
+          <w:rFonts w:ascii="Times New Roman" w:hAnsi="Times New Roman" w:cs="Times New Roman"/>
+          <w:sz w:val="24"/>
+          <w:szCs w:val="24"/>
+        </w:rPr>
+        <w:t xml:space="preserve"> baseplate</w:t>
+      </w:r>
+      <w:r>
+        <w:rPr>
+          <w:rFonts w:ascii="Times New Roman" w:hAnsi="Times New Roman" w:cs="Times New Roman"/>
+          <w:sz w:val="24"/>
+          <w:szCs w:val="24"/>
+        </w:rPr>
+        <w:t xml:space="preserve"> has</w:t>
+      </w:r>
+      <w:r>
+        <w:rPr>
+          <w:rFonts w:ascii="Times New Roman" w:hAnsi="Times New Roman" w:cs="Times New Roman"/>
+          <w:sz w:val="24"/>
+          <w:szCs w:val="24"/>
+        </w:rPr>
+        <w:t xml:space="preserve"> four</w:t>
+      </w:r>
+      <w:r>
+        <w:rPr>
+          <w:rFonts w:ascii="Times New Roman" w:hAnsi="Times New Roman" w:cs="Times New Roman"/>
+          <w:sz w:val="24"/>
+          <w:szCs w:val="24"/>
+        </w:rPr>
+        <w:t xml:space="preserve"> recesses </w:t>
+      </w:r>
+      <w:r>
+        <w:rPr>
+          <w:rFonts w:ascii="Times New Roman" w:hAnsi="Times New Roman" w:cs="Times New Roman"/>
+          <w:sz w:val="24"/>
+          <w:szCs w:val="24"/>
+        </w:rPr>
+        <w:t xml:space="preserve">on the opposing side </w:t>
+      </w:r>
+      <w:r>
+        <w:rPr>
+          <w:rFonts w:ascii="Times New Roman" w:hAnsi="Times New Roman" w:cs="Times New Roman"/>
+          <w:sz w:val="24"/>
+          <w:szCs w:val="24"/>
+        </w:rPr>
+        <w:t xml:space="preserve">for </w:t>
+      </w:r>
+      <w:r>
+        <w:rPr>
+          <w:rFonts w:ascii="Times New Roman" w:hAnsi="Times New Roman" w:cs="Times New Roman"/>
+          <w:sz w:val="24"/>
+          <w:szCs w:val="24"/>
+        </w:rPr>
+        <w:t xml:space="preserve">the hex </w:t>
+      </w:r>
+      <w:r>
+        <w:rPr>
+          <w:rFonts w:ascii="Times New Roman" w:hAnsi="Times New Roman" w:cs="Times New Roman"/>
+          <w:sz w:val="24"/>
+          <w:szCs w:val="24"/>
+        </w:rPr>
+        <w:t xml:space="preserve">nuts. </w:t>
       </w:r>
     </w:p>
     <w:p>
@@ -10255,39 +10851,71 @@
           <w:sz w:val="24"/>
           <w:szCs w:val="24"/>
         </w:rPr>
-        <w:t xml:space="preserve"> baseplate </w:t>
-      </w:r>
-      <w:commentRangeStart w:id="21"/>
-      <w:r>
-        <w:rPr>
-          <w:rFonts w:ascii="Times New Roman" w:hAnsi="Times New Roman" w:cs="Times New Roman"/>
-          <w:sz w:val="24"/>
-          <w:szCs w:val="24"/>
-        </w:rPr>
-        <w:t>using one of th</w:t>
-      </w:r>
-      <w:r>
-        <w:rPr>
-          <w:rFonts w:ascii="Times New Roman" w:hAnsi="Times New Roman" w:cs="Times New Roman"/>
-          <w:sz w:val="24"/>
-          <w:szCs w:val="24"/>
-        </w:rPr>
-        <w:t xml:space="preserve">e two methods explained above. </w:t>
-      </w:r>
-      <w:commentRangeEnd w:id="21"/>
+        <w:t xml:space="preserve"> baseplate</w:t>
+      </w:r>
+      <w:r>
+        <w:rPr>
+          <w:rFonts w:ascii="Times New Roman" w:hAnsi="Times New Roman" w:cs="Times New Roman"/>
+          <w:sz w:val="24"/>
+          <w:szCs w:val="24"/>
+        </w:rPr>
+        <w:t xml:space="preserve"> using four </w:t>
+      </w:r>
+      <w:r>
+        <w:rPr>
+          <w:rFonts w:ascii="Times New Roman" w:hAnsi="Times New Roman" w:cs="Times New Roman"/>
+          <w:sz w:val="24"/>
+          <w:szCs w:val="24"/>
+        </w:rPr>
+        <w:t>91828A211 M3 SS Hex Nuts</w:t>
+      </w:r>
+      <w:commentRangeStart w:id="27"/>
+      <w:commentRangeStart w:id="28"/>
+      <w:r>
+        <w:rPr>
+          <w:rFonts w:ascii="Times New Roman" w:hAnsi="Times New Roman" w:cs="Times New Roman"/>
+          <w:sz w:val="24"/>
+          <w:szCs w:val="24"/>
+        </w:rPr>
+        <w:t xml:space="preserve">. </w:t>
+      </w:r>
+      <w:commentRangeEnd w:id="27"/>
       <w:r>
         <w:rPr>
           <w:rStyle w:val="CommentReference"/>
         </w:rPr>
-        <w:commentReference w:id="21"/>
-      </w:r>
-      <w:r>
-        <w:rPr>
-          <w:rFonts w:ascii="Times New Roman" w:hAnsi="Times New Roman" w:cs="Times New Roman"/>
-          <w:sz w:val="24"/>
-          <w:szCs w:val="24"/>
-        </w:rPr>
-        <w:t xml:space="preserve">There should be no part of the screw that </w:t>
+        <w:commentReference w:id="27"/>
+      </w:r>
+      <w:commentRangeEnd w:id="28"/>
+      <w:r>
+        <w:rPr>
+          <w:rStyle w:val="CommentReference"/>
+        </w:rPr>
+        <w:commentReference w:id="28"/>
+      </w:r>
+      <w:r>
+        <w:rPr>
+          <w:rFonts w:ascii="Times New Roman" w:hAnsi="Times New Roman" w:cs="Times New Roman"/>
+          <w:sz w:val="24"/>
+          <w:szCs w:val="24"/>
+        </w:rPr>
+        <w:t>There should be no part of the screw</w:t>
+      </w:r>
+      <w:r>
+        <w:rPr>
+          <w:rFonts w:ascii="Times New Roman" w:hAnsi="Times New Roman" w:cs="Times New Roman"/>
+          <w:sz w:val="24"/>
+          <w:szCs w:val="24"/>
+        </w:rPr>
+        <w:t xml:space="preserve"> or nut</w:t>
+      </w:r>
+      <w:r>
+        <w:rPr>
+          <w:rFonts w:ascii="Times New Roman" w:hAnsi="Times New Roman" w:cs="Times New Roman"/>
+          <w:sz w:val="24"/>
+          <w:szCs w:val="24"/>
+        </w:rPr>
+        <w:t xml:space="preserve"> that </w:t>
       </w:r>
       <w:r>
         <w:rPr>
@@ -10304,30 +10932,6 @@
           <w:szCs w:val="24"/>
         </w:rPr>
         <w:t xml:space="preserve"> from the baseplate on the opposite side.</w:t>
-      </w:r>
-      <w:r>
-        <w:rPr>
-          <w:rFonts w:ascii="Times New Roman" w:hAnsi="Times New Roman" w:cs="Times New Roman"/>
-          <w:sz w:val="24"/>
-          <w:szCs w:val="24"/>
-        </w:rPr>
-        <w:t xml:space="preserve"> </w:t>
-      </w:r>
-      <w:r>
-        <w:rPr>
-          <w:rFonts w:ascii="Times New Roman" w:hAnsi="Times New Roman" w:cs="Times New Roman"/>
-          <w:sz w:val="24"/>
-          <w:szCs w:val="24"/>
-        </w:rPr>
-        <w:t>The nuts used will be 91828A211 M3 SS Hex Nuts</w:t>
-      </w:r>
-      <w:r>
-        <w:rPr>
-          <w:rFonts w:ascii="Times New Roman" w:hAnsi="Times New Roman" w:cs="Times New Roman"/>
-          <w:sz w:val="24"/>
-          <w:szCs w:val="24"/>
-        </w:rPr>
-        <w:t>.</w:t>
       </w:r>
     </w:p>
     <w:p>
@@ -10358,7 +10962,7 @@
                     <pic:cNvPicPr/>
                   </pic:nvPicPr>
                   <pic:blipFill rotWithShape="1">
-                    <a:blip r:embed="rId24">
+                    <a:blip r:embed="rId26">
                       <a:extLst>
                         <a:ext uri="{28A0092B-C50C-407E-A947-70E740481C1C}">
                           <a14:useLocalDpi xmlns:a14="http://schemas.microsoft.com/office/drawing/2010/main" val="0"/>
@@ -10565,7 +11169,7 @@
                     <pic:cNvPicPr/>
                   </pic:nvPicPr>
                   <pic:blipFill rotWithShape="1">
-                    <a:blip r:embed="rId25">
+                    <a:blip r:embed="rId27">
                       <a:extLst>
                         <a:ext uri="{28A0092B-C50C-407E-A947-70E740481C1C}">
                           <a14:useLocalDpi xmlns:a14="http://schemas.microsoft.com/office/drawing/2010/main" val="0"/>
@@ -10659,7 +11263,7 @@
         <w:pStyle w:val="ListParagraph"/>
         <w:numPr>
           <w:ilvl w:val="0"/>
-          <w:numId w:val="36"/>
+          <w:numId w:val="5"/>
         </w:numPr>
         <w:spacing w:after="0"/>
         <w:rPr>
@@ -10668,7 +11272,70 @@
           <w:szCs w:val="24"/>
         </w:rPr>
       </w:pPr>
-      <w:commentRangeStart w:id="22"/>
+      <w:r>
+        <w:rPr>
+          <w:rFonts w:ascii="Times New Roman" w:hAnsi="Times New Roman" w:cs="Times New Roman"/>
+          <w:sz w:val="24"/>
+          <w:szCs w:val="24"/>
+        </w:rPr>
+        <w:t>E</w:t>
+      </w:r>
+      <w:r>
+        <w:rPr>
+          <w:rFonts w:ascii="Times New Roman" w:hAnsi="Times New Roman" w:cs="Times New Roman"/>
+          <w:sz w:val="24"/>
+          <w:szCs w:val="24"/>
+        </w:rPr>
+        <w:t>nsure</w:t>
+      </w:r>
+      <w:r>
+        <w:rPr>
+          <w:rFonts w:ascii="Times New Roman" w:hAnsi="Times New Roman" w:cs="Times New Roman"/>
+          <w:sz w:val="24"/>
+          <w:szCs w:val="24"/>
+        </w:rPr>
+        <w:t xml:space="preserve"> that</w:t>
+      </w:r>
+      <w:r>
+        <w:rPr>
+          <w:rFonts w:ascii="Times New Roman" w:hAnsi="Times New Roman" w:cs="Times New Roman"/>
+          <w:sz w:val="24"/>
+          <w:szCs w:val="24"/>
+        </w:rPr>
+        <w:t xml:space="preserve"> the </w:t>
+      </w:r>
+      <w:r>
+        <w:rPr>
+          <w:rFonts w:ascii="Times New Roman" w:hAnsi="Times New Roman" w:cs="Times New Roman"/>
+          <w:sz w:val="24"/>
+          <w:szCs w:val="24"/>
+        </w:rPr>
+        <w:t xml:space="preserve">screw holes of the </w:t>
+      </w:r>
+      <w:r>
+        <w:rPr>
+          <w:rFonts w:ascii="Times New Roman" w:hAnsi="Times New Roman" w:cs="Times New Roman"/>
+          <w:sz w:val="24"/>
+          <w:szCs w:val="24"/>
+        </w:rPr>
+        <w:t xml:space="preserve">insulation layers </w:t>
+      </w:r>
+      <w:r>
+        <w:rPr>
+          <w:rFonts w:ascii="Times New Roman" w:hAnsi="Times New Roman" w:cs="Times New Roman"/>
+          <w:sz w:val="24"/>
+          <w:szCs w:val="24"/>
+        </w:rPr>
+        <w:t>line up correctly.</w:t>
+      </w:r>
+      <w:r>
+        <w:rPr>
+          <w:rFonts w:ascii="Times New Roman" w:hAnsi="Times New Roman" w:cs="Times New Roman"/>
+          <w:sz w:val="24"/>
+          <w:szCs w:val="24"/>
+        </w:rPr>
+        <w:t xml:space="preserve">  If the screw holes do not line up this can cause the screws to become misaligned and not be in the proper </w:t>
+      </w:r>
       <w:r>
         <w:rPr>
           <w:rFonts w:ascii="Times New Roman" w:hAnsi="Times New Roman" w:cs="Times New Roman"/>
@@ -10676,38 +11343,23 @@
           <w:szCs w:val="24"/>
         </w:rPr>
         <w:lastRenderedPageBreak/>
-        <w:t>E</w:t>
-      </w:r>
-      <w:r>
-        <w:rPr>
-          <w:rFonts w:ascii="Times New Roman" w:hAnsi="Times New Roman" w:cs="Times New Roman"/>
-          <w:sz w:val="24"/>
-          <w:szCs w:val="24"/>
-        </w:rPr>
-        <w:t>nsure</w:t>
-      </w:r>
-      <w:r>
-        <w:rPr>
-          <w:rFonts w:ascii="Times New Roman" w:hAnsi="Times New Roman" w:cs="Times New Roman"/>
-          <w:sz w:val="24"/>
-          <w:szCs w:val="24"/>
-        </w:rPr>
-        <w:t xml:space="preserve"> that</w:t>
-      </w:r>
-      <w:r>
-        <w:rPr>
-          <w:rFonts w:ascii="Times New Roman" w:hAnsi="Times New Roman" w:cs="Times New Roman"/>
-          <w:sz w:val="24"/>
-          <w:szCs w:val="24"/>
-        </w:rPr>
-        <w:t xml:space="preserve"> the insulation layers do not hit any of the screws and push them to an odd angle.</w:t>
-      </w:r>
-      <w:commentRangeEnd w:id="22"/>
-      <w:r>
-        <w:rPr>
-          <w:rStyle w:val="CommentReference"/>
-        </w:rPr>
-        <w:commentReference w:id="22"/>
+        <w:t>orientation for clamp installation.</w:t>
+      </w:r>
+      <w:r>
+        <w:rPr>
+          <w:rFonts w:ascii="Times New Roman" w:hAnsi="Times New Roman" w:cs="Times New Roman"/>
+          <w:sz w:val="24"/>
+          <w:szCs w:val="24"/>
+        </w:rPr>
+        <w:t xml:space="preserve">  </w:t>
+      </w:r>
+      <w:r>
+        <w:rPr>
+          <w:rFonts w:ascii="Times New Roman" w:hAnsi="Times New Roman" w:cs="Times New Roman"/>
+          <w:sz w:val="24"/>
+          <w:szCs w:val="24"/>
+        </w:rPr>
+        <w:t>If they do not line up there is an increased likelihood of the clamps not fitting and/or cross threading the screws.</w:t>
       </w:r>
     </w:p>
     <w:p>
@@ -10730,7 +11382,7 @@
           <w:sz w:val="24"/>
           <w:szCs w:val="24"/>
         </w:rPr>
-        <w:t>The clamps used to secure the Spark Gap are fastened using the four screws sticking out of the top of the G10 shielding plates and need to be in the correct position to make the clamp installation easy.</w:t>
+        <w:t>If this occurs additional alterations to the existing part must be made or make a new part.</w:t>
       </w:r>
     </w:p>
     <w:p>
@@ -10753,7 +11405,7 @@
           <w:sz w:val="24"/>
           <w:szCs w:val="24"/>
         </w:rPr>
-        <w:t>The Spark Gap needs to be built at this point</w:t>
+        <w:t>The clamps used to secure the Spark Gap are fastened using the four screws sticking out of the top of the G10 shielding plates and need to be in the correct position to make the clamp installation easy.</w:t>
       </w:r>
     </w:p>
     <w:p>
@@ -10776,7 +11428,46 @@
           <w:sz w:val="24"/>
           <w:szCs w:val="24"/>
         </w:rPr>
-        <w:t xml:space="preserve">Place the assembly somewhere safe </w:t>
+        <w:t>The Spark Gap needs to be built at this point</w:t>
+      </w:r>
+    </w:p>
+    <w:p>
+      <w:pPr>
+        <w:pStyle w:val="ListParagraph"/>
+        <w:numPr>
+          <w:ilvl w:val="0"/>
+          <w:numId w:val="5"/>
+        </w:numPr>
+        <w:spacing w:after="0"/>
+        <w:rPr>
+          <w:rFonts w:ascii="Times New Roman" w:hAnsi="Times New Roman" w:cs="Times New Roman"/>
+          <w:sz w:val="24"/>
+          <w:szCs w:val="24"/>
+        </w:rPr>
+      </w:pPr>
+      <w:r>
+        <w:rPr>
+          <w:rFonts w:ascii="Times New Roman" w:hAnsi="Times New Roman" w:cs="Times New Roman"/>
+          <w:sz w:val="24"/>
+          <w:szCs w:val="24"/>
+        </w:rPr>
+        <w:t>Place the assembly somewhere safe</w:t>
+      </w:r>
+      <w:r>
+        <w:rPr>
+          <w:rFonts w:ascii="Times New Roman" w:hAnsi="Times New Roman" w:cs="Times New Roman"/>
+          <w:sz w:val="24"/>
+          <w:szCs w:val="24"/>
+        </w:rPr>
+        <w:t>.</w:t>
+      </w:r>
+      <w:r>
+        <w:rPr>
+          <w:rFonts w:ascii="Times New Roman" w:hAnsi="Times New Roman" w:cs="Times New Roman"/>
+          <w:sz w:val="24"/>
+          <w:szCs w:val="24"/>
+        </w:rPr>
+        <w:t xml:space="preserve"> </w:t>
       </w:r>
     </w:p>
     <w:p>
@@ -11107,7 +11798,7 @@
                     <pic:cNvPicPr/>
                   </pic:nvPicPr>
                   <pic:blipFill rotWithShape="1">
-                    <a:blip r:embed="rId26">
+                    <a:blip r:embed="rId28">
                       <a:extLst>
                         <a:ext uri="{28A0092B-C50C-407E-A947-70E740481C1C}">
                           <a14:useLocalDpi xmlns:a14="http://schemas.microsoft.com/office/drawing/2010/main" val="0"/>
@@ -11448,7 +12139,7 @@
                     <pic:cNvPicPr/>
                   </pic:nvPicPr>
                   <pic:blipFill rotWithShape="1">
-                    <a:blip r:embed="rId27">
+                    <a:blip r:embed="rId29">
                       <a:extLst>
                         <a:ext uri="{28A0092B-C50C-407E-A947-70E740481C1C}">
                           <a14:useLocalDpi xmlns:a14="http://schemas.microsoft.com/office/drawing/2010/main" val="0"/>
@@ -11889,7 +12580,7 @@
                     <pic:cNvPicPr/>
                   </pic:nvPicPr>
                   <pic:blipFill rotWithShape="1">
-                    <a:blip r:embed="rId28">
+                    <a:blip r:embed="rId30">
                       <a:extLst>
                         <a:ext uri="{28A0092B-C50C-407E-A947-70E740481C1C}">
                           <a14:useLocalDpi xmlns:a14="http://schemas.microsoft.com/office/drawing/2010/main" val="0"/>
@@ -12356,7 +13047,7 @@
                     <pic:cNvPicPr/>
                   </pic:nvPicPr>
                   <pic:blipFill rotWithShape="1">
-                    <a:blip r:embed="rId29">
+                    <a:blip r:embed="rId31">
                       <a:extLst>
                         <a:ext uri="{28A0092B-C50C-407E-A947-70E740481C1C}">
                           <a14:useLocalDpi xmlns:a14="http://schemas.microsoft.com/office/drawing/2010/main" val="0"/>
@@ -12676,7 +13367,7 @@
                     <pic:cNvPicPr/>
                   </pic:nvPicPr>
                   <pic:blipFill rotWithShape="1">
-                    <a:blip r:embed="rId30">
+                    <a:blip r:embed="rId32">
                       <a:extLst>
                         <a:ext uri="{28A0092B-C50C-407E-A947-70E740481C1C}">
                           <a14:useLocalDpi xmlns:a14="http://schemas.microsoft.com/office/drawing/2010/main" val="0"/>
@@ -12805,7 +13496,6 @@
         </w:rPr>
         <w:t xml:space="preserve"> </w:t>
       </w:r>
-      <w:proofErr w:type="gramStart"/>
       <w:r>
         <w:rPr>
           <w:rFonts w:ascii="Times New Roman" w:hAnsi="Times New Roman" w:cs="Times New Roman"/>
@@ -12822,7 +13512,6 @@
         </w:rPr>
         <w:t xml:space="preserve"> inch</w:t>
       </w:r>
-      <w:proofErr w:type="gramEnd"/>
       <w:r>
         <w:rPr>
           <w:rFonts w:ascii="Times New Roman" w:hAnsi="Times New Roman" w:cs="Times New Roman"/>
@@ -13213,7 +13902,7 @@
                     <pic:cNvPicPr/>
                   </pic:nvPicPr>
                   <pic:blipFill>
-                    <a:blip r:embed="rId31">
+                    <a:blip r:embed="rId33">
                       <a:extLst>
                         <a:ext uri="{28A0092B-C50C-407E-A947-70E740481C1C}">
                           <a14:useLocalDpi xmlns:a14="http://schemas.microsoft.com/office/drawing/2010/main" val="0"/>
@@ -13515,7 +14204,7 @@
                     <pic:cNvPicPr/>
                   </pic:nvPicPr>
                   <pic:blipFill rotWithShape="1">
-                    <a:blip r:embed="rId32">
+                    <a:blip r:embed="rId34">
                       <a:extLst>
                         <a:ext uri="{28A0092B-C50C-407E-A947-70E740481C1C}">
                           <a14:useLocalDpi xmlns:a14="http://schemas.microsoft.com/office/drawing/2010/main" val="0"/>
@@ -13599,8 +14288,8 @@
       <w:pPr>
         <w:pStyle w:val="Heading1"/>
       </w:pPr>
-      <w:bookmarkStart w:id="23" w:name="_Toc520808534"/>
-      <w:bookmarkStart w:id="24" w:name="_Toc521063245"/>
+      <w:bookmarkStart w:id="29" w:name="_Toc520808534"/>
+      <w:bookmarkStart w:id="30" w:name="_Toc521063245"/>
       <w:r>
         <w:lastRenderedPageBreak/>
         <w:t xml:space="preserve">Part </w:t>
@@ -13608,8 +14297,8 @@
       <w:r>
         <w:t>VI</w:t>
       </w:r>
-      <w:bookmarkEnd w:id="23"/>
-      <w:bookmarkEnd w:id="24"/>
+      <w:bookmarkEnd w:id="29"/>
+      <w:bookmarkEnd w:id="30"/>
     </w:p>
     <w:p>
       <w:pPr>
@@ -13619,7 +14308,7 @@
           <w:b/>
         </w:rPr>
       </w:pPr>
-      <w:bookmarkStart w:id="25" w:name="_Toc520808535"/>
+      <w:bookmarkStart w:id="31" w:name="_Toc520808535"/>
       <w:r>
         <w:rPr>
           <w:rFonts w:ascii="Times New Roman" w:hAnsi="Times New Roman" w:cs="Times New Roman"/>
@@ -13628,7 +14317,7 @@
         </w:rPr>
         <w:t>Final Assembly</w:t>
       </w:r>
-      <w:bookmarkEnd w:id="25"/>
+      <w:bookmarkEnd w:id="31"/>
     </w:p>
     <w:p>
       <w:pPr>
@@ -13807,7 +14496,7 @@
                     <pic:cNvPicPr/>
                   </pic:nvPicPr>
                   <pic:blipFill rotWithShape="1">
-                    <a:blip r:embed="rId33">
+                    <a:blip r:embed="rId35">
                       <a:extLst>
                         <a:ext uri="{28A0092B-C50C-407E-A947-70E740481C1C}">
                           <a14:useLocalDpi xmlns:a14="http://schemas.microsoft.com/office/drawing/2010/main" val="0"/>
@@ -14139,7 +14828,7 @@
                     <pic:cNvPicPr/>
                   </pic:nvPicPr>
                   <pic:blipFill rotWithShape="1">
-                    <a:blip r:embed="rId34">
+                    <a:blip r:embed="rId36">
                       <a:extLst>
                         <a:ext uri="{28A0092B-C50C-407E-A947-70E740481C1C}">
                           <a14:useLocalDpi xmlns:a14="http://schemas.microsoft.com/office/drawing/2010/main" val="0"/>
@@ -14350,7 +15039,7 @@
           <w:szCs w:val="32"/>
         </w:rPr>
       </w:pPr>
-      <w:bookmarkStart w:id="26" w:name="_Toc520808536"/>
+      <w:bookmarkStart w:id="32" w:name="_Toc520808536"/>
       <w:r>
         <w:rPr>
           <w:noProof/>
@@ -14501,7 +15190,7 @@
                     <pic:cNvPicPr/>
                   </pic:nvPicPr>
                   <pic:blipFill rotWithShape="1">
-                    <a:blip r:embed="rId35">
+                    <a:blip r:embed="rId37">
                       <a:extLst>
                         <a:ext uri="{28A0092B-C50C-407E-A947-70E740481C1C}">
                           <a14:useLocalDpi xmlns:a14="http://schemas.microsoft.com/office/drawing/2010/main" val="0"/>
@@ -14548,13 +15237,13 @@
       <w:pPr>
         <w:pStyle w:val="Heading1"/>
       </w:pPr>
-      <w:bookmarkStart w:id="27" w:name="_Toc521063246"/>
+      <w:bookmarkStart w:id="33" w:name="_Toc521063246"/>
       <w:r>
         <w:lastRenderedPageBreak/>
         <w:t>Part VII</w:t>
       </w:r>
-      <w:bookmarkEnd w:id="26"/>
-      <w:bookmarkEnd w:id="27"/>
+      <w:bookmarkEnd w:id="32"/>
+      <w:bookmarkEnd w:id="33"/>
     </w:p>
     <w:p>
       <w:pPr>
@@ -14564,7 +15253,7 @@
           <w:b/>
         </w:rPr>
       </w:pPr>
-      <w:bookmarkStart w:id="28" w:name="_Toc520808537"/>
+      <w:bookmarkStart w:id="34" w:name="_Toc520808537"/>
       <w:r>
         <w:rPr>
           <w:rFonts w:ascii="Times New Roman" w:hAnsi="Times New Roman" w:cs="Times New Roman"/>
@@ -14581,7 +15270,7 @@
         </w:rPr>
         <w:t xml:space="preserve"> Drawings</w:t>
       </w:r>
-      <w:bookmarkEnd w:id="28"/>
+      <w:bookmarkEnd w:id="34"/>
     </w:p>
     <w:p>
       <w:pPr>
@@ -14648,14 +15337,14 @@
       <w:pPr>
         <w:pStyle w:val="Heading1"/>
       </w:pPr>
-      <w:bookmarkStart w:id="29" w:name="_Toc520808538"/>
-      <w:bookmarkStart w:id="30" w:name="_Toc521063247"/>
+      <w:bookmarkStart w:id="35" w:name="_Toc520808538"/>
+      <w:bookmarkStart w:id="36" w:name="_Toc521063247"/>
       <w:r>
         <w:lastRenderedPageBreak/>
         <w:t>Part VIII</w:t>
       </w:r>
-      <w:bookmarkEnd w:id="29"/>
-      <w:bookmarkEnd w:id="30"/>
+      <w:bookmarkEnd w:id="35"/>
+      <w:bookmarkEnd w:id="36"/>
     </w:p>
     <w:p>
       <w:pPr>
@@ -14665,7 +15354,7 @@
           <w:b/>
         </w:rPr>
       </w:pPr>
-      <w:bookmarkStart w:id="31" w:name="_Toc520808539"/>
+      <w:bookmarkStart w:id="37" w:name="_Toc520808539"/>
       <w:r>
         <w:rPr>
           <w:rFonts w:ascii="Times New Roman" w:hAnsi="Times New Roman" w:cs="Times New Roman"/>
@@ -14674,7 +15363,7 @@
         </w:rPr>
         <w:t>Setting Up the Raspberry Pi</w:t>
       </w:r>
-      <w:bookmarkEnd w:id="31"/>
+      <w:bookmarkEnd w:id="37"/>
     </w:p>
     <w:p>
       <w:pPr>
@@ -15762,7 +16451,7 @@
           <w:sz w:val="24"/>
           <w:szCs w:val="48"/>
         </w:rPr>
-        <w:t xml:space="preserve">/sample-code/c). To run the program, simply use the command </w:t>
+        <w:t>/sample-code/c). To run the program, simply use the command $</w:t>
       </w:r>
       <w:proofErr w:type="gramStart"/>
       <w:r>
@@ -15771,7 +16460,7 @@
           <w:sz w:val="24"/>
           <w:szCs w:val="48"/>
         </w:rPr>
-        <w:t>$./</w:t>
+        <w:t>./</w:t>
       </w:r>
       <w:proofErr w:type="gramEnd"/>
       <w:r>
@@ -16540,7 +17229,6 @@
         <w:t xml:space="preserve">called </w:t>
       </w:r>
       <w:proofErr w:type="spellStart"/>
-      <w:proofErr w:type="gramStart"/>
       <w:r>
         <w:rPr>
           <w:rFonts w:ascii="Times New Roman" w:hAnsi="Times New Roman" w:cs="Times New Roman"/>
@@ -16550,7 +17238,6 @@
         <w:t>rc.local</w:t>
       </w:r>
       <w:proofErr w:type="spellEnd"/>
-      <w:proofErr w:type="gramEnd"/>
       <w:r>
         <w:rPr>
           <w:rFonts w:ascii="Times New Roman" w:hAnsi="Times New Roman" w:cs="Times New Roman"/>
@@ -16707,18 +17394,8 @@
           <w:sz w:val="24"/>
           <w:szCs w:val="48"/>
         </w:rPr>
-        <w:t xml:space="preserve"> </w:t>
-      </w:r>
-      <w:r>
-        <w:rPr>
-          <w:rFonts w:ascii="Times New Roman" w:hAnsi="Times New Roman" w:cs="Times New Roman"/>
-          <w:sz w:val="24"/>
-          <w:szCs w:val="48"/>
-        </w:rPr>
-        <w:t>boots.</w:t>
-      </w:r>
-      <w:bookmarkStart w:id="32" w:name="_GoBack"/>
-      <w:bookmarkEnd w:id="32"/>
+        <w:t xml:space="preserve"> boots.</w:t>
+      </w:r>
     </w:p>
     <w:p>
       <w:pPr>
@@ -16741,8 +17418,8 @@
       <w:pPr>
         <w:pStyle w:val="Heading1"/>
       </w:pPr>
-      <w:bookmarkStart w:id="33" w:name="_Toc520808540"/>
-      <w:bookmarkStart w:id="34" w:name="_Toc521063248"/>
+      <w:bookmarkStart w:id="38" w:name="_Toc520808540"/>
+      <w:bookmarkStart w:id="39" w:name="_Toc521063248"/>
       <w:r>
         <w:lastRenderedPageBreak/>
         <w:t xml:space="preserve">Part </w:t>
@@ -16750,8 +17427,8 @@
       <w:r>
         <w:t>IX</w:t>
       </w:r>
-      <w:bookmarkEnd w:id="33"/>
-      <w:bookmarkEnd w:id="34"/>
+      <w:bookmarkEnd w:id="38"/>
+      <w:bookmarkEnd w:id="39"/>
     </w:p>
     <w:p>
       <w:pPr>
@@ -16761,7 +17438,7 @@
           <w:b/>
         </w:rPr>
       </w:pPr>
-      <w:bookmarkStart w:id="35" w:name="_Toc520808541"/>
+      <w:bookmarkStart w:id="40" w:name="_Toc520808541"/>
       <w:r>
         <w:rPr>
           <w:rFonts w:ascii="Times New Roman" w:hAnsi="Times New Roman" w:cs="Times New Roman"/>
@@ -16770,7 +17447,7 @@
         </w:rPr>
         <w:t>Manufacturing</w:t>
       </w:r>
-      <w:bookmarkEnd w:id="35"/>
+      <w:bookmarkEnd w:id="40"/>
     </w:p>
     <w:p/>
     <w:p>
@@ -18019,14 +18696,14 @@
       <w:pPr>
         <w:pStyle w:val="Heading1"/>
       </w:pPr>
-      <w:bookmarkStart w:id="36" w:name="_Toc520808542"/>
-      <w:bookmarkStart w:id="37" w:name="_Toc521063249"/>
+      <w:bookmarkStart w:id="41" w:name="_Toc520808542"/>
+      <w:bookmarkStart w:id="42" w:name="_Toc521063249"/>
       <w:r>
         <w:lastRenderedPageBreak/>
         <w:t>Part X</w:t>
       </w:r>
-      <w:bookmarkEnd w:id="36"/>
-      <w:bookmarkEnd w:id="37"/>
+      <w:bookmarkEnd w:id="41"/>
+      <w:bookmarkEnd w:id="42"/>
     </w:p>
     <w:p>
       <w:pPr>
@@ -18037,7 +18714,7 @@
           <w:sz w:val="32"/>
         </w:rPr>
       </w:pPr>
-      <w:bookmarkStart w:id="38" w:name="_Toc520808543"/>
+      <w:bookmarkStart w:id="43" w:name="_Toc520808543"/>
       <w:r>
         <w:rPr>
           <w:rFonts w:ascii="Times New Roman" w:hAnsi="Times New Roman" w:cs="Times New Roman"/>
@@ -18046,7 +18723,7 @@
         </w:rPr>
         <w:t>Testing</w:t>
       </w:r>
-      <w:bookmarkEnd w:id="38"/>
+      <w:bookmarkEnd w:id="43"/>
     </w:p>
     <w:p>
       <w:pPr>
@@ -18572,12 +19249,12 @@
           <w:sz w:val="24"/>
         </w:rPr>
       </w:pPr>
-      <w:bookmarkStart w:id="39" w:name="_Toc521063250"/>
+      <w:bookmarkStart w:id="44" w:name="_Toc521063250"/>
       <w:r>
         <w:lastRenderedPageBreak/>
         <w:t>Citations</w:t>
       </w:r>
-      <w:bookmarkEnd w:id="39"/>
+      <w:bookmarkEnd w:id="44"/>
     </w:p>
     <w:p>
       <w:pPr>
@@ -18651,7 +19328,7 @@
         </w:rPr>
         <w:t xml:space="preserve"> Parts-in Parts &amp; Accessories from Toys &amp; Hobbies on Aliexpress.com | Alibaba Group. (n.d.). Retrieved from </w:t>
       </w:r>
-      <w:hyperlink r:id="rId36" w:history="1">
+      <w:hyperlink r:id="rId38" w:history="1">
         <w:r>
           <w:rPr>
             <w:rStyle w:val="Hyperlink"/>
@@ -18700,7 +19377,7 @@
         </w:rPr>
         <w:t xml:space="preserve">Hi-Flex Unshielded. (n.d.). Retrieved from </w:t>
       </w:r>
-      <w:hyperlink r:id="rId37" w:history="1">
+      <w:hyperlink r:id="rId39" w:history="1">
         <w:r>
           <w:rPr>
             <w:rStyle w:val="Hyperlink"/>
@@ -18748,12 +19425,12 @@
       <w:pPr>
         <w:pStyle w:val="Heading1"/>
       </w:pPr>
-      <w:bookmarkStart w:id="40" w:name="_Toc521063251"/>
+      <w:bookmarkStart w:id="45" w:name="_Toc521063251"/>
       <w:r>
         <w:lastRenderedPageBreak/>
         <w:t>Appendix A</w:t>
       </w:r>
-      <w:bookmarkEnd w:id="40"/>
+      <w:bookmarkEnd w:id="45"/>
     </w:p>
     <w:p>
       <w:pPr>
@@ -18795,8 +19472,8 @@
       </w:r>
     </w:p>
     <w:sectPr>
-      <w:headerReference w:type="default" r:id="rId38"/>
-      <w:footerReference w:type="default" r:id="rId39"/>
+      <w:headerReference w:type="default" r:id="rId40"/>
+      <w:footerReference w:type="default" r:id="rId41"/>
       <w:pgSz w:w="12240" w:h="15840"/>
       <w:pgMar w:top="1440" w:right="1440" w:bottom="1440" w:left="1440" w:header="720" w:footer="720" w:gutter="0"/>
       <w:cols w:space="720"/>
@@ -18808,7 +19485,7 @@
 </file>
 
 <file path=word/comments.xml><?xml version="1.0" encoding="utf-8"?>
-<w:comments xmlns:wpc="http://schemas.microsoft.com/office/word/2010/wordprocessingCanvas" xmlns:cx="http://schemas.microsoft.com/office/drawing/2014/chartex" xmlns:mc="http://schemas.openxmlformats.org/markup-compatibility/2006" xmlns:o="urn:schemas-microsoft-com:office:office" xmlns:r="http://schemas.openxmlformats.org/officeDocument/2006/relationships" xmlns:m="http://schemas.openxmlformats.org/officeDocument/2006/math" xmlns:v="urn:schemas-microsoft-com:vml" xmlns:wp14="http://schemas.microsoft.com/office/word/2010/wordprocessingDrawing" xmlns:wp="http://schemas.openxmlformats.org/drawingml/2006/wordprocessingDrawing" xmlns:w10="urn:schemas-microsoft-com:office:word" xmlns:w="http://schemas.openxmlformats.org/wordprocessingml/2006/main" xmlns:w14="http://schemas.microsoft.com/office/word/2010/wordml" xmlns:w15="http://schemas.microsoft.com/office/word/2012/wordml" xmlns:w16se="http://schemas.microsoft.com/office/word/2015/wordml/symex" xmlns:wpg="http://schemas.microsoft.com/office/word/2010/wordprocessingGroup" xmlns:wpi="http://schemas.microsoft.com/office/word/2010/wordprocessingInk" xmlns:wne="http://schemas.microsoft.com/office/word/2006/wordml" xmlns:wps="http://schemas.microsoft.com/office/word/2010/wordprocessingShape" mc:Ignorable="w14 w15 w16se wp14">
+<w:comments xmlns:wpc="http://schemas.microsoft.com/office/word/2010/wordprocessingCanvas" xmlns:mc="http://schemas.openxmlformats.org/markup-compatibility/2006" xmlns:o="urn:schemas-microsoft-com:office:office" xmlns:r="http://schemas.openxmlformats.org/officeDocument/2006/relationships" xmlns:m="http://schemas.openxmlformats.org/officeDocument/2006/math" xmlns:v="urn:schemas-microsoft-com:vml" xmlns:wp14="http://schemas.microsoft.com/office/word/2010/wordprocessingDrawing" xmlns:wp="http://schemas.openxmlformats.org/drawingml/2006/wordprocessingDrawing" xmlns:w10="urn:schemas-microsoft-com:office:word" xmlns:w="http://schemas.openxmlformats.org/wordprocessingml/2006/main" xmlns:w14="http://schemas.microsoft.com/office/word/2010/wordml" xmlns:w15="http://schemas.microsoft.com/office/word/2012/wordml" xmlns:wpg="http://schemas.microsoft.com/office/word/2010/wordprocessingGroup" xmlns:wpi="http://schemas.microsoft.com/office/word/2010/wordprocessingInk" xmlns:wne="http://schemas.microsoft.com/office/word/2006/wordml" xmlns:wps="http://schemas.microsoft.com/office/word/2010/wordprocessingShape" mc:Ignorable="w14 w15 wp14">
   <w:comment w:id="3" w:author="DPLXuser" w:date="2018-08-02T10:25:00Z" w:initials="D">
     <w:p>
       <w:pPr>
@@ -18841,7 +19518,7 @@
       </w:r>
     </w:p>
   </w:comment>
-  <w:comment w:id="7" w:author="DPLXuser" w:date="2018-08-02T10:25:00Z" w:initials="D">
+  <w:comment w:id="7" w:author="DPLXuser" w:date="2018-08-06T10:08:00Z" w:initials="D">
     <w:p>
       <w:pPr>
         <w:pStyle w:val="CommentText"/>
@@ -18853,11 +19530,32 @@
         <w:annotationRef/>
       </w:r>
       <w:r>
+        <w:t>Where does this drive you speak of reside</w:t>
+      </w:r>
+    </w:p>
+    <w:p>
+      <w:pPr>
+        <w:pStyle w:val="CommentText"/>
+      </w:pPr>
+    </w:p>
+  </w:comment>
+  <w:comment w:id="9" w:author="DPLXuser" w:date="2018-08-02T10:25:00Z" w:initials="D">
+    <w:p>
+      <w:pPr>
+        <w:pStyle w:val="CommentText"/>
+      </w:pPr>
+      <w:r>
+        <w:rPr>
+          <w:rStyle w:val="CommentReference"/>
+        </w:rPr>
+        <w:annotationRef/>
+      </w:r>
+      <w:r>
         <w:t>Need to find suppliers for G10</w:t>
       </w:r>
     </w:p>
   </w:comment>
-  <w:comment w:id="8" w:author="Jackson Stefancik" w:date="2018-08-03T11:08:00Z" w:initials="JS">
+  <w:comment w:id="10" w:author="Jackson Stefancik" w:date="2018-08-03T11:08:00Z" w:initials="JS">
     <w:p>
       <w:pPr>
         <w:pStyle w:val="CommentText"/>
@@ -18869,13 +19567,20 @@
         <w:annotationRef/>
       </w:r>
       <w:proofErr w:type="spellStart"/>
+      <w:proofErr w:type="gramStart"/>
       <w:r>
         <w:t>ePlastics</w:t>
       </w:r>
       <w:proofErr w:type="spellEnd"/>
+      <w:proofErr w:type="gramEnd"/>
+    </w:p>
+    <w:p>
+      <w:pPr>
+        <w:pStyle w:val="CommentText"/>
+      </w:pPr>
     </w:p>
   </w:comment>
-  <w:comment w:id="12" w:author="DPLXuser" w:date="2018-08-02T10:25:00Z" w:initials="D">
+  <w:comment w:id="11" w:author="DPLXuser" w:date="2018-08-06T09:48:00Z" w:initials="D">
     <w:p>
       <w:pPr>
         <w:pStyle w:val="CommentText"/>
@@ -18886,15 +19591,38 @@
         </w:rPr>
         <w:annotationRef/>
       </w:r>
+      <w:proofErr w:type="gramStart"/>
+      <w:r>
+        <w:t>added</w:t>
+      </w:r>
+      <w:proofErr w:type="gramEnd"/>
+    </w:p>
+    <w:p>
+      <w:pPr>
+        <w:pStyle w:val="CommentText"/>
+      </w:pPr>
+    </w:p>
+  </w:comment>
+  <w:comment w:id="15" w:author="DPLXuser" w:date="2018-08-02T10:25:00Z" w:initials="D">
+    <w:p>
+      <w:pPr>
+        <w:pStyle w:val="CommentText"/>
+      </w:pPr>
       <w:r>
         <w:rPr>
           <w:rStyle w:val="CommentReference"/>
         </w:rPr>
+        <w:annotationRef/>
+      </w:r>
+      <w:r>
+        <w:rPr>
+          <w:rStyle w:val="CommentReference"/>
+        </w:rPr>
         <w:t>Update suppliers for G10</w:t>
       </w:r>
     </w:p>
   </w:comment>
-  <w:comment w:id="13" w:author="Jackson Stefancik" w:date="2018-08-03T11:16:00Z" w:initials="JS">
+  <w:comment w:id="16" w:author="Jackson Stefancik" w:date="2018-08-03T11:16:00Z" w:initials="JS">
     <w:p>
       <w:pPr>
         <w:pStyle w:val="CommentText"/>
@@ -18912,7 +19640,7 @@
       <w:proofErr w:type="spellEnd"/>
     </w:p>
   </w:comment>
-  <w:comment w:id="20" w:author="Jackson Stefancik" w:date="2018-08-03T11:29:00Z" w:initials="JS">
+  <w:comment w:id="17" w:author="DPLXuser" w:date="2018-08-06T09:48:00Z" w:initials="D">
     <w:p>
       <w:pPr>
         <w:pStyle w:val="CommentText"/>
@@ -18924,8 +19652,13 @@
         <w:annotationRef/>
       </w:r>
       <w:r>
-        <w:t>Consider removing this sentence, as it is case-specific for each user manual.</w:t>
-      </w:r>
+        <w:t>Added them</w:t>
+      </w:r>
+    </w:p>
+    <w:p>
+      <w:pPr>
+        <w:pStyle w:val="CommentText"/>
+      </w:pPr>
     </w:p>
   </w:comment>
   <w:comment w:id="21" w:author="Jackson Stefancik" w:date="2018-08-03T11:30:00Z" w:initials="JS">
@@ -18944,7 +19677,7 @@
       </w:r>
     </w:p>
   </w:comment>
-  <w:comment w:id="22" w:author="Jackson Stefancik" w:date="2018-08-03T11:34:00Z" w:initials="JS">
+  <w:comment w:id="22" w:author="DPLXuser" w:date="2018-08-06T09:47:00Z" w:initials="D">
     <w:p>
       <w:pPr>
         <w:pStyle w:val="CommentText"/>
@@ -18955,25 +19688,85 @@
         </w:rPr>
         <w:annotationRef/>
       </w:r>
-      <w:r>
-        <w:t>Reword sentence</w:t>
-      </w:r>
+    </w:p>
+  </w:comment>
+  <w:comment w:id="23" w:author="DPLXuser" w:date="2018-08-06T09:47:00Z" w:initials="D">
+    <w:p>
+      <w:pPr>
+        <w:pStyle w:val="CommentText"/>
+      </w:pPr>
+      <w:r>
+        <w:rPr>
+          <w:rStyle w:val="CommentReference"/>
+        </w:rPr>
+        <w:annotationRef/>
+      </w:r>
+      <w:r>
+        <w:t>Resolved</w:t>
+      </w:r>
+    </w:p>
+    <w:p>
+      <w:pPr>
+        <w:pStyle w:val="CommentText"/>
+      </w:pPr>
+    </w:p>
+  </w:comment>
+  <w:comment w:id="27" w:author="Jackson Stefancik" w:date="2018-08-03T11:30:00Z" w:initials="JS">
+    <w:p>
+      <w:pPr>
+        <w:pStyle w:val="CommentText"/>
+      </w:pPr>
+      <w:r>
+        <w:rPr>
+          <w:rStyle w:val="CommentReference"/>
+        </w:rPr>
+        <w:annotationRef/>
+      </w:r>
+      <w:r>
+        <w:t>Also superfluous.</w:t>
+      </w:r>
+    </w:p>
+  </w:comment>
+  <w:comment w:id="28" w:author="DPLXuser" w:date="2018-08-06T09:46:00Z" w:initials="D">
+    <w:p>
+      <w:pPr>
+        <w:pStyle w:val="CommentText"/>
+      </w:pPr>
+      <w:r>
+        <w:rPr>
+          <w:rStyle w:val="CommentReference"/>
+        </w:rPr>
+        <w:annotationRef/>
+      </w:r>
+      <w:r>
+        <w:t>Resolved</w:t>
+      </w:r>
+    </w:p>
+    <w:p>
+      <w:pPr>
+        <w:pStyle w:val="CommentText"/>
+      </w:pPr>
     </w:p>
   </w:comment>
 </w:comments>
 </file>
 
 <file path=word/commentsExtended.xml><?xml version="1.0" encoding="utf-8"?>
-<w15:commentsEx xmlns:wpc="http://schemas.microsoft.com/office/word/2010/wordprocessingCanvas" xmlns:cx="http://schemas.microsoft.com/office/drawing/2014/chartex" xmlns:mc="http://schemas.openxmlformats.org/markup-compatibility/2006" xmlns:o="urn:schemas-microsoft-com:office:office" xmlns:r="http://schemas.openxmlformats.org/officeDocument/2006/relationships" xmlns:m="http://schemas.openxmlformats.org/officeDocument/2006/math" xmlns:v="urn:schemas-microsoft-com:vml" xmlns:wp14="http://schemas.microsoft.com/office/word/2010/wordprocessingDrawing" xmlns:wp="http://schemas.openxmlformats.org/drawingml/2006/wordprocessingDrawing" xmlns:w10="urn:schemas-microsoft-com:office:word" xmlns:w="http://schemas.openxmlformats.org/wordprocessingml/2006/main" xmlns:w14="http://schemas.microsoft.com/office/word/2010/wordml" xmlns:w15="http://schemas.microsoft.com/office/word/2012/wordml" xmlns:w16se="http://schemas.microsoft.com/office/word/2015/wordml/symex" xmlns:wpg="http://schemas.microsoft.com/office/word/2010/wordprocessingGroup" xmlns:wpi="http://schemas.microsoft.com/office/word/2010/wordprocessingInk" xmlns:wne="http://schemas.microsoft.com/office/word/2006/wordml" xmlns:wps="http://schemas.microsoft.com/office/word/2010/wordprocessingShape" mc:Ignorable="w14 w15 w16se wp14">
+<w15:commentsEx xmlns:wpc="http://schemas.microsoft.com/office/word/2010/wordprocessingCanvas" xmlns:mc="http://schemas.openxmlformats.org/markup-compatibility/2006" xmlns:o="urn:schemas-microsoft-com:office:office" xmlns:r="http://schemas.openxmlformats.org/officeDocument/2006/relationships" xmlns:m="http://schemas.openxmlformats.org/officeDocument/2006/math" xmlns:v="urn:schemas-microsoft-com:vml" xmlns:wp14="http://schemas.microsoft.com/office/word/2010/wordprocessingDrawing" xmlns:wp="http://schemas.openxmlformats.org/drawingml/2006/wordprocessingDrawing" xmlns:w10="urn:schemas-microsoft-com:office:word" xmlns:w="http://schemas.openxmlformats.org/wordprocessingml/2006/main" xmlns:w14="http://schemas.microsoft.com/office/word/2010/wordml" xmlns:w15="http://schemas.microsoft.com/office/word/2012/wordml" xmlns:wpg="http://schemas.microsoft.com/office/word/2010/wordprocessingGroup" xmlns:wpi="http://schemas.microsoft.com/office/word/2010/wordprocessingInk" xmlns:wne="http://schemas.microsoft.com/office/word/2006/wordml" xmlns:wps="http://schemas.microsoft.com/office/word/2010/wordprocessingShape" mc:Ignorable="w14 w15 wp14">
   <w15:commentEx w15:paraId="74EE1444" w15:done="0"/>
   <w15:commentEx w15:paraId="05AA89D3" w15:done="0"/>
+  <w15:commentEx w15:paraId="0C9BF26D" w15:paraIdParent="05AA89D3" w15:done="0"/>
   <w15:commentEx w15:paraId="77C2AF24" w15:done="0"/>
-  <w15:commentEx w15:paraId="18FB55DB" w15:paraIdParent="77C2AF24" w15:done="0"/>
+  <w15:commentEx w15:paraId="34518DDA" w15:paraIdParent="77C2AF24" w15:done="0"/>
+  <w15:commentEx w15:paraId="6E2861E1" w15:paraIdParent="77C2AF24" w15:done="0"/>
   <w15:commentEx w15:paraId="7F1ED16E" w15:done="0"/>
   <w15:commentEx w15:paraId="6F5655BC" w15:paraIdParent="7F1ED16E" w15:done="0"/>
-  <w15:commentEx w15:paraId="3FD5D090" w15:done="0"/>
+  <w15:commentEx w15:paraId="1E8A968D" w15:paraIdParent="7F1ED16E" w15:done="0"/>
+  <w15:commentEx w15:paraId="1ED19FF6" w15:done="0"/>
+  <w15:commentEx w15:paraId="1463CD90" w15:paraIdParent="1ED19FF6" w15:done="0"/>
+  <w15:commentEx w15:paraId="202F6674" w15:paraIdParent="1ED19FF6" w15:done="0"/>
   <w15:commentEx w15:paraId="1FAFFF3D" w15:done="0"/>
-  <w15:commentEx w15:paraId="25D86D52" w15:done="0"/>
+  <w15:commentEx w15:paraId="71BB9D48" w15:paraIdParent="1FAFFF3D" w15:done="0"/>
 </w15:commentsEx>
 </file>
 
@@ -18992,7 +19785,7 @@
 </file>
 
 <file path=word/endnotes.xml><?xml version="1.0" encoding="utf-8"?>
-<w:endnotes xmlns:wpc="http://schemas.microsoft.com/office/word/2010/wordprocessingCanvas" xmlns:cx="http://schemas.microsoft.com/office/drawing/2014/chartex" xmlns:mc="http://schemas.openxmlformats.org/markup-compatibility/2006" xmlns:o="urn:schemas-microsoft-com:office:office" xmlns:r="http://schemas.openxmlformats.org/officeDocument/2006/relationships" xmlns:m="http://schemas.openxmlformats.org/officeDocument/2006/math" xmlns:v="urn:schemas-microsoft-com:vml" xmlns:wp14="http://schemas.microsoft.com/office/word/2010/wordprocessingDrawing" xmlns:wp="http://schemas.openxmlformats.org/drawingml/2006/wordprocessingDrawing" xmlns:w10="urn:schemas-microsoft-com:office:word" xmlns:w="http://schemas.openxmlformats.org/wordprocessingml/2006/main" xmlns:w14="http://schemas.microsoft.com/office/word/2010/wordml" xmlns:w15="http://schemas.microsoft.com/office/word/2012/wordml" xmlns:w16se="http://schemas.microsoft.com/office/word/2015/wordml/symex" xmlns:wpg="http://schemas.microsoft.com/office/word/2010/wordprocessingGroup" xmlns:wpi="http://schemas.microsoft.com/office/word/2010/wordprocessingInk" xmlns:wne="http://schemas.microsoft.com/office/word/2006/wordml" xmlns:wps="http://schemas.microsoft.com/office/word/2010/wordprocessingShape" mc:Ignorable="w14 w15 w16se wp14">
+<w:endnotes xmlns:wpc="http://schemas.microsoft.com/office/word/2010/wordprocessingCanvas" xmlns:mc="http://schemas.openxmlformats.org/markup-compatibility/2006" xmlns:o="urn:schemas-microsoft-com:office:office" xmlns:r="http://schemas.openxmlformats.org/officeDocument/2006/relationships" xmlns:m="http://schemas.openxmlformats.org/officeDocument/2006/math" xmlns:v="urn:schemas-microsoft-com:vml" xmlns:wp14="http://schemas.microsoft.com/office/word/2010/wordprocessingDrawing" xmlns:wp="http://schemas.openxmlformats.org/drawingml/2006/wordprocessingDrawing" xmlns:w10="urn:schemas-microsoft-com:office:word" xmlns:w="http://schemas.openxmlformats.org/wordprocessingml/2006/main" xmlns:w14="http://schemas.microsoft.com/office/word/2010/wordml" xmlns:w15="http://schemas.microsoft.com/office/word/2012/wordml" xmlns:wpg="http://schemas.microsoft.com/office/word/2010/wordprocessingGroup" xmlns:wpi="http://schemas.microsoft.com/office/word/2010/wordprocessingInk" xmlns:wne="http://schemas.microsoft.com/office/word/2006/wordml" xmlns:wps="http://schemas.microsoft.com/office/word/2010/wordprocessingShape" mc:Ignorable="w14 w15 wp14">
   <w:endnote w:type="separator" w:id="-1">
     <w:p>
       <w:pPr>
@@ -19017,7 +19810,7 @@
 </file>
 
 <file path=word/footer1.xml><?xml version="1.0" encoding="utf-8"?>
-<w:ftr xmlns:wpc="http://schemas.microsoft.com/office/word/2010/wordprocessingCanvas" xmlns:cx="http://schemas.microsoft.com/office/drawing/2014/chartex" xmlns:mc="http://schemas.openxmlformats.org/markup-compatibility/2006" xmlns:o="urn:schemas-microsoft-com:office:office" xmlns:r="http://schemas.openxmlformats.org/officeDocument/2006/relationships" xmlns:m="http://schemas.openxmlformats.org/officeDocument/2006/math" xmlns:v="urn:schemas-microsoft-com:vml" xmlns:wp14="http://schemas.microsoft.com/office/word/2010/wordprocessingDrawing" xmlns:wp="http://schemas.openxmlformats.org/drawingml/2006/wordprocessingDrawing" xmlns:w10="urn:schemas-microsoft-com:office:word" xmlns:w="http://schemas.openxmlformats.org/wordprocessingml/2006/main" xmlns:w14="http://schemas.microsoft.com/office/word/2010/wordml" xmlns:w15="http://schemas.microsoft.com/office/word/2012/wordml" xmlns:w16se="http://schemas.microsoft.com/office/word/2015/wordml/symex" xmlns:wpg="http://schemas.microsoft.com/office/word/2010/wordprocessingGroup" xmlns:wpi="http://schemas.microsoft.com/office/word/2010/wordprocessingInk" xmlns:wne="http://schemas.microsoft.com/office/word/2006/wordml" xmlns:wps="http://schemas.microsoft.com/office/word/2010/wordprocessingShape" mc:Ignorable="w14 w15 w16se wp14">
+<w:ftr xmlns:wpc="http://schemas.microsoft.com/office/word/2010/wordprocessingCanvas" xmlns:mc="http://schemas.openxmlformats.org/markup-compatibility/2006" xmlns:o="urn:schemas-microsoft-com:office:office" xmlns:r="http://schemas.openxmlformats.org/officeDocument/2006/relationships" xmlns:m="http://schemas.openxmlformats.org/officeDocument/2006/math" xmlns:v="urn:schemas-microsoft-com:vml" xmlns:wp14="http://schemas.microsoft.com/office/word/2010/wordprocessingDrawing" xmlns:wp="http://schemas.openxmlformats.org/drawingml/2006/wordprocessingDrawing" xmlns:w10="urn:schemas-microsoft-com:office:word" xmlns:w="http://schemas.openxmlformats.org/wordprocessingml/2006/main" xmlns:w14="http://schemas.microsoft.com/office/word/2010/wordml" xmlns:w15="http://schemas.microsoft.com/office/word/2012/wordml" xmlns:wpg="http://schemas.microsoft.com/office/word/2010/wordprocessingGroup" xmlns:wpi="http://schemas.microsoft.com/office/word/2010/wordprocessingInk" xmlns:wne="http://schemas.microsoft.com/office/word/2006/wordml" xmlns:wps="http://schemas.microsoft.com/office/word/2010/wordprocessingShape" mc:Ignorable="w14 w15 wp14">
   <w:p>
     <w:pPr>
       <w:pStyle w:val="Footer"/>
@@ -19103,7 +19896,7 @@
             </wp:anchor>
           </w:drawing>
         </mc:Choice>
-        <mc:Fallback xmlns:w16cid="http://schemas.microsoft.com/office/word/2016/wordml/cid" xmlns:am3d="http://schemas.microsoft.com/office/drawing/2017/model3d" xmlns:aink="http://schemas.microsoft.com/office/drawing/2016/ink" xmlns:cx8="http://schemas.microsoft.com/office/drawing/2016/5/14/chartex" xmlns:cx7="http://schemas.microsoft.com/office/drawing/2016/5/13/chartex" xmlns:cx6="http://schemas.microsoft.com/office/drawing/2016/5/12/chartex" xmlns:cx5="http://schemas.microsoft.com/office/drawing/2016/5/11/chartex" xmlns:cx4="http://schemas.microsoft.com/office/drawing/2016/5/10/chartex" xmlns:cx3="http://schemas.microsoft.com/office/drawing/2016/5/9/chartex" xmlns:cx2="http://schemas.microsoft.com/office/drawing/2015/10/21/chartex" xmlns:cx1="http://schemas.microsoft.com/office/drawing/2015/9/8/chartex">
+        <mc:Fallback xmlns:cx1="http://schemas.microsoft.com/office/drawing/2015/9/8/chartex" xmlns:cx2="http://schemas.microsoft.com/office/drawing/2015/10/21/chartex" xmlns:cx3="http://schemas.microsoft.com/office/drawing/2016/5/9/chartex" xmlns:cx4="http://schemas.microsoft.com/office/drawing/2016/5/10/chartex" xmlns:cx5="http://schemas.microsoft.com/office/drawing/2016/5/11/chartex" xmlns:cx6="http://schemas.microsoft.com/office/drawing/2016/5/12/chartex" xmlns:cx7="http://schemas.microsoft.com/office/drawing/2016/5/13/chartex" xmlns:cx8="http://schemas.microsoft.com/office/drawing/2016/5/14/chartex" xmlns:aink="http://schemas.microsoft.com/office/drawing/2016/ink" xmlns:am3d="http://schemas.microsoft.com/office/drawing/2017/model3d" xmlns:w16cid="http://schemas.microsoft.com/office/word/2016/wordml/cid" xmlns:w16se="http://schemas.microsoft.com/office/word/2015/wordml/symex" xmlns:cx="http://schemas.microsoft.com/office/drawing/2014/chartex">
           <w:pict>
             <v:oval w14:anchorId="43042129" id="Oval 5" o:spid="_x0000_s1026" style="position:absolute;margin-left:402.25pt;margin-top:-21.95pt;width:120.85pt;height:58.85pt;z-index:251647488;visibility:visible;mso-wrap-style:square;mso-width-percent:0;mso-height-percent:0;mso-wrap-distance-left:9pt;mso-wrap-distance-top:0;mso-wrap-distance-right:9pt;mso-wrap-distance-bottom:0;mso-position-horizontal:absolute;mso-position-horizontal-relative:text;mso-position-vertical:absolute;mso-position-vertical-relative:text;mso-width-percent:0;mso-height-percent:0;mso-width-relative:margin;mso-height-relative:margin;v-text-anchor:middle" o:gfxdata="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" fillcolor="white [3212]" stroked="f" strokeweight="1pt">
               <v:fill opacity="16448f"/>
@@ -19206,7 +19999,7 @@
 </file>
 
 <file path=word/footnotes.xml><?xml version="1.0" encoding="utf-8"?>
-<w:footnotes xmlns:wpc="http://schemas.microsoft.com/office/word/2010/wordprocessingCanvas" xmlns:cx="http://schemas.microsoft.com/office/drawing/2014/chartex" xmlns:mc="http://schemas.openxmlformats.org/markup-compatibility/2006" xmlns:o="urn:schemas-microsoft-com:office:office" xmlns:r="http://schemas.openxmlformats.org/officeDocument/2006/relationships" xmlns:m="http://schemas.openxmlformats.org/officeDocument/2006/math" xmlns:v="urn:schemas-microsoft-com:vml" xmlns:wp14="http://schemas.microsoft.com/office/word/2010/wordprocessingDrawing" xmlns:wp="http://schemas.openxmlformats.org/drawingml/2006/wordprocessingDrawing" xmlns:w10="urn:schemas-microsoft-com:office:word" xmlns:w="http://schemas.openxmlformats.org/wordprocessingml/2006/main" xmlns:w14="http://schemas.microsoft.com/office/word/2010/wordml" xmlns:w15="http://schemas.microsoft.com/office/word/2012/wordml" xmlns:w16se="http://schemas.microsoft.com/office/word/2015/wordml/symex" xmlns:wpg="http://schemas.microsoft.com/office/word/2010/wordprocessingGroup" xmlns:wpi="http://schemas.microsoft.com/office/word/2010/wordprocessingInk" xmlns:wne="http://schemas.microsoft.com/office/word/2006/wordml" xmlns:wps="http://schemas.microsoft.com/office/word/2010/wordprocessingShape" mc:Ignorable="w14 w15 w16se wp14">
+<w:footnotes xmlns:wpc="http://schemas.microsoft.com/office/word/2010/wordprocessingCanvas" xmlns:mc="http://schemas.openxmlformats.org/markup-compatibility/2006" xmlns:o="urn:schemas-microsoft-com:office:office" xmlns:r="http://schemas.openxmlformats.org/officeDocument/2006/relationships" xmlns:m="http://schemas.openxmlformats.org/officeDocument/2006/math" xmlns:v="urn:schemas-microsoft-com:vml" xmlns:wp14="http://schemas.microsoft.com/office/word/2010/wordprocessingDrawing" xmlns:wp="http://schemas.openxmlformats.org/drawingml/2006/wordprocessingDrawing" xmlns:w10="urn:schemas-microsoft-com:office:word" xmlns:w="http://schemas.openxmlformats.org/wordprocessingml/2006/main" xmlns:w14="http://schemas.microsoft.com/office/word/2010/wordml" xmlns:w15="http://schemas.microsoft.com/office/word/2012/wordml" xmlns:wpg="http://schemas.microsoft.com/office/word/2010/wordprocessingGroup" xmlns:wpi="http://schemas.microsoft.com/office/word/2010/wordprocessingInk" xmlns:wne="http://schemas.microsoft.com/office/word/2006/wordml" xmlns:wps="http://schemas.microsoft.com/office/word/2010/wordprocessingShape" mc:Ignorable="w14 w15 wp14">
   <w:footnote w:type="separator" w:id="-1">
     <w:p>
       <w:pPr>
@@ -19231,7 +20024,7 @@
 </file>
 
 <file path=word/header1.xml><?xml version="1.0" encoding="utf-8"?>
-<w:hdr xmlns:wpc="http://schemas.microsoft.com/office/word/2010/wordprocessingCanvas" xmlns:cx="http://schemas.microsoft.com/office/drawing/2014/chartex" xmlns:mc="http://schemas.openxmlformats.org/markup-compatibility/2006" xmlns:o="urn:schemas-microsoft-com:office:office" xmlns:r="http://schemas.openxmlformats.org/officeDocument/2006/relationships" xmlns:m="http://schemas.openxmlformats.org/officeDocument/2006/math" xmlns:v="urn:schemas-microsoft-com:vml" xmlns:wp14="http://schemas.microsoft.com/office/word/2010/wordprocessingDrawing" xmlns:wp="http://schemas.openxmlformats.org/drawingml/2006/wordprocessingDrawing" xmlns:w10="urn:schemas-microsoft-com:office:word" xmlns:w="http://schemas.openxmlformats.org/wordprocessingml/2006/main" xmlns:w14="http://schemas.microsoft.com/office/word/2010/wordml" xmlns:w15="http://schemas.microsoft.com/office/word/2012/wordml" xmlns:w16se="http://schemas.microsoft.com/office/word/2015/wordml/symex" xmlns:wpg="http://schemas.microsoft.com/office/word/2010/wordprocessingGroup" xmlns:wpi="http://schemas.microsoft.com/office/word/2010/wordprocessingInk" xmlns:wne="http://schemas.microsoft.com/office/word/2006/wordml" xmlns:wps="http://schemas.microsoft.com/office/word/2010/wordprocessingShape" mc:Ignorable="w14 w15 w16se wp14">
+<w:hdr xmlns:wpc="http://schemas.microsoft.com/office/word/2010/wordprocessingCanvas" xmlns:mc="http://schemas.openxmlformats.org/markup-compatibility/2006" xmlns:o="urn:schemas-microsoft-com:office:office" xmlns:r="http://schemas.openxmlformats.org/officeDocument/2006/relationships" xmlns:m="http://schemas.openxmlformats.org/officeDocument/2006/math" xmlns:v="urn:schemas-microsoft-com:vml" xmlns:wp14="http://schemas.microsoft.com/office/word/2010/wordprocessingDrawing" xmlns:wp="http://schemas.openxmlformats.org/drawingml/2006/wordprocessingDrawing" xmlns:w10="urn:schemas-microsoft-com:office:word" xmlns:w="http://schemas.openxmlformats.org/wordprocessingml/2006/main" xmlns:w14="http://schemas.microsoft.com/office/word/2010/wordml" xmlns:w15="http://schemas.microsoft.com/office/word/2012/wordml" xmlns:wpg="http://schemas.microsoft.com/office/word/2010/wordprocessingGroup" xmlns:wpi="http://schemas.microsoft.com/office/word/2010/wordprocessingInk" xmlns:wne="http://schemas.microsoft.com/office/word/2006/wordml" xmlns:wps="http://schemas.microsoft.com/office/word/2010/wordprocessingShape" mc:Ignorable="w14 w15 wp14">
   <w:sdt>
     <w:sdtPr>
       <w:id w:val="333109639"/>
@@ -19290,7 +20083,7 @@
             <w:rFonts w:ascii="Times New Roman" w:hAnsi="Times New Roman" w:cs="Times New Roman"/>
             <w:noProof/>
           </w:rPr>
-          <w:t>24</w:t>
+          <w:t>7</w:t>
         </w:r>
         <w:r>
           <w:rPr>
@@ -19311,7 +20104,7 @@
 </file>
 
 <file path=word/numbering.xml><?xml version="1.0" encoding="utf-8"?>
-<w:numbering xmlns:wpc="http://schemas.microsoft.com/office/word/2010/wordprocessingCanvas" xmlns:cx="http://schemas.microsoft.com/office/drawing/2014/chartex" xmlns:mc="http://schemas.openxmlformats.org/markup-compatibility/2006" xmlns:o="urn:schemas-microsoft-com:office:office" xmlns:r="http://schemas.openxmlformats.org/officeDocument/2006/relationships" xmlns:m="http://schemas.openxmlformats.org/officeDocument/2006/math" xmlns:v="urn:schemas-microsoft-com:vml" xmlns:wp14="http://schemas.microsoft.com/office/word/2010/wordprocessingDrawing" xmlns:wp="http://schemas.openxmlformats.org/drawingml/2006/wordprocessingDrawing" xmlns:w10="urn:schemas-microsoft-com:office:word" xmlns:w="http://schemas.openxmlformats.org/wordprocessingml/2006/main" xmlns:w14="http://schemas.microsoft.com/office/word/2010/wordml" xmlns:w15="http://schemas.microsoft.com/office/word/2012/wordml" xmlns:w16se="http://schemas.microsoft.com/office/word/2015/wordml/symex" xmlns:wpg="http://schemas.microsoft.com/office/word/2010/wordprocessingGroup" xmlns:wpi="http://schemas.microsoft.com/office/word/2010/wordprocessingInk" xmlns:wne="http://schemas.microsoft.com/office/word/2006/wordml" xmlns:wps="http://schemas.microsoft.com/office/word/2010/wordprocessingShape" mc:Ignorable="w14 w15 w16se wp14">
+<w:numbering xmlns:wpc="http://schemas.microsoft.com/office/word/2010/wordprocessingCanvas" xmlns:mc="http://schemas.openxmlformats.org/markup-compatibility/2006" xmlns:o="urn:schemas-microsoft-com:office:office" xmlns:r="http://schemas.openxmlformats.org/officeDocument/2006/relationships" xmlns:m="http://schemas.openxmlformats.org/officeDocument/2006/math" xmlns:v="urn:schemas-microsoft-com:vml" xmlns:wp14="http://schemas.microsoft.com/office/word/2010/wordprocessingDrawing" xmlns:wp="http://schemas.openxmlformats.org/drawingml/2006/wordprocessingDrawing" xmlns:w10="urn:schemas-microsoft-com:office:word" xmlns:w="http://schemas.openxmlformats.org/wordprocessingml/2006/main" xmlns:w14="http://schemas.microsoft.com/office/word/2010/wordml" xmlns:w15="http://schemas.microsoft.com/office/word/2012/wordml" xmlns:wpg="http://schemas.microsoft.com/office/word/2010/wordprocessingGroup" xmlns:wpi="http://schemas.microsoft.com/office/word/2010/wordprocessingInk" xmlns:wne="http://schemas.microsoft.com/office/word/2006/wordml" xmlns:wps="http://schemas.microsoft.com/office/word/2010/wordprocessingShape" mc:Ignorable="w14 w15 wp14">
   <w:abstractNum w:abstractNumId="0" w15:restartNumberingAfterBreak="0">
     <w:nsid w:val="004C1BF5"/>
     <w:multiLevelType w:val="hybridMultilevel"/>
@@ -19603,7 +20396,7 @@
   <w:abstractNum w:abstractNumId="3" w15:restartNumberingAfterBreak="0">
     <w:nsid w:val="13682744"/>
     <w:multiLevelType w:val="hybridMultilevel"/>
-    <w:tmpl w:val="6C9C10E6"/>
+    <w:tmpl w:val="21E6FB5E"/>
     <w:lvl w:ilvl="0" w:tplc="04090001">
       <w:start w:val="1"/>
       <w:numFmt w:val="bullet"/>
@@ -19829,7 +20622,7 @@
   <w:abstractNum w:abstractNumId="5" w15:restartNumberingAfterBreak="0">
     <w:nsid w:val="16D76335"/>
     <w:multiLevelType w:val="hybridMultilevel"/>
-    <w:tmpl w:val="9064C6F0"/>
+    <w:tmpl w:val="FA74CD5A"/>
     <w:lvl w:ilvl="0" w:tplc="04090001">
       <w:start w:val="1"/>
       <w:numFmt w:val="bullet"/>
@@ -23735,7 +24528,7 @@
 </file>
 
 <file path=word/people.xml><?xml version="1.0" encoding="utf-8"?>
-<w15:people xmlns:wpc="http://schemas.microsoft.com/office/word/2010/wordprocessingCanvas" xmlns:cx="http://schemas.microsoft.com/office/drawing/2014/chartex" xmlns:mc="http://schemas.openxmlformats.org/markup-compatibility/2006" xmlns:o="urn:schemas-microsoft-com:office:office" xmlns:r="http://schemas.openxmlformats.org/officeDocument/2006/relationships" xmlns:m="http://schemas.openxmlformats.org/officeDocument/2006/math" xmlns:v="urn:schemas-microsoft-com:vml" xmlns:wp14="http://schemas.microsoft.com/office/word/2010/wordprocessingDrawing" xmlns:wp="http://schemas.openxmlformats.org/drawingml/2006/wordprocessingDrawing" xmlns:w10="urn:schemas-microsoft-com:office:word" xmlns:w="http://schemas.openxmlformats.org/wordprocessingml/2006/main" xmlns:w14="http://schemas.microsoft.com/office/word/2010/wordml" xmlns:w15="http://schemas.microsoft.com/office/word/2012/wordml" xmlns:w16se="http://schemas.microsoft.com/office/word/2015/wordml/symex" xmlns:wpg="http://schemas.microsoft.com/office/word/2010/wordprocessingGroup" xmlns:wpi="http://schemas.microsoft.com/office/word/2010/wordprocessingInk" xmlns:wne="http://schemas.microsoft.com/office/word/2006/wordml" xmlns:wps="http://schemas.microsoft.com/office/word/2010/wordprocessingShape" mc:Ignorable="w14 w15 w16se wp14">
+<w15:people xmlns:wpc="http://schemas.microsoft.com/office/word/2010/wordprocessingCanvas" xmlns:mc="http://schemas.openxmlformats.org/markup-compatibility/2006" xmlns:o="urn:schemas-microsoft-com:office:office" xmlns:r="http://schemas.openxmlformats.org/officeDocument/2006/relationships" xmlns:m="http://schemas.openxmlformats.org/officeDocument/2006/math" xmlns:v="urn:schemas-microsoft-com:vml" xmlns:wp14="http://schemas.microsoft.com/office/word/2010/wordprocessingDrawing" xmlns:wp="http://schemas.openxmlformats.org/drawingml/2006/wordprocessingDrawing" xmlns:w10="urn:schemas-microsoft-com:office:word" xmlns:w="http://schemas.openxmlformats.org/wordprocessingml/2006/main" xmlns:w14="http://schemas.microsoft.com/office/word/2010/wordml" xmlns:w15="http://schemas.microsoft.com/office/word/2012/wordml" xmlns:wpg="http://schemas.microsoft.com/office/word/2010/wordprocessingGroup" xmlns:wpi="http://schemas.microsoft.com/office/word/2010/wordprocessingInk" xmlns:wne="http://schemas.microsoft.com/office/word/2006/wordml" xmlns:wps="http://schemas.microsoft.com/office/word/2010/wordprocessingShape" mc:Ignorable="w14 w15 wp14">
   <w15:person w15:author="DPLXuser">
     <w15:presenceInfo w15:providerId="None" w15:userId="DPLXuser"/>
   </w15:person>
@@ -23746,7 +24539,7 @@
 </file>
 
 <file path=word/styles.xml><?xml version="1.0" encoding="utf-8"?>
-<w:styles xmlns:mc="http://schemas.openxmlformats.org/markup-compatibility/2006" xmlns:r="http://schemas.openxmlformats.org/officeDocument/2006/relationships" xmlns:w="http://schemas.openxmlformats.org/wordprocessingml/2006/main" xmlns:w14="http://schemas.microsoft.com/office/word/2010/wordml" xmlns:w15="http://schemas.microsoft.com/office/word/2012/wordml" xmlns:w16se="http://schemas.microsoft.com/office/word/2015/wordml/symex" mc:Ignorable="w14 w15 w16se">
+<w:styles xmlns:mc="http://schemas.openxmlformats.org/markup-compatibility/2006" xmlns:r="http://schemas.openxmlformats.org/officeDocument/2006/relationships" xmlns:w="http://schemas.openxmlformats.org/wordprocessingml/2006/main" xmlns:w14="http://schemas.microsoft.com/office/word/2010/wordml" xmlns:w15="http://schemas.microsoft.com/office/word/2012/wordml" mc:Ignorable="w14 w15">
   <w:docDefaults>
     <w:rPrDefault>
       <w:rPr>
@@ -24783,7 +25576,7 @@
 </file>
 
 <file path=customXml/itemProps1.xml><?xml version="1.0" encoding="utf-8"?>
-<ds:datastoreItem xmlns:ds="http://schemas.openxmlformats.org/officeDocument/2006/customXml" ds:itemID="{F9F9B51B-4421-4C29-8EAD-15697E8A08AB}">
+<ds:datastoreItem xmlns:ds="http://schemas.openxmlformats.org/officeDocument/2006/customXml" ds:itemID="{02185690-30F8-47A1-B3B2-BA8D2F797489}">
   <ds:schemaRefs>
     <ds:schemaRef ds:uri="http://schemas.openxmlformats.org/officeDocument/2006/bibliography"/>
   </ds:schemaRefs>

</xml_diff>

<commit_message>
Updated some of the part numbers (still need to finish the others)
</commit_message>
<xml_diff>
--- a/Assembly Instructions/SPARK_Assembly_Instructions_Update 3.docx
+++ b/Assembly Instructions/SPARK_Assembly_Instructions_Update 3.docx
@@ -2187,12 +2187,12 @@
         <w:tblLook w:val="04A0" w:firstRow="1" w:lastRow="0" w:firstColumn="1" w:lastColumn="0" w:noHBand="0" w:noVBand="1"/>
       </w:tblPr>
       <w:tblGrid>
-        <w:gridCol w:w="1736"/>
-        <w:gridCol w:w="1978"/>
-        <w:gridCol w:w="1629"/>
-        <w:gridCol w:w="1291"/>
-        <w:gridCol w:w="1154"/>
-        <w:gridCol w:w="1562"/>
+        <w:gridCol w:w="1753"/>
+        <w:gridCol w:w="1993"/>
+        <w:gridCol w:w="1638"/>
+        <w:gridCol w:w="870"/>
+        <w:gridCol w:w="1155"/>
+        <w:gridCol w:w="1941"/>
       </w:tblGrid>
       <w:tr>
         <w:trPr>
@@ -2509,7 +2509,23 @@
                 <w:sz w:val="24"/>
                 <w:szCs w:val="24"/>
               </w:rPr>
-              <w:t>NA</w:t>
+              <w:t>N</w:t>
+            </w:r>
+            <w:r>
+              <w:rPr>
+                <w:rFonts w:ascii="Times New Roman" w:hAnsi="Times New Roman" w:cs="Times New Roman"/>
+                <w:sz w:val="24"/>
+                <w:szCs w:val="24"/>
+              </w:rPr>
+              <w:t>/</w:t>
+            </w:r>
+            <w:r>
+              <w:rPr>
+                <w:rFonts w:ascii="Times New Roman" w:hAnsi="Times New Roman" w:cs="Times New Roman"/>
+                <w:sz w:val="24"/>
+                <w:szCs w:val="24"/>
+              </w:rPr>
+              <w:t>A</w:t>
             </w:r>
           </w:p>
         </w:tc>
@@ -2722,7 +2738,23 @@
                 <w:sz w:val="24"/>
                 <w:szCs w:val="24"/>
               </w:rPr>
-              <w:t>NA</w:t>
+              <w:t>N</w:t>
+            </w:r>
+            <w:r>
+              <w:rPr>
+                <w:rFonts w:ascii="Times New Roman" w:hAnsi="Times New Roman" w:cs="Times New Roman"/>
+                <w:sz w:val="24"/>
+                <w:szCs w:val="24"/>
+              </w:rPr>
+              <w:t>/</w:t>
+            </w:r>
+            <w:r>
+              <w:rPr>
+                <w:rFonts w:ascii="Times New Roman" w:hAnsi="Times New Roman" w:cs="Times New Roman"/>
+                <w:sz w:val="24"/>
+                <w:szCs w:val="24"/>
+              </w:rPr>
+              <w:t>A</w:t>
             </w:r>
           </w:p>
         </w:tc>
@@ -2935,7 +2967,23 @@
                 <w:sz w:val="24"/>
                 <w:szCs w:val="24"/>
               </w:rPr>
-              <w:t>NA</w:t>
+              <w:t>N</w:t>
+            </w:r>
+            <w:r>
+              <w:rPr>
+                <w:rFonts w:ascii="Times New Roman" w:hAnsi="Times New Roman" w:cs="Times New Roman"/>
+                <w:sz w:val="24"/>
+                <w:szCs w:val="24"/>
+              </w:rPr>
+              <w:t>/</w:t>
+            </w:r>
+            <w:r>
+              <w:rPr>
+                <w:rFonts w:ascii="Times New Roman" w:hAnsi="Times New Roman" w:cs="Times New Roman"/>
+                <w:sz w:val="24"/>
+                <w:szCs w:val="24"/>
+              </w:rPr>
+              <w:t>A</w:t>
             </w:r>
           </w:p>
         </w:tc>
@@ -3120,7 +3168,23 @@
                 <w:sz w:val="24"/>
                 <w:szCs w:val="24"/>
               </w:rPr>
-              <w:t>NA</w:t>
+              <w:t>N</w:t>
+            </w:r>
+            <w:r>
+              <w:rPr>
+                <w:rFonts w:ascii="Times New Roman" w:hAnsi="Times New Roman" w:cs="Times New Roman"/>
+                <w:sz w:val="24"/>
+                <w:szCs w:val="24"/>
+              </w:rPr>
+              <w:t>/</w:t>
+            </w:r>
+            <w:r>
+              <w:rPr>
+                <w:rFonts w:ascii="Times New Roman" w:hAnsi="Times New Roman" w:cs="Times New Roman"/>
+                <w:sz w:val="24"/>
+                <w:szCs w:val="24"/>
+              </w:rPr>
+              <w:t>A</w:t>
             </w:r>
           </w:p>
         </w:tc>
@@ -3305,7 +3369,23 @@
                 <w:sz w:val="24"/>
                 <w:szCs w:val="24"/>
               </w:rPr>
-              <w:t>NA</w:t>
+              <w:t>N</w:t>
+            </w:r>
+            <w:r>
+              <w:rPr>
+                <w:rFonts w:ascii="Times New Roman" w:hAnsi="Times New Roman" w:cs="Times New Roman"/>
+                <w:sz w:val="24"/>
+                <w:szCs w:val="24"/>
+              </w:rPr>
+              <w:t>/</w:t>
+            </w:r>
+            <w:r>
+              <w:rPr>
+                <w:rFonts w:ascii="Times New Roman" w:hAnsi="Times New Roman" w:cs="Times New Roman"/>
+                <w:sz w:val="24"/>
+                <w:szCs w:val="24"/>
+              </w:rPr>
+              <w:t>A</w:t>
             </w:r>
           </w:p>
         </w:tc>
@@ -3490,7 +3570,23 @@
                 <w:sz w:val="24"/>
                 <w:szCs w:val="24"/>
               </w:rPr>
-              <w:t>NA</w:t>
+              <w:t>N</w:t>
+            </w:r>
+            <w:r>
+              <w:rPr>
+                <w:rFonts w:ascii="Times New Roman" w:hAnsi="Times New Roman" w:cs="Times New Roman"/>
+                <w:sz w:val="24"/>
+                <w:szCs w:val="24"/>
+              </w:rPr>
+              <w:t>/</w:t>
+            </w:r>
+            <w:r>
+              <w:rPr>
+                <w:rFonts w:ascii="Times New Roman" w:hAnsi="Times New Roman" w:cs="Times New Roman"/>
+                <w:sz w:val="24"/>
+                <w:szCs w:val="24"/>
+              </w:rPr>
+              <w:t>A</w:t>
             </w:r>
           </w:p>
         </w:tc>
@@ -3669,29 +3765,29 @@
                 <w:szCs w:val="24"/>
               </w:rPr>
             </w:pPr>
-            <w:commentRangeStart w:id="6"/>
-            <w:commentRangeStart w:id="7"/>
-            <w:r>
-              <w:rPr>
-                <w:rFonts w:ascii="Times New Roman" w:hAnsi="Times New Roman" w:cs="Times New Roman"/>
-                <w:sz w:val="24"/>
-                <w:szCs w:val="24"/>
-              </w:rPr>
-              <w:t>P015</w:t>
-            </w:r>
-            <w:commentRangeEnd w:id="6"/>
-            <w:r>
-              <w:rPr>
-                <w:rStyle w:val="CommentReference"/>
-              </w:rPr>
-              <w:commentReference w:id="6"/>
-            </w:r>
-            <w:commentRangeEnd w:id="7"/>
-            <w:r>
-              <w:rPr>
-                <w:rStyle w:val="CommentReference"/>
-              </w:rPr>
-              <w:commentReference w:id="7"/>
+            <w:r>
+              <w:rPr>
+                <w:rFonts w:ascii="Times New Roman" w:hAnsi="Times New Roman" w:cs="Times New Roman"/>
+                <w:sz w:val="24"/>
+                <w:szCs w:val="24"/>
+              </w:rPr>
+              <w:t>N</w:t>
+            </w:r>
+            <w:r>
+              <w:rPr>
+                <w:rFonts w:ascii="Times New Roman" w:hAnsi="Times New Roman" w:cs="Times New Roman"/>
+                <w:sz w:val="24"/>
+                <w:szCs w:val="24"/>
+              </w:rPr>
+              <w:t>/</w:t>
+            </w:r>
+            <w:r>
+              <w:rPr>
+                <w:rFonts w:ascii="Times New Roman" w:hAnsi="Times New Roman" w:cs="Times New Roman"/>
+                <w:sz w:val="24"/>
+                <w:szCs w:val="24"/>
+              </w:rPr>
+              <w:t>A</w:t>
             </w:r>
           </w:p>
         </w:tc>
@@ -3871,7 +3967,23 @@
                 <w:sz w:val="24"/>
                 <w:szCs w:val="24"/>
               </w:rPr>
-              <w:t>P003</w:t>
+              <w:t>N</w:t>
+            </w:r>
+            <w:r>
+              <w:rPr>
+                <w:rFonts w:ascii="Times New Roman" w:hAnsi="Times New Roman" w:cs="Times New Roman"/>
+                <w:sz w:val="24"/>
+                <w:szCs w:val="24"/>
+              </w:rPr>
+              <w:t>/</w:t>
+            </w:r>
+            <w:r>
+              <w:rPr>
+                <w:rFonts w:ascii="Times New Roman" w:hAnsi="Times New Roman" w:cs="Times New Roman"/>
+                <w:sz w:val="24"/>
+                <w:szCs w:val="24"/>
+              </w:rPr>
+              <w:t>A</w:t>
             </w:r>
           </w:p>
         </w:tc>
@@ -4051,7 +4163,23 @@
                 <w:sz w:val="24"/>
                 <w:szCs w:val="24"/>
               </w:rPr>
-              <w:t>P004</w:t>
+              <w:t>N</w:t>
+            </w:r>
+            <w:r>
+              <w:rPr>
+                <w:rFonts w:ascii="Times New Roman" w:hAnsi="Times New Roman" w:cs="Times New Roman"/>
+                <w:sz w:val="24"/>
+                <w:szCs w:val="24"/>
+              </w:rPr>
+              <w:t>/</w:t>
+            </w:r>
+            <w:r>
+              <w:rPr>
+                <w:rFonts w:ascii="Times New Roman" w:hAnsi="Times New Roman" w:cs="Times New Roman"/>
+                <w:sz w:val="24"/>
+                <w:szCs w:val="24"/>
+              </w:rPr>
+              <w:t>A</w:t>
             </w:r>
           </w:p>
         </w:tc>
@@ -4213,7 +4341,15 @@
                 <w:sz w:val="24"/>
                 <w:szCs w:val="24"/>
               </w:rPr>
-              <w:t>P001</w:t>
+              <w:t>P</w:t>
+            </w:r>
+            <w:r>
+              <w:rPr>
+                <w:rFonts w:ascii="Times New Roman" w:hAnsi="Times New Roman" w:cs="Times New Roman"/>
+                <w:sz w:val="24"/>
+                <w:szCs w:val="24"/>
+              </w:rPr>
+              <w:t>423</w:t>
             </w:r>
           </w:p>
         </w:tc>
@@ -4394,7 +4530,15 @@
                 <w:sz w:val="24"/>
                 <w:szCs w:val="24"/>
               </w:rPr>
-              <w:t>P006</w:t>
+              <w:t>P</w:t>
+            </w:r>
+            <w:r>
+              <w:rPr>
+                <w:rFonts w:ascii="Times New Roman" w:hAnsi="Times New Roman" w:cs="Times New Roman"/>
+                <w:sz w:val="24"/>
+                <w:szCs w:val="24"/>
+              </w:rPr>
+              <w:t>424</w:t>
             </w:r>
           </w:p>
         </w:tc>
@@ -4562,7 +4706,23 @@
                 <w:sz w:val="24"/>
                 <w:szCs w:val="24"/>
               </w:rPr>
-              <w:t>NA</w:t>
+              <w:t>N</w:t>
+            </w:r>
+            <w:r>
+              <w:rPr>
+                <w:rFonts w:ascii="Times New Roman" w:hAnsi="Times New Roman" w:cs="Times New Roman"/>
+                <w:sz w:val="24"/>
+                <w:szCs w:val="24"/>
+              </w:rPr>
+              <w:t>/</w:t>
+            </w:r>
+            <w:r>
+              <w:rPr>
+                <w:rFonts w:ascii="Times New Roman" w:hAnsi="Times New Roman" w:cs="Times New Roman"/>
+                <w:sz w:val="24"/>
+                <w:szCs w:val="24"/>
+              </w:rPr>
+              <w:t>A</w:t>
             </w:r>
           </w:p>
         </w:tc>
@@ -4611,158 +4771,6 @@
                 <w:szCs w:val="24"/>
               </w:rPr>
               <w:t>Transformer</w:t>
-            </w:r>
-          </w:p>
-        </w:tc>
-        <w:bookmarkStart w:id="8" w:name="_GoBack"/>
-        <w:bookmarkEnd w:id="8"/>
-      </w:tr>
-      <w:tr>
-        <w:trPr>
-          <w:trHeight w:val="720"/>
-        </w:trPr>
-        <w:tc>
-          <w:tcPr>
-            <w:tcW w:w="0" w:type="auto"/>
-            <w:vAlign w:val="center"/>
-          </w:tcPr>
-          <w:p>
-            <w:pPr>
-              <w:jc w:val="center"/>
-              <w:rPr>
-                <w:rFonts w:ascii="Times New Roman" w:hAnsi="Times New Roman" w:cs="Times New Roman"/>
-                <w:sz w:val="24"/>
-                <w:szCs w:val="24"/>
-              </w:rPr>
-            </w:pPr>
-            <w:r>
-              <w:rPr>
-                <w:rFonts w:ascii="Times New Roman" w:hAnsi="Times New Roman" w:cs="Times New Roman"/>
-                <w:sz w:val="24"/>
-                <w:szCs w:val="24"/>
-              </w:rPr>
-              <w:t>Quartz Tube</w:t>
-            </w:r>
-          </w:p>
-        </w:tc>
-        <w:tc>
-          <w:tcPr>
-            <w:tcW w:w="0" w:type="auto"/>
-            <w:vAlign w:val="center"/>
-          </w:tcPr>
-          <w:p>
-            <w:pPr>
-              <w:jc w:val="center"/>
-              <w:rPr>
-                <w:rFonts w:ascii="Times New Roman" w:hAnsi="Times New Roman" w:cs="Times New Roman"/>
-                <w:sz w:val="24"/>
-                <w:szCs w:val="24"/>
-              </w:rPr>
-            </w:pPr>
-            <w:r>
-              <w:rPr>
-                <w:rFonts w:ascii="Times New Roman" w:eastAsia="Times New Roman" w:hAnsi="Times New Roman" w:cs="Times New Roman"/>
-                <w:color w:val="000000" w:themeColor="text1"/>
-                <w:sz w:val="24"/>
-                <w:szCs w:val="24"/>
-              </w:rPr>
-              <w:t>GREATGLAS, Inc.</w:t>
-            </w:r>
-          </w:p>
-        </w:tc>
-        <w:tc>
-          <w:tcPr>
-            <w:tcW w:w="0" w:type="auto"/>
-            <w:vAlign w:val="center"/>
-          </w:tcPr>
-          <w:p>
-            <w:pPr>
-              <w:jc w:val="center"/>
-              <w:rPr>
-                <w:rFonts w:ascii="Times New Roman" w:hAnsi="Times New Roman" w:cs="Times New Roman"/>
-                <w:sz w:val="24"/>
-                <w:szCs w:val="24"/>
-              </w:rPr>
-            </w:pPr>
-            <w:r>
-              <w:rPr>
-                <w:rFonts w:ascii="Times New Roman" w:hAnsi="Times New Roman" w:cs="Times New Roman"/>
-                <w:sz w:val="24"/>
-                <w:szCs w:val="24"/>
-              </w:rPr>
-              <w:t>NA</w:t>
-            </w:r>
-          </w:p>
-        </w:tc>
-        <w:tc>
-          <w:tcPr>
-            <w:tcW w:w="0" w:type="auto"/>
-            <w:vAlign w:val="center"/>
-          </w:tcPr>
-          <w:p>
-            <w:pPr>
-              <w:jc w:val="center"/>
-              <w:rPr>
-                <w:rFonts w:ascii="Times New Roman" w:hAnsi="Times New Roman" w:cs="Times New Roman"/>
-                <w:sz w:val="24"/>
-                <w:szCs w:val="24"/>
-              </w:rPr>
-            </w:pPr>
-            <w:r>
-              <w:rPr>
-                <w:rFonts w:ascii="Times New Roman" w:hAnsi="Times New Roman" w:cs="Times New Roman"/>
-                <w:sz w:val="24"/>
-                <w:szCs w:val="24"/>
-              </w:rPr>
-              <w:t>P025</w:t>
-            </w:r>
-          </w:p>
-        </w:tc>
-        <w:tc>
-          <w:tcPr>
-            <w:tcW w:w="0" w:type="auto"/>
-            <w:vAlign w:val="center"/>
-          </w:tcPr>
-          <w:p>
-            <w:pPr>
-              <w:jc w:val="center"/>
-              <w:rPr>
-                <w:rFonts w:ascii="Times New Roman" w:hAnsi="Times New Roman" w:cs="Times New Roman"/>
-                <w:sz w:val="24"/>
-                <w:szCs w:val="24"/>
-              </w:rPr>
-            </w:pPr>
-            <w:r>
-              <w:rPr>
-                <w:rFonts w:ascii="Times New Roman" w:hAnsi="Times New Roman" w:cs="Times New Roman"/>
-                <w:sz w:val="24"/>
-                <w:szCs w:val="24"/>
-              </w:rPr>
-              <w:t>1</w:t>
-            </w:r>
-          </w:p>
-        </w:tc>
-        <w:tc>
-          <w:tcPr>
-            <w:tcW w:w="0" w:type="auto"/>
-            <w:vAlign w:val="center"/>
-          </w:tcPr>
-          <w:p>
-            <w:pPr>
-              <w:jc w:val="center"/>
-              <w:rPr>
-                <w:rFonts w:ascii="Times New Roman" w:hAnsi="Times New Roman" w:cs="Times New Roman"/>
-                <w:sz w:val="24"/>
-                <w:szCs w:val="24"/>
-              </w:rPr>
-            </w:pPr>
-            <w:r>
-              <w:rPr>
-                <w:rFonts w:ascii="Times New Roman" w:hAnsi="Times New Roman" w:cs="Times New Roman"/>
-                <w:sz w:val="24"/>
-                <w:szCs w:val="24"/>
-              </w:rPr>
-              <w:t>Spark Gap</w:t>
             </w:r>
           </w:p>
         </w:tc>
@@ -4791,15 +4799,7 @@
                 <w:sz w:val="24"/>
                 <w:szCs w:val="24"/>
               </w:rPr>
-              <w:t xml:space="preserve">G10 </w:t>
-            </w:r>
-            <w:r>
-              <w:rPr>
-                <w:rFonts w:ascii="Times New Roman" w:hAnsi="Times New Roman" w:cs="Times New Roman"/>
-                <w:sz w:val="24"/>
-                <w:szCs w:val="24"/>
-              </w:rPr>
-              <w:t>Spark Gap Shielding Top</w:t>
+              <w:t>Quartz Tube</w:t>
             </w:r>
           </w:p>
         </w:tc>
@@ -4817,16 +4817,15 @@
                 <w:szCs w:val="24"/>
               </w:rPr>
             </w:pPr>
-            <w:proofErr w:type="spellStart"/>
-            <w:r>
-              <w:rPr>
-                <w:rFonts w:ascii="Times New Roman" w:hAnsi="Times New Roman" w:cs="Times New Roman"/>
-                <w:sz w:val="24"/>
-                <w:szCs w:val="24"/>
-              </w:rPr>
-              <w:t>ePlastics</w:t>
-            </w:r>
-            <w:proofErr w:type="spellEnd"/>
+            <w:r>
+              <w:rPr>
+                <w:rFonts w:ascii="Times New Roman" w:eastAsia="Times New Roman" w:hAnsi="Times New Roman" w:cs="Times New Roman"/>
+                <w:color w:val="000000" w:themeColor="text1"/>
+                <w:sz w:val="24"/>
+                <w:szCs w:val="24"/>
+              </w:rPr>
+              <w:t>GREATGLAS, Inc.</w:t>
+            </w:r>
           </w:p>
         </w:tc>
         <w:tc>
@@ -4839,61 +4838,17 @@
               <w:jc w:val="center"/>
               <w:rPr>
                 <w:rFonts w:ascii="Times New Roman" w:hAnsi="Times New Roman" w:cs="Times New Roman"/>
-                <w:color w:val="323232"/>
-                <w:sz w:val="24"/>
-                <w:szCs w:val="20"/>
-                <w:shd w:val="clear" w:color="auto" w:fill="FFFFFF"/>
+                <w:sz w:val="24"/>
+                <w:szCs w:val="24"/>
               </w:rPr>
             </w:pPr>
             <w:r>
               <w:rPr>
                 <w:rFonts w:ascii="Times New Roman" w:hAnsi="Times New Roman" w:cs="Times New Roman"/>
-                <w:color w:val="323232"/>
-                <w:sz w:val="24"/>
-                <w:szCs w:val="20"/>
-                <w:shd w:val="clear" w:color="auto" w:fill="FFFFFF"/>
-              </w:rPr>
-              <w:t>G10NAT0</w:t>
-            </w:r>
-          </w:p>
-          <w:p>
-            <w:pPr>
-              <w:jc w:val="center"/>
-              <w:rPr>
-                <w:rFonts w:ascii="Times New Roman" w:hAnsi="Times New Roman" w:cs="Times New Roman"/>
-                <w:sz w:val="24"/>
-                <w:szCs w:val="24"/>
-              </w:rPr>
-            </w:pPr>
-            <w:r>
-              <w:rPr>
-                <w:rFonts w:ascii="Times New Roman" w:hAnsi="Times New Roman" w:cs="Times New Roman"/>
-                <w:color w:val="323232"/>
-                <w:sz w:val="24"/>
-                <w:szCs w:val="24"/>
-                <w:shd w:val="clear" w:color="auto" w:fill="FFFFFF"/>
-              </w:rPr>
-              <w:t>.</w:t>
-            </w:r>
-            <w:r>
-              <w:rPr>
-                <w:rFonts w:ascii="Times New Roman" w:hAnsi="Times New Roman" w:cs="Times New Roman"/>
-                <w:color w:val="323232"/>
-                <w:sz w:val="24"/>
-                <w:szCs w:val="24"/>
-                <w:shd w:val="clear" w:color="auto" w:fill="FFFFFF"/>
-              </w:rPr>
-              <w:t>02</w:t>
-            </w:r>
-            <w:r>
-              <w:rPr>
-                <w:rFonts w:ascii="Times New Roman" w:hAnsi="Times New Roman" w:cs="Times New Roman"/>
-                <w:color w:val="323232"/>
-                <w:sz w:val="24"/>
-                <w:szCs w:val="24"/>
-                <w:shd w:val="clear" w:color="auto" w:fill="FFFFFF"/>
-              </w:rPr>
-              <w:t>X12X12</w:t>
+                <w:sz w:val="24"/>
+                <w:szCs w:val="24"/>
+              </w:rPr>
+              <w:t>NA</w:t>
             </w:r>
           </w:p>
         </w:tc>
@@ -4917,7 +4872,23 @@
                 <w:sz w:val="24"/>
                 <w:szCs w:val="24"/>
               </w:rPr>
-              <w:t>P029</w:t>
+              <w:t>P</w:t>
+            </w:r>
+            <w:r>
+              <w:rPr>
+                <w:rFonts w:ascii="Times New Roman" w:hAnsi="Times New Roman" w:cs="Times New Roman"/>
+                <w:sz w:val="24"/>
+                <w:szCs w:val="24"/>
+              </w:rPr>
+              <w:t>4</w:t>
+            </w:r>
+            <w:r>
+              <w:rPr>
+                <w:rFonts w:ascii="Times New Roman" w:hAnsi="Times New Roman" w:cs="Times New Roman"/>
+                <w:sz w:val="24"/>
+                <w:szCs w:val="24"/>
+              </w:rPr>
+              <w:t>25</w:t>
             </w:r>
           </w:p>
         </w:tc>
@@ -5002,7 +4973,7 @@
                 <w:sz w:val="24"/>
                 <w:szCs w:val="24"/>
               </w:rPr>
-              <w:t>Spark Gap Shielding Middle</w:t>
+              <w:t>Spark Gap Shielding Top</w:t>
             </w:r>
           </w:p>
         </w:tc>
@@ -5044,7 +5015,7 @@
                 <w:rFonts w:ascii="Times New Roman" w:hAnsi="Times New Roman" w:cs="Times New Roman"/>
                 <w:color w:val="323232"/>
                 <w:sz w:val="24"/>
-                <w:szCs w:val="24"/>
+                <w:szCs w:val="20"/>
                 <w:shd w:val="clear" w:color="auto" w:fill="FFFFFF"/>
               </w:rPr>
             </w:pPr>
@@ -5053,7 +5024,7 @@
                 <w:rFonts w:ascii="Times New Roman" w:hAnsi="Times New Roman" w:cs="Times New Roman"/>
                 <w:color w:val="323232"/>
                 <w:sz w:val="24"/>
-                <w:szCs w:val="24"/>
+                <w:szCs w:val="20"/>
                 <w:shd w:val="clear" w:color="auto" w:fill="FFFFFF"/>
               </w:rPr>
               <w:t>G10NAT0</w:t>
@@ -5076,7 +5047,27 @@
                 <w:szCs w:val="24"/>
                 <w:shd w:val="clear" w:color="auto" w:fill="FFFFFF"/>
               </w:rPr>
-              <w:t>.250X12X12</w:t>
+              <w:t>.</w:t>
+            </w:r>
+            <w:r>
+              <w:rPr>
+                <w:rFonts w:ascii="Times New Roman" w:hAnsi="Times New Roman" w:cs="Times New Roman"/>
+                <w:color w:val="323232"/>
+                <w:sz w:val="24"/>
+                <w:szCs w:val="24"/>
+                <w:shd w:val="clear" w:color="auto" w:fill="FFFFFF"/>
+              </w:rPr>
+              <w:t>02</w:t>
+            </w:r>
+            <w:r>
+              <w:rPr>
+                <w:rFonts w:ascii="Times New Roman" w:hAnsi="Times New Roman" w:cs="Times New Roman"/>
+                <w:color w:val="323232"/>
+                <w:sz w:val="24"/>
+                <w:szCs w:val="24"/>
+                <w:shd w:val="clear" w:color="auto" w:fill="FFFFFF"/>
+              </w:rPr>
+              <w:t>X12X12</w:t>
             </w:r>
           </w:p>
         </w:tc>
@@ -5100,7 +5091,23 @@
                 <w:sz w:val="24"/>
                 <w:szCs w:val="24"/>
               </w:rPr>
-              <w:t>P028</w:t>
+              <w:t>N</w:t>
+            </w:r>
+            <w:r>
+              <w:rPr>
+                <w:rFonts w:ascii="Times New Roman" w:hAnsi="Times New Roman" w:cs="Times New Roman"/>
+                <w:sz w:val="24"/>
+                <w:szCs w:val="24"/>
+              </w:rPr>
+              <w:t>/</w:t>
+            </w:r>
+            <w:r>
+              <w:rPr>
+                <w:rFonts w:ascii="Times New Roman" w:hAnsi="Times New Roman" w:cs="Times New Roman"/>
+                <w:sz w:val="24"/>
+                <w:szCs w:val="24"/>
+              </w:rPr>
+              <w:t>A</w:t>
             </w:r>
           </w:p>
         </w:tc>
@@ -5148,39 +5155,7 @@
                 <w:sz w:val="24"/>
                 <w:szCs w:val="24"/>
               </w:rPr>
-              <w:t xml:space="preserve">Spark </w:t>
-            </w:r>
-            <w:commentRangeStart w:id="9"/>
-            <w:commentRangeStart w:id="10"/>
-            <w:commentRangeStart w:id="11"/>
-            <w:r>
-              <w:rPr>
-                <w:rFonts w:ascii="Times New Roman" w:hAnsi="Times New Roman" w:cs="Times New Roman"/>
-                <w:sz w:val="24"/>
-                <w:szCs w:val="24"/>
-              </w:rPr>
-              <w:t>Gap</w:t>
-            </w:r>
-            <w:commentRangeEnd w:id="9"/>
-            <w:r>
-              <w:rPr>
-                <w:rStyle w:val="CommentReference"/>
-              </w:rPr>
-              <w:commentReference w:id="9"/>
-            </w:r>
-            <w:commentRangeEnd w:id="10"/>
-            <w:r>
-              <w:rPr>
-                <w:rStyle w:val="CommentReference"/>
-              </w:rPr>
-              <w:commentReference w:id="10"/>
-            </w:r>
-            <w:commentRangeEnd w:id="11"/>
-            <w:r>
-              <w:rPr>
-                <w:rStyle w:val="CommentReference"/>
-              </w:rPr>
-              <w:commentReference w:id="11"/>
+              <w:t>Spark Gap</w:t>
             </w:r>
           </w:p>
         </w:tc>
@@ -5217,7 +5192,7 @@
                 <w:sz w:val="24"/>
                 <w:szCs w:val="24"/>
               </w:rPr>
-              <w:t>Spark Gap Shielding Bottom</w:t>
+              <w:t>Spark Gap Shielding Middle</w:t>
             </w:r>
           </w:p>
         </w:tc>
@@ -5291,27 +5266,7 @@
                 <w:szCs w:val="24"/>
                 <w:shd w:val="clear" w:color="auto" w:fill="FFFFFF"/>
               </w:rPr>
-              <w:t>.</w:t>
-            </w:r>
-            <w:r>
-              <w:rPr>
-                <w:rFonts w:ascii="Times New Roman" w:hAnsi="Times New Roman" w:cs="Times New Roman"/>
-                <w:color w:val="323232"/>
-                <w:sz w:val="24"/>
-                <w:szCs w:val="24"/>
-                <w:shd w:val="clear" w:color="auto" w:fill="FFFFFF"/>
-              </w:rPr>
-              <w:t>02</w:t>
-            </w:r>
-            <w:r>
-              <w:rPr>
-                <w:rFonts w:ascii="Times New Roman" w:hAnsi="Times New Roman" w:cs="Times New Roman"/>
-                <w:color w:val="323232"/>
-                <w:sz w:val="24"/>
-                <w:szCs w:val="24"/>
-                <w:shd w:val="clear" w:color="auto" w:fill="FFFFFF"/>
-              </w:rPr>
-              <w:t>X12X12</w:t>
+              <w:t>.250X12X12</w:t>
             </w:r>
           </w:p>
         </w:tc>
@@ -5335,7 +5290,15 @@
                 <w:sz w:val="24"/>
                 <w:szCs w:val="24"/>
               </w:rPr>
-              <w:t>P027</w:t>
+              <w:t>P</w:t>
+            </w:r>
+            <w:r>
+              <w:rPr>
+                <w:rFonts w:ascii="Times New Roman" w:hAnsi="Times New Roman" w:cs="Times New Roman"/>
+                <w:sz w:val="24"/>
+                <w:szCs w:val="24"/>
+              </w:rPr>
+              <w:t>428</w:t>
             </w:r>
           </w:p>
         </w:tc>
@@ -5383,7 +5346,47 @@
                 <w:sz w:val="24"/>
                 <w:szCs w:val="24"/>
               </w:rPr>
-              <w:t>Spark Gap</w:t>
+              <w:t xml:space="preserve">Spark </w:t>
+            </w:r>
+            <w:commentRangeStart w:id="6"/>
+            <w:commentRangeStart w:id="7"/>
+            <w:commentRangeStart w:id="8"/>
+            <w:commentRangeStart w:id="9"/>
+            <w:r>
+              <w:rPr>
+                <w:rFonts w:ascii="Times New Roman" w:hAnsi="Times New Roman" w:cs="Times New Roman"/>
+                <w:sz w:val="24"/>
+                <w:szCs w:val="24"/>
+              </w:rPr>
+              <w:t>Gap</w:t>
+            </w:r>
+            <w:commentRangeEnd w:id="6"/>
+            <w:r>
+              <w:rPr>
+                <w:rStyle w:val="CommentReference"/>
+              </w:rPr>
+              <w:commentReference w:id="6"/>
+            </w:r>
+            <w:commentRangeEnd w:id="7"/>
+            <w:r>
+              <w:rPr>
+                <w:rStyle w:val="CommentReference"/>
+              </w:rPr>
+              <w:commentReference w:id="7"/>
+            </w:r>
+            <w:commentRangeEnd w:id="8"/>
+            <w:r>
+              <w:rPr>
+                <w:rStyle w:val="CommentReference"/>
+              </w:rPr>
+              <w:commentReference w:id="8"/>
+            </w:r>
+            <w:commentRangeEnd w:id="9"/>
+            <w:r>
+              <w:rPr>
+                <w:rStyle w:val="CommentReference"/>
+              </w:rPr>
+              <w:commentReference w:id="9"/>
             </w:r>
           </w:p>
         </w:tc>
@@ -5412,7 +5415,15 @@
                 <w:sz w:val="24"/>
                 <w:szCs w:val="24"/>
               </w:rPr>
-              <w:t>Transformer</w:t>
+              <w:t xml:space="preserve">G10 </w:t>
+            </w:r>
+            <w:r>
+              <w:rPr>
+                <w:rFonts w:ascii="Times New Roman" w:hAnsi="Times New Roman" w:cs="Times New Roman"/>
+                <w:sz w:val="24"/>
+                <w:szCs w:val="24"/>
+              </w:rPr>
+              <w:t>Spark Gap Shielding Bottom</w:t>
             </w:r>
           </w:p>
         </w:tc>
@@ -5430,32 +5441,16 @@
                 <w:szCs w:val="24"/>
               </w:rPr>
             </w:pPr>
-            <w:r>
-              <w:rPr>
-                <w:rFonts w:ascii="Times New Roman" w:hAnsi="Times New Roman" w:cs="Times New Roman"/>
-                <w:sz w:val="24"/>
-                <w:szCs w:val="24"/>
-              </w:rPr>
-              <w:t>WALFRONT</w:t>
-            </w:r>
-          </w:p>
-          <w:p>
-            <w:pPr>
-              <w:jc w:val="center"/>
-              <w:rPr>
-                <w:rFonts w:ascii="Times New Roman" w:hAnsi="Times New Roman" w:cs="Times New Roman"/>
-                <w:sz w:val="24"/>
-                <w:szCs w:val="24"/>
-              </w:rPr>
-            </w:pPr>
-            <w:r>
-              <w:rPr>
-                <w:rFonts w:ascii="Times New Roman" w:hAnsi="Times New Roman" w:cs="Times New Roman"/>
-                <w:sz w:val="24"/>
-                <w:szCs w:val="24"/>
-              </w:rPr>
-              <w:t>(AMAZON)</w:t>
-            </w:r>
+            <w:proofErr w:type="spellStart"/>
+            <w:r>
+              <w:rPr>
+                <w:rFonts w:ascii="Times New Roman" w:hAnsi="Times New Roman" w:cs="Times New Roman"/>
+                <w:sz w:val="24"/>
+                <w:szCs w:val="24"/>
+              </w:rPr>
+              <w:t>ePlastics</w:t>
+            </w:r>
+            <w:proofErr w:type="spellEnd"/>
           </w:p>
         </w:tc>
         <w:tc>
@@ -5468,19 +5463,61 @@
               <w:jc w:val="center"/>
               <w:rPr>
                 <w:rFonts w:ascii="Times New Roman" w:hAnsi="Times New Roman" w:cs="Times New Roman"/>
-                <w:sz w:val="24"/>
-                <w:szCs w:val="24"/>
+                <w:color w:val="323232"/>
+                <w:sz w:val="24"/>
+                <w:szCs w:val="24"/>
+                <w:shd w:val="clear" w:color="auto" w:fill="FFFFFF"/>
               </w:rPr>
             </w:pPr>
             <w:r>
               <w:rPr>
                 <w:rFonts w:ascii="Times New Roman" w:hAnsi="Times New Roman" w:cs="Times New Roman"/>
-                <w:color w:val="111111"/>
-                <w:sz w:val="24"/>
-                <w:szCs w:val="20"/>
+                <w:color w:val="323232"/>
+                <w:sz w:val="24"/>
+                <w:szCs w:val="24"/>
                 <w:shd w:val="clear" w:color="auto" w:fill="FFFFFF"/>
               </w:rPr>
-              <w:t>43312-4044</w:t>
+              <w:t>G10NAT0</w:t>
+            </w:r>
+          </w:p>
+          <w:p>
+            <w:pPr>
+              <w:jc w:val="center"/>
+              <w:rPr>
+                <w:rFonts w:ascii="Times New Roman" w:hAnsi="Times New Roman" w:cs="Times New Roman"/>
+                <w:sz w:val="24"/>
+                <w:szCs w:val="24"/>
+              </w:rPr>
+            </w:pPr>
+            <w:r>
+              <w:rPr>
+                <w:rFonts w:ascii="Times New Roman" w:hAnsi="Times New Roman" w:cs="Times New Roman"/>
+                <w:color w:val="323232"/>
+                <w:sz w:val="24"/>
+                <w:szCs w:val="24"/>
+                <w:shd w:val="clear" w:color="auto" w:fill="FFFFFF"/>
+              </w:rPr>
+              <w:t>.</w:t>
+            </w:r>
+            <w:r>
+              <w:rPr>
+                <w:rFonts w:ascii="Times New Roman" w:hAnsi="Times New Roman" w:cs="Times New Roman"/>
+                <w:color w:val="323232"/>
+                <w:sz w:val="24"/>
+                <w:szCs w:val="24"/>
+                <w:shd w:val="clear" w:color="auto" w:fill="FFFFFF"/>
+              </w:rPr>
+              <w:t>02</w:t>
+            </w:r>
+            <w:r>
+              <w:rPr>
+                <w:rFonts w:ascii="Times New Roman" w:hAnsi="Times New Roman" w:cs="Times New Roman"/>
+                <w:color w:val="323232"/>
+                <w:sz w:val="24"/>
+                <w:szCs w:val="24"/>
+                <w:shd w:val="clear" w:color="auto" w:fill="FFFFFF"/>
+              </w:rPr>
+              <w:t>X12X12</w:t>
             </w:r>
           </w:p>
         </w:tc>
@@ -5504,7 +5541,23 @@
                 <w:sz w:val="24"/>
                 <w:szCs w:val="24"/>
               </w:rPr>
-              <w:t>P026</w:t>
+              <w:t>N</w:t>
+            </w:r>
+            <w:r>
+              <w:rPr>
+                <w:rFonts w:ascii="Times New Roman" w:hAnsi="Times New Roman" w:cs="Times New Roman"/>
+                <w:sz w:val="24"/>
+                <w:szCs w:val="24"/>
+              </w:rPr>
+              <w:t>/</w:t>
+            </w:r>
+            <w:r>
+              <w:rPr>
+                <w:rFonts w:ascii="Times New Roman" w:hAnsi="Times New Roman" w:cs="Times New Roman"/>
+                <w:sz w:val="24"/>
+                <w:szCs w:val="24"/>
+              </w:rPr>
+              <w:t>A</w:t>
             </w:r>
           </w:p>
         </w:tc>
@@ -5552,7 +5605,7 @@
                 <w:sz w:val="24"/>
                 <w:szCs w:val="24"/>
               </w:rPr>
-              <w:t>Transformer</w:t>
+              <w:t>Spark Gap</w:t>
             </w:r>
           </w:p>
         </w:tc>
@@ -5581,15 +5634,7 @@
                 <w:sz w:val="24"/>
                 <w:szCs w:val="24"/>
               </w:rPr>
-              <w:t xml:space="preserve">G10 </w:t>
-            </w:r>
-            <w:r>
-              <w:rPr>
-                <w:rFonts w:ascii="Times New Roman" w:hAnsi="Times New Roman" w:cs="Times New Roman"/>
-                <w:sz w:val="24"/>
-                <w:szCs w:val="24"/>
-              </w:rPr>
-              <w:t>VIPE Shielding Top</w:t>
+              <w:t>Transformer</w:t>
             </w:r>
           </w:p>
         </w:tc>
@@ -5607,16 +5652,32 @@
                 <w:szCs w:val="24"/>
               </w:rPr>
             </w:pPr>
-            <w:proofErr w:type="spellStart"/>
-            <w:r>
-              <w:rPr>
-                <w:rFonts w:ascii="Times New Roman" w:hAnsi="Times New Roman" w:cs="Times New Roman"/>
-                <w:sz w:val="24"/>
-                <w:szCs w:val="24"/>
-              </w:rPr>
-              <w:t>ePlastics</w:t>
-            </w:r>
-            <w:proofErr w:type="spellEnd"/>
+            <w:r>
+              <w:rPr>
+                <w:rFonts w:ascii="Times New Roman" w:hAnsi="Times New Roman" w:cs="Times New Roman"/>
+                <w:sz w:val="24"/>
+                <w:szCs w:val="24"/>
+              </w:rPr>
+              <w:t>WALFRONT</w:t>
+            </w:r>
+          </w:p>
+          <w:p>
+            <w:pPr>
+              <w:jc w:val="center"/>
+              <w:rPr>
+                <w:rFonts w:ascii="Times New Roman" w:hAnsi="Times New Roman" w:cs="Times New Roman"/>
+                <w:sz w:val="24"/>
+                <w:szCs w:val="24"/>
+              </w:rPr>
+            </w:pPr>
+            <w:r>
+              <w:rPr>
+                <w:rFonts w:ascii="Times New Roman" w:hAnsi="Times New Roman" w:cs="Times New Roman"/>
+                <w:sz w:val="24"/>
+                <w:szCs w:val="24"/>
+              </w:rPr>
+              <w:t>(AMAZON)</w:t>
+            </w:r>
           </w:p>
         </w:tc>
         <w:tc>
@@ -5629,41 +5690,19 @@
               <w:jc w:val="center"/>
               <w:rPr>
                 <w:rFonts w:ascii="Times New Roman" w:hAnsi="Times New Roman" w:cs="Times New Roman"/>
-                <w:color w:val="323232"/>
-                <w:sz w:val="24"/>
-                <w:szCs w:val="24"/>
+                <w:sz w:val="24"/>
+                <w:szCs w:val="24"/>
+              </w:rPr>
+            </w:pPr>
+            <w:r>
+              <w:rPr>
+                <w:rFonts w:ascii="Times New Roman" w:hAnsi="Times New Roman" w:cs="Times New Roman"/>
+                <w:color w:val="111111"/>
+                <w:sz w:val="24"/>
+                <w:szCs w:val="20"/>
                 <w:shd w:val="clear" w:color="auto" w:fill="FFFFFF"/>
               </w:rPr>
-            </w:pPr>
-            <w:r>
-              <w:rPr>
-                <w:rFonts w:ascii="Times New Roman" w:hAnsi="Times New Roman" w:cs="Times New Roman"/>
-                <w:color w:val="323232"/>
-                <w:sz w:val="24"/>
-                <w:szCs w:val="24"/>
-                <w:shd w:val="clear" w:color="auto" w:fill="FFFFFF"/>
-              </w:rPr>
-              <w:t>G10NAT0</w:t>
-            </w:r>
-          </w:p>
-          <w:p>
-            <w:pPr>
-              <w:jc w:val="center"/>
-              <w:rPr>
-                <w:rFonts w:ascii="Times New Roman" w:hAnsi="Times New Roman" w:cs="Times New Roman"/>
-                <w:sz w:val="24"/>
-                <w:szCs w:val="24"/>
-              </w:rPr>
-            </w:pPr>
-            <w:r>
-              <w:rPr>
-                <w:rFonts w:ascii="Times New Roman" w:hAnsi="Times New Roman" w:cs="Times New Roman"/>
-                <w:color w:val="323232"/>
-                <w:sz w:val="24"/>
-                <w:szCs w:val="24"/>
-                <w:shd w:val="clear" w:color="auto" w:fill="FFFFFF"/>
-              </w:rPr>
-              <w:t>.250X12X12</w:t>
+              <w:t>43312-4044</w:t>
             </w:r>
           </w:p>
         </w:tc>
@@ -5687,7 +5726,23 @@
                 <w:sz w:val="24"/>
                 <w:szCs w:val="24"/>
               </w:rPr>
-              <w:t>P031</w:t>
+              <w:t>N</w:t>
+            </w:r>
+            <w:r>
+              <w:rPr>
+                <w:rFonts w:ascii="Times New Roman" w:hAnsi="Times New Roman" w:cs="Times New Roman"/>
+                <w:sz w:val="24"/>
+                <w:szCs w:val="24"/>
+              </w:rPr>
+              <w:t>/</w:t>
+            </w:r>
+            <w:r>
+              <w:rPr>
+                <w:rFonts w:ascii="Times New Roman" w:hAnsi="Times New Roman" w:cs="Times New Roman"/>
+                <w:sz w:val="24"/>
+                <w:szCs w:val="24"/>
+              </w:rPr>
+              <w:t>A</w:t>
             </w:r>
           </w:p>
         </w:tc>
@@ -5772,7 +5827,7 @@
                 <w:sz w:val="24"/>
                 <w:szCs w:val="24"/>
               </w:rPr>
-              <w:t>VIPE Shielding Middle</w:t>
+              <w:t>VIPE Shielding Top</w:t>
             </w:r>
           </w:p>
         </w:tc>
@@ -5870,7 +5925,23 @@
                 <w:sz w:val="24"/>
                 <w:szCs w:val="24"/>
               </w:rPr>
-              <w:t>P032</w:t>
+              <w:t>N</w:t>
+            </w:r>
+            <w:r>
+              <w:rPr>
+                <w:rFonts w:ascii="Times New Roman" w:hAnsi="Times New Roman" w:cs="Times New Roman"/>
+                <w:sz w:val="24"/>
+                <w:szCs w:val="24"/>
+              </w:rPr>
+              <w:t>/</w:t>
+            </w:r>
+            <w:r>
+              <w:rPr>
+                <w:rFonts w:ascii="Times New Roman" w:hAnsi="Times New Roman" w:cs="Times New Roman"/>
+                <w:sz w:val="24"/>
+                <w:szCs w:val="24"/>
+              </w:rPr>
+              <w:t>A</w:t>
             </w:r>
           </w:p>
         </w:tc>
@@ -5955,7 +6026,7 @@
                 <w:sz w:val="24"/>
                 <w:szCs w:val="24"/>
               </w:rPr>
-              <w:t>VIPE Shielding Bottom</w:t>
+              <w:t>VIPE Shielding Middle</w:t>
             </w:r>
           </w:p>
         </w:tc>
@@ -6053,7 +6124,15 @@
                 <w:sz w:val="24"/>
                 <w:szCs w:val="24"/>
               </w:rPr>
-              <w:t>P030</w:t>
+              <w:t>P</w:t>
+            </w:r>
+            <w:r>
+              <w:rPr>
+                <w:rFonts w:ascii="Times New Roman" w:hAnsi="Times New Roman" w:cs="Times New Roman"/>
+                <w:sz w:val="24"/>
+                <w:szCs w:val="24"/>
+              </w:rPr>
+              <w:t>429</w:t>
             </w:r>
           </w:p>
         </w:tc>
@@ -6130,7 +6209,15 @@
                 <w:sz w:val="24"/>
                 <w:szCs w:val="24"/>
               </w:rPr>
-              <w:t>Viton Insulation</w:t>
+              <w:t xml:space="preserve">G10 </w:t>
+            </w:r>
+            <w:r>
+              <w:rPr>
+                <w:rFonts w:ascii="Times New Roman" w:hAnsi="Times New Roman" w:cs="Times New Roman"/>
+                <w:sz w:val="24"/>
+                <w:szCs w:val="24"/>
+              </w:rPr>
+              <w:t>VIPE Shielding Bottom</w:t>
             </w:r>
           </w:p>
         </w:tc>
@@ -6148,32 +6235,16 @@
                 <w:szCs w:val="24"/>
               </w:rPr>
             </w:pPr>
-            <w:r>
-              <w:rPr>
-                <w:rFonts w:ascii="Times New Roman" w:hAnsi="Times New Roman" w:cs="Times New Roman"/>
-                <w:sz w:val="24"/>
-                <w:szCs w:val="24"/>
-              </w:rPr>
-              <w:t>Small Parts</w:t>
-            </w:r>
-          </w:p>
-          <w:p>
-            <w:pPr>
-              <w:jc w:val="center"/>
-              <w:rPr>
-                <w:rFonts w:ascii="Times New Roman" w:hAnsi="Times New Roman" w:cs="Times New Roman"/>
-                <w:sz w:val="24"/>
-                <w:szCs w:val="24"/>
-              </w:rPr>
-            </w:pPr>
-            <w:r>
-              <w:rPr>
-                <w:rFonts w:ascii="Times New Roman" w:hAnsi="Times New Roman" w:cs="Times New Roman"/>
-                <w:sz w:val="24"/>
-                <w:szCs w:val="24"/>
-              </w:rPr>
-              <w:t>(AMAZON)</w:t>
-            </w:r>
+            <w:proofErr w:type="spellStart"/>
+            <w:r>
+              <w:rPr>
+                <w:rFonts w:ascii="Times New Roman" w:hAnsi="Times New Roman" w:cs="Times New Roman"/>
+                <w:sz w:val="24"/>
+                <w:szCs w:val="24"/>
+              </w:rPr>
+              <w:t>ePlastics</w:t>
+            </w:r>
+            <w:proofErr w:type="spellEnd"/>
           </w:p>
         </w:tc>
         <w:tc>
@@ -6186,19 +6257,41 @@
               <w:jc w:val="center"/>
               <w:rPr>
                 <w:rFonts w:ascii="Times New Roman" w:hAnsi="Times New Roman" w:cs="Times New Roman"/>
-                <w:sz w:val="24"/>
-                <w:szCs w:val="24"/>
+                <w:color w:val="323232"/>
+                <w:sz w:val="24"/>
+                <w:szCs w:val="24"/>
+                <w:shd w:val="clear" w:color="auto" w:fill="FFFFFF"/>
               </w:rPr>
             </w:pPr>
             <w:r>
               <w:rPr>
                 <w:rFonts w:ascii="Times New Roman" w:hAnsi="Times New Roman" w:cs="Times New Roman"/>
-                <w:color w:val="111111"/>
-                <w:sz w:val="24"/>
-                <w:szCs w:val="20"/>
+                <w:color w:val="323232"/>
+                <w:sz w:val="24"/>
+                <w:szCs w:val="24"/>
                 <w:shd w:val="clear" w:color="auto" w:fill="FFFFFF"/>
               </w:rPr>
-              <w:t>5VFSG-062-12</w:t>
+              <w:t>G10NAT0</w:t>
+            </w:r>
+          </w:p>
+          <w:p>
+            <w:pPr>
+              <w:jc w:val="center"/>
+              <w:rPr>
+                <w:rFonts w:ascii="Times New Roman" w:hAnsi="Times New Roman" w:cs="Times New Roman"/>
+                <w:sz w:val="24"/>
+                <w:szCs w:val="24"/>
+              </w:rPr>
+            </w:pPr>
+            <w:r>
+              <w:rPr>
+                <w:rFonts w:ascii="Times New Roman" w:hAnsi="Times New Roman" w:cs="Times New Roman"/>
+                <w:color w:val="323232"/>
+                <w:sz w:val="24"/>
+                <w:szCs w:val="24"/>
+                <w:shd w:val="clear" w:color="auto" w:fill="FFFFFF"/>
+              </w:rPr>
+              <w:t>.250X12X12</w:t>
             </w:r>
           </w:p>
         </w:tc>
@@ -6222,7 +6315,23 @@
                 <w:sz w:val="24"/>
                 <w:szCs w:val="24"/>
               </w:rPr>
-              <w:t>P033</w:t>
+              <w:t>N</w:t>
+            </w:r>
+            <w:r>
+              <w:rPr>
+                <w:rFonts w:ascii="Times New Roman" w:hAnsi="Times New Roman" w:cs="Times New Roman"/>
+                <w:sz w:val="24"/>
+                <w:szCs w:val="24"/>
+              </w:rPr>
+              <w:t>/</w:t>
+            </w:r>
+            <w:r>
+              <w:rPr>
+                <w:rFonts w:ascii="Times New Roman" w:hAnsi="Times New Roman" w:cs="Times New Roman"/>
+                <w:sz w:val="24"/>
+                <w:szCs w:val="24"/>
+              </w:rPr>
+              <w:t>A</w:t>
             </w:r>
           </w:p>
         </w:tc>
@@ -6270,7 +6379,7 @@
                 <w:sz w:val="24"/>
                 <w:szCs w:val="24"/>
               </w:rPr>
-              <w:t>Spark Gap</w:t>
+              <w:t>Transformer</w:t>
             </w:r>
           </w:p>
         </w:tc>
@@ -6367,7 +6476,7 @@
                 <w:szCs w:val="20"/>
                 <w:shd w:val="clear" w:color="auto" w:fill="FFFFFF"/>
               </w:rPr>
-              <w:t>5VFSG-125-12</w:t>
+              <w:t>5VFSG-062-12</w:t>
             </w:r>
           </w:p>
         </w:tc>
@@ -6391,7 +6500,23 @@
                 <w:sz w:val="24"/>
                 <w:szCs w:val="24"/>
               </w:rPr>
-              <w:t>P034</w:t>
+              <w:t>N</w:t>
+            </w:r>
+            <w:r>
+              <w:rPr>
+                <w:rFonts w:ascii="Times New Roman" w:hAnsi="Times New Roman" w:cs="Times New Roman"/>
+                <w:sz w:val="24"/>
+                <w:szCs w:val="24"/>
+              </w:rPr>
+              <w:t>/</w:t>
+            </w:r>
+            <w:r>
+              <w:rPr>
+                <w:rFonts w:ascii="Times New Roman" w:hAnsi="Times New Roman" w:cs="Times New Roman"/>
+                <w:sz w:val="24"/>
+                <w:szCs w:val="24"/>
+              </w:rPr>
+              <w:t>A</w:t>
             </w:r>
           </w:p>
         </w:tc>
@@ -6439,7 +6564,7 @@
                 <w:sz w:val="24"/>
                 <w:szCs w:val="24"/>
               </w:rPr>
-              <w:t>Transformer</w:t>
+              <w:t>Spark Gap</w:t>
             </w:r>
           </w:p>
         </w:tc>
@@ -6468,6 +6593,191 @@
                 <w:sz w:val="24"/>
                 <w:szCs w:val="24"/>
               </w:rPr>
+              <w:t>Viton Insulation</w:t>
+            </w:r>
+          </w:p>
+        </w:tc>
+        <w:tc>
+          <w:tcPr>
+            <w:tcW w:w="0" w:type="auto"/>
+            <w:vAlign w:val="center"/>
+          </w:tcPr>
+          <w:p>
+            <w:pPr>
+              <w:jc w:val="center"/>
+              <w:rPr>
+                <w:rFonts w:ascii="Times New Roman" w:hAnsi="Times New Roman" w:cs="Times New Roman"/>
+                <w:sz w:val="24"/>
+                <w:szCs w:val="24"/>
+              </w:rPr>
+            </w:pPr>
+            <w:r>
+              <w:rPr>
+                <w:rFonts w:ascii="Times New Roman" w:hAnsi="Times New Roman" w:cs="Times New Roman"/>
+                <w:sz w:val="24"/>
+                <w:szCs w:val="24"/>
+              </w:rPr>
+              <w:t>Small Parts</w:t>
+            </w:r>
+          </w:p>
+          <w:p>
+            <w:pPr>
+              <w:jc w:val="center"/>
+              <w:rPr>
+                <w:rFonts w:ascii="Times New Roman" w:hAnsi="Times New Roman" w:cs="Times New Roman"/>
+                <w:sz w:val="24"/>
+                <w:szCs w:val="24"/>
+              </w:rPr>
+            </w:pPr>
+            <w:r>
+              <w:rPr>
+                <w:rFonts w:ascii="Times New Roman" w:hAnsi="Times New Roman" w:cs="Times New Roman"/>
+                <w:sz w:val="24"/>
+                <w:szCs w:val="24"/>
+              </w:rPr>
+              <w:t>(AMAZON)</w:t>
+            </w:r>
+          </w:p>
+        </w:tc>
+        <w:tc>
+          <w:tcPr>
+            <w:tcW w:w="0" w:type="auto"/>
+            <w:vAlign w:val="center"/>
+          </w:tcPr>
+          <w:p>
+            <w:pPr>
+              <w:jc w:val="center"/>
+              <w:rPr>
+                <w:rFonts w:ascii="Times New Roman" w:hAnsi="Times New Roman" w:cs="Times New Roman"/>
+                <w:sz w:val="24"/>
+                <w:szCs w:val="24"/>
+              </w:rPr>
+            </w:pPr>
+            <w:r>
+              <w:rPr>
+                <w:rFonts w:ascii="Times New Roman" w:hAnsi="Times New Roman" w:cs="Times New Roman"/>
+                <w:color w:val="111111"/>
+                <w:sz w:val="24"/>
+                <w:szCs w:val="20"/>
+                <w:shd w:val="clear" w:color="auto" w:fill="FFFFFF"/>
+              </w:rPr>
+              <w:t>5VFSG-125-12</w:t>
+            </w:r>
+          </w:p>
+        </w:tc>
+        <w:tc>
+          <w:tcPr>
+            <w:tcW w:w="0" w:type="auto"/>
+            <w:vAlign w:val="center"/>
+          </w:tcPr>
+          <w:p>
+            <w:pPr>
+              <w:jc w:val="center"/>
+              <w:rPr>
+                <w:rFonts w:ascii="Times New Roman" w:hAnsi="Times New Roman" w:cs="Times New Roman"/>
+                <w:sz w:val="24"/>
+                <w:szCs w:val="24"/>
+              </w:rPr>
+            </w:pPr>
+            <w:r>
+              <w:rPr>
+                <w:rFonts w:ascii="Times New Roman" w:hAnsi="Times New Roman" w:cs="Times New Roman"/>
+                <w:sz w:val="24"/>
+                <w:szCs w:val="24"/>
+              </w:rPr>
+              <w:t>N</w:t>
+            </w:r>
+            <w:r>
+              <w:rPr>
+                <w:rFonts w:ascii="Times New Roman" w:hAnsi="Times New Roman" w:cs="Times New Roman"/>
+                <w:sz w:val="24"/>
+                <w:szCs w:val="24"/>
+              </w:rPr>
+              <w:t>/</w:t>
+            </w:r>
+            <w:r>
+              <w:rPr>
+                <w:rFonts w:ascii="Times New Roman" w:hAnsi="Times New Roman" w:cs="Times New Roman"/>
+                <w:sz w:val="24"/>
+                <w:szCs w:val="24"/>
+              </w:rPr>
+              <w:t>A</w:t>
+            </w:r>
+          </w:p>
+        </w:tc>
+        <w:tc>
+          <w:tcPr>
+            <w:tcW w:w="0" w:type="auto"/>
+            <w:vAlign w:val="center"/>
+          </w:tcPr>
+          <w:p>
+            <w:pPr>
+              <w:jc w:val="center"/>
+              <w:rPr>
+                <w:rFonts w:ascii="Times New Roman" w:hAnsi="Times New Roman" w:cs="Times New Roman"/>
+                <w:sz w:val="24"/>
+                <w:szCs w:val="24"/>
+              </w:rPr>
+            </w:pPr>
+            <w:r>
+              <w:rPr>
+                <w:rFonts w:ascii="Times New Roman" w:hAnsi="Times New Roman" w:cs="Times New Roman"/>
+                <w:sz w:val="24"/>
+                <w:szCs w:val="24"/>
+              </w:rPr>
+              <w:t>1</w:t>
+            </w:r>
+          </w:p>
+        </w:tc>
+        <w:tc>
+          <w:tcPr>
+            <w:tcW w:w="0" w:type="auto"/>
+            <w:vAlign w:val="center"/>
+          </w:tcPr>
+          <w:p>
+            <w:pPr>
+              <w:jc w:val="center"/>
+              <w:rPr>
+                <w:rFonts w:ascii="Times New Roman" w:hAnsi="Times New Roman" w:cs="Times New Roman"/>
+                <w:sz w:val="24"/>
+                <w:szCs w:val="24"/>
+              </w:rPr>
+            </w:pPr>
+            <w:r>
+              <w:rPr>
+                <w:rFonts w:ascii="Times New Roman" w:hAnsi="Times New Roman" w:cs="Times New Roman"/>
+                <w:sz w:val="24"/>
+                <w:szCs w:val="24"/>
+              </w:rPr>
+              <w:t>Transformer</w:t>
+            </w:r>
+          </w:p>
+        </w:tc>
+      </w:tr>
+      <w:tr>
+        <w:trPr>
+          <w:trHeight w:val="720"/>
+        </w:trPr>
+        <w:tc>
+          <w:tcPr>
+            <w:tcW w:w="0" w:type="auto"/>
+            <w:vAlign w:val="center"/>
+          </w:tcPr>
+          <w:p>
+            <w:pPr>
+              <w:jc w:val="center"/>
+              <w:rPr>
+                <w:rFonts w:ascii="Times New Roman" w:hAnsi="Times New Roman" w:cs="Times New Roman"/>
+                <w:sz w:val="24"/>
+                <w:szCs w:val="24"/>
+              </w:rPr>
+            </w:pPr>
+            <w:r>
+              <w:rPr>
+                <w:rFonts w:ascii="Times New Roman" w:hAnsi="Times New Roman" w:cs="Times New Roman"/>
+                <w:sz w:val="24"/>
+                <w:szCs w:val="24"/>
+              </w:rPr>
               <w:t>Wire Shielding</w:t>
             </w:r>
           </w:p>
@@ -6542,7 +6852,23 @@
                 <w:sz w:val="24"/>
                 <w:szCs w:val="24"/>
               </w:rPr>
-              <w:t>NA</w:t>
+              <w:t>N</w:t>
+            </w:r>
+            <w:r>
+              <w:rPr>
+                <w:rFonts w:ascii="Times New Roman" w:hAnsi="Times New Roman" w:cs="Times New Roman"/>
+                <w:sz w:val="24"/>
+                <w:szCs w:val="24"/>
+              </w:rPr>
+              <w:t>/</w:t>
+            </w:r>
+            <w:r>
+              <w:rPr>
+                <w:rFonts w:ascii="Times New Roman" w:hAnsi="Times New Roman" w:cs="Times New Roman"/>
+                <w:sz w:val="24"/>
+                <w:szCs w:val="24"/>
+              </w:rPr>
+              <w:t>A</w:t>
             </w:r>
           </w:p>
         </w:tc>
@@ -6732,7 +7058,15 @@
                 <w:sz w:val="24"/>
                 <w:szCs w:val="24"/>
               </w:rPr>
-              <w:t>P014</w:t>
+              <w:t>P</w:t>
+            </w:r>
+            <w:r>
+              <w:rPr>
+                <w:rFonts w:ascii="Times New Roman" w:hAnsi="Times New Roman" w:cs="Times New Roman"/>
+                <w:sz w:val="24"/>
+                <w:szCs w:val="24"/>
+              </w:rPr>
+              <w:t>430</w:t>
             </w:r>
           </w:p>
         </w:tc>
@@ -6902,7 +7236,15 @@
                 <w:sz w:val="24"/>
                 <w:szCs w:val="24"/>
               </w:rPr>
-              <w:t>P021</w:t>
+              <w:t>P</w:t>
+            </w:r>
+            <w:r>
+              <w:rPr>
+                <w:rFonts w:ascii="Times New Roman" w:hAnsi="Times New Roman" w:cs="Times New Roman"/>
+                <w:sz w:val="24"/>
+                <w:szCs w:val="24"/>
+              </w:rPr>
+              <w:t>427</w:t>
             </w:r>
           </w:p>
         </w:tc>
@@ -7073,7 +7415,15 @@
                 <w:sz w:val="24"/>
                 <w:szCs w:val="24"/>
               </w:rPr>
-              <w:t>P017</w:t>
+              <w:t>P</w:t>
+            </w:r>
+            <w:r>
+              <w:rPr>
+                <w:rFonts w:ascii="Times New Roman" w:hAnsi="Times New Roman" w:cs="Times New Roman"/>
+                <w:sz w:val="24"/>
+                <w:szCs w:val="24"/>
+              </w:rPr>
+              <w:t>426</w:t>
             </w:r>
           </w:p>
         </w:tc>
@@ -7225,8 +7575,26 @@
                 <w:sz w:val="24"/>
                 <w:szCs w:val="24"/>
               </w:rPr>
-              <w:t>NA</w:t>
-            </w:r>
+              <w:t>N</w:t>
+            </w:r>
+            <w:r>
+              <w:rPr>
+                <w:rFonts w:ascii="Times New Roman" w:hAnsi="Times New Roman" w:cs="Times New Roman"/>
+                <w:sz w:val="24"/>
+                <w:szCs w:val="24"/>
+              </w:rPr>
+              <w:t>/</w:t>
+            </w:r>
+            <w:r>
+              <w:rPr>
+                <w:rFonts w:ascii="Times New Roman" w:hAnsi="Times New Roman" w:cs="Times New Roman"/>
+                <w:sz w:val="24"/>
+                <w:szCs w:val="24"/>
+              </w:rPr>
+              <w:t>A</w:t>
+            </w:r>
+            <w:bookmarkStart w:id="10" w:name="_GoBack"/>
+            <w:bookmarkEnd w:id="10"/>
           </w:p>
         </w:tc>
         <w:tc>
@@ -7319,14 +7687,14 @@
       <w:pPr>
         <w:pStyle w:val="Heading1"/>
       </w:pPr>
-      <w:bookmarkStart w:id="12" w:name="_Toc520808528"/>
-      <w:bookmarkStart w:id="13" w:name="_Toc521063242"/>
+      <w:bookmarkStart w:id="11" w:name="_Toc520808528"/>
+      <w:bookmarkStart w:id="12" w:name="_Toc521063242"/>
       <w:r>
         <w:lastRenderedPageBreak/>
         <w:t>Part III</w:t>
       </w:r>
+      <w:bookmarkEnd w:id="11"/>
       <w:bookmarkEnd w:id="12"/>
-      <w:bookmarkEnd w:id="13"/>
     </w:p>
     <w:p>
       <w:pPr>
@@ -7338,7 +7706,7 @@
           <w:szCs w:val="32"/>
         </w:rPr>
       </w:pPr>
-      <w:bookmarkStart w:id="14" w:name="_Toc520808529"/>
+      <w:bookmarkStart w:id="13" w:name="_Toc520808529"/>
       <w:r>
         <w:rPr>
           <w:rFonts w:ascii="Times New Roman" w:hAnsi="Times New Roman" w:cs="Times New Roman"/>
@@ -7348,9 +7716,9 @@
         </w:rPr>
         <w:t>Vendors/</w:t>
       </w:r>
+      <w:commentRangeStart w:id="14"/>
       <w:commentRangeStart w:id="15"/>
       <w:commentRangeStart w:id="16"/>
-      <w:commentRangeStart w:id="17"/>
       <w:r>
         <w:rPr>
           <w:rFonts w:ascii="Times New Roman" w:hAnsi="Times New Roman" w:cs="Times New Roman"/>
@@ -7360,8 +7728,8 @@
         </w:rPr>
         <w:t>Suppliers</w:t>
       </w:r>
-      <w:bookmarkEnd w:id="14"/>
-      <w:commentRangeEnd w:id="15"/>
+      <w:bookmarkEnd w:id="13"/>
+      <w:commentRangeEnd w:id="14"/>
       <w:r>
         <w:rPr>
           <w:rStyle w:val="CommentReference"/>
@@ -7370,9 +7738,9 @@
           <w:sz w:val="32"/>
           <w:szCs w:val="32"/>
         </w:rPr>
-        <w:commentReference w:id="15"/>
-      </w:r>
-      <w:commentRangeEnd w:id="16"/>
+        <w:commentReference w:id="14"/>
+      </w:r>
+      <w:commentRangeEnd w:id="15"/>
       <w:r>
         <w:rPr>
           <w:rStyle w:val="CommentReference"/>
@@ -7381,14 +7749,14 @@
           <w:sz w:val="32"/>
           <w:szCs w:val="32"/>
         </w:rPr>
+        <w:commentReference w:id="15"/>
+      </w:r>
+      <w:commentRangeEnd w:id="16"/>
+      <w:r>
+        <w:rPr>
+          <w:rStyle w:val="CommentReference"/>
+        </w:rPr>
         <w:commentReference w:id="16"/>
-      </w:r>
-      <w:commentRangeEnd w:id="17"/>
-      <w:r>
-        <w:rPr>
-          <w:rStyle w:val="CommentReference"/>
-        </w:rPr>
-        <w:commentReference w:id="17"/>
       </w:r>
     </w:p>
     <w:p>
@@ -8239,8 +8607,8 @@
           <w:szCs w:val="32"/>
         </w:rPr>
       </w:pPr>
-      <w:bookmarkStart w:id="18" w:name="_Toc520808530"/>
-      <w:bookmarkStart w:id="19" w:name="_Toc521063243"/>
+      <w:bookmarkStart w:id="17" w:name="_Toc520808530"/>
+      <w:bookmarkStart w:id="18" w:name="_Toc521063243"/>
       <w:r>
         <w:br w:type="page"/>
       </w:r>
@@ -8256,8 +8624,8 @@
       <w:r>
         <w:t>IV</w:t>
       </w:r>
+      <w:bookmarkEnd w:id="17"/>
       <w:bookmarkEnd w:id="18"/>
-      <w:bookmarkEnd w:id="19"/>
     </w:p>
     <w:p>
       <w:pPr>
@@ -8269,7 +8637,7 @@
           <w:szCs w:val="32"/>
         </w:rPr>
       </w:pPr>
-      <w:bookmarkStart w:id="20" w:name="_Toc520808531"/>
+      <w:bookmarkStart w:id="19" w:name="_Toc520808531"/>
       <w:r>
         <w:rPr>
           <w:rFonts w:ascii="Times New Roman" w:hAnsi="Times New Roman" w:cs="Times New Roman"/>
@@ -8279,7 +8647,7 @@
         </w:rPr>
         <w:t>Transformer Assembly</w:t>
       </w:r>
-      <w:bookmarkEnd w:id="20"/>
+      <w:bookmarkEnd w:id="19"/>
     </w:p>
     <w:p>
       <w:pPr>
@@ -9146,9 +9514,9 @@
         </w:rPr>
         <w:t>the baseplate using four 91828A211 M3 SS Hex Nuts</w:t>
       </w:r>
+      <w:commentRangeStart w:id="20"/>
       <w:commentRangeStart w:id="21"/>
       <w:commentRangeStart w:id="22"/>
-      <w:commentRangeStart w:id="23"/>
       <w:r>
         <w:rPr>
           <w:rFonts w:ascii="Times New Roman" w:hAnsi="Times New Roman" w:cs="Times New Roman"/>
@@ -9157,6 +9525,13 @@
         </w:rPr>
         <w:t xml:space="preserve">. </w:t>
       </w:r>
+      <w:commentRangeEnd w:id="20"/>
+      <w:r>
+        <w:rPr>
+          <w:rStyle w:val="CommentReference"/>
+        </w:rPr>
+        <w:commentReference w:id="20"/>
+      </w:r>
       <w:commentRangeEnd w:id="21"/>
       <w:r>
         <w:rPr>
@@ -9170,13 +9545,6 @@
           <w:rStyle w:val="CommentReference"/>
         </w:rPr>
         <w:commentReference w:id="22"/>
-      </w:r>
-      <w:commentRangeEnd w:id="23"/>
-      <w:r>
-        <w:rPr>
-          <w:rStyle w:val="CommentReference"/>
-        </w:rPr>
-        <w:commentReference w:id="23"/>
       </w:r>
       <w:r>
         <w:rPr>
@@ -10534,8 +10902,8 @@
       <w:pPr>
         <w:pStyle w:val="Heading1"/>
       </w:pPr>
-      <w:bookmarkStart w:id="24" w:name="_Toc520808532"/>
-      <w:bookmarkStart w:id="25" w:name="_Toc521063244"/>
+      <w:bookmarkStart w:id="23" w:name="_Toc520808532"/>
+      <w:bookmarkStart w:id="24" w:name="_Toc521063244"/>
       <w:r>
         <w:lastRenderedPageBreak/>
         <w:t xml:space="preserve">Part </w:t>
@@ -10543,8 +10911,8 @@
       <w:r>
         <w:t>V</w:t>
       </w:r>
+      <w:bookmarkEnd w:id="23"/>
       <w:bookmarkEnd w:id="24"/>
-      <w:bookmarkEnd w:id="25"/>
     </w:p>
     <w:p>
       <w:pPr>
@@ -10554,7 +10922,7 @@
           <w:b/>
         </w:rPr>
       </w:pPr>
-      <w:bookmarkStart w:id="26" w:name="_Toc520808533"/>
+      <w:bookmarkStart w:id="25" w:name="_Toc520808533"/>
       <w:r>
         <w:rPr>
           <w:rFonts w:ascii="Times New Roman" w:hAnsi="Times New Roman" w:cs="Times New Roman"/>
@@ -10563,7 +10931,7 @@
         </w:rPr>
         <w:t>Spark Gap Assembly</w:t>
       </w:r>
-      <w:bookmarkEnd w:id="26"/>
+      <w:bookmarkEnd w:id="25"/>
     </w:p>
     <w:p>
       <w:pPr>
@@ -11526,8 +11894,8 @@
         </w:rPr>
         <w:t xml:space="preserve"> using four 91828A211 M3 SS Hex Nuts</w:t>
       </w:r>
+      <w:commentRangeStart w:id="26"/>
       <w:commentRangeStart w:id="27"/>
-      <w:commentRangeStart w:id="28"/>
       <w:r>
         <w:rPr>
           <w:rFonts w:ascii="Times New Roman" w:hAnsi="Times New Roman" w:cs="Times New Roman"/>
@@ -11536,19 +11904,19 @@
         </w:rPr>
         <w:t xml:space="preserve">. </w:t>
       </w:r>
+      <w:commentRangeEnd w:id="26"/>
+      <w:r>
+        <w:rPr>
+          <w:rStyle w:val="CommentReference"/>
+        </w:rPr>
+        <w:commentReference w:id="26"/>
+      </w:r>
       <w:commentRangeEnd w:id="27"/>
       <w:r>
         <w:rPr>
           <w:rStyle w:val="CommentReference"/>
         </w:rPr>
         <w:commentReference w:id="27"/>
-      </w:r>
-      <w:commentRangeEnd w:id="28"/>
-      <w:r>
-        <w:rPr>
-          <w:rStyle w:val="CommentReference"/>
-        </w:rPr>
-        <w:commentReference w:id="28"/>
       </w:r>
       <w:r>
         <w:rPr>
@@ -15090,8 +15458,8 @@
       <w:pPr>
         <w:pStyle w:val="Heading1"/>
       </w:pPr>
-      <w:bookmarkStart w:id="29" w:name="_Toc520808534"/>
-      <w:bookmarkStart w:id="30" w:name="_Toc521063245"/>
+      <w:bookmarkStart w:id="28" w:name="_Toc520808534"/>
+      <w:bookmarkStart w:id="29" w:name="_Toc521063245"/>
       <w:r>
         <w:lastRenderedPageBreak/>
         <w:t xml:space="preserve">Part </w:t>
@@ -15099,8 +15467,8 @@
       <w:r>
         <w:t>VI</w:t>
       </w:r>
+      <w:bookmarkEnd w:id="28"/>
       <w:bookmarkEnd w:id="29"/>
-      <w:bookmarkEnd w:id="30"/>
     </w:p>
     <w:p>
       <w:pPr>
@@ -15110,7 +15478,7 @@
           <w:b/>
         </w:rPr>
       </w:pPr>
-      <w:bookmarkStart w:id="31" w:name="_Toc520808535"/>
+      <w:bookmarkStart w:id="30" w:name="_Toc520808535"/>
       <w:r>
         <w:rPr>
           <w:rFonts w:ascii="Times New Roman" w:hAnsi="Times New Roman" w:cs="Times New Roman"/>
@@ -15119,7 +15487,7 @@
         </w:rPr>
         <w:t>Final Assembly</w:t>
       </w:r>
-      <w:bookmarkEnd w:id="31"/>
+      <w:bookmarkEnd w:id="30"/>
     </w:p>
     <w:p>
       <w:pPr>
@@ -15938,6 +16306,7 @@
         </w:rPr>
       </w:pPr>
     </w:p>
+    <w:bookmarkStart w:id="31" w:name="_Toc520808536"/>
     <w:p>
       <w:pPr>
         <w:rPr>
@@ -15947,7 +16316,6 @@
           <w:szCs w:val="32"/>
         </w:rPr>
       </w:pPr>
-      <w:bookmarkStart w:id="32" w:name="_Toc520808536"/>
       <w:r>
         <w:rPr>
           <w:noProof/>
@@ -16145,13 +16513,13 @@
       <w:pPr>
         <w:pStyle w:val="Heading1"/>
       </w:pPr>
-      <w:bookmarkStart w:id="33" w:name="_Toc521063246"/>
+      <w:bookmarkStart w:id="32" w:name="_Toc521063246"/>
       <w:r>
         <w:lastRenderedPageBreak/>
         <w:t>Part VII</w:t>
       </w:r>
+      <w:bookmarkEnd w:id="31"/>
       <w:bookmarkEnd w:id="32"/>
-      <w:bookmarkEnd w:id="33"/>
     </w:p>
     <w:p>
       <w:pPr>
@@ -16161,7 +16529,7 @@
           <w:b/>
         </w:rPr>
       </w:pPr>
-      <w:bookmarkStart w:id="34" w:name="_Toc520808537"/>
+      <w:bookmarkStart w:id="33" w:name="_Toc520808537"/>
       <w:r>
         <w:rPr>
           <w:rFonts w:ascii="Times New Roman" w:hAnsi="Times New Roman" w:cs="Times New Roman"/>
@@ -16178,7 +16546,7 @@
         </w:rPr>
         <w:t xml:space="preserve"> Drawings</w:t>
       </w:r>
-      <w:bookmarkEnd w:id="34"/>
+      <w:bookmarkEnd w:id="33"/>
     </w:p>
     <w:p>
       <w:pPr>
@@ -16317,14 +16685,14 @@
       <w:pPr>
         <w:pStyle w:val="Heading1"/>
       </w:pPr>
-      <w:bookmarkStart w:id="35" w:name="_Toc520808538"/>
-      <w:bookmarkStart w:id="36" w:name="_Toc521063247"/>
+      <w:bookmarkStart w:id="34" w:name="_Toc520808538"/>
+      <w:bookmarkStart w:id="35" w:name="_Toc521063247"/>
       <w:r>
         <w:lastRenderedPageBreak/>
         <w:t>Part VIII</w:t>
       </w:r>
+      <w:bookmarkEnd w:id="34"/>
       <w:bookmarkEnd w:id="35"/>
-      <w:bookmarkEnd w:id="36"/>
     </w:p>
     <w:p>
       <w:pPr>
@@ -16334,7 +16702,7 @@
           <w:b/>
         </w:rPr>
       </w:pPr>
-      <w:bookmarkStart w:id="37" w:name="_Toc520808539"/>
+      <w:bookmarkStart w:id="36" w:name="_Toc520808539"/>
       <w:r>
         <w:rPr>
           <w:rFonts w:ascii="Times New Roman" w:hAnsi="Times New Roman" w:cs="Times New Roman"/>
@@ -16343,7 +16711,7 @@
         </w:rPr>
         <w:t>Setting Up the Raspberry Pi</w:t>
       </w:r>
-      <w:bookmarkEnd w:id="37"/>
+      <w:bookmarkEnd w:id="36"/>
     </w:p>
     <w:p>
       <w:pPr>
@@ -18398,8 +18766,8 @@
       <w:pPr>
         <w:pStyle w:val="Heading1"/>
       </w:pPr>
-      <w:bookmarkStart w:id="38" w:name="_Toc520808540"/>
-      <w:bookmarkStart w:id="39" w:name="_Toc521063248"/>
+      <w:bookmarkStart w:id="37" w:name="_Toc520808540"/>
+      <w:bookmarkStart w:id="38" w:name="_Toc521063248"/>
       <w:r>
         <w:lastRenderedPageBreak/>
         <w:t xml:space="preserve">Part </w:t>
@@ -18407,8 +18775,8 @@
       <w:r>
         <w:t>IX</w:t>
       </w:r>
+      <w:bookmarkEnd w:id="37"/>
       <w:bookmarkEnd w:id="38"/>
-      <w:bookmarkEnd w:id="39"/>
     </w:p>
     <w:p>
       <w:pPr>
@@ -18418,7 +18786,7 @@
           <w:b/>
         </w:rPr>
       </w:pPr>
-      <w:bookmarkStart w:id="40" w:name="_Toc520808541"/>
+      <w:bookmarkStart w:id="39" w:name="_Toc520808541"/>
       <w:r>
         <w:rPr>
           <w:rFonts w:ascii="Times New Roman" w:hAnsi="Times New Roman" w:cs="Times New Roman"/>
@@ -18427,7 +18795,7 @@
         </w:rPr>
         <w:t>Manufacturing</w:t>
       </w:r>
-      <w:bookmarkEnd w:id="40"/>
+      <w:bookmarkEnd w:id="39"/>
     </w:p>
     <w:p/>
     <w:p>
@@ -19676,14 +20044,14 @@
       <w:pPr>
         <w:pStyle w:val="Heading1"/>
       </w:pPr>
-      <w:bookmarkStart w:id="41" w:name="_Toc520808542"/>
-      <w:bookmarkStart w:id="42" w:name="_Toc521063249"/>
+      <w:bookmarkStart w:id="40" w:name="_Toc520808542"/>
+      <w:bookmarkStart w:id="41" w:name="_Toc521063249"/>
       <w:r>
         <w:lastRenderedPageBreak/>
         <w:t>Part X</w:t>
       </w:r>
+      <w:bookmarkEnd w:id="40"/>
       <w:bookmarkEnd w:id="41"/>
-      <w:bookmarkEnd w:id="42"/>
     </w:p>
     <w:p>
       <w:pPr>
@@ -19694,7 +20062,7 @@
           <w:sz w:val="32"/>
         </w:rPr>
       </w:pPr>
-      <w:bookmarkStart w:id="43" w:name="_Toc520808543"/>
+      <w:bookmarkStart w:id="42" w:name="_Toc520808543"/>
       <w:r>
         <w:rPr>
           <w:rFonts w:ascii="Times New Roman" w:hAnsi="Times New Roman" w:cs="Times New Roman"/>
@@ -19703,7 +20071,7 @@
         </w:rPr>
         <w:t>Testing</w:t>
       </w:r>
-      <w:bookmarkEnd w:id="43"/>
+      <w:bookmarkEnd w:id="42"/>
     </w:p>
     <w:p>
       <w:pPr>
@@ -20229,12 +20597,12 @@
           <w:sz w:val="24"/>
         </w:rPr>
       </w:pPr>
-      <w:bookmarkStart w:id="44" w:name="_Toc521063250"/>
+      <w:bookmarkStart w:id="43" w:name="_Toc521063250"/>
       <w:r>
         <w:lastRenderedPageBreak/>
         <w:t>Citations</w:t>
       </w:r>
-      <w:bookmarkEnd w:id="44"/>
+      <w:bookmarkEnd w:id="43"/>
     </w:p>
     <w:p>
       <w:pPr>
@@ -20405,12 +20773,12 @@
       <w:pPr>
         <w:pStyle w:val="Heading1"/>
       </w:pPr>
-      <w:bookmarkStart w:id="45" w:name="_Toc521063251"/>
+      <w:bookmarkStart w:id="44" w:name="_Toc521063251"/>
       <w:r>
         <w:lastRenderedPageBreak/>
         <w:t>Appendix A</w:t>
       </w:r>
-      <w:bookmarkEnd w:id="45"/>
+      <w:bookmarkEnd w:id="44"/>
     </w:p>
     <w:p>
       <w:pPr>
@@ -20496,7 +20864,7 @@
       </w:r>
     </w:p>
   </w:comment>
-  <w:comment w:id="6" w:author="Jackson Stefancik" w:date="2018-08-03T11:07:00Z" w:initials="JS">
+  <w:comment w:id="6" w:author="DPLXuser" w:date="2018-08-02T10:25:00Z" w:initials="D">
     <w:p>
       <w:pPr>
         <w:pStyle w:val="CommentText"/>
@@ -20508,11 +20876,11 @@
         <w:annotationRef/>
       </w:r>
       <w:r>
-        <w:t>We still have to correct the serial numbers on here to correspond to the offline drive that I have.</w:t>
+        <w:t>Need to find suppliers for G10</w:t>
       </w:r>
     </w:p>
   </w:comment>
-  <w:comment w:id="7" w:author="DPLXuser" w:date="2018-08-06T10:08:00Z" w:initials="D">
+  <w:comment w:id="7" w:author="Jackson Stefancik" w:date="2018-08-03T11:08:00Z" w:initials="JS">
     <w:p>
       <w:pPr>
         <w:pStyle w:val="CommentText"/>
@@ -20523,9 +20891,11 @@
         </w:rPr>
         <w:annotationRef/>
       </w:r>
-      <w:r>
-        <w:t>Where does this drive you speak of reside</w:t>
-      </w:r>
+      <w:proofErr w:type="spellStart"/>
+      <w:r>
+        <w:t>ePlastics</w:t>
+      </w:r>
+      <w:proofErr w:type="spellEnd"/>
     </w:p>
     <w:p>
       <w:pPr>
@@ -20533,7 +20903,7 @@
       </w:pPr>
     </w:p>
   </w:comment>
-  <w:comment w:id="9" w:author="DPLXuser" w:date="2018-08-02T10:25:00Z" w:initials="D">
+  <w:comment w:id="8" w:author="DPLXuser" w:date="2018-08-06T09:48:00Z" w:initials="D">
     <w:p>
       <w:pPr>
         <w:pStyle w:val="CommentText"/>
@@ -20545,11 +20915,16 @@
         <w:annotationRef/>
       </w:r>
       <w:r>
-        <w:t>Need to find suppliers for G10</w:t>
-      </w:r>
+        <w:t>added</w:t>
+      </w:r>
+    </w:p>
+    <w:p>
+      <w:pPr>
+        <w:pStyle w:val="CommentText"/>
+      </w:pPr>
     </w:p>
   </w:comment>
-  <w:comment w:id="10" w:author="Jackson Stefancik" w:date="2018-08-03T11:08:00Z" w:initials="JS">
+  <w:comment w:id="9" w:author="UMBC User" w:date="2018-08-09T12:02:00Z" w:initials="UU">
     <w:p>
       <w:pPr>
         <w:pStyle w:val="CommentText"/>
@@ -20560,19 +20935,67 @@
         </w:rPr>
         <w:annotationRef/>
       </w:r>
+    </w:p>
+  </w:comment>
+  <w:comment w:id="14" w:author="DPLXuser" w:date="2018-08-02T10:25:00Z" w:initials="D">
+    <w:p>
+      <w:pPr>
+        <w:pStyle w:val="CommentText"/>
+      </w:pPr>
+      <w:r>
+        <w:rPr>
+          <w:rStyle w:val="CommentReference"/>
+        </w:rPr>
+        <w:annotationRef/>
+      </w:r>
+      <w:r>
+        <w:rPr>
+          <w:rStyle w:val="CommentReference"/>
+        </w:rPr>
+        <w:t>Update suppliers for G10</w:t>
+      </w:r>
+    </w:p>
+  </w:comment>
+  <w:comment w:id="15" w:author="Jackson Stefancik" w:date="2018-08-03T11:16:00Z" w:initials="JS">
+    <w:p>
+      <w:pPr>
+        <w:pStyle w:val="CommentText"/>
+      </w:pPr>
+      <w:r>
+        <w:rPr>
+          <w:rStyle w:val="CommentReference"/>
+        </w:rPr>
+        <w:annotationRef/>
+      </w:r>
       <w:proofErr w:type="spellStart"/>
       <w:r>
         <w:t>ePlastics</w:t>
       </w:r>
       <w:proofErr w:type="spellEnd"/>
     </w:p>
+  </w:comment>
+  <w:comment w:id="16" w:author="DPLXuser" w:date="2018-08-06T09:48:00Z" w:initials="D">
     <w:p>
       <w:pPr>
         <w:pStyle w:val="CommentText"/>
       </w:pPr>
+      <w:r>
+        <w:rPr>
+          <w:rStyle w:val="CommentReference"/>
+        </w:rPr>
+        <w:annotationRef/>
+      </w:r>
+      <w:r>
+        <w:t>Added them</w:t>
+      </w:r>
+    </w:p>
+    <w:p>
+      <w:pPr>
+        <w:pStyle w:val="CommentText"/>
+      </w:pPr>
     </w:p>
   </w:comment>
-  <w:comment w:id="11" w:author="DPLXuser" w:date="2018-08-06T09:48:00Z" w:initials="D">
+  <w:comment w:id="20" w:author="Jackson Stefancik" w:date="2018-08-03T11:30:00Z" w:initials="JS">
     <w:p>
       <w:pPr>
         <w:pStyle w:val="CommentText"/>
@@ -20584,86 +21007,20 @@
         <w:annotationRef/>
       </w:r>
       <w:r>
-        <w:t>added</w:t>
-      </w:r>
-    </w:p>
+        <w:t>Also superfluous.</w:t>
+      </w:r>
+    </w:p>
+  </w:comment>
+  <w:comment w:id="21" w:author="DPLXuser" w:date="2018-08-06T09:47:00Z" w:initials="D">
     <w:p>
       <w:pPr>
         <w:pStyle w:val="CommentText"/>
       </w:pPr>
-    </w:p>
-  </w:comment>
-  <w:comment w:id="15" w:author="DPLXuser" w:date="2018-08-02T10:25:00Z" w:initials="D">
-    <w:p>
-      <w:pPr>
-        <w:pStyle w:val="CommentText"/>
-      </w:pPr>
       <w:r>
         <w:rPr>
           <w:rStyle w:val="CommentReference"/>
         </w:rPr>
         <w:annotationRef/>
-      </w:r>
-      <w:r>
-        <w:rPr>
-          <w:rStyle w:val="CommentReference"/>
-        </w:rPr>
-        <w:t>Update suppliers for G10</w:t>
-      </w:r>
-    </w:p>
-  </w:comment>
-  <w:comment w:id="16" w:author="Jackson Stefancik" w:date="2018-08-03T11:16:00Z" w:initials="JS">
-    <w:p>
-      <w:pPr>
-        <w:pStyle w:val="CommentText"/>
-      </w:pPr>
-      <w:r>
-        <w:rPr>
-          <w:rStyle w:val="CommentReference"/>
-        </w:rPr>
-        <w:annotationRef/>
-      </w:r>
-      <w:proofErr w:type="spellStart"/>
-      <w:r>
-        <w:t>ePlastics</w:t>
-      </w:r>
-      <w:proofErr w:type="spellEnd"/>
-    </w:p>
-  </w:comment>
-  <w:comment w:id="17" w:author="DPLXuser" w:date="2018-08-06T09:48:00Z" w:initials="D">
-    <w:p>
-      <w:pPr>
-        <w:pStyle w:val="CommentText"/>
-      </w:pPr>
-      <w:r>
-        <w:rPr>
-          <w:rStyle w:val="CommentReference"/>
-        </w:rPr>
-        <w:annotationRef/>
-      </w:r>
-      <w:r>
-        <w:t>Added them</w:t>
-      </w:r>
-    </w:p>
-    <w:p>
-      <w:pPr>
-        <w:pStyle w:val="CommentText"/>
-      </w:pPr>
-    </w:p>
-  </w:comment>
-  <w:comment w:id="21" w:author="Jackson Stefancik" w:date="2018-08-03T11:30:00Z" w:initials="JS">
-    <w:p>
-      <w:pPr>
-        <w:pStyle w:val="CommentText"/>
-      </w:pPr>
-      <w:r>
-        <w:rPr>
-          <w:rStyle w:val="CommentReference"/>
-        </w:rPr>
-        <w:annotationRef/>
-      </w:r>
-      <w:r>
-        <w:t>Also superfluous.</w:t>
       </w:r>
     </w:p>
   </w:comment>
@@ -20678,9 +21035,17 @@
         </w:rPr>
         <w:annotationRef/>
       </w:r>
+      <w:r>
+        <w:t>Resolved</w:t>
+      </w:r>
+    </w:p>
+    <w:p>
+      <w:pPr>
+        <w:pStyle w:val="CommentText"/>
+      </w:pPr>
     </w:p>
   </w:comment>
-  <w:comment w:id="23" w:author="DPLXuser" w:date="2018-08-06T09:47:00Z" w:initials="D">
+  <w:comment w:id="26" w:author="Jackson Stefancik" w:date="2018-08-03T11:30:00Z" w:initials="JS">
     <w:p>
       <w:pPr>
         <w:pStyle w:val="CommentText"/>
@@ -20692,32 +21057,11 @@
         <w:annotationRef/>
       </w:r>
       <w:r>
-        <w:t>Resolved</w:t>
-      </w:r>
-    </w:p>
-    <w:p>
-      <w:pPr>
-        <w:pStyle w:val="CommentText"/>
-      </w:pPr>
+        <w:t>Also superfluous.</w:t>
+      </w:r>
     </w:p>
   </w:comment>
-  <w:comment w:id="27" w:author="Jackson Stefancik" w:date="2018-08-03T11:30:00Z" w:initials="JS">
-    <w:p>
-      <w:pPr>
-        <w:pStyle w:val="CommentText"/>
-      </w:pPr>
-      <w:r>
-        <w:rPr>
-          <w:rStyle w:val="CommentReference"/>
-        </w:rPr>
-        <w:annotationRef/>
-      </w:r>
-      <w:r>
-        <w:t>Also superfluous.</w:t>
-      </w:r>
-    </w:p>
-  </w:comment>
-  <w:comment w:id="28" w:author="DPLXuser" w:date="2018-08-06T09:46:00Z" w:initials="D">
+  <w:comment w:id="27" w:author="DPLXuser" w:date="2018-08-06T09:46:00Z" w:initials="D">
     <w:p>
       <w:pPr>
         <w:pStyle w:val="CommentText"/>
@@ -20744,11 +21088,10 @@
 <file path=word/commentsExtended.xml><?xml version="1.0" encoding="utf-8"?>
 <w15:commentsEx xmlns:wpc="http://schemas.microsoft.com/office/word/2010/wordprocessingCanvas" xmlns:cx="http://schemas.microsoft.com/office/drawing/2014/chartex" xmlns:mc="http://schemas.openxmlformats.org/markup-compatibility/2006" xmlns:o="urn:schemas-microsoft-com:office:office" xmlns:r="http://schemas.openxmlformats.org/officeDocument/2006/relationships" xmlns:m="http://schemas.openxmlformats.org/officeDocument/2006/math" xmlns:v="urn:schemas-microsoft-com:vml" xmlns:wp14="http://schemas.microsoft.com/office/word/2010/wordprocessingDrawing" xmlns:wp="http://schemas.openxmlformats.org/drawingml/2006/wordprocessingDrawing" xmlns:w10="urn:schemas-microsoft-com:office:word" xmlns:w="http://schemas.openxmlformats.org/wordprocessingml/2006/main" xmlns:w14="http://schemas.microsoft.com/office/word/2010/wordml" xmlns:w15="http://schemas.microsoft.com/office/word/2012/wordml" xmlns:w16se="http://schemas.microsoft.com/office/word/2015/wordml/symex" xmlns:wpg="http://schemas.microsoft.com/office/word/2010/wordprocessingGroup" xmlns:wpi="http://schemas.microsoft.com/office/word/2010/wordprocessingInk" xmlns:wne="http://schemas.microsoft.com/office/word/2006/wordml" xmlns:wps="http://schemas.microsoft.com/office/word/2010/wordprocessingShape" mc:Ignorable="w14 w15 w16se wp14">
   <w15:commentEx w15:paraId="74EE1444" w15:done="0"/>
-  <w15:commentEx w15:paraId="05AA89D3" w15:done="0"/>
-  <w15:commentEx w15:paraId="0C9BF26D" w15:paraIdParent="05AA89D3" w15:done="0"/>
   <w15:commentEx w15:paraId="77C2AF24" w15:done="0"/>
   <w15:commentEx w15:paraId="34518DDA" w15:paraIdParent="77C2AF24" w15:done="0"/>
   <w15:commentEx w15:paraId="6E2861E1" w15:paraIdParent="77C2AF24" w15:done="0"/>
+  <w15:commentEx w15:paraId="1BA41CC5" w15:paraIdParent="77C2AF24" w15:done="0"/>
   <w15:commentEx w15:paraId="7F1ED16E" w15:done="0"/>
   <w15:commentEx w15:paraId="6F5655BC" w15:paraIdParent="7F1ED16E" w15:done="0"/>
   <w15:commentEx w15:paraId="1E8A968D" w15:paraIdParent="7F1ED16E" w15:done="0"/>
@@ -20891,7 +21234,7 @@
             </wp:anchor>
           </w:drawing>
         </mc:Choice>
-        <mc:Fallback xmlns:cx1="http://schemas.microsoft.com/office/drawing/2015/9/8/chartex" xmlns:cx2="http://schemas.microsoft.com/office/drawing/2015/10/21/chartex" xmlns:cx3="http://schemas.microsoft.com/office/drawing/2016/5/9/chartex" xmlns:cx4="http://schemas.microsoft.com/office/drawing/2016/5/10/chartex" xmlns:cx5="http://schemas.microsoft.com/office/drawing/2016/5/11/chartex" xmlns:cx6="http://schemas.microsoft.com/office/drawing/2016/5/12/chartex" xmlns:cx7="http://schemas.microsoft.com/office/drawing/2016/5/13/chartex" xmlns:cx8="http://schemas.microsoft.com/office/drawing/2016/5/14/chartex" xmlns:aink="http://schemas.microsoft.com/office/drawing/2016/ink" xmlns:am3d="http://schemas.microsoft.com/office/drawing/2017/model3d" xmlns:w16cid="http://schemas.microsoft.com/office/word/2016/wordml/cid">
+        <mc:Fallback xmlns:w16cid="http://schemas.microsoft.com/office/word/2016/wordml/cid" xmlns:am3d="http://schemas.microsoft.com/office/drawing/2017/model3d" xmlns:aink="http://schemas.microsoft.com/office/drawing/2016/ink" xmlns:cx8="http://schemas.microsoft.com/office/drawing/2016/5/14/chartex" xmlns:cx7="http://schemas.microsoft.com/office/drawing/2016/5/13/chartex" xmlns:cx6="http://schemas.microsoft.com/office/drawing/2016/5/12/chartex" xmlns:cx5="http://schemas.microsoft.com/office/drawing/2016/5/11/chartex" xmlns:cx4="http://schemas.microsoft.com/office/drawing/2016/5/10/chartex" xmlns:cx3="http://schemas.microsoft.com/office/drawing/2016/5/9/chartex" xmlns:cx2="http://schemas.microsoft.com/office/drawing/2015/10/21/chartex" xmlns:cx1="http://schemas.microsoft.com/office/drawing/2015/9/8/chartex">
           <w:pict>
             <v:oval w14:anchorId="43042129" id="Oval 5" o:spid="_x0000_s1026" style="position:absolute;margin-left:402.25pt;margin-top:-21.95pt;width:120.85pt;height:58.85pt;z-index:251647488;visibility:visible;mso-wrap-style:square;mso-width-percent:0;mso-height-percent:0;mso-wrap-distance-left:9pt;mso-wrap-distance-top:0;mso-wrap-distance-right:9pt;mso-wrap-distance-bottom:0;mso-position-horizontal:absolute;mso-position-horizontal-relative:text;mso-position-vertical:absolute;mso-position-vertical-relative:text;mso-width-percent:0;mso-height-percent:0;mso-width-relative:margin;mso-height-relative:margin;v-text-anchor:middle" o:gfxdata="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" fillcolor="white [3212]" stroked="f" strokeweight="1pt">
               <v:fill opacity="16448f"/>
@@ -21078,7 +21421,7 @@
             <w:rFonts w:ascii="Times New Roman" w:hAnsi="Times New Roman" w:cs="Times New Roman"/>
             <w:noProof/>
           </w:rPr>
-          <w:t>7</w:t>
+          <w:t>21</w:t>
         </w:r>
         <w:r>
           <w:rPr>
@@ -25529,6 +25872,9 @@
   </w15:person>
   <w15:person w15:author="Jackson Stefancik">
     <w15:presenceInfo w15:providerId="None" w15:userId="Jackson Stefancik"/>
+  </w15:person>
+  <w15:person w15:author="UMBC User">
+    <w15:presenceInfo w15:providerId="None" w15:userId="UMBC User"/>
   </w15:person>
 </w15:people>
 </file>
@@ -26571,7 +26917,7 @@
 </file>
 
 <file path=customXml/itemProps1.xml><?xml version="1.0" encoding="utf-8"?>
-<ds:datastoreItem xmlns:ds="http://schemas.openxmlformats.org/officeDocument/2006/customXml" ds:itemID="{4C44DCAE-B278-423B-AA60-7D70F5BA8E64}">
+<ds:datastoreItem xmlns:ds="http://schemas.openxmlformats.org/officeDocument/2006/customXml" ds:itemID="{6329E544-DD9D-4614-8D69-8E39218E4607}">
   <ds:schemaRefs>
     <ds:schemaRef ds:uri="http://schemas.openxmlformats.org/officeDocument/2006/bibliography"/>
   </ds:schemaRefs>

</xml_diff>

<commit_message>
Updated part numbers (finally done)
</commit_message>
<xml_diff>
--- a/Assembly Instructions/SPARK_Assembly_Instructions_Update 3.docx
+++ b/Assembly Instructions/SPARK_Assembly_Instructions_Update 3.docx
@@ -3771,23 +3771,7 @@
                 <w:sz w:val="24"/>
                 <w:szCs w:val="24"/>
               </w:rPr>
-              <w:t>N</w:t>
-            </w:r>
-            <w:r>
-              <w:rPr>
-                <w:rFonts w:ascii="Times New Roman" w:hAnsi="Times New Roman" w:cs="Times New Roman"/>
-                <w:sz w:val="24"/>
-                <w:szCs w:val="24"/>
-              </w:rPr>
-              <w:t>/</w:t>
-            </w:r>
-            <w:r>
-              <w:rPr>
-                <w:rFonts w:ascii="Times New Roman" w:hAnsi="Times New Roman" w:cs="Times New Roman"/>
-                <w:sz w:val="24"/>
-                <w:szCs w:val="24"/>
-              </w:rPr>
-              <w:t>A</w:t>
+              <w:t>P433</w:t>
             </w:r>
           </w:p>
         </w:tc>
@@ -3967,23 +3951,7 @@
                 <w:sz w:val="24"/>
                 <w:szCs w:val="24"/>
               </w:rPr>
-              <w:t>N</w:t>
-            </w:r>
-            <w:r>
-              <w:rPr>
-                <w:rFonts w:ascii="Times New Roman" w:hAnsi="Times New Roman" w:cs="Times New Roman"/>
-                <w:sz w:val="24"/>
-                <w:szCs w:val="24"/>
-              </w:rPr>
-              <w:t>/</w:t>
-            </w:r>
-            <w:r>
-              <w:rPr>
-                <w:rFonts w:ascii="Times New Roman" w:hAnsi="Times New Roman" w:cs="Times New Roman"/>
-                <w:sz w:val="24"/>
-                <w:szCs w:val="24"/>
-              </w:rPr>
-              <w:t>A</w:t>
+              <w:t>P434</w:t>
             </w:r>
           </w:p>
         </w:tc>
@@ -4163,23 +4131,7 @@
                 <w:sz w:val="24"/>
                 <w:szCs w:val="24"/>
               </w:rPr>
-              <w:t>N</w:t>
-            </w:r>
-            <w:r>
-              <w:rPr>
-                <w:rFonts w:ascii="Times New Roman" w:hAnsi="Times New Roman" w:cs="Times New Roman"/>
-                <w:sz w:val="24"/>
-                <w:szCs w:val="24"/>
-              </w:rPr>
-              <w:t>/</w:t>
-            </w:r>
-            <w:r>
-              <w:rPr>
-                <w:rFonts w:ascii="Times New Roman" w:hAnsi="Times New Roman" w:cs="Times New Roman"/>
-                <w:sz w:val="24"/>
-                <w:szCs w:val="24"/>
-              </w:rPr>
-              <w:t>A</w:t>
+              <w:t>P435</w:t>
             </w:r>
           </w:p>
         </w:tc>
@@ -4349,7 +4301,7 @@
                 <w:sz w:val="24"/>
                 <w:szCs w:val="24"/>
               </w:rPr>
-              <w:t>423</w:t>
+              <w:t>436</w:t>
             </w:r>
           </w:p>
         </w:tc>
@@ -4538,7 +4490,7 @@
                 <w:sz w:val="24"/>
                 <w:szCs w:val="24"/>
               </w:rPr>
-              <w:t>424</w:t>
+              <w:t>437</w:t>
             </w:r>
           </w:p>
         </w:tc>
@@ -4706,23 +4658,7 @@
                 <w:sz w:val="24"/>
                 <w:szCs w:val="24"/>
               </w:rPr>
-              <w:t>N</w:t>
-            </w:r>
-            <w:r>
-              <w:rPr>
-                <w:rFonts w:ascii="Times New Roman" w:hAnsi="Times New Roman" w:cs="Times New Roman"/>
-                <w:sz w:val="24"/>
-                <w:szCs w:val="24"/>
-              </w:rPr>
-              <w:t>/</w:t>
-            </w:r>
-            <w:r>
-              <w:rPr>
-                <w:rFonts w:ascii="Times New Roman" w:hAnsi="Times New Roman" w:cs="Times New Roman"/>
-                <w:sz w:val="24"/>
-                <w:szCs w:val="24"/>
-              </w:rPr>
-              <w:t>A</w:t>
+              <w:t>N/A</w:t>
             </w:r>
           </w:p>
         </w:tc>
@@ -4880,15 +4816,7 @@
                 <w:sz w:val="24"/>
                 <w:szCs w:val="24"/>
               </w:rPr>
-              <w:t>4</w:t>
-            </w:r>
-            <w:r>
-              <w:rPr>
-                <w:rFonts w:ascii="Times New Roman" w:hAnsi="Times New Roman" w:cs="Times New Roman"/>
-                <w:sz w:val="24"/>
-                <w:szCs w:val="24"/>
-              </w:rPr>
-              <w:t>25</w:t>
+              <w:t>438</w:t>
             </w:r>
           </w:p>
         </w:tc>
@@ -5091,23 +5019,7 @@
                 <w:sz w:val="24"/>
                 <w:szCs w:val="24"/>
               </w:rPr>
-              <w:t>N</w:t>
-            </w:r>
-            <w:r>
-              <w:rPr>
-                <w:rFonts w:ascii="Times New Roman" w:hAnsi="Times New Roman" w:cs="Times New Roman"/>
-                <w:sz w:val="24"/>
-                <w:szCs w:val="24"/>
-              </w:rPr>
-              <w:t>/</w:t>
-            </w:r>
-            <w:r>
-              <w:rPr>
-                <w:rFonts w:ascii="Times New Roman" w:hAnsi="Times New Roman" w:cs="Times New Roman"/>
-                <w:sz w:val="24"/>
-                <w:szCs w:val="24"/>
-              </w:rPr>
-              <w:t>A</w:t>
+              <w:t>P439</w:t>
             </w:r>
           </w:p>
         </w:tc>
@@ -5298,7 +5210,7 @@
                 <w:sz w:val="24"/>
                 <w:szCs w:val="24"/>
               </w:rPr>
-              <w:t>428</w:t>
+              <w:t>440</w:t>
             </w:r>
           </w:p>
         </w:tc>
@@ -5541,23 +5453,7 @@
                 <w:sz w:val="24"/>
                 <w:szCs w:val="24"/>
               </w:rPr>
-              <w:t>N</w:t>
-            </w:r>
-            <w:r>
-              <w:rPr>
-                <w:rFonts w:ascii="Times New Roman" w:hAnsi="Times New Roman" w:cs="Times New Roman"/>
-                <w:sz w:val="24"/>
-                <w:szCs w:val="24"/>
-              </w:rPr>
-              <w:t>/</w:t>
-            </w:r>
-            <w:r>
-              <w:rPr>
-                <w:rFonts w:ascii="Times New Roman" w:hAnsi="Times New Roman" w:cs="Times New Roman"/>
-                <w:sz w:val="24"/>
-                <w:szCs w:val="24"/>
-              </w:rPr>
-              <w:t>A</w:t>
+              <w:t>P441</w:t>
             </w:r>
           </w:p>
         </w:tc>
@@ -5925,23 +5821,7 @@
                 <w:sz w:val="24"/>
                 <w:szCs w:val="24"/>
               </w:rPr>
-              <w:t>N</w:t>
-            </w:r>
-            <w:r>
-              <w:rPr>
-                <w:rFonts w:ascii="Times New Roman" w:hAnsi="Times New Roman" w:cs="Times New Roman"/>
-                <w:sz w:val="24"/>
-                <w:szCs w:val="24"/>
-              </w:rPr>
-              <w:t>/</w:t>
-            </w:r>
-            <w:r>
-              <w:rPr>
-                <w:rFonts w:ascii="Times New Roman" w:hAnsi="Times New Roman" w:cs="Times New Roman"/>
-                <w:sz w:val="24"/>
-                <w:szCs w:val="24"/>
-              </w:rPr>
-              <w:t>A</w:t>
+              <w:t>P442</w:t>
             </w:r>
           </w:p>
         </w:tc>
@@ -6124,15 +6004,7 @@
                 <w:sz w:val="24"/>
                 <w:szCs w:val="24"/>
               </w:rPr>
-              <w:t>P</w:t>
-            </w:r>
-            <w:r>
-              <w:rPr>
-                <w:rFonts w:ascii="Times New Roman" w:hAnsi="Times New Roman" w:cs="Times New Roman"/>
-                <w:sz w:val="24"/>
-                <w:szCs w:val="24"/>
-              </w:rPr>
-              <w:t>429</w:t>
+              <w:t>P443</w:t>
             </w:r>
           </w:p>
         </w:tc>
@@ -6315,23 +6187,7 @@
                 <w:sz w:val="24"/>
                 <w:szCs w:val="24"/>
               </w:rPr>
-              <w:t>N</w:t>
-            </w:r>
-            <w:r>
-              <w:rPr>
-                <w:rFonts w:ascii="Times New Roman" w:hAnsi="Times New Roman" w:cs="Times New Roman"/>
-                <w:sz w:val="24"/>
-                <w:szCs w:val="24"/>
-              </w:rPr>
-              <w:t>/</w:t>
-            </w:r>
-            <w:r>
-              <w:rPr>
-                <w:rFonts w:ascii="Times New Roman" w:hAnsi="Times New Roman" w:cs="Times New Roman"/>
-                <w:sz w:val="24"/>
-                <w:szCs w:val="24"/>
-              </w:rPr>
-              <w:t>A</w:t>
+              <w:t>P444</w:t>
             </w:r>
           </w:p>
         </w:tc>
@@ -6500,23 +6356,7 @@
                 <w:sz w:val="24"/>
                 <w:szCs w:val="24"/>
               </w:rPr>
-              <w:t>N</w:t>
-            </w:r>
-            <w:r>
-              <w:rPr>
-                <w:rFonts w:ascii="Times New Roman" w:hAnsi="Times New Roman" w:cs="Times New Roman"/>
-                <w:sz w:val="24"/>
-                <w:szCs w:val="24"/>
-              </w:rPr>
-              <w:t>/</w:t>
-            </w:r>
-            <w:r>
-              <w:rPr>
-                <w:rFonts w:ascii="Times New Roman" w:hAnsi="Times New Roman" w:cs="Times New Roman"/>
-                <w:sz w:val="24"/>
-                <w:szCs w:val="24"/>
-              </w:rPr>
-              <w:t>A</w:t>
+              <w:t>P445</w:t>
             </w:r>
           </w:p>
         </w:tc>
@@ -6685,23 +6525,7 @@
                 <w:sz w:val="24"/>
                 <w:szCs w:val="24"/>
               </w:rPr>
-              <w:t>N</w:t>
-            </w:r>
-            <w:r>
-              <w:rPr>
-                <w:rFonts w:ascii="Times New Roman" w:hAnsi="Times New Roman" w:cs="Times New Roman"/>
-                <w:sz w:val="24"/>
-                <w:szCs w:val="24"/>
-              </w:rPr>
-              <w:t>/</w:t>
-            </w:r>
-            <w:r>
-              <w:rPr>
-                <w:rFonts w:ascii="Times New Roman" w:hAnsi="Times New Roman" w:cs="Times New Roman"/>
-                <w:sz w:val="24"/>
-                <w:szCs w:val="24"/>
-              </w:rPr>
-              <w:t>A</w:t>
+              <w:t>P446</w:t>
             </w:r>
           </w:p>
         </w:tc>
@@ -6852,23 +6676,7 @@
                 <w:sz w:val="24"/>
                 <w:szCs w:val="24"/>
               </w:rPr>
-              <w:t>N</w:t>
-            </w:r>
-            <w:r>
-              <w:rPr>
-                <w:rFonts w:ascii="Times New Roman" w:hAnsi="Times New Roman" w:cs="Times New Roman"/>
-                <w:sz w:val="24"/>
-                <w:szCs w:val="24"/>
-              </w:rPr>
-              <w:t>/</w:t>
-            </w:r>
-            <w:r>
-              <w:rPr>
-                <w:rFonts w:ascii="Times New Roman" w:hAnsi="Times New Roman" w:cs="Times New Roman"/>
-                <w:sz w:val="24"/>
-                <w:szCs w:val="24"/>
-              </w:rPr>
-              <w:t>A</w:t>
+              <w:t>P447</w:t>
             </w:r>
           </w:p>
         </w:tc>
@@ -7066,7 +6874,15 @@
                 <w:sz w:val="24"/>
                 <w:szCs w:val="24"/>
               </w:rPr>
-              <w:t>430</w:t>
+              <w:t>4</w:t>
+            </w:r>
+            <w:r>
+              <w:rPr>
+                <w:rFonts w:ascii="Times New Roman" w:hAnsi="Times New Roman" w:cs="Times New Roman"/>
+                <w:sz w:val="24"/>
+                <w:szCs w:val="24"/>
+              </w:rPr>
+              <w:t>48</w:t>
             </w:r>
           </w:p>
         </w:tc>
@@ -7236,15 +7052,7 @@
                 <w:sz w:val="24"/>
                 <w:szCs w:val="24"/>
               </w:rPr>
-              <w:t>P</w:t>
-            </w:r>
-            <w:r>
-              <w:rPr>
-                <w:rFonts w:ascii="Times New Roman" w:hAnsi="Times New Roman" w:cs="Times New Roman"/>
-                <w:sz w:val="24"/>
-                <w:szCs w:val="24"/>
-              </w:rPr>
-              <w:t>427</w:t>
+              <w:t>N/A</w:t>
             </w:r>
           </w:p>
         </w:tc>
@@ -7415,16 +7223,10 @@
                 <w:sz w:val="24"/>
                 <w:szCs w:val="24"/>
               </w:rPr>
-              <w:t>P</w:t>
-            </w:r>
-            <w:r>
-              <w:rPr>
-                <w:rFonts w:ascii="Times New Roman" w:hAnsi="Times New Roman" w:cs="Times New Roman"/>
-                <w:sz w:val="24"/>
-                <w:szCs w:val="24"/>
-              </w:rPr>
-              <w:t>426</w:t>
-            </w:r>
+              <w:t>N/A</w:t>
+            </w:r>
+            <w:bookmarkStart w:id="10" w:name="_GoBack"/>
+            <w:bookmarkEnd w:id="10"/>
           </w:p>
         </w:tc>
         <w:tc>
@@ -7593,8 +7395,6 @@
               </w:rPr>
               <w:t>A</w:t>
             </w:r>
-            <w:bookmarkStart w:id="10" w:name="_GoBack"/>
-            <w:bookmarkEnd w:id="10"/>
           </w:p>
         </w:tc>
         <w:tc>
@@ -21234,7 +21034,7 @@
             </wp:anchor>
           </w:drawing>
         </mc:Choice>
-        <mc:Fallback xmlns:w16cid="http://schemas.microsoft.com/office/word/2016/wordml/cid" xmlns:am3d="http://schemas.microsoft.com/office/drawing/2017/model3d" xmlns:aink="http://schemas.microsoft.com/office/drawing/2016/ink" xmlns:cx8="http://schemas.microsoft.com/office/drawing/2016/5/14/chartex" xmlns:cx7="http://schemas.microsoft.com/office/drawing/2016/5/13/chartex" xmlns:cx6="http://schemas.microsoft.com/office/drawing/2016/5/12/chartex" xmlns:cx5="http://schemas.microsoft.com/office/drawing/2016/5/11/chartex" xmlns:cx4="http://schemas.microsoft.com/office/drawing/2016/5/10/chartex" xmlns:cx3="http://schemas.microsoft.com/office/drawing/2016/5/9/chartex" xmlns:cx2="http://schemas.microsoft.com/office/drawing/2015/10/21/chartex" xmlns:cx1="http://schemas.microsoft.com/office/drawing/2015/9/8/chartex">
+        <mc:Fallback xmlns:cx1="http://schemas.microsoft.com/office/drawing/2015/9/8/chartex" xmlns:cx2="http://schemas.microsoft.com/office/drawing/2015/10/21/chartex" xmlns:cx3="http://schemas.microsoft.com/office/drawing/2016/5/9/chartex" xmlns:cx4="http://schemas.microsoft.com/office/drawing/2016/5/10/chartex" xmlns:cx5="http://schemas.microsoft.com/office/drawing/2016/5/11/chartex" xmlns:cx6="http://schemas.microsoft.com/office/drawing/2016/5/12/chartex" xmlns:cx7="http://schemas.microsoft.com/office/drawing/2016/5/13/chartex" xmlns:cx8="http://schemas.microsoft.com/office/drawing/2016/5/14/chartex" xmlns:aink="http://schemas.microsoft.com/office/drawing/2016/ink" xmlns:am3d="http://schemas.microsoft.com/office/drawing/2017/model3d" xmlns:w16cid="http://schemas.microsoft.com/office/word/2016/wordml/cid">
           <w:pict>
             <v:oval w14:anchorId="43042129" id="Oval 5" o:spid="_x0000_s1026" style="position:absolute;margin-left:402.25pt;margin-top:-21.95pt;width:120.85pt;height:58.85pt;z-index:251647488;visibility:visible;mso-wrap-style:square;mso-width-percent:0;mso-height-percent:0;mso-wrap-distance-left:9pt;mso-wrap-distance-top:0;mso-wrap-distance-right:9pt;mso-wrap-distance-bottom:0;mso-position-horizontal:absolute;mso-position-horizontal-relative:text;mso-position-vertical:absolute;mso-position-vertical-relative:text;mso-width-percent:0;mso-height-percent:0;mso-width-relative:margin;mso-height-relative:margin;v-text-anchor:middle" o:gfxdata="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" fillcolor="white [3212]" stroked="f" strokeweight="1pt">
               <v:fill opacity="16448f"/>
@@ -21421,7 +21221,7 @@
             <w:rFonts w:ascii="Times New Roman" w:hAnsi="Times New Roman" w:cs="Times New Roman"/>
             <w:noProof/>
           </w:rPr>
-          <w:t>21</w:t>
+          <w:t>7</w:t>
         </w:r>
         <w:r>
           <w:rPr>
@@ -26917,7 +26717,7 @@
 </file>
 
 <file path=customXml/itemProps1.xml><?xml version="1.0" encoding="utf-8"?>
-<ds:datastoreItem xmlns:ds="http://schemas.openxmlformats.org/officeDocument/2006/customXml" ds:itemID="{6329E544-DD9D-4614-8D69-8E39218E4607}">
+<ds:datastoreItem xmlns:ds="http://schemas.openxmlformats.org/officeDocument/2006/customXml" ds:itemID="{DA716881-86FC-44D0-A1A7-84CD2F5D8EB8}">
   <ds:schemaRefs>
     <ds:schemaRef ds:uri="http://schemas.openxmlformats.org/officeDocument/2006/bibliography"/>
   </ds:schemaRefs>

</xml_diff>